<commit_message>
Add employee, order and login entities
</commit_message>
<xml_diff>
--- a/Documentation/Plan.docx
+++ b/Documentation/Plan.docx
@@ -671,29 +671,7 @@
                 <w:lang w:eastAsia="en-GB"/>
                 <w14:ligatures w14:val="none"/>
               </w:rPr>
-              <w:t xml:space="preserve">automatically timed? When the initial order is placed the system should record the time. The other statuses should be set by the employees as they </w:t>
-            </w:r>
-            <w:proofErr w:type="gramStart"/>
-            <w:r>
-              <w:rPr>
-                <w:rFonts w:ascii="Calibri" w:eastAsia="Times New Roman" w:hAnsi="Calibri" w:cs="Calibri"/>
-                <w:color w:val="000000"/>
-                <w:kern w:val="0"/>
-                <w:lang w:eastAsia="en-GB"/>
-                <w14:ligatures w14:val="none"/>
-              </w:rPr>
-              <w:t>actually happen</w:t>
-            </w:r>
-            <w:proofErr w:type="gramEnd"/>
-            <w:r>
-              <w:rPr>
-                <w:rFonts w:ascii="Calibri" w:eastAsia="Times New Roman" w:hAnsi="Calibri" w:cs="Calibri"/>
-                <w:color w:val="000000"/>
-                <w:kern w:val="0"/>
-                <w:lang w:eastAsia="en-GB"/>
-                <w14:ligatures w14:val="none"/>
-              </w:rPr>
-              <w:t>.</w:t>
+              <w:t>automatically timed? When the initial order is placed the system should record the time. The other statuses should be set by the employees as they actually happen.</w:t>
             </w:r>
           </w:p>
         </w:tc>
@@ -933,29 +911,7 @@
                 <w:lang w:eastAsia="en-GB"/>
                 <w14:ligatures w14:val="none"/>
               </w:rPr>
-              <w:t>List of orders with chosen status with function to change status. Possible statuses: ‘cooking</w:t>
-            </w:r>
-            <w:proofErr w:type="gramStart"/>
-            <w:r>
-              <w:rPr>
-                <w:rFonts w:ascii="Calibri" w:eastAsia="Times New Roman" w:hAnsi="Calibri" w:cs="Calibri"/>
-                <w:color w:val="000000"/>
-                <w:kern w:val="0"/>
-                <w:lang w:eastAsia="en-GB"/>
-                <w14:ligatures w14:val="none"/>
-              </w:rPr>
-              <w:t>’,  ‘</w:t>
-            </w:r>
-            <w:proofErr w:type="gramEnd"/>
-            <w:r>
-              <w:rPr>
-                <w:rFonts w:ascii="Calibri" w:eastAsia="Times New Roman" w:hAnsi="Calibri" w:cs="Calibri"/>
-                <w:color w:val="000000"/>
-                <w:kern w:val="0"/>
-                <w:lang w:eastAsia="en-GB"/>
-                <w14:ligatures w14:val="none"/>
-              </w:rPr>
-              <w:t>ready for pickup’, ‘picked up’ or ‘delivered’</w:t>
+              <w:t>List of orders with chosen status with function to change status. Possible statuses: ‘cooking’,  ‘ready for pickup’, ‘picked up’ or ‘delivered’</w:t>
             </w:r>
           </w:p>
         </w:tc>
@@ -3501,29 +3457,7 @@
                 <w:lang w:eastAsia="en-GB"/>
                 <w14:ligatures w14:val="none"/>
               </w:rPr>
-              <w:t xml:space="preserve">Create order, </w:t>
-            </w:r>
-            <w:proofErr w:type="gramStart"/>
-            <w:r>
-              <w:rPr>
-                <w:rFonts w:ascii="Calibri" w:eastAsia="Times New Roman" w:hAnsi="Calibri" w:cs="Calibri"/>
-                <w:color w:val="000000"/>
-                <w:kern w:val="0"/>
-                <w:lang w:eastAsia="en-GB"/>
-                <w14:ligatures w14:val="none"/>
-              </w:rPr>
-              <w:t>pizza</w:t>
-            </w:r>
-            <w:proofErr w:type="gramEnd"/>
-            <w:r>
-              <w:rPr>
-                <w:rFonts w:ascii="Calibri" w:eastAsia="Times New Roman" w:hAnsi="Calibri" w:cs="Calibri"/>
-                <w:color w:val="000000"/>
-                <w:kern w:val="0"/>
-                <w:lang w:eastAsia="en-GB"/>
-                <w14:ligatures w14:val="none"/>
-              </w:rPr>
-              <w:t xml:space="preserve"> and customer tables.</w:t>
+              <w:t>Create order, pizza and customer tables.</w:t>
             </w:r>
           </w:p>
         </w:tc>
@@ -3984,10 +3918,9 @@
             <w:pPr>
               <w:spacing w:after="0" w:line="240" w:lineRule="auto"/>
               <w:rPr>
-                <w:rFonts w:ascii="Times New Roman" w:eastAsia="Times New Roman" w:hAnsi="Times New Roman" w:cs="Times New Roman"/>
-                <w:kern w:val="0"/>
-                <w:sz w:val="24"/>
-                <w:szCs w:val="24"/>
+                <w:rFonts w:ascii="Calibri" w:eastAsia="Times New Roman" w:hAnsi="Calibri" w:cs="Calibri"/>
+                <w:color w:val="000000"/>
+                <w:kern w:val="0"/>
                 <w:lang w:eastAsia="en-GB"/>
                 <w14:ligatures w14:val="none"/>
               </w:rPr>
@@ -4001,6 +3934,29 @@
                 <w14:ligatures w14:val="none"/>
               </w:rPr>
               <w:t>Employees</w:t>
+            </w:r>
+          </w:p>
+          <w:p>
+            <w:pPr>
+              <w:spacing w:after="0" w:line="240" w:lineRule="auto"/>
+              <w:rPr>
+                <w:rFonts w:ascii="Times New Roman" w:eastAsia="Times New Roman" w:hAnsi="Times New Roman" w:cs="Times New Roman"/>
+                <w:kern w:val="0"/>
+                <w:sz w:val="24"/>
+                <w:szCs w:val="24"/>
+                <w:lang w:eastAsia="en-GB"/>
+                <w14:ligatures w14:val="none"/>
+              </w:rPr>
+            </w:pPr>
+            <w:r>
+              <w:rPr>
+                <w:rFonts w:ascii="Calibri" w:eastAsia="Times New Roman" w:hAnsi="Calibri" w:cs="Calibri"/>
+                <w:color w:val="000000"/>
+                <w:kern w:val="0"/>
+                <w:lang w:eastAsia="en-GB"/>
+                <w14:ligatures w14:val="none"/>
+              </w:rPr>
+              <w:t>Login</w:t>
             </w:r>
           </w:p>
         </w:tc>
@@ -4021,48 +3977,45 @@
               <w:bottom w:w="100" w:type="dxa"/>
               <w:right w:w="100" w:type="dxa"/>
             </w:tcMar>
-            <w:hideMark/>
           </w:tcPr>
           <w:p>
             <w:pPr>
               <w:spacing w:after="0" w:line="240" w:lineRule="auto"/>
               <w:rPr>
-                <w:rFonts w:ascii="Times New Roman" w:eastAsia="Times New Roman" w:hAnsi="Times New Roman" w:cs="Times New Roman"/>
-                <w:kern w:val="0"/>
-                <w:sz w:val="24"/>
-                <w:szCs w:val="24"/>
-                <w:lang w:eastAsia="en-GB"/>
-                <w14:ligatures w14:val="none"/>
-              </w:rPr>
-            </w:pPr>
-            <w:r>
-              <w:rPr>
-                <w:rFonts w:ascii="Calibri" w:eastAsia="Times New Roman" w:hAnsi="Calibri" w:cs="Calibri"/>
-                <w:color w:val="000000"/>
-                <w:kern w:val="0"/>
-                <w:lang w:eastAsia="en-GB"/>
-                <w14:ligatures w14:val="none"/>
-              </w:rPr>
-              <w:t>DAO interfaces and implementation classes</w:t>
-            </w:r>
-          </w:p>
-        </w:tc>
-        <w:tc>
-          <w:tcPr>
-            <w:tcW w:w="0" w:type="auto"/>
-            <w:tcBorders>
-              <w:top w:val="single" w:sz="8" w:space="0" w:color="000000"/>
-              <w:left w:val="single" w:sz="8" w:space="0" w:color="000000"/>
-              <w:bottom w:val="single" w:sz="8" w:space="0" w:color="000000"/>
-              <w:right w:val="single" w:sz="8" w:space="0" w:color="000000"/>
-            </w:tcBorders>
-            <w:tcMar>
-              <w:top w:w="100" w:type="dxa"/>
-              <w:left w:w="100" w:type="dxa"/>
-              <w:bottom w:w="100" w:type="dxa"/>
-              <w:right w:w="100" w:type="dxa"/>
-            </w:tcMar>
-            <w:hideMark/>
+                <w:rFonts w:ascii="Calibri" w:eastAsia="Times New Roman" w:hAnsi="Calibri" w:cs="Calibri"/>
+                <w:color w:val="000000"/>
+                <w:kern w:val="0"/>
+                <w:lang w:eastAsia="en-GB"/>
+                <w14:ligatures w14:val="none"/>
+              </w:rPr>
+            </w:pPr>
+            <w:r>
+              <w:rPr>
+                <w:rFonts w:ascii="Calibri" w:eastAsia="Times New Roman" w:hAnsi="Calibri" w:cs="Calibri"/>
+                <w:color w:val="000000"/>
+                <w:kern w:val="0"/>
+                <w:lang w:eastAsia="en-GB"/>
+                <w14:ligatures w14:val="none"/>
+              </w:rPr>
+              <w:t>Entities</w:t>
+            </w:r>
+          </w:p>
+        </w:tc>
+        <w:tc>
+          <w:tcPr>
+            <w:tcW w:w="0" w:type="auto"/>
+            <w:tcBorders>
+              <w:top w:val="single" w:sz="8" w:space="0" w:color="000000"/>
+              <w:left w:val="single" w:sz="8" w:space="0" w:color="000000"/>
+              <w:bottom w:val="single" w:sz="8" w:space="0" w:color="000000"/>
+              <w:right w:val="single" w:sz="8" w:space="0" w:color="000000"/>
+            </w:tcBorders>
+            <w:tcMar>
+              <w:top w:w="100" w:type="dxa"/>
+              <w:left w:w="100" w:type="dxa"/>
+              <w:bottom w:w="100" w:type="dxa"/>
+              <w:right w:w="100" w:type="dxa"/>
+            </w:tcMar>
           </w:tcPr>
           <w:p>
             <w:pPr>
@@ -4116,10 +4069,9 @@
             <w:pPr>
               <w:spacing w:after="0" w:line="240" w:lineRule="auto"/>
               <w:rPr>
-                <w:rFonts w:ascii="Times New Roman" w:eastAsia="Times New Roman" w:hAnsi="Times New Roman" w:cs="Times New Roman"/>
-                <w:kern w:val="0"/>
-                <w:sz w:val="24"/>
-                <w:szCs w:val="24"/>
+                <w:rFonts w:ascii="Calibri" w:eastAsia="Times New Roman" w:hAnsi="Calibri" w:cs="Calibri"/>
+                <w:color w:val="000000"/>
+                <w:kern w:val="0"/>
                 <w:lang w:eastAsia="en-GB"/>
                 <w14:ligatures w14:val="none"/>
               </w:rPr>
@@ -4135,6 +4087,23 @@
               <w:t>Pizzas</w:t>
             </w:r>
           </w:p>
+        </w:tc>
+        <w:tc>
+          <w:tcPr>
+            <w:tcW w:w="0" w:type="auto"/>
+            <w:tcBorders>
+              <w:top w:val="single" w:sz="8" w:space="0" w:color="000000"/>
+              <w:left w:val="single" w:sz="8" w:space="0" w:color="000000"/>
+              <w:bottom w:val="single" w:sz="8" w:space="0" w:color="000000"/>
+              <w:right w:val="single" w:sz="8" w:space="0" w:color="000000"/>
+            </w:tcBorders>
+            <w:tcMar>
+              <w:top w:w="100" w:type="dxa"/>
+              <w:left w:w="100" w:type="dxa"/>
+              <w:bottom w:w="100" w:type="dxa"/>
+              <w:right w:w="100" w:type="dxa"/>
+            </w:tcMar>
+          </w:tcPr>
           <w:p>
             <w:pPr>
               <w:spacing w:after="0" w:line="240" w:lineRule="auto"/>
@@ -4155,140 +4124,51 @@
                 <w:lang w:eastAsia="en-GB"/>
                 <w14:ligatures w14:val="none"/>
               </w:rPr>
-              <w:t>CRUD plus</w:t>
+              <w:t>Orders</w:t>
             </w:r>
           </w:p>
           <w:p>
             <w:pPr>
               <w:spacing w:after="0" w:line="240" w:lineRule="auto"/>
               <w:rPr>
-                <w:rFonts w:ascii="Times New Roman" w:eastAsia="Times New Roman" w:hAnsi="Times New Roman" w:cs="Times New Roman"/>
-                <w:kern w:val="0"/>
-                <w:sz w:val="24"/>
-                <w:szCs w:val="24"/>
-                <w:lang w:eastAsia="en-GB"/>
-                <w14:ligatures w14:val="none"/>
-              </w:rPr>
-            </w:pPr>
-            <w:r>
-              <w:rPr>
-                <w:rFonts w:ascii="Calibri" w:eastAsia="Times New Roman" w:hAnsi="Calibri" w:cs="Calibri"/>
-                <w:color w:val="000000"/>
-                <w:kern w:val="0"/>
-                <w:lang w:eastAsia="en-GB"/>
-                <w14:ligatures w14:val="none"/>
-              </w:rPr>
-              <w:t>Retrieve customer by email address</w:t>
-            </w:r>
-          </w:p>
-        </w:tc>
-        <w:tc>
-          <w:tcPr>
-            <w:tcW w:w="0" w:type="auto"/>
-            <w:tcBorders>
-              <w:top w:val="single" w:sz="8" w:space="0" w:color="000000"/>
-              <w:left w:val="single" w:sz="8" w:space="0" w:color="000000"/>
-              <w:bottom w:val="single" w:sz="8" w:space="0" w:color="000000"/>
-              <w:right w:val="single" w:sz="8" w:space="0" w:color="000000"/>
-            </w:tcBorders>
-            <w:tcMar>
-              <w:top w:w="100" w:type="dxa"/>
-              <w:left w:w="100" w:type="dxa"/>
-              <w:bottom w:w="100" w:type="dxa"/>
-              <w:right w:w="100" w:type="dxa"/>
-            </w:tcMar>
-            <w:hideMark/>
-          </w:tcPr>
+                <w:rFonts w:ascii="Calibri" w:eastAsia="Times New Roman" w:hAnsi="Calibri" w:cs="Calibri"/>
+                <w:color w:val="000000"/>
+                <w:kern w:val="0"/>
+                <w:lang w:eastAsia="en-GB"/>
+                <w14:ligatures w14:val="none"/>
+              </w:rPr>
+            </w:pPr>
+            <w:r>
+              <w:rPr>
+                <w:rFonts w:ascii="Calibri" w:eastAsia="Times New Roman" w:hAnsi="Calibri" w:cs="Calibri"/>
+                <w:color w:val="000000"/>
+                <w:kern w:val="0"/>
+                <w:lang w:eastAsia="en-GB"/>
+                <w14:ligatures w14:val="none"/>
+              </w:rPr>
+              <w:t>Employees</w:t>
+            </w:r>
+          </w:p>
           <w:p>
             <w:pPr>
               <w:spacing w:after="0" w:line="240" w:lineRule="auto"/>
               <w:rPr>
-                <w:rFonts w:ascii="Times New Roman" w:eastAsia="Times New Roman" w:hAnsi="Times New Roman" w:cs="Times New Roman"/>
-                <w:kern w:val="0"/>
-                <w:sz w:val="24"/>
-                <w:szCs w:val="24"/>
-                <w:lang w:eastAsia="en-GB"/>
-                <w14:ligatures w14:val="none"/>
-              </w:rPr>
-            </w:pPr>
-            <w:r>
-              <w:rPr>
-                <w:rFonts w:ascii="Calibri" w:eastAsia="Times New Roman" w:hAnsi="Calibri" w:cs="Calibri"/>
-                <w:color w:val="000000"/>
-                <w:kern w:val="0"/>
-                <w:lang w:eastAsia="en-GB"/>
-                <w14:ligatures w14:val="none"/>
-              </w:rPr>
-              <w:t>Orders</w:t>
-            </w:r>
-          </w:p>
-          <w:p>
-            <w:pPr>
-              <w:spacing w:after="0" w:line="240" w:lineRule="auto"/>
-              <w:rPr>
-                <w:rFonts w:ascii="Times New Roman" w:eastAsia="Times New Roman" w:hAnsi="Times New Roman" w:cs="Times New Roman"/>
-                <w:kern w:val="0"/>
-                <w:sz w:val="24"/>
-                <w:szCs w:val="24"/>
-                <w:lang w:eastAsia="en-GB"/>
-                <w14:ligatures w14:val="none"/>
-              </w:rPr>
-            </w:pPr>
-            <w:r>
-              <w:rPr>
-                <w:rFonts w:ascii="Calibri" w:eastAsia="Times New Roman" w:hAnsi="Calibri" w:cs="Calibri"/>
-                <w:color w:val="000000"/>
-                <w:kern w:val="0"/>
-                <w:lang w:eastAsia="en-GB"/>
-                <w14:ligatures w14:val="none"/>
-              </w:rPr>
-              <w:t>Employees</w:t>
-            </w:r>
-          </w:p>
-          <w:p>
-            <w:pPr>
-              <w:spacing w:after="0" w:line="240" w:lineRule="auto"/>
-              <w:rPr>
-                <w:rFonts w:ascii="Times New Roman" w:eastAsia="Times New Roman" w:hAnsi="Times New Roman" w:cs="Times New Roman"/>
-                <w:kern w:val="0"/>
-                <w:sz w:val="24"/>
-                <w:szCs w:val="24"/>
-                <w:lang w:eastAsia="en-GB"/>
-                <w14:ligatures w14:val="none"/>
-              </w:rPr>
-            </w:pPr>
-            <w:r>
-              <w:rPr>
-                <w:rFonts w:ascii="Calibri" w:eastAsia="Times New Roman" w:hAnsi="Calibri" w:cs="Calibri"/>
-                <w:color w:val="000000"/>
-                <w:kern w:val="0"/>
-                <w:lang w:eastAsia="en-GB"/>
-                <w14:ligatures w14:val="none"/>
-              </w:rPr>
-              <w:t>CRUD plus</w:t>
-            </w:r>
-          </w:p>
-          <w:p>
-            <w:pPr>
-              <w:spacing w:after="0" w:line="240" w:lineRule="auto"/>
-              <w:rPr>
-                <w:rFonts w:ascii="Times New Roman" w:eastAsia="Times New Roman" w:hAnsi="Times New Roman" w:cs="Times New Roman"/>
-                <w:kern w:val="0"/>
-                <w:sz w:val="24"/>
-                <w:szCs w:val="24"/>
-                <w:lang w:eastAsia="en-GB"/>
-                <w14:ligatures w14:val="none"/>
-              </w:rPr>
-            </w:pPr>
-            <w:r>
-              <w:rPr>
-                <w:rFonts w:ascii="Calibri" w:eastAsia="Times New Roman" w:hAnsi="Calibri" w:cs="Calibri"/>
-                <w:color w:val="000000"/>
-                <w:kern w:val="0"/>
-                <w:lang w:eastAsia="en-GB"/>
-                <w14:ligatures w14:val="none"/>
-              </w:rPr>
-              <w:t>Retrieve employee by email address</w:t>
+                <w:rFonts w:ascii="Calibri" w:eastAsia="Times New Roman" w:hAnsi="Calibri" w:cs="Calibri"/>
+                <w:color w:val="000000"/>
+                <w:kern w:val="0"/>
+                <w:lang w:eastAsia="en-GB"/>
+                <w14:ligatures w14:val="none"/>
+              </w:rPr>
+            </w:pPr>
+            <w:r>
+              <w:rPr>
+                <w:rFonts w:ascii="Calibri" w:eastAsia="Times New Roman" w:hAnsi="Calibri" w:cs="Calibri"/>
+                <w:color w:val="000000"/>
+                <w:kern w:val="0"/>
+                <w:lang w:eastAsia="en-GB"/>
+                <w14:ligatures w14:val="none"/>
+              </w:rPr>
+              <w:t>Login</w:t>
             </w:r>
           </w:p>
         </w:tc>
@@ -4331,6 +4211,316 @@
                 <w:lang w:eastAsia="en-GB"/>
                 <w14:ligatures w14:val="none"/>
               </w:rPr>
+              <w:t>DAO interfaces and implementation classes</w:t>
+            </w:r>
+          </w:p>
+        </w:tc>
+        <w:tc>
+          <w:tcPr>
+            <w:tcW w:w="0" w:type="auto"/>
+            <w:tcBorders>
+              <w:top w:val="single" w:sz="8" w:space="0" w:color="000000"/>
+              <w:left w:val="single" w:sz="8" w:space="0" w:color="000000"/>
+              <w:bottom w:val="single" w:sz="8" w:space="0" w:color="000000"/>
+              <w:right w:val="single" w:sz="8" w:space="0" w:color="000000"/>
+            </w:tcBorders>
+            <w:tcMar>
+              <w:top w:w="100" w:type="dxa"/>
+              <w:left w:w="100" w:type="dxa"/>
+              <w:bottom w:w="100" w:type="dxa"/>
+              <w:right w:w="100" w:type="dxa"/>
+            </w:tcMar>
+            <w:hideMark/>
+          </w:tcPr>
+          <w:p>
+            <w:pPr>
+              <w:spacing w:after="0" w:line="240" w:lineRule="auto"/>
+              <w:rPr>
+                <w:rFonts w:ascii="Times New Roman" w:eastAsia="Times New Roman" w:hAnsi="Times New Roman" w:cs="Times New Roman"/>
+                <w:kern w:val="0"/>
+                <w:sz w:val="24"/>
+                <w:szCs w:val="24"/>
+                <w:lang w:eastAsia="en-GB"/>
+                <w14:ligatures w14:val="none"/>
+              </w:rPr>
+            </w:pPr>
+            <w:r>
+              <w:rPr>
+                <w:rFonts w:ascii="Calibri" w:eastAsia="Times New Roman" w:hAnsi="Calibri" w:cs="Calibri"/>
+                <w:color w:val="000000"/>
+                <w:kern w:val="0"/>
+                <w:lang w:eastAsia="en-GB"/>
+                <w14:ligatures w14:val="none"/>
+              </w:rPr>
+              <w:t>Customers</w:t>
+            </w:r>
+          </w:p>
+          <w:p>
+            <w:pPr>
+              <w:spacing w:after="0" w:line="240" w:lineRule="auto"/>
+              <w:rPr>
+                <w:rFonts w:ascii="Times New Roman" w:eastAsia="Times New Roman" w:hAnsi="Times New Roman" w:cs="Times New Roman"/>
+                <w:kern w:val="0"/>
+                <w:sz w:val="24"/>
+                <w:szCs w:val="24"/>
+                <w:lang w:eastAsia="en-GB"/>
+                <w14:ligatures w14:val="none"/>
+              </w:rPr>
+            </w:pPr>
+            <w:proofErr w:type="spellStart"/>
+            <w:r>
+              <w:rPr>
+                <w:rFonts w:ascii="Calibri" w:eastAsia="Times New Roman" w:hAnsi="Calibri" w:cs="Calibri"/>
+                <w:color w:val="000000"/>
+                <w:kern w:val="0"/>
+                <w:lang w:eastAsia="en-GB"/>
+                <w14:ligatures w14:val="none"/>
+              </w:rPr>
+              <w:t>OrderLines</w:t>
+            </w:r>
+            <w:proofErr w:type="spellEnd"/>
+          </w:p>
+          <w:p>
+            <w:pPr>
+              <w:spacing w:after="0" w:line="240" w:lineRule="auto"/>
+              <w:rPr>
+                <w:rFonts w:ascii="Times New Roman" w:eastAsia="Times New Roman" w:hAnsi="Times New Roman" w:cs="Times New Roman"/>
+                <w:kern w:val="0"/>
+                <w:sz w:val="24"/>
+                <w:szCs w:val="24"/>
+                <w:lang w:eastAsia="en-GB"/>
+                <w14:ligatures w14:val="none"/>
+              </w:rPr>
+            </w:pPr>
+            <w:r>
+              <w:rPr>
+                <w:rFonts w:ascii="Calibri" w:eastAsia="Times New Roman" w:hAnsi="Calibri" w:cs="Calibri"/>
+                <w:color w:val="000000"/>
+                <w:kern w:val="0"/>
+                <w:lang w:eastAsia="en-GB"/>
+                <w14:ligatures w14:val="none"/>
+              </w:rPr>
+              <w:t>Pizzas</w:t>
+            </w:r>
+          </w:p>
+          <w:p>
+            <w:pPr>
+              <w:spacing w:after="0" w:line="240" w:lineRule="auto"/>
+              <w:rPr>
+                <w:rFonts w:ascii="Times New Roman" w:eastAsia="Times New Roman" w:hAnsi="Times New Roman" w:cs="Times New Roman"/>
+                <w:kern w:val="0"/>
+                <w:sz w:val="24"/>
+                <w:szCs w:val="24"/>
+                <w:lang w:eastAsia="en-GB"/>
+                <w14:ligatures w14:val="none"/>
+              </w:rPr>
+            </w:pPr>
+            <w:r>
+              <w:rPr>
+                <w:rFonts w:ascii="Calibri" w:eastAsia="Times New Roman" w:hAnsi="Calibri" w:cs="Calibri"/>
+                <w:color w:val="000000"/>
+                <w:kern w:val="0"/>
+                <w:lang w:eastAsia="en-GB"/>
+                <w14:ligatures w14:val="none"/>
+              </w:rPr>
+              <w:t>CRUD plus</w:t>
+            </w:r>
+          </w:p>
+          <w:p>
+            <w:pPr>
+              <w:spacing w:after="0" w:line="240" w:lineRule="auto"/>
+              <w:rPr>
+                <w:rFonts w:ascii="Times New Roman" w:eastAsia="Times New Roman" w:hAnsi="Times New Roman" w:cs="Times New Roman"/>
+                <w:kern w:val="0"/>
+                <w:sz w:val="24"/>
+                <w:szCs w:val="24"/>
+                <w:lang w:eastAsia="en-GB"/>
+                <w14:ligatures w14:val="none"/>
+              </w:rPr>
+            </w:pPr>
+            <w:r>
+              <w:rPr>
+                <w:rFonts w:ascii="Calibri" w:eastAsia="Times New Roman" w:hAnsi="Calibri" w:cs="Calibri"/>
+                <w:color w:val="000000"/>
+                <w:kern w:val="0"/>
+                <w:lang w:eastAsia="en-GB"/>
+                <w14:ligatures w14:val="none"/>
+              </w:rPr>
+              <w:t>Retrieve customer by email address</w:t>
+            </w:r>
+          </w:p>
+        </w:tc>
+        <w:tc>
+          <w:tcPr>
+            <w:tcW w:w="0" w:type="auto"/>
+            <w:tcBorders>
+              <w:top w:val="single" w:sz="8" w:space="0" w:color="000000"/>
+              <w:left w:val="single" w:sz="8" w:space="0" w:color="000000"/>
+              <w:bottom w:val="single" w:sz="8" w:space="0" w:color="000000"/>
+              <w:right w:val="single" w:sz="8" w:space="0" w:color="000000"/>
+            </w:tcBorders>
+            <w:tcMar>
+              <w:top w:w="100" w:type="dxa"/>
+              <w:left w:w="100" w:type="dxa"/>
+              <w:bottom w:w="100" w:type="dxa"/>
+              <w:right w:w="100" w:type="dxa"/>
+            </w:tcMar>
+            <w:hideMark/>
+          </w:tcPr>
+          <w:p>
+            <w:pPr>
+              <w:spacing w:after="0" w:line="240" w:lineRule="auto"/>
+              <w:rPr>
+                <w:rFonts w:ascii="Times New Roman" w:eastAsia="Times New Roman" w:hAnsi="Times New Roman" w:cs="Times New Roman"/>
+                <w:kern w:val="0"/>
+                <w:sz w:val="24"/>
+                <w:szCs w:val="24"/>
+                <w:lang w:eastAsia="en-GB"/>
+                <w14:ligatures w14:val="none"/>
+              </w:rPr>
+            </w:pPr>
+            <w:r>
+              <w:rPr>
+                <w:rFonts w:ascii="Calibri" w:eastAsia="Times New Roman" w:hAnsi="Calibri" w:cs="Calibri"/>
+                <w:color w:val="000000"/>
+                <w:kern w:val="0"/>
+                <w:lang w:eastAsia="en-GB"/>
+                <w14:ligatures w14:val="none"/>
+              </w:rPr>
+              <w:t>Orders</w:t>
+            </w:r>
+          </w:p>
+          <w:p>
+            <w:pPr>
+              <w:spacing w:after="0" w:line="240" w:lineRule="auto"/>
+              <w:rPr>
+                <w:rFonts w:ascii="Calibri" w:eastAsia="Times New Roman" w:hAnsi="Calibri" w:cs="Calibri"/>
+                <w:color w:val="000000"/>
+                <w:kern w:val="0"/>
+                <w:lang w:eastAsia="en-GB"/>
+                <w14:ligatures w14:val="none"/>
+              </w:rPr>
+            </w:pPr>
+            <w:r>
+              <w:rPr>
+                <w:rFonts w:ascii="Calibri" w:eastAsia="Times New Roman" w:hAnsi="Calibri" w:cs="Calibri"/>
+                <w:color w:val="000000"/>
+                <w:kern w:val="0"/>
+                <w:lang w:eastAsia="en-GB"/>
+                <w14:ligatures w14:val="none"/>
+              </w:rPr>
+              <w:t>Employees</w:t>
+            </w:r>
+          </w:p>
+          <w:p>
+            <w:pPr>
+              <w:spacing w:after="0" w:line="240" w:lineRule="auto"/>
+              <w:rPr>
+                <w:rFonts w:ascii="Times New Roman" w:eastAsia="Times New Roman" w:hAnsi="Times New Roman" w:cs="Times New Roman"/>
+                <w:kern w:val="0"/>
+                <w:sz w:val="24"/>
+                <w:szCs w:val="24"/>
+                <w:lang w:eastAsia="en-GB"/>
+                <w14:ligatures w14:val="none"/>
+              </w:rPr>
+            </w:pPr>
+            <w:r>
+              <w:rPr>
+                <w:rFonts w:ascii="Calibri" w:eastAsia="Times New Roman" w:hAnsi="Calibri" w:cs="Calibri"/>
+                <w:color w:val="000000"/>
+                <w:kern w:val="0"/>
+                <w:lang w:eastAsia="en-GB"/>
+                <w14:ligatures w14:val="none"/>
+              </w:rPr>
+              <w:t>Login</w:t>
+            </w:r>
+          </w:p>
+          <w:p>
+            <w:pPr>
+              <w:spacing w:after="0" w:line="240" w:lineRule="auto"/>
+              <w:rPr>
+                <w:rFonts w:ascii="Times New Roman" w:eastAsia="Times New Roman" w:hAnsi="Times New Roman" w:cs="Times New Roman"/>
+                <w:kern w:val="0"/>
+                <w:sz w:val="24"/>
+                <w:szCs w:val="24"/>
+                <w:lang w:eastAsia="en-GB"/>
+                <w14:ligatures w14:val="none"/>
+              </w:rPr>
+            </w:pPr>
+            <w:r>
+              <w:rPr>
+                <w:rFonts w:ascii="Calibri" w:eastAsia="Times New Roman" w:hAnsi="Calibri" w:cs="Calibri"/>
+                <w:color w:val="000000"/>
+                <w:kern w:val="0"/>
+                <w:lang w:eastAsia="en-GB"/>
+                <w14:ligatures w14:val="none"/>
+              </w:rPr>
+              <w:t>CRUD plus</w:t>
+            </w:r>
+          </w:p>
+          <w:p>
+            <w:pPr>
+              <w:spacing w:after="0" w:line="240" w:lineRule="auto"/>
+              <w:rPr>
+                <w:rFonts w:ascii="Times New Roman" w:eastAsia="Times New Roman" w:hAnsi="Times New Roman" w:cs="Times New Roman"/>
+                <w:kern w:val="0"/>
+                <w:sz w:val="24"/>
+                <w:szCs w:val="24"/>
+                <w:lang w:eastAsia="en-GB"/>
+                <w14:ligatures w14:val="none"/>
+              </w:rPr>
+            </w:pPr>
+            <w:r>
+              <w:rPr>
+                <w:rFonts w:ascii="Calibri" w:eastAsia="Times New Roman" w:hAnsi="Calibri" w:cs="Calibri"/>
+                <w:color w:val="000000"/>
+                <w:kern w:val="0"/>
+                <w:lang w:eastAsia="en-GB"/>
+                <w14:ligatures w14:val="none"/>
+              </w:rPr>
+              <w:t>Retrieve employee by email address</w:t>
+            </w:r>
+          </w:p>
+        </w:tc>
+      </w:tr>
+      <w:tr>
+        <w:tc>
+          <w:tcPr>
+            <w:tcW w:w="0" w:type="auto"/>
+            <w:tcBorders>
+              <w:top w:val="single" w:sz="8" w:space="0" w:color="000000"/>
+              <w:left w:val="single" w:sz="8" w:space="0" w:color="000000"/>
+              <w:bottom w:val="single" w:sz="8" w:space="0" w:color="000000"/>
+              <w:right w:val="single" w:sz="8" w:space="0" w:color="000000"/>
+            </w:tcBorders>
+            <w:tcMar>
+              <w:top w:w="100" w:type="dxa"/>
+              <w:left w:w="100" w:type="dxa"/>
+              <w:bottom w:w="100" w:type="dxa"/>
+              <w:right w:w="100" w:type="dxa"/>
+            </w:tcMar>
+            <w:hideMark/>
+          </w:tcPr>
+          <w:p>
+            <w:pPr>
+              <w:spacing w:after="0" w:line="240" w:lineRule="auto"/>
+              <w:rPr>
+                <w:rFonts w:ascii="Times New Roman" w:eastAsia="Times New Roman" w:hAnsi="Times New Roman" w:cs="Times New Roman"/>
+                <w:kern w:val="0"/>
+                <w:sz w:val="24"/>
+                <w:szCs w:val="24"/>
+                <w:lang w:eastAsia="en-GB"/>
+                <w14:ligatures w14:val="none"/>
+              </w:rPr>
+            </w:pPr>
+            <w:r>
+              <w:rPr>
+                <w:rFonts w:ascii="Calibri" w:eastAsia="Times New Roman" w:hAnsi="Calibri" w:cs="Calibri"/>
+                <w:color w:val="000000"/>
+                <w:kern w:val="0"/>
+                <w:lang w:eastAsia="en-GB"/>
+                <w14:ligatures w14:val="none"/>
+              </w:rPr>
               <w:t>Controllers</w:t>
             </w:r>
           </w:p>
@@ -4468,10 +4658,9 @@
             <w:pPr>
               <w:spacing w:after="0" w:line="240" w:lineRule="auto"/>
               <w:rPr>
-                <w:rFonts w:ascii="Times New Roman" w:eastAsia="Times New Roman" w:hAnsi="Times New Roman" w:cs="Times New Roman"/>
-                <w:kern w:val="0"/>
-                <w:sz w:val="24"/>
-                <w:szCs w:val="24"/>
+                <w:rFonts w:ascii="Calibri" w:eastAsia="Times New Roman" w:hAnsi="Calibri" w:cs="Calibri"/>
+                <w:color w:val="000000"/>
+                <w:kern w:val="0"/>
                 <w:lang w:eastAsia="en-GB"/>
                 <w14:ligatures w14:val="none"/>
               </w:rPr>
@@ -4485,6 +4674,29 @@
                 <w14:ligatures w14:val="none"/>
               </w:rPr>
               <w:t>Employees</w:t>
+            </w:r>
+          </w:p>
+          <w:p>
+            <w:pPr>
+              <w:spacing w:after="0" w:line="240" w:lineRule="auto"/>
+              <w:rPr>
+                <w:rFonts w:ascii="Times New Roman" w:eastAsia="Times New Roman" w:hAnsi="Times New Roman" w:cs="Times New Roman"/>
+                <w:kern w:val="0"/>
+                <w:sz w:val="24"/>
+                <w:szCs w:val="24"/>
+                <w:lang w:eastAsia="en-GB"/>
+                <w14:ligatures w14:val="none"/>
+              </w:rPr>
+            </w:pPr>
+            <w:r>
+              <w:rPr>
+                <w:rFonts w:ascii="Calibri" w:eastAsia="Times New Roman" w:hAnsi="Calibri" w:cs="Calibri"/>
+                <w:color w:val="000000"/>
+                <w:kern w:val="0"/>
+                <w:lang w:eastAsia="en-GB"/>
+                <w14:ligatures w14:val="none"/>
+              </w:rPr>
+              <w:t>Login</w:t>
             </w:r>
           </w:p>
         </w:tc>
@@ -4866,7 +5078,6 @@
           <w:lang w:eastAsia="en-GB"/>
           <w14:ligatures w14:val="none"/>
         </w:rPr>
-        <w:lastRenderedPageBreak/>
         <w:t>Initial ERD</w:t>
       </w:r>
     </w:p>
@@ -5530,29 +5741,7 @@
           <w:lang w:eastAsia="en-GB"/>
           <w14:ligatures w14:val="none"/>
         </w:rPr>
-        <w:t xml:space="preserve">Place an order - what do we want our page to look like? Drop-down boxes? Or let them choose from the menu page? </w:t>
-      </w:r>
-      <w:proofErr w:type="gramStart"/>
-      <w:r>
-        <w:rPr>
-          <w:rFonts w:ascii="Calibri" w:eastAsia="Times New Roman" w:hAnsi="Calibri" w:cs="Calibri"/>
-          <w:color w:val="000000"/>
-          <w:kern w:val="0"/>
-          <w:lang w:eastAsia="en-GB"/>
-          <w14:ligatures w14:val="none"/>
-        </w:rPr>
-        <w:t>e.g.</w:t>
-      </w:r>
-      <w:proofErr w:type="gramEnd"/>
-      <w:r>
-        <w:rPr>
-          <w:rFonts w:ascii="Calibri" w:eastAsia="Times New Roman" w:hAnsi="Calibri" w:cs="Calibri"/>
-          <w:color w:val="000000"/>
-          <w:kern w:val="0"/>
-          <w:lang w:eastAsia="en-GB"/>
-          <w14:ligatures w14:val="none"/>
-        </w:rPr>
-        <w:t xml:space="preserve"> like Domino’s website. specify quantity, add to basket (adds to </w:t>
+        <w:t xml:space="preserve">Place an order - what do we want our page to look like? Drop-down boxes? Or let them choose from the menu page? e.g. like Domino’s website. specify quantity, add to basket (adds to </w:t>
       </w:r>
       <w:proofErr w:type="spellStart"/>
       <w:r>
@@ -6028,29 +6217,7 @@
           <w:lang w:eastAsia="en-GB"/>
           <w14:ligatures w14:val="none"/>
         </w:rPr>
-        <w:t>Allow user to order without signing in (</w:t>
-      </w:r>
-      <w:proofErr w:type="gramStart"/>
-      <w:r>
-        <w:rPr>
-          <w:rFonts w:ascii="Calibri" w:eastAsia="Times New Roman" w:hAnsi="Calibri" w:cs="Calibri"/>
-          <w:color w:val="000000"/>
-          <w:kern w:val="0"/>
-          <w:lang w:eastAsia="en-GB"/>
-          <w14:ligatures w14:val="none"/>
-        </w:rPr>
-        <w:t>i.e.</w:t>
-      </w:r>
-      <w:proofErr w:type="gramEnd"/>
-      <w:r>
-        <w:rPr>
-          <w:rFonts w:ascii="Calibri" w:eastAsia="Times New Roman" w:hAnsi="Calibri" w:cs="Calibri"/>
-          <w:color w:val="000000"/>
-          <w:kern w:val="0"/>
-          <w:lang w:eastAsia="en-GB"/>
-          <w14:ligatures w14:val="none"/>
-        </w:rPr>
-        <w:t xml:space="preserve"> check out as a guest)</w:t>
+        <w:t>Allow user to order without signing in (i.e. check out as a guest)</w:t>
       </w:r>
     </w:p>
     <w:p>

</xml_diff>

<commit_message>
Add GitHub resources section to documentation
</commit_message>
<xml_diff>
--- a/Documentation/Plan.docx
+++ b/Documentation/Plan.docx
@@ -3034,6 +3034,55 @@
       <w:pPr>
         <w:spacing w:before="240" w:after="240" w:line="240" w:lineRule="auto"/>
         <w:rPr>
+          <w:rFonts w:ascii="Calibri" w:eastAsia="Times New Roman" w:hAnsi="Calibri" w:cs="Calibri"/>
+          <w:color w:val="000000"/>
+          <w:kern w:val="0"/>
+          <w:lang w:eastAsia="en-GB"/>
+          <w14:ligatures w14:val="none"/>
+        </w:rPr>
+      </w:pPr>
+      <w:r>
+        <w:rPr>
+          <w:rFonts w:ascii="Calibri" w:eastAsia="Times New Roman" w:hAnsi="Calibri" w:cs="Calibri"/>
+          <w:color w:val="000000"/>
+          <w:kern w:val="0"/>
+          <w:lang w:eastAsia="en-GB"/>
+          <w14:ligatures w14:val="none"/>
+        </w:rPr>
+        <w:t>Max 6 web pages including landing page.</w:t>
+      </w:r>
+    </w:p>
+    <w:p>
+      <w:pPr>
+        <w:spacing w:before="240" w:after="240" w:line="240" w:lineRule="auto"/>
+        <w:rPr>
+          <w:rFonts w:ascii="Calibri" w:eastAsia="Times New Roman" w:hAnsi="Calibri" w:cs="Calibri"/>
+          <w:b/>
+          <w:bCs/>
+          <w:color w:val="000000"/>
+          <w:kern w:val="0"/>
+          <w:lang w:eastAsia="en-GB"/>
+          <w14:ligatures w14:val="none"/>
+        </w:rPr>
+      </w:pPr>
+      <w:r>
+        <w:rPr>
+          <w:rFonts w:ascii="Calibri" w:eastAsia="Times New Roman" w:hAnsi="Calibri" w:cs="Calibri"/>
+          <w:b/>
+          <w:bCs/>
+          <w:color w:val="000000"/>
+          <w:kern w:val="0"/>
+          <w:lang w:eastAsia="en-GB"/>
+          <w14:ligatures w14:val="none"/>
+        </w:rPr>
+        <w:lastRenderedPageBreak/>
+        <w:t>Resources for collaborating on GitHub:</w:t>
+      </w:r>
+    </w:p>
+    <w:p>
+      <w:pPr>
+        <w:spacing w:before="240" w:after="240" w:line="240" w:lineRule="auto"/>
+        <w:rPr>
           <w:rFonts w:ascii="Times New Roman" w:eastAsia="Times New Roman" w:hAnsi="Times New Roman" w:cs="Times New Roman"/>
           <w:kern w:val="0"/>
           <w:sz w:val="24"/>
@@ -3044,13 +3093,43 @@
       </w:pPr>
       <w:r>
         <w:rPr>
+          <w:rFonts w:ascii="Times New Roman" w:eastAsia="Times New Roman" w:hAnsi="Times New Roman" w:cs="Times New Roman"/>
+          <w:kern w:val="0"/>
+          <w:sz w:val="24"/>
+          <w:szCs w:val="24"/>
+          <w:lang w:eastAsia="en-GB"/>
+          <w14:ligatures w14:val="none"/>
+        </w:rPr>
+        <w:t>https://www.youtube.com/watch?v=_wQdY_5Tb5Q</w:t>
+      </w:r>
+    </w:p>
+    <w:p>
+      <w:pPr>
+        <w:rPr>
           <w:rFonts w:ascii="Calibri" w:eastAsia="Times New Roman" w:hAnsi="Calibri" w:cs="Calibri"/>
+          <w:b/>
+          <w:bCs/>
           <w:color w:val="000000"/>
           <w:kern w:val="0"/>
-          <w:lang w:eastAsia="en-GB"/>
-          <w14:ligatures w14:val="none"/>
-        </w:rPr>
-        <w:t>Max 6 web pages including landing page.</w:t>
+          <w:sz w:val="28"/>
+          <w:szCs w:val="28"/>
+          <w:lang w:eastAsia="en-GB"/>
+          <w14:ligatures w14:val="none"/>
+        </w:rPr>
+      </w:pPr>
+      <w:r>
+        <w:rPr>
+          <w:rFonts w:ascii="Calibri" w:eastAsia="Times New Roman" w:hAnsi="Calibri" w:cs="Calibri"/>
+          <w:b/>
+          <w:bCs/>
+          <w:color w:val="000000"/>
+          <w:kern w:val="0"/>
+          <w:sz w:val="28"/>
+          <w:szCs w:val="28"/>
+          <w:lang w:eastAsia="en-GB"/>
+          <w14:ligatures w14:val="none"/>
+        </w:rPr>
+        <w:br w:type="page"/>
       </w:r>
     </w:p>
     <w:p>

</xml_diff>

<commit_message>
Fix thymeleaf and localdate compatability
</commit_message>
<xml_diff>
--- a/Documentation/Plan.docx
+++ b/Documentation/Plan.docx
@@ -5296,6 +5296,7 @@
           <w14:ligatures w14:val="none"/>
         </w:rPr>
       </w:pPr>
+      <w:commentRangeStart w:id="0"/>
       <w:r>
         <w:rPr>
           <w:rFonts w:ascii="Calibri" w:eastAsia="Times New Roman" w:hAnsi="Calibri" w:cs="Calibri"/>
@@ -5305,6 +5306,13 @@
           <w14:ligatures w14:val="none"/>
         </w:rPr>
         <w:t>Landing page</w:t>
+      </w:r>
+      <w:commentRangeEnd w:id="0"/>
+      <w:r>
+        <w:rPr>
+          <w:rStyle w:val="CommentReference"/>
+        </w:rPr>
+        <w:commentReference w:id="0"/>
       </w:r>
     </w:p>
     <w:p>
@@ -5341,7 +5349,7 @@
                     </pic:cNvPicPr>
                   </pic:nvPicPr>
                   <pic:blipFill>
-                    <a:blip r:embed="rId10">
+                    <a:blip r:embed="rId14">
                       <a:extLst>
                         <a:ext uri="{28A0092B-C50C-407E-A947-70E740481C1C}">
                           <a14:useLocalDpi xmlns:a14="http://schemas.microsoft.com/office/drawing/2010/main" val="0"/>
@@ -5385,6 +5393,7 @@
           <w14:ligatures w14:val="none"/>
         </w:rPr>
       </w:pPr>
+      <w:commentRangeStart w:id="1"/>
       <w:r>
         <w:rPr>
           <w:rFonts w:ascii="Calibri" w:eastAsia="Times New Roman" w:hAnsi="Calibri" w:cs="Calibri"/>
@@ -5394,6 +5403,13 @@
           <w14:ligatures w14:val="none"/>
         </w:rPr>
         <w:t>Login page</w:t>
+      </w:r>
+      <w:commentRangeEnd w:id="1"/>
+      <w:r>
+        <w:rPr>
+          <w:rStyle w:val="CommentReference"/>
+        </w:rPr>
+        <w:commentReference w:id="1"/>
       </w:r>
     </w:p>
     <w:p>
@@ -5430,7 +5446,7 @@
                     </pic:cNvPicPr>
                   </pic:nvPicPr>
                   <pic:blipFill>
-                    <a:blip r:embed="rId11">
+                    <a:blip r:embed="rId15">
                       <a:extLst>
                         <a:ext uri="{28A0092B-C50C-407E-A947-70E740481C1C}">
                           <a14:useLocalDpi xmlns:a14="http://schemas.microsoft.com/office/drawing/2010/main" val="0"/>
@@ -5474,6 +5490,7 @@
           <w14:ligatures w14:val="none"/>
         </w:rPr>
       </w:pPr>
+      <w:commentRangeStart w:id="2"/>
       <w:r>
         <w:rPr>
           <w:rFonts w:ascii="Calibri" w:eastAsia="Times New Roman" w:hAnsi="Calibri" w:cs="Calibri"/>
@@ -5484,6 +5501,13 @@
         </w:rPr>
         <w:lastRenderedPageBreak/>
         <w:t>Sign-up page</w:t>
+      </w:r>
+      <w:commentRangeEnd w:id="2"/>
+      <w:r>
+        <w:rPr>
+          <w:rStyle w:val="CommentReference"/>
+        </w:rPr>
+        <w:commentReference w:id="2"/>
       </w:r>
     </w:p>
     <w:p>
@@ -5520,7 +5544,7 @@
                     </pic:cNvPicPr>
                   </pic:nvPicPr>
                   <pic:blipFill>
-                    <a:blip r:embed="rId12">
+                    <a:blip r:embed="rId16">
                       <a:extLst>
                         <a:ext uri="{28A0092B-C50C-407E-A947-70E740481C1C}">
                           <a14:useLocalDpi xmlns:a14="http://schemas.microsoft.com/office/drawing/2010/main" val="0"/>
@@ -5564,6 +5588,7 @@
           <w14:ligatures w14:val="none"/>
         </w:rPr>
       </w:pPr>
+      <w:commentRangeStart w:id="3"/>
       <w:r>
         <w:rPr>
           <w:rFonts w:ascii="Calibri" w:eastAsia="Times New Roman" w:hAnsi="Calibri" w:cs="Calibri"/>
@@ -5573,6 +5598,13 @@
           <w14:ligatures w14:val="none"/>
         </w:rPr>
         <w:t>Menu page</w:t>
+      </w:r>
+      <w:commentRangeEnd w:id="3"/>
+      <w:r>
+        <w:rPr>
+          <w:rStyle w:val="CommentReference"/>
+        </w:rPr>
+        <w:commentReference w:id="3"/>
       </w:r>
     </w:p>
     <w:p>
@@ -5609,7 +5641,7 @@
                     </pic:cNvPicPr>
                   </pic:nvPicPr>
                   <pic:blipFill>
-                    <a:blip r:embed="rId13">
+                    <a:blip r:embed="rId17">
                       <a:extLst>
                         <a:ext uri="{28A0092B-C50C-407E-A947-70E740481C1C}">
                           <a14:useLocalDpi xmlns:a14="http://schemas.microsoft.com/office/drawing/2010/main" val="0"/>
@@ -5653,6 +5685,7 @@
           <w14:ligatures w14:val="none"/>
         </w:rPr>
       </w:pPr>
+      <w:commentRangeStart w:id="4"/>
       <w:r>
         <w:rPr>
           <w:rFonts w:ascii="Calibri" w:eastAsia="Times New Roman" w:hAnsi="Calibri" w:cs="Calibri"/>
@@ -5663,6 +5696,13 @@
         </w:rPr>
         <w:lastRenderedPageBreak/>
         <w:t>Homepage - customer</w:t>
+      </w:r>
+      <w:commentRangeEnd w:id="4"/>
+      <w:r>
+        <w:rPr>
+          <w:rStyle w:val="CommentReference"/>
+        </w:rPr>
+        <w:commentReference w:id="4"/>
       </w:r>
     </w:p>
     <w:p>
@@ -5699,7 +5739,7 @@
                     </pic:cNvPicPr>
                   </pic:nvPicPr>
                   <pic:blipFill>
-                    <a:blip r:embed="rId14">
+                    <a:blip r:embed="rId18">
                       <a:extLst>
                         <a:ext uri="{28A0092B-C50C-407E-A947-70E740481C1C}">
                           <a14:useLocalDpi xmlns:a14="http://schemas.microsoft.com/office/drawing/2010/main" val="0"/>
@@ -5743,6 +5783,7 @@
           <w14:ligatures w14:val="none"/>
         </w:rPr>
       </w:pPr>
+      <w:commentRangeStart w:id="5"/>
       <w:r>
         <w:rPr>
           <w:rFonts w:ascii="Calibri" w:eastAsia="Times New Roman" w:hAnsi="Calibri" w:cs="Calibri"/>
@@ -5753,6 +5794,13 @@
         </w:rPr>
         <w:t>Homepage - manager</w:t>
       </w:r>
+      <w:commentRangeEnd w:id="5"/>
+      <w:r>
+        <w:rPr>
+          <w:rStyle w:val="CommentReference"/>
+        </w:rPr>
+        <w:commentReference w:id="5"/>
+      </w:r>
     </w:p>
     <w:p>
       <w:pPr>
@@ -5766,6 +5814,8 @@
           <w14:ligatures w14:val="none"/>
         </w:rPr>
       </w:pPr>
+      <w:commentRangeStart w:id="6"/>
+      <w:commentRangeStart w:id="7"/>
       <w:r>
         <w:rPr>
           <w:rFonts w:ascii="Calibri" w:eastAsia="Times New Roman" w:hAnsi="Calibri" w:cs="Calibri"/>
@@ -5798,6 +5848,20 @@
           <w14:ligatures w14:val="none"/>
         </w:rPr>
         <w:t>Homepage - employee - delivery driver</w:t>
+      </w:r>
+      <w:commentRangeEnd w:id="6"/>
+      <w:r>
+        <w:rPr>
+          <w:rStyle w:val="CommentReference"/>
+        </w:rPr>
+        <w:commentReference w:id="6"/>
+      </w:r>
+      <w:commentRangeEnd w:id="7"/>
+      <w:r>
+        <w:rPr>
+          <w:rStyle w:val="CommentReference"/>
+        </w:rPr>
+        <w:commentReference w:id="7"/>
       </w:r>
     </w:p>
     <w:p>
@@ -5879,7 +5943,7 @@
                     </pic:cNvPicPr>
                   </pic:nvPicPr>
                   <pic:blipFill>
-                    <a:blip r:embed="rId15" cstate="print">
+                    <a:blip r:embed="rId19" cstate="print">
                       <a:extLst>
                         <a:ext uri="{28A0092B-C50C-407E-A947-70E740481C1C}">
                           <a14:useLocalDpi xmlns:a14="http://schemas.microsoft.com/office/drawing/2010/main" val="0"/>
@@ -5979,7 +6043,7 @@
                     </pic:cNvPicPr>
                   </pic:nvPicPr>
                   <pic:blipFill>
-                    <a:blip r:embed="rId16" cstate="print">
+                    <a:blip r:embed="rId20" cstate="print">
                       <a:extLst>
                         <a:ext uri="{28A0092B-C50C-407E-A947-70E740481C1C}">
                           <a14:useLocalDpi xmlns:a14="http://schemas.microsoft.com/office/drawing/2010/main" val="0"/>
@@ -6169,6 +6233,46 @@
     </w:p>
     <w:p>
       <w:pPr>
+        <w:spacing w:after="0" w:line="240" w:lineRule="auto"/>
+        <w:ind w:left="720"/>
+        <w:textAlignment w:val="baseline"/>
+        <w:rPr>
+          <w:rFonts w:ascii="Calibri" w:eastAsia="Times New Roman" w:hAnsi="Calibri" w:cs="Calibri"/>
+          <w:color w:val="000000"/>
+          <w:kern w:val="0"/>
+          <w:lang w:eastAsia="en-GB"/>
+          <w14:ligatures w14:val="none"/>
+        </w:rPr>
+      </w:pPr>
+      <w:hyperlink r:id="rId21" w:history="1">
+        <w:r>
+          <w:rPr>
+            <w:rStyle w:val="Hyperlink"/>
+            <w:rFonts w:ascii="Calibri" w:eastAsia="Times New Roman" w:hAnsi="Calibri" w:cs="Calibri"/>
+            <w:kern w:val="0"/>
+            <w:lang w:eastAsia="en-GB"/>
+            <w14:ligatures w14:val="none"/>
+          </w:rPr>
+          <w:t>https://www.w3schools.com/w3css/w3css_web_tmp_pizza.asp</w:t>
+        </w:r>
+      </w:hyperlink>
+    </w:p>
+    <w:p>
+      <w:pPr>
+        <w:spacing w:after="0" w:line="240" w:lineRule="auto"/>
+        <w:ind w:left="720"/>
+        <w:textAlignment w:val="baseline"/>
+        <w:rPr>
+          <w:rFonts w:ascii="Calibri" w:eastAsia="Times New Roman" w:hAnsi="Calibri" w:cs="Calibri"/>
+          <w:color w:val="000000"/>
+          <w:kern w:val="0"/>
+          <w:lang w:eastAsia="en-GB"/>
+          <w14:ligatures w14:val="none"/>
+        </w:rPr>
+      </w:pPr>
+    </w:p>
+    <w:p>
+      <w:pPr>
         <w:numPr>
           <w:ilvl w:val="0"/>
           <w:numId w:val="4"/>
@@ -6362,6 +6466,250 @@
     </w:sectPr>
   </w:body>
 </w:document>
+</file>
+
+<file path=word/comments.xml><?xml version="1.0" encoding="utf-8"?>
+<w:comments xmlns:wpc="http://schemas.microsoft.com/office/word/2010/wordprocessingCanvas" xmlns:cx="http://schemas.microsoft.com/office/drawing/2014/chartex" xmlns:cx1="http://schemas.microsoft.com/office/drawing/2015/9/8/chartex" xmlns:cx2="http://schemas.microsoft.com/office/drawing/2015/10/21/chartex" xmlns:cx3="http://schemas.microsoft.com/office/drawing/2016/5/9/chartex" xmlns:cx4="http://schemas.microsoft.com/office/drawing/2016/5/10/chartex" xmlns:cx5="http://schemas.microsoft.com/office/drawing/2016/5/11/chartex" xmlns:cx6="http://schemas.microsoft.com/office/drawing/2016/5/12/chartex" xmlns:cx7="http://schemas.microsoft.com/office/drawing/2016/5/13/chartex" xmlns:cx8="http://schemas.microsoft.com/office/drawing/2016/5/14/chartex" xmlns:mc="http://schemas.openxmlformats.org/markup-compatibility/2006" xmlns:aink="http://schemas.microsoft.com/office/drawing/2016/ink" xmlns:am3d="http://schemas.microsoft.com/office/drawing/2017/model3d" xmlns:o="urn:schemas-microsoft-com:office:office" xmlns:oel="http://schemas.microsoft.com/office/2019/extlst" xmlns:r="http://schemas.openxmlformats.org/officeDocument/2006/relationships" xmlns:m="http://schemas.openxmlformats.org/officeDocument/2006/math" xmlns:v="urn:schemas-microsoft-com:vml" xmlns:wp14="http://schemas.microsoft.com/office/word/2010/wordprocessingDrawing" xmlns:wp="http://schemas.openxmlformats.org/drawingml/2006/wordprocessingDrawing" xmlns:w10="urn:schemas-microsoft-com:office:word" xmlns:w="http://schemas.openxmlformats.org/wordprocessingml/2006/main" xmlns:w14="http://schemas.microsoft.com/office/word/2010/wordml" xmlns:w15="http://schemas.microsoft.com/office/word/2012/wordml" xmlns:w16cex="http://schemas.microsoft.com/office/word/2018/wordml/cex" xmlns:w16cid="http://schemas.microsoft.com/office/word/2016/wordml/cid" xmlns:w16="http://schemas.microsoft.com/office/word/2018/wordml" xmlns:w16du="http://schemas.microsoft.com/office/word/2023/wordml/word16du" xmlns:w16sdtdh="http://schemas.microsoft.com/office/word/2020/wordml/sdtdatahash" xmlns:w16se="http://schemas.microsoft.com/office/word/2015/wordml/symex" xmlns:wpg="http://schemas.microsoft.com/office/word/2010/wordprocessingGroup" xmlns:wpi="http://schemas.microsoft.com/office/word/2010/wordprocessingInk" xmlns:wne="http://schemas.microsoft.com/office/word/2006/wordml" xmlns:wps="http://schemas.microsoft.com/office/word/2010/wordprocessingShape" mc:Ignorable="w14 w15 w16se w16cid w16 w16cex w16sdtdh wp14">
+  <w:comment w:id="0" w:author="Jane Mansell" w:date="2023-05-30T11:20:00Z" w:initials="JM">
+    <w:p>
+      <w:pPr>
+        <w:pStyle w:val="CommentText"/>
+      </w:pPr>
+      <w:r>
+        <w:rPr>
+          <w:rStyle w:val="CommentReference"/>
+        </w:rPr>
+        <w:annotationRef/>
+      </w:r>
+      <w:r>
+        <w:t>Jane create page and sign in activation</w:t>
+      </w:r>
+    </w:p>
+    <w:p>
+      <w:pPr>
+        <w:pStyle w:val="CommentText"/>
+      </w:pPr>
+      <w:r>
+        <w:t>Vic view menu activation</w:t>
+      </w:r>
+    </w:p>
+    <w:p>
+      <w:pPr>
+        <w:pStyle w:val="CommentText"/>
+      </w:pPr>
+      <w:r>
+        <w:t>Page will be index.html</w:t>
+      </w:r>
+    </w:p>
+  </w:comment>
+  <w:comment w:id="1" w:author="Jane Mansell" w:date="2023-05-30T11:23:00Z" w:initials="JM">
+    <w:p>
+      <w:pPr>
+        <w:pStyle w:val="CommentText"/>
+      </w:pPr>
+      <w:r>
+        <w:rPr>
+          <w:rStyle w:val="CommentReference"/>
+        </w:rPr>
+        <w:annotationRef/>
+      </w:r>
+      <w:r>
+        <w:t>Jane create login page</w:t>
+      </w:r>
+    </w:p>
+    <w:p>
+      <w:pPr>
+        <w:pStyle w:val="CommentText"/>
+      </w:pPr>
+      <w:r>
+        <w:t>Jane process to sign in</w:t>
+      </w:r>
+    </w:p>
+    <w:p>
+      <w:pPr>
+        <w:pStyle w:val="CommentText"/>
+      </w:pPr>
+      <w:r>
+        <w:t>Vic to do new user process</w:t>
+      </w:r>
+    </w:p>
+  </w:comment>
+  <w:comment w:id="2" w:author="Jane Mansell" w:date="2023-05-30T11:23:00Z" w:initials="JM">
+    <w:p>
+      <w:pPr>
+        <w:pStyle w:val="CommentText"/>
+      </w:pPr>
+      <w:r>
+        <w:rPr>
+          <w:rStyle w:val="CommentReference"/>
+        </w:rPr>
+        <w:annotationRef/>
+      </w:r>
+      <w:r>
+        <w:t>Vic</w:t>
+      </w:r>
+    </w:p>
+  </w:comment>
+  <w:comment w:id="3" w:author="Jane Mansell" w:date="2023-05-30T11:24:00Z" w:initials="JM">
+    <w:p>
+      <w:pPr>
+        <w:pStyle w:val="CommentText"/>
+      </w:pPr>
+      <w:r>
+        <w:rPr>
+          <w:rStyle w:val="CommentReference"/>
+        </w:rPr>
+        <w:annotationRef/>
+      </w:r>
+      <w:r>
+        <w:t>Vic</w:t>
+      </w:r>
+    </w:p>
+  </w:comment>
+  <w:comment w:id="4" w:author="Jane Mansell" w:date="2023-05-30T11:25:00Z" w:initials="JM">
+    <w:p>
+      <w:pPr>
+        <w:pStyle w:val="CommentText"/>
+      </w:pPr>
+      <w:r>
+        <w:rPr>
+          <w:rStyle w:val="CommentReference"/>
+        </w:rPr>
+        <w:annotationRef/>
+      </w:r>
+      <w:r>
+        <w:t>This is old index.html. It becomes customerMenu.html</w:t>
+      </w:r>
+    </w:p>
+    <w:p>
+      <w:pPr>
+        <w:pStyle w:val="CommentText"/>
+      </w:pPr>
+      <w:r>
+        <w:t>Vic</w:t>
+      </w:r>
+    </w:p>
+  </w:comment>
+  <w:comment w:id="5" w:author="Jane Mansell" w:date="2023-05-30T11:26:00Z" w:initials="JM">
+    <w:p>
+      <w:pPr>
+        <w:pStyle w:val="CommentText"/>
+      </w:pPr>
+      <w:r>
+        <w:rPr>
+          <w:rStyle w:val="CommentReference"/>
+        </w:rPr>
+        <w:annotationRef/>
+      </w:r>
+      <w:r>
+        <w:t>Jane make wireframe</w:t>
+      </w:r>
+    </w:p>
+    <w:p>
+      <w:pPr>
+        <w:pStyle w:val="CommentText"/>
+      </w:pPr>
+      <w:r>
+        <w:t>Admin login leads to admin menu</w:t>
+      </w:r>
+    </w:p>
+    <w:p>
+      <w:pPr>
+        <w:pStyle w:val="CommentText"/>
+      </w:pPr>
+      <w:r>
+        <w:t>Admin can create a new employee user</w:t>
+      </w:r>
+    </w:p>
+    <w:p>
+      <w:pPr>
+        <w:pStyle w:val="CommentText"/>
+      </w:pPr>
+      <w:r>
+        <w:t>Analysis</w:t>
+      </w:r>
+    </w:p>
+  </w:comment>
+  <w:comment w:id="6" w:author="Jane Mansell" w:date="2023-05-30T11:28:00Z" w:initials="JM">
+    <w:p>
+      <w:pPr>
+        <w:pStyle w:val="CommentText"/>
+      </w:pPr>
+      <w:r>
+        <w:rPr>
+          <w:rStyle w:val="CommentReference"/>
+        </w:rPr>
+        <w:annotationRef/>
+      </w:r>
+      <w:r>
+        <w:t>Jane make wireframe</w:t>
+      </w:r>
+    </w:p>
+    <w:p>
+      <w:pPr>
+        <w:pStyle w:val="CommentText"/>
+      </w:pPr>
+      <w:r>
+        <w:t>Jane make employee check status page with buttons to show different statuses</w:t>
+      </w:r>
+    </w:p>
+  </w:comment>
+  <w:comment w:id="7" w:author="Jane Mansell" w:date="2023-05-30T11:41:00Z" w:initials="JM">
+    <w:p>
+      <w:pPr>
+        <w:pStyle w:val="CommentText"/>
+      </w:pPr>
+      <w:r>
+        <w:rPr>
+          <w:rStyle w:val="CommentReference"/>
+        </w:rPr>
+        <w:annotationRef/>
+      </w:r>
+      <w:r>
+        <w:t>Needs to separate options for delivery driver or cook.</w:t>
+      </w:r>
+    </w:p>
+  </w:comment>
+</w:comments>
+</file>
+
+<file path=word/commentsExtended.xml><?xml version="1.0" encoding="utf-8"?>
+<w15:commentsEx xmlns:wpc="http://schemas.microsoft.com/office/word/2010/wordprocessingCanvas" xmlns:cx="http://schemas.microsoft.com/office/drawing/2014/chartex" xmlns:cx1="http://schemas.microsoft.com/office/drawing/2015/9/8/chartex" xmlns:cx2="http://schemas.microsoft.com/office/drawing/2015/10/21/chartex" xmlns:cx3="http://schemas.microsoft.com/office/drawing/2016/5/9/chartex" xmlns:cx4="http://schemas.microsoft.com/office/drawing/2016/5/10/chartex" xmlns:cx5="http://schemas.microsoft.com/office/drawing/2016/5/11/chartex" xmlns:cx6="http://schemas.microsoft.com/office/drawing/2016/5/12/chartex" xmlns:cx7="http://schemas.microsoft.com/office/drawing/2016/5/13/chartex" xmlns:cx8="http://schemas.microsoft.com/office/drawing/2016/5/14/chartex" xmlns:mc="http://schemas.openxmlformats.org/markup-compatibility/2006" xmlns:aink="http://schemas.microsoft.com/office/drawing/2016/ink" xmlns:am3d="http://schemas.microsoft.com/office/drawing/2017/model3d" xmlns:o="urn:schemas-microsoft-com:office:office" xmlns:oel="http://schemas.microsoft.com/office/2019/extlst" xmlns:r="http://schemas.openxmlformats.org/officeDocument/2006/relationships" xmlns:m="http://schemas.openxmlformats.org/officeDocument/2006/math" xmlns:v="urn:schemas-microsoft-com:vml" xmlns:wp14="http://schemas.microsoft.com/office/word/2010/wordprocessingDrawing" xmlns:wp="http://schemas.openxmlformats.org/drawingml/2006/wordprocessingDrawing" xmlns:w10="urn:schemas-microsoft-com:office:word" xmlns:w="http://schemas.openxmlformats.org/wordprocessingml/2006/main" xmlns:w14="http://schemas.microsoft.com/office/word/2010/wordml" xmlns:w15="http://schemas.microsoft.com/office/word/2012/wordml" xmlns:w16cex="http://schemas.microsoft.com/office/word/2018/wordml/cex" xmlns:w16cid="http://schemas.microsoft.com/office/word/2016/wordml/cid" xmlns:w16="http://schemas.microsoft.com/office/word/2018/wordml" xmlns:w16du="http://schemas.microsoft.com/office/word/2023/wordml/word16du" xmlns:w16sdtdh="http://schemas.microsoft.com/office/word/2020/wordml/sdtdatahash" xmlns:w16se="http://schemas.microsoft.com/office/word/2015/wordml/symex" xmlns:wpg="http://schemas.microsoft.com/office/word/2010/wordprocessingGroup" xmlns:wpi="http://schemas.microsoft.com/office/word/2010/wordprocessingInk" xmlns:wne="http://schemas.microsoft.com/office/word/2006/wordml" xmlns:wps="http://schemas.microsoft.com/office/word/2010/wordprocessingShape" mc:Ignorable="w14 w15 w16se w16cid w16 w16cex w16sdtdh wp14">
+  <w15:commentEx w15:paraId="69F8D744" w15:done="0"/>
+  <w15:commentEx w15:paraId="71C958D6" w15:done="0"/>
+  <w15:commentEx w15:paraId="7291D337" w15:done="0"/>
+  <w15:commentEx w15:paraId="11A6C3A1" w15:done="0"/>
+  <w15:commentEx w15:paraId="25190F0D" w15:done="0"/>
+  <w15:commentEx w15:paraId="4B868AF2" w15:done="0"/>
+  <w15:commentEx w15:paraId="50951913" w15:done="0"/>
+  <w15:commentEx w15:paraId="22326D62" w15:paraIdParent="50951913" w15:done="0"/>
+</w15:commentsEx>
+</file>
+
+<file path=word/commentsExtensible.xml><?xml version="1.0" encoding="utf-8"?>
+<w16cex:commentsExtensible xmlns:wpc="http://schemas.microsoft.com/office/word/2010/wordprocessingCanvas" xmlns:cx="http://schemas.microsoft.com/office/drawing/2014/chartex" xmlns:cx1="http://schemas.microsoft.com/office/drawing/2015/9/8/chartex" xmlns:cx2="http://schemas.microsoft.com/office/drawing/2015/10/21/chartex" xmlns:cx3="http://schemas.microsoft.com/office/drawing/2016/5/9/chartex" xmlns:cx4="http://schemas.microsoft.com/office/drawing/2016/5/10/chartex" xmlns:cx5="http://schemas.microsoft.com/office/drawing/2016/5/11/chartex" xmlns:cx6="http://schemas.microsoft.com/office/drawing/2016/5/12/chartex" xmlns:cx7="http://schemas.microsoft.com/office/drawing/2016/5/13/chartex" xmlns:cx8="http://schemas.microsoft.com/office/drawing/2016/5/14/chartex" xmlns:mc="http://schemas.openxmlformats.org/markup-compatibility/2006" xmlns:aink="http://schemas.microsoft.com/office/drawing/2016/ink" xmlns:am3d="http://schemas.microsoft.com/office/drawing/2017/model3d" xmlns:o="urn:schemas-microsoft-com:office:office" xmlns:oel="http://schemas.microsoft.com/office/2019/extlst" xmlns:r="http://schemas.openxmlformats.org/officeDocument/2006/relationships" xmlns:m="http://schemas.openxmlformats.org/officeDocument/2006/math" xmlns:v="urn:schemas-microsoft-com:vml" xmlns:wp14="http://schemas.microsoft.com/office/word/2010/wordprocessingDrawing" xmlns:wp="http://schemas.openxmlformats.org/drawingml/2006/wordprocessingDrawing" xmlns:w10="urn:schemas-microsoft-com:office:word" xmlns:w="http://schemas.openxmlformats.org/wordprocessingml/2006/main" xmlns:w14="http://schemas.microsoft.com/office/word/2010/wordml" xmlns:w15="http://schemas.microsoft.com/office/word/2012/wordml" xmlns:w16cex="http://schemas.microsoft.com/office/word/2018/wordml/cex" xmlns:w16cid="http://schemas.microsoft.com/office/word/2016/wordml/cid" xmlns:w16="http://schemas.microsoft.com/office/word/2018/wordml" xmlns:w16du="http://schemas.microsoft.com/office/word/2023/wordml/word16du" xmlns:w16sdtdh="http://schemas.microsoft.com/office/word/2020/wordml/sdtdatahash" xmlns:w16se="http://schemas.microsoft.com/office/word/2015/wordml/symex" xmlns:wpg="http://schemas.microsoft.com/office/word/2010/wordprocessingGroup" xmlns:wpi="http://schemas.microsoft.com/office/word/2010/wordprocessingInk" xmlns:wne="http://schemas.microsoft.com/office/word/2006/wordml" xmlns:wps="http://schemas.microsoft.com/office/word/2010/wordprocessingShape" mc:Ignorable="w14 w15 w16se w16cid w16 w16cex w16sdtdh wp14">
+  <w16cex:commentExtensible w16cex:durableId="28205A8D" w16cex:dateUtc="2023-05-30T10:20:00Z"/>
+  <w16cex:commentExtensible w16cex:durableId="28205B34" w16cex:dateUtc="2023-05-30T10:23:00Z"/>
+  <w16cex:commentExtensible w16cex:durableId="28205B44" w16cex:dateUtc="2023-05-30T10:23:00Z"/>
+  <w16cex:commentExtensible w16cex:durableId="28205B51" w16cex:dateUtc="2023-05-30T10:24:00Z"/>
+  <w16cex:commentExtensible w16cex:durableId="28205BA3" w16cex:dateUtc="2023-05-30T10:25:00Z"/>
+  <w16cex:commentExtensible w16cex:durableId="28205BF2" w16cex:dateUtc="2023-05-30T10:26:00Z"/>
+  <w16cex:commentExtensible w16cex:durableId="28205C44" w16cex:dateUtc="2023-05-30T10:28:00Z"/>
+  <w16cex:commentExtensible w16cex:durableId="28205F6B" w16cex:dateUtc="2023-05-30T10:41:00Z"/>
+</w16cex:commentsExtensible>
+</file>
+
+<file path=word/commentsIds.xml><?xml version="1.0" encoding="utf-8"?>
+<w16cid:commentsIds xmlns:wpc="http://schemas.microsoft.com/office/word/2010/wordprocessingCanvas" xmlns:cx="http://schemas.microsoft.com/office/drawing/2014/chartex" xmlns:cx1="http://schemas.microsoft.com/office/drawing/2015/9/8/chartex" xmlns:cx2="http://schemas.microsoft.com/office/drawing/2015/10/21/chartex" xmlns:cx3="http://schemas.microsoft.com/office/drawing/2016/5/9/chartex" xmlns:cx4="http://schemas.microsoft.com/office/drawing/2016/5/10/chartex" xmlns:cx5="http://schemas.microsoft.com/office/drawing/2016/5/11/chartex" xmlns:cx6="http://schemas.microsoft.com/office/drawing/2016/5/12/chartex" xmlns:cx7="http://schemas.microsoft.com/office/drawing/2016/5/13/chartex" xmlns:cx8="http://schemas.microsoft.com/office/drawing/2016/5/14/chartex" xmlns:mc="http://schemas.openxmlformats.org/markup-compatibility/2006" xmlns:aink="http://schemas.microsoft.com/office/drawing/2016/ink" xmlns:am3d="http://schemas.microsoft.com/office/drawing/2017/model3d" xmlns:o="urn:schemas-microsoft-com:office:office" xmlns:oel="http://schemas.microsoft.com/office/2019/extlst" xmlns:r="http://schemas.openxmlformats.org/officeDocument/2006/relationships" xmlns:m="http://schemas.openxmlformats.org/officeDocument/2006/math" xmlns:v="urn:schemas-microsoft-com:vml" xmlns:wp14="http://schemas.microsoft.com/office/word/2010/wordprocessingDrawing" xmlns:wp="http://schemas.openxmlformats.org/drawingml/2006/wordprocessingDrawing" xmlns:w10="urn:schemas-microsoft-com:office:word" xmlns:w="http://schemas.openxmlformats.org/wordprocessingml/2006/main" xmlns:w14="http://schemas.microsoft.com/office/word/2010/wordml" xmlns:w15="http://schemas.microsoft.com/office/word/2012/wordml" xmlns:w16cex="http://schemas.microsoft.com/office/word/2018/wordml/cex" xmlns:w16cid="http://schemas.microsoft.com/office/word/2016/wordml/cid" xmlns:w16="http://schemas.microsoft.com/office/word/2018/wordml" xmlns:w16du="http://schemas.microsoft.com/office/word/2023/wordml/word16du" xmlns:w16sdtdh="http://schemas.microsoft.com/office/word/2020/wordml/sdtdatahash" xmlns:w16se="http://schemas.microsoft.com/office/word/2015/wordml/symex" xmlns:wpg="http://schemas.microsoft.com/office/word/2010/wordprocessingGroup" xmlns:wpi="http://schemas.microsoft.com/office/word/2010/wordprocessingInk" xmlns:wne="http://schemas.microsoft.com/office/word/2006/wordml" xmlns:wps="http://schemas.microsoft.com/office/word/2010/wordprocessingShape" mc:Ignorable="w14 w15 w16se w16cid w16 w16cex w16sdtdh wp14">
+  <w16cid:commentId w16cid:paraId="69F8D744" w16cid:durableId="28205A8D"/>
+  <w16cid:commentId w16cid:paraId="71C958D6" w16cid:durableId="28205B34"/>
+  <w16cid:commentId w16cid:paraId="7291D337" w16cid:durableId="28205B44"/>
+  <w16cid:commentId w16cid:paraId="11A6C3A1" w16cid:durableId="28205B51"/>
+  <w16cid:commentId w16cid:paraId="25190F0D" w16cid:durableId="28205BA3"/>
+  <w16cid:commentId w16cid:paraId="4B868AF2" w16cid:durableId="28205BF2"/>
+  <w16cid:commentId w16cid:paraId="50951913" w16cid:durableId="28205C44"/>
+  <w16cid:commentId w16cid:paraId="22326D62" w16cid:durableId="28205F6B"/>
+</w16cid:commentsIds>
 </file>
 
 <file path=word/numbering.xml><?xml version="1.0" encoding="utf-8"?>
@@ -6939,6 +7287,14 @@
     <w:abstractNumId w:val="1"/>
   </w:num>
 </w:numbering>
+</file>
+
+<file path=word/people.xml><?xml version="1.0" encoding="utf-8"?>
+<w15:people xmlns:wpc="http://schemas.microsoft.com/office/word/2010/wordprocessingCanvas" xmlns:cx="http://schemas.microsoft.com/office/drawing/2014/chartex" xmlns:cx1="http://schemas.microsoft.com/office/drawing/2015/9/8/chartex" xmlns:cx2="http://schemas.microsoft.com/office/drawing/2015/10/21/chartex" xmlns:cx3="http://schemas.microsoft.com/office/drawing/2016/5/9/chartex" xmlns:cx4="http://schemas.microsoft.com/office/drawing/2016/5/10/chartex" xmlns:cx5="http://schemas.microsoft.com/office/drawing/2016/5/11/chartex" xmlns:cx6="http://schemas.microsoft.com/office/drawing/2016/5/12/chartex" xmlns:cx7="http://schemas.microsoft.com/office/drawing/2016/5/13/chartex" xmlns:cx8="http://schemas.microsoft.com/office/drawing/2016/5/14/chartex" xmlns:mc="http://schemas.openxmlformats.org/markup-compatibility/2006" xmlns:aink="http://schemas.microsoft.com/office/drawing/2016/ink" xmlns:am3d="http://schemas.microsoft.com/office/drawing/2017/model3d" xmlns:o="urn:schemas-microsoft-com:office:office" xmlns:oel="http://schemas.microsoft.com/office/2019/extlst" xmlns:r="http://schemas.openxmlformats.org/officeDocument/2006/relationships" xmlns:m="http://schemas.openxmlformats.org/officeDocument/2006/math" xmlns:v="urn:schemas-microsoft-com:vml" xmlns:wp14="http://schemas.microsoft.com/office/word/2010/wordprocessingDrawing" xmlns:wp="http://schemas.openxmlformats.org/drawingml/2006/wordprocessingDrawing" xmlns:w10="urn:schemas-microsoft-com:office:word" xmlns:w="http://schemas.openxmlformats.org/wordprocessingml/2006/main" xmlns:w14="http://schemas.microsoft.com/office/word/2010/wordml" xmlns:w15="http://schemas.microsoft.com/office/word/2012/wordml" xmlns:w16cex="http://schemas.microsoft.com/office/word/2018/wordml/cex" xmlns:w16cid="http://schemas.microsoft.com/office/word/2016/wordml/cid" xmlns:w16="http://schemas.microsoft.com/office/word/2018/wordml" xmlns:w16du="http://schemas.microsoft.com/office/word/2023/wordml/word16du" xmlns:w16sdtdh="http://schemas.microsoft.com/office/word/2020/wordml/sdtdatahash" xmlns:w16se="http://schemas.microsoft.com/office/word/2015/wordml/symex" xmlns:wpg="http://schemas.microsoft.com/office/word/2010/wordprocessingGroup" xmlns:wpi="http://schemas.microsoft.com/office/word/2010/wordprocessingInk" xmlns:wne="http://schemas.microsoft.com/office/word/2006/wordml" xmlns:wps="http://schemas.microsoft.com/office/word/2010/wordprocessingShape" mc:Ignorable="w14 w15 w16se w16cid w16 w16cex w16sdtdh wp14">
+  <w15:person w15:author="Jane Mansell">
+    <w15:presenceInfo w15:providerId="Windows Live" w15:userId="aed48dfaa4489894"/>
+  </w15:person>
+</w15:people>
 </file>
 
 <file path=word/styles.xml><?xml version="1.0" encoding="utf-8"?>
@@ -7392,12 +7748,89 @@
     <w:name w:val="Hyperlink"/>
     <w:basedOn w:val="DefaultParagraphFont"/>
     <w:uiPriority w:val="99"/>
-    <w:semiHidden/>
     <w:unhideWhenUsed/>
     <w:rsid w:val="00D65347"/>
     <w:rPr>
       <w:color w:val="0000FF"/>
       <w:u w:val="single"/>
+    </w:rPr>
+  </w:style>
+  <w:style w:type="character" w:styleId="CommentReference">
+    <w:name w:val="annotation reference"/>
+    <w:basedOn w:val="DefaultParagraphFont"/>
+    <w:uiPriority w:val="99"/>
+    <w:semiHidden/>
+    <w:unhideWhenUsed/>
+    <w:rsid w:val="008E73B8"/>
+    <w:rPr>
+      <w:sz w:val="16"/>
+      <w:szCs w:val="16"/>
+    </w:rPr>
+  </w:style>
+  <w:style w:type="paragraph" w:styleId="CommentText">
+    <w:name w:val="annotation text"/>
+    <w:basedOn w:val="Normal"/>
+    <w:link w:val="CommentTextChar"/>
+    <w:uiPriority w:val="99"/>
+    <w:unhideWhenUsed/>
+    <w:rsid w:val="008E73B8"/>
+    <w:pPr>
+      <w:spacing w:line="240" w:lineRule="auto"/>
+    </w:pPr>
+    <w:rPr>
+      <w:sz w:val="20"/>
+      <w:szCs w:val="20"/>
+    </w:rPr>
+  </w:style>
+  <w:style w:type="character" w:customStyle="1" w:styleId="CommentTextChar">
+    <w:name w:val="Comment Text Char"/>
+    <w:basedOn w:val="DefaultParagraphFont"/>
+    <w:link w:val="CommentText"/>
+    <w:uiPriority w:val="99"/>
+    <w:rsid w:val="008E73B8"/>
+    <w:rPr>
+      <w:sz w:val="20"/>
+      <w:szCs w:val="20"/>
+    </w:rPr>
+  </w:style>
+  <w:style w:type="paragraph" w:styleId="CommentSubject">
+    <w:name w:val="annotation subject"/>
+    <w:basedOn w:val="CommentText"/>
+    <w:next w:val="CommentText"/>
+    <w:link w:val="CommentSubjectChar"/>
+    <w:uiPriority w:val="99"/>
+    <w:semiHidden/>
+    <w:unhideWhenUsed/>
+    <w:rsid w:val="008E73B8"/>
+    <w:rPr>
+      <w:b/>
+      <w:bCs/>
+    </w:rPr>
+  </w:style>
+  <w:style w:type="character" w:customStyle="1" w:styleId="CommentSubjectChar">
+    <w:name w:val="Comment Subject Char"/>
+    <w:basedOn w:val="CommentTextChar"/>
+    <w:link w:val="CommentSubject"/>
+    <w:uiPriority w:val="99"/>
+    <w:semiHidden/>
+    <w:rsid w:val="008E73B8"/>
+    <w:rPr>
+      <w:b/>
+      <w:bCs/>
+      <w:sz w:val="20"/>
+      <w:szCs w:val="20"/>
+    </w:rPr>
+  </w:style>
+  <w:style w:type="character" w:styleId="UnresolvedMention">
+    <w:name w:val="Unresolved Mention"/>
+    <w:basedOn w:val="DefaultParagraphFont"/>
+    <w:uiPriority w:val="99"/>
+    <w:semiHidden/>
+    <w:unhideWhenUsed/>
+    <w:rsid w:val="008E73B8"/>
+    <w:rPr>
+      <w:color w:val="605E5C"/>
+      <w:shd w:val="clear" w:color="auto" w:fill="E1DFDD"/>
     </w:rPr>
   </w:style>
 </w:styles>

</xml_diff>

<commit_message>
Add references page to doc
</commit_message>
<xml_diff>
--- a/Documentation/Plan.docx
+++ b/Documentation/Plan.docx
@@ -450,7 +450,29 @@
                 <w:lang w:eastAsia="en-GB"/>
                 <w14:ligatures w14:val="none"/>
               </w:rPr>
-              <w:t>view menu (name, desc, price, pic?)</w:t>
+              <w:t xml:space="preserve">view menu (name, </w:t>
+            </w:r>
+            <w:proofErr w:type="spellStart"/>
+            <w:r>
+              <w:rPr>
+                <w:rFonts w:ascii="Calibri" w:eastAsia="Times New Roman" w:hAnsi="Calibri" w:cs="Calibri"/>
+                <w:color w:val="000000"/>
+                <w:kern w:val="0"/>
+                <w:lang w:eastAsia="en-GB"/>
+                <w14:ligatures w14:val="none"/>
+              </w:rPr>
+              <w:t>desc</w:t>
+            </w:r>
+            <w:proofErr w:type="spellEnd"/>
+            <w:r>
+              <w:rPr>
+                <w:rFonts w:ascii="Calibri" w:eastAsia="Times New Roman" w:hAnsi="Calibri" w:cs="Calibri"/>
+                <w:color w:val="000000"/>
+                <w:kern w:val="0"/>
+                <w:lang w:eastAsia="en-GB"/>
+                <w14:ligatures w14:val="none"/>
+              </w:rPr>
+              <w:t>, price, pic?)</w:t>
             </w:r>
           </w:p>
           <w:p>
@@ -984,8 +1006,20 @@
                 <w:lang w:eastAsia="en-GB"/>
                 <w14:ligatures w14:val="none"/>
               </w:rPr>
-              <w:t>This could be just one webpage with buttons on the top so other orders are hidden?</w:t>
-            </w:r>
+              <w:t xml:space="preserve">This could be just one webpage with buttons on the top so other orders are </w:t>
+            </w:r>
+            <w:proofErr w:type="gramStart"/>
+            <w:r>
+              <w:rPr>
+                <w:rFonts w:ascii="Calibri" w:eastAsia="Times New Roman" w:hAnsi="Calibri" w:cs="Calibri"/>
+                <w:color w:val="000000"/>
+                <w:kern w:val="0"/>
+                <w:lang w:eastAsia="en-GB"/>
+                <w14:ligatures w14:val="none"/>
+              </w:rPr>
+              <w:t>hidden?</w:t>
+            </w:r>
+            <w:proofErr w:type="gramEnd"/>
           </w:p>
           <w:p>
             <w:pPr>
@@ -1011,7 +1045,29 @@
                 <w:lang w:eastAsia="en-GB"/>
                 <w14:ligatures w14:val="none"/>
               </w:rPr>
-              <w:t>Once set, have an automatic timer? (potentially different for each pizza type)</w:t>
+              <w:t>Once set, have an automatic timer? (</w:t>
+            </w:r>
+            <w:proofErr w:type="gramStart"/>
+            <w:r>
+              <w:rPr>
+                <w:rFonts w:ascii="Calibri" w:eastAsia="Times New Roman" w:hAnsi="Calibri" w:cs="Calibri"/>
+                <w:color w:val="000000"/>
+                <w:kern w:val="0"/>
+                <w:lang w:eastAsia="en-GB"/>
+                <w14:ligatures w14:val="none"/>
+              </w:rPr>
+              <w:t>potentially</w:t>
+            </w:r>
+            <w:proofErr w:type="gramEnd"/>
+            <w:r>
+              <w:rPr>
+                <w:rFonts w:ascii="Calibri" w:eastAsia="Times New Roman" w:hAnsi="Calibri" w:cs="Calibri"/>
+                <w:color w:val="000000"/>
+                <w:kern w:val="0"/>
+                <w:lang w:eastAsia="en-GB"/>
+                <w14:ligatures w14:val="none"/>
+              </w:rPr>
+              <w:t xml:space="preserve"> different for each pizza type)</w:t>
             </w:r>
           </w:p>
           <w:p>
@@ -1593,7 +1649,29 @@
                 <w:lang w:eastAsia="en-GB"/>
                 <w14:ligatures w14:val="none"/>
               </w:rPr>
-              <w:t>It would be good to have a superclass for users that we extend for employees and customers so we probably want to have some common fields between customers and employees?</w:t>
+              <w:t xml:space="preserve">It would be good to have a superclass for users that we extend for employees and </w:t>
+            </w:r>
+            <w:proofErr w:type="gramStart"/>
+            <w:r>
+              <w:rPr>
+                <w:rFonts w:ascii="Calibri" w:eastAsia="Times New Roman" w:hAnsi="Calibri" w:cs="Calibri"/>
+                <w:color w:val="000000"/>
+                <w:kern w:val="0"/>
+                <w:lang w:eastAsia="en-GB"/>
+                <w14:ligatures w14:val="none"/>
+              </w:rPr>
+              <w:t>customers</w:t>
+            </w:r>
+            <w:proofErr w:type="gramEnd"/>
+            <w:r>
+              <w:rPr>
+                <w:rFonts w:ascii="Calibri" w:eastAsia="Times New Roman" w:hAnsi="Calibri" w:cs="Calibri"/>
+                <w:color w:val="000000"/>
+                <w:kern w:val="0"/>
+                <w:lang w:eastAsia="en-GB"/>
+                <w14:ligatures w14:val="none"/>
+              </w:rPr>
+              <w:t xml:space="preserve"> so we probably want to have some common fields between customers and employees?</w:t>
             </w:r>
           </w:p>
         </w:tc>
@@ -2818,6 +2896,7 @@
                 <w14:ligatures w14:val="none"/>
               </w:rPr>
             </w:pPr>
+            <w:proofErr w:type="spellStart"/>
             <w:r>
               <w:rPr>
                 <w:rFonts w:ascii="Calibri" w:eastAsia="Times New Roman" w:hAnsi="Calibri" w:cs="Calibri"/>
@@ -2828,6 +2907,7 @@
               </w:rPr>
               <w:t>Mythbusters</w:t>
             </w:r>
+            <w:proofErr w:type="spellEnd"/>
           </w:p>
         </w:tc>
         <w:tc>
@@ -2974,13 +3054,14 @@
     </w:p>
     <w:p>
       <w:pPr>
-        <w:spacing w:before="240" w:after="240" w:line="240" w:lineRule="auto"/>
         <w:rPr>
           <w:rFonts w:ascii="Calibri" w:eastAsia="Times New Roman" w:hAnsi="Calibri" w:cs="Calibri"/>
           <w:b/>
           <w:bCs/>
           <w:color w:val="000000"/>
           <w:kern w:val="0"/>
+          <w:sz w:val="28"/>
+          <w:szCs w:val="28"/>
           <w:lang w:eastAsia="en-GB"/>
           <w14:ligatures w14:val="none"/>
         </w:rPr>
@@ -2992,63 +3073,12 @@
           <w:bCs/>
           <w:color w:val="000000"/>
           <w:kern w:val="0"/>
-          <w:lang w:eastAsia="en-GB"/>
-          <w14:ligatures w14:val="none"/>
-        </w:rPr>
-        <w:lastRenderedPageBreak/>
-        <w:t>Resources for collaborating on GitHub:</w:t>
-      </w:r>
-    </w:p>
-    <w:p>
-      <w:pPr>
-        <w:spacing w:before="240" w:after="240" w:line="240" w:lineRule="auto"/>
-        <w:rPr>
-          <w:rFonts w:ascii="Times New Roman" w:eastAsia="Times New Roman" w:hAnsi="Times New Roman" w:cs="Times New Roman"/>
-          <w:kern w:val="0"/>
-          <w:sz w:val="24"/>
-          <w:szCs w:val="24"/>
-          <w:lang w:eastAsia="en-GB"/>
-          <w14:ligatures w14:val="none"/>
-        </w:rPr>
-      </w:pPr>
-      <w:r>
-        <w:rPr>
-          <w:rFonts w:ascii="Times New Roman" w:eastAsia="Times New Roman" w:hAnsi="Times New Roman" w:cs="Times New Roman"/>
-          <w:kern w:val="0"/>
-          <w:sz w:val="24"/>
-          <w:szCs w:val="24"/>
-          <w:lang w:eastAsia="en-GB"/>
-          <w14:ligatures w14:val="none"/>
-        </w:rPr>
-        <w:t>https://www.youtube.com/watch?v=_wQdY_5Tb5Q</w:t>
-      </w:r>
-    </w:p>
-    <w:p>
-      <w:pPr>
-        <w:rPr>
-          <w:rFonts w:ascii="Calibri" w:eastAsia="Times New Roman" w:hAnsi="Calibri" w:cs="Calibri"/>
-          <w:b/>
-          <w:bCs/>
-          <w:color w:val="000000"/>
-          <w:kern w:val="0"/>
           <w:sz w:val="28"/>
           <w:szCs w:val="28"/>
           <w:lang w:eastAsia="en-GB"/>
           <w14:ligatures w14:val="none"/>
         </w:rPr>
-      </w:pPr>
-      <w:r>
-        <w:rPr>
-          <w:rFonts w:ascii="Calibri" w:eastAsia="Times New Roman" w:hAnsi="Calibri" w:cs="Calibri"/>
-          <w:b/>
-          <w:bCs/>
-          <w:color w:val="000000"/>
-          <w:kern w:val="0"/>
-          <w:sz w:val="28"/>
-          <w:szCs w:val="28"/>
-          <w:lang w:eastAsia="en-GB"/>
-          <w14:ligatures w14:val="none"/>
-        </w:rPr>
+        <w:lastRenderedPageBreak/>
         <w:br w:type="page"/>
       </w:r>
     </w:p>
@@ -3421,8 +3451,20 @@
                 <w:lang w:eastAsia="en-GB"/>
                 <w14:ligatures w14:val="none"/>
               </w:rPr>
-              <w:t>Create database</w:t>
-            </w:r>
+              <w:t xml:space="preserve">Create </w:t>
+            </w:r>
+            <w:proofErr w:type="gramStart"/>
+            <w:r>
+              <w:rPr>
+                <w:rFonts w:ascii="Calibri" w:eastAsia="Times New Roman" w:hAnsi="Calibri" w:cs="Calibri"/>
+                <w:color w:val="000000"/>
+                <w:kern w:val="0"/>
+                <w:lang w:eastAsia="en-GB"/>
+                <w14:ligatures w14:val="none"/>
+              </w:rPr>
+              <w:t>database</w:t>
+            </w:r>
+            <w:proofErr w:type="gramEnd"/>
           </w:p>
           <w:p>
             <w:pPr>
@@ -3485,7 +3527,29 @@
                 <w:lang w:eastAsia="en-GB"/>
                 <w14:ligatures w14:val="none"/>
               </w:rPr>
-              <w:t>Create employee and orderlines tables.</w:t>
+              <w:t xml:space="preserve">Create employee and </w:t>
+            </w:r>
+            <w:proofErr w:type="spellStart"/>
+            <w:r>
+              <w:rPr>
+                <w:rFonts w:ascii="Calibri" w:eastAsia="Times New Roman" w:hAnsi="Calibri" w:cs="Calibri"/>
+                <w:color w:val="000000"/>
+                <w:kern w:val="0"/>
+                <w:lang w:eastAsia="en-GB"/>
+                <w14:ligatures w14:val="none"/>
+              </w:rPr>
+              <w:t>orderlines</w:t>
+            </w:r>
+            <w:proofErr w:type="spellEnd"/>
+            <w:r>
+              <w:rPr>
+                <w:rFonts w:ascii="Calibri" w:eastAsia="Times New Roman" w:hAnsi="Calibri" w:cs="Calibri"/>
+                <w:color w:val="000000"/>
+                <w:kern w:val="0"/>
+                <w:lang w:eastAsia="en-GB"/>
+                <w14:ligatures w14:val="none"/>
+              </w:rPr>
+              <w:t xml:space="preserve"> tables.</w:t>
             </w:r>
           </w:p>
           <w:p>
@@ -3736,6 +3800,7 @@
                 <w14:ligatures w14:val="none"/>
               </w:rPr>
             </w:pPr>
+            <w:proofErr w:type="spellStart"/>
             <w:r>
               <w:rPr>
                 <w:rFonts w:ascii="Calibri" w:eastAsia="Times New Roman" w:hAnsi="Calibri" w:cs="Calibri"/>
@@ -3746,6 +3811,7 @@
               </w:rPr>
               <w:t>RowMappers</w:t>
             </w:r>
+            <w:proofErr w:type="spellEnd"/>
           </w:p>
         </w:tc>
         <w:tc>
@@ -3800,6 +3866,7 @@
                 <w14:ligatures w14:val="none"/>
               </w:rPr>
             </w:pPr>
+            <w:proofErr w:type="spellStart"/>
             <w:r>
               <w:rPr>
                 <w:rFonts w:ascii="Calibri" w:eastAsia="Times New Roman" w:hAnsi="Calibri" w:cs="Calibri"/>
@@ -3810,6 +3877,7 @@
               </w:rPr>
               <w:t>OrderLines</w:t>
             </w:r>
+            <w:proofErr w:type="spellEnd"/>
           </w:p>
           <w:p>
             <w:pPr>
@@ -4013,6 +4081,7 @@
                 <w14:ligatures w14:val="none"/>
               </w:rPr>
             </w:pPr>
+            <w:proofErr w:type="spellStart"/>
             <w:r>
               <w:rPr>
                 <w:rFonts w:ascii="Calibri" w:eastAsia="Times New Roman" w:hAnsi="Calibri" w:cs="Calibri"/>
@@ -4023,6 +4092,7 @@
               </w:rPr>
               <w:t>OrderLines</w:t>
             </w:r>
+            <w:proofErr w:type="spellEnd"/>
           </w:p>
           <w:p>
             <w:pPr>
@@ -4226,6 +4296,7 @@
                 <w14:ligatures w14:val="none"/>
               </w:rPr>
             </w:pPr>
+            <w:proofErr w:type="spellStart"/>
             <w:r>
               <w:rPr>
                 <w:rFonts w:ascii="Calibri" w:eastAsia="Times New Roman" w:hAnsi="Calibri" w:cs="Calibri"/>
@@ -4236,6 +4307,7 @@
               </w:rPr>
               <w:t>OrderLines</w:t>
             </w:r>
+            <w:proofErr w:type="spellEnd"/>
           </w:p>
           <w:p>
             <w:pPr>
@@ -4534,6 +4606,7 @@
                 <w14:ligatures w14:val="none"/>
               </w:rPr>
             </w:pPr>
+            <w:proofErr w:type="spellStart"/>
             <w:r>
               <w:rPr>
                 <w:rFonts w:ascii="Calibri" w:eastAsia="Times New Roman" w:hAnsi="Calibri" w:cs="Calibri"/>
@@ -4544,6 +4617,7 @@
               </w:rPr>
               <w:t>OrderLines</w:t>
             </w:r>
+            <w:proofErr w:type="spellEnd"/>
           </w:p>
           <w:p>
             <w:pPr>
@@ -4727,6 +4801,7 @@
                 <w14:ligatures w14:val="none"/>
               </w:rPr>
             </w:pPr>
+            <w:proofErr w:type="spellStart"/>
             <w:r>
               <w:rPr>
                 <w:rFonts w:ascii="Calibri" w:eastAsia="Times New Roman" w:hAnsi="Calibri" w:cs="Calibri"/>
@@ -4737,6 +4812,7 @@
               </w:rPr>
               <w:t>orderPizza</w:t>
             </w:r>
+            <w:proofErr w:type="spellEnd"/>
           </w:p>
         </w:tc>
         <w:tc>
@@ -4768,6 +4844,7 @@
                 <w14:ligatures w14:val="none"/>
               </w:rPr>
             </w:pPr>
+            <w:proofErr w:type="spellStart"/>
             <w:r>
               <w:rPr>
                 <w:rFonts w:ascii="Calibri" w:eastAsia="Times New Roman" w:hAnsi="Calibri" w:cs="Calibri"/>
@@ -4778,6 +4855,7 @@
               </w:rPr>
               <w:t>checkOrderStatusCustomer</w:t>
             </w:r>
+            <w:proofErr w:type="spellEnd"/>
           </w:p>
           <w:p>
             <w:pPr>
@@ -4791,6 +4869,7 @@
                 <w14:ligatures w14:val="none"/>
               </w:rPr>
             </w:pPr>
+            <w:proofErr w:type="spellStart"/>
             <w:r>
               <w:rPr>
                 <w:rFonts w:ascii="Calibri" w:eastAsia="Times New Roman" w:hAnsi="Calibri" w:cs="Calibri"/>
@@ -4801,6 +4880,7 @@
               </w:rPr>
               <w:t>CheckOrderStatusEmployee</w:t>
             </w:r>
+            <w:proofErr w:type="spellEnd"/>
           </w:p>
         </w:tc>
       </w:tr>
@@ -5754,7 +5834,29 @@
           <w:lang w:eastAsia="en-GB"/>
           <w14:ligatures w14:val="none"/>
         </w:rPr>
-        <w:t>Place an order - what do we want our page to look like? Drop-down boxes? Or let them choose from the menu page? e.g. like Domino’s website. specify quantity, add to basket (adds to lineOrder). But then would need an extra page for the basket to display information, which could add extra work. </w:t>
+        <w:t xml:space="preserve">Place an order - what do we want our page to look like? Drop-down boxes? Or let them choose from the menu page? e.g. like Domino’s website. specify quantity, add to basket (adds to </w:t>
+      </w:r>
+      <w:proofErr w:type="spellStart"/>
+      <w:r>
+        <w:rPr>
+          <w:rFonts w:ascii="Calibri" w:eastAsia="Times New Roman" w:hAnsi="Calibri" w:cs="Calibri"/>
+          <w:color w:val="000000"/>
+          <w:kern w:val="0"/>
+          <w:lang w:eastAsia="en-GB"/>
+          <w14:ligatures w14:val="none"/>
+        </w:rPr>
+        <w:t>lineOrder</w:t>
+      </w:r>
+      <w:proofErr w:type="spellEnd"/>
+      <w:r>
+        <w:rPr>
+          <w:rFonts w:ascii="Calibri" w:eastAsia="Times New Roman" w:hAnsi="Calibri" w:cs="Calibri"/>
+          <w:color w:val="000000"/>
+          <w:kern w:val="0"/>
+          <w:lang w:eastAsia="en-GB"/>
+          <w14:ligatures w14:val="none"/>
+        </w:rPr>
+        <w:t>). But then would need an extra page for the basket to display information, which could add extra work. </w:t>
       </w:r>
     </w:p>
     <w:p>
@@ -5955,8 +6057,20 @@
           <w:lang w:eastAsia="en-GB"/>
           <w14:ligatures w14:val="none"/>
         </w:rPr>
-        <w:t>Alternative (Pizza Hut) - instead of specifying quantity, just add as many times as wanted</w:t>
-      </w:r>
+        <w:t xml:space="preserve">Alternative (Pizza Hut) - instead of specifying quantity, just add as many times as </w:t>
+      </w:r>
+      <w:proofErr w:type="gramStart"/>
+      <w:r>
+        <w:rPr>
+          <w:rFonts w:ascii="Calibri" w:eastAsia="Times New Roman" w:hAnsi="Calibri" w:cs="Calibri"/>
+          <w:color w:val="000000"/>
+          <w:kern w:val="0"/>
+          <w:lang w:eastAsia="en-GB"/>
+          <w14:ligatures w14:val="none"/>
+        </w:rPr>
+        <w:t>wanted</w:t>
+      </w:r>
+      <w:proofErr w:type="gramEnd"/>
     </w:p>
     <w:p>
       <w:pPr>
@@ -6276,8 +6390,20 @@
           <w:lang w:eastAsia="en-GB"/>
           <w14:ligatures w14:val="none"/>
         </w:rPr>
-        <w:t>Create/customise own pizza</w:t>
-      </w:r>
+        <w:t xml:space="preserve">Create/customise own </w:t>
+      </w:r>
+      <w:proofErr w:type="gramStart"/>
+      <w:r>
+        <w:rPr>
+          <w:rFonts w:ascii="Calibri" w:eastAsia="Times New Roman" w:hAnsi="Calibri" w:cs="Calibri"/>
+          <w:color w:val="000000"/>
+          <w:kern w:val="0"/>
+          <w:lang w:eastAsia="en-GB"/>
+          <w14:ligatures w14:val="none"/>
+        </w:rPr>
+        <w:t>pizza</w:t>
+      </w:r>
+      <w:proofErr w:type="gramEnd"/>
     </w:p>
     <w:p>
       <w:pPr>
@@ -6303,8 +6429,20 @@
           <w:lang w:eastAsia="en-GB"/>
           <w14:ligatures w14:val="none"/>
         </w:rPr>
-        <w:t>Use location to determine delivery availability and cost</w:t>
-      </w:r>
+        <w:t xml:space="preserve">Use location to determine delivery availability and </w:t>
+      </w:r>
+      <w:proofErr w:type="gramStart"/>
+      <w:r>
+        <w:rPr>
+          <w:rFonts w:ascii="Calibri" w:eastAsia="Times New Roman" w:hAnsi="Calibri" w:cs="Calibri"/>
+          <w:color w:val="000000"/>
+          <w:kern w:val="0"/>
+          <w:lang w:eastAsia="en-GB"/>
+          <w14:ligatures w14:val="none"/>
+        </w:rPr>
+        <w:t>cost</w:t>
+      </w:r>
+      <w:proofErr w:type="gramEnd"/>
     </w:p>
     <w:p>
       <w:pPr>
@@ -6386,6 +6524,314 @@
         </w:rPr>
         <w:t>Order history (previous orders)</w:t>
       </w:r>
+    </w:p>
+    <w:p>
+      <w:r>
+        <w:br w:type="page"/>
+      </w:r>
+    </w:p>
+    <w:p>
+      <w:pPr>
+        <w:spacing w:line="240" w:lineRule="auto"/>
+        <w:textAlignment w:val="baseline"/>
+        <w:rPr>
+          <w:rFonts w:ascii="Calibri" w:eastAsia="Times New Roman" w:hAnsi="Calibri" w:cs="Calibri"/>
+          <w:color w:val="000000"/>
+          <w:kern w:val="0"/>
+          <w:lang w:eastAsia="en-GB"/>
+          <w14:ligatures w14:val="none"/>
+        </w:rPr>
+      </w:pPr>
+      <w:r>
+        <w:rPr>
+          <w:rFonts w:ascii="Calibri" w:eastAsia="Times New Roman" w:hAnsi="Calibri" w:cs="Calibri"/>
+          <w:color w:val="000000"/>
+          <w:kern w:val="0"/>
+          <w:lang w:eastAsia="en-GB"/>
+          <w14:ligatures w14:val="none"/>
+        </w:rPr>
+        <w:lastRenderedPageBreak/>
+        <w:t>References</w:t>
+      </w:r>
+    </w:p>
+    <w:p>
+      <w:pPr>
+        <w:spacing w:before="240" w:after="240" w:line="240" w:lineRule="auto"/>
+        <w:rPr>
+          <w:rFonts w:ascii="Calibri" w:eastAsia="Times New Roman" w:hAnsi="Calibri" w:cs="Calibri"/>
+          <w:b/>
+          <w:bCs/>
+          <w:color w:val="000000"/>
+          <w:kern w:val="0"/>
+          <w:lang w:eastAsia="en-GB"/>
+          <w14:ligatures w14:val="none"/>
+        </w:rPr>
+      </w:pPr>
+      <w:r>
+        <w:rPr>
+          <w:rFonts w:ascii="Calibri" w:eastAsia="Times New Roman" w:hAnsi="Calibri" w:cs="Calibri"/>
+          <w:b/>
+          <w:bCs/>
+          <w:color w:val="000000"/>
+          <w:kern w:val="0"/>
+          <w:lang w:eastAsia="en-GB"/>
+          <w14:ligatures w14:val="none"/>
+        </w:rPr>
+        <w:t>Resources for collaborating on GitHub:</w:t>
+      </w:r>
+    </w:p>
+    <w:p>
+      <w:pPr>
+        <w:spacing w:before="240" w:after="240" w:line="240" w:lineRule="auto"/>
+        <w:rPr>
+          <w:rFonts w:ascii="Times New Roman" w:eastAsia="Times New Roman" w:hAnsi="Times New Roman" w:cs="Times New Roman"/>
+          <w:kern w:val="0"/>
+          <w:sz w:val="24"/>
+          <w:szCs w:val="24"/>
+          <w:lang w:eastAsia="en-GB"/>
+          <w14:ligatures w14:val="none"/>
+        </w:rPr>
+      </w:pPr>
+      <w:r>
+        <w:rPr>
+          <w:rFonts w:ascii="Times New Roman" w:eastAsia="Times New Roman" w:hAnsi="Times New Roman" w:cs="Times New Roman"/>
+          <w:kern w:val="0"/>
+          <w:sz w:val="24"/>
+          <w:szCs w:val="24"/>
+          <w:lang w:eastAsia="en-GB"/>
+          <w14:ligatures w14:val="none"/>
+        </w:rPr>
+        <w:t>https://www.youtube.com/watch?v=_wQdY_5Tb5Q</w:t>
+      </w:r>
+    </w:p>
+    <w:p>
+      <w:pPr>
+        <w:spacing w:line="240" w:lineRule="auto"/>
+        <w:textAlignment w:val="baseline"/>
+        <w:rPr>
+          <w:rFonts w:ascii="Calibri" w:eastAsia="Times New Roman" w:hAnsi="Calibri" w:cs="Calibri"/>
+          <w:color w:val="000000"/>
+          <w:kern w:val="0"/>
+          <w:lang w:eastAsia="en-GB"/>
+          <w14:ligatures w14:val="none"/>
+        </w:rPr>
+      </w:pPr>
+      <w:r>
+        <w:rPr>
+          <w:rFonts w:ascii="Calibri" w:eastAsia="Times New Roman" w:hAnsi="Calibri" w:cs="Calibri"/>
+          <w:color w:val="000000"/>
+          <w:kern w:val="0"/>
+          <w:lang w:eastAsia="en-GB"/>
+          <w14:ligatures w14:val="none"/>
+        </w:rPr>
+        <w:t xml:space="preserve">Resources for using </w:t>
+      </w:r>
+      <w:proofErr w:type="spellStart"/>
+      <w:r>
+        <w:rPr>
+          <w:rFonts w:ascii="Calibri" w:eastAsia="Times New Roman" w:hAnsi="Calibri" w:cs="Calibri"/>
+          <w:color w:val="000000"/>
+          <w:kern w:val="0"/>
+          <w:lang w:eastAsia="en-GB"/>
+          <w14:ligatures w14:val="none"/>
+        </w:rPr>
+        <w:t>ThymeLeaf</w:t>
+      </w:r>
+      <w:proofErr w:type="spellEnd"/>
+      <w:r>
+        <w:rPr>
+          <w:rFonts w:ascii="Calibri" w:eastAsia="Times New Roman" w:hAnsi="Calibri" w:cs="Calibri"/>
+          <w:color w:val="000000"/>
+          <w:kern w:val="0"/>
+          <w:lang w:eastAsia="en-GB"/>
+          <w14:ligatures w14:val="none"/>
+        </w:rPr>
+        <w:t>, SQL and Java date formats:</w:t>
+      </w:r>
+    </w:p>
+    <w:p>
+      <w:pPr>
+        <w:spacing w:line="240" w:lineRule="auto"/>
+        <w:textAlignment w:val="baseline"/>
+        <w:rPr>
+          <w:rFonts w:ascii="Calibri" w:eastAsia="Times New Roman" w:hAnsi="Calibri" w:cs="Calibri"/>
+          <w:color w:val="000000"/>
+          <w:kern w:val="0"/>
+          <w:lang w:eastAsia="en-GB"/>
+          <w14:ligatures w14:val="none"/>
+        </w:rPr>
+      </w:pPr>
+      <w:hyperlink r:id="rId24" w:history="1">
+        <w:r>
+          <w:rPr>
+            <w:rStyle w:val="Hyperlink"/>
+            <w:rFonts w:ascii="Calibri" w:eastAsia="Times New Roman" w:hAnsi="Calibri" w:cs="Calibri"/>
+            <w:kern w:val="0"/>
+            <w:lang w:eastAsia="en-GB"/>
+            <w14:ligatures w14:val="none"/>
+          </w:rPr>
+          <w:t>https://www.baeldung.com/dates-in-thymeleaf</w:t>
+        </w:r>
+      </w:hyperlink>
+    </w:p>
+    <w:p>
+      <w:pPr>
+        <w:spacing w:line="240" w:lineRule="auto"/>
+        <w:textAlignment w:val="baseline"/>
+        <w:rPr>
+          <w:rFonts w:ascii="Calibri" w:eastAsia="Times New Roman" w:hAnsi="Calibri" w:cs="Calibri"/>
+          <w:color w:val="000000"/>
+          <w:kern w:val="0"/>
+          <w:lang w:eastAsia="en-GB"/>
+          <w14:ligatures w14:val="none"/>
+        </w:rPr>
+      </w:pPr>
+      <w:hyperlink r:id="rId25" w:history="1">
+        <w:r>
+          <w:rPr>
+            <w:rStyle w:val="Hyperlink"/>
+            <w:rFonts w:ascii="Calibri" w:eastAsia="Times New Roman" w:hAnsi="Calibri" w:cs="Calibri"/>
+            <w:kern w:val="0"/>
+            <w:lang w:eastAsia="en-GB"/>
+            <w14:ligatures w14:val="none"/>
+          </w:rPr>
+          <w:t>https://medium.com/@pdouvitsas/global-localdate-format-in-spring-boot-and-thymeleaf-29ff83b8f4c8</w:t>
+        </w:r>
+      </w:hyperlink>
+    </w:p>
+    <w:p>
+      <w:pPr>
+        <w:spacing w:line="240" w:lineRule="auto"/>
+        <w:textAlignment w:val="baseline"/>
+        <w:rPr>
+          <w:rFonts w:ascii="Calibri" w:eastAsia="Times New Roman" w:hAnsi="Calibri" w:cs="Calibri"/>
+          <w:color w:val="000000"/>
+          <w:kern w:val="0"/>
+          <w:lang w:eastAsia="en-GB"/>
+          <w14:ligatures w14:val="none"/>
+        </w:rPr>
+      </w:pPr>
+      <w:r>
+        <w:rPr>
+          <w:rFonts w:ascii="Calibri" w:eastAsia="Times New Roman" w:hAnsi="Calibri" w:cs="Calibri"/>
+          <w:color w:val="000000"/>
+          <w:kern w:val="0"/>
+          <w:lang w:eastAsia="en-GB"/>
+          <w14:ligatures w14:val="none"/>
+        </w:rPr>
+        <w:t>Resources for passing parameters to other mappings:</w:t>
+      </w:r>
+    </w:p>
+    <w:p>
+      <w:pPr>
+        <w:spacing w:line="240" w:lineRule="auto"/>
+        <w:textAlignment w:val="baseline"/>
+        <w:rPr>
+          <w:rFonts w:ascii="Calibri" w:eastAsia="Times New Roman" w:hAnsi="Calibri" w:cs="Calibri"/>
+          <w:color w:val="000000"/>
+          <w:kern w:val="0"/>
+          <w:lang w:eastAsia="en-GB"/>
+          <w14:ligatures w14:val="none"/>
+        </w:rPr>
+      </w:pPr>
+      <w:hyperlink r:id="rId26" w:history="1">
+        <w:r>
+          <w:rPr>
+            <w:rStyle w:val="Hyperlink"/>
+            <w:rFonts w:ascii="Calibri" w:eastAsia="Times New Roman" w:hAnsi="Calibri" w:cs="Calibri"/>
+            <w:kern w:val="0"/>
+            <w:lang w:eastAsia="en-GB"/>
+            <w14:ligatures w14:val="none"/>
+          </w:rPr>
+          <w:t>https://dzone.com/articles/spring-boot-passing-parameters</w:t>
+        </w:r>
+      </w:hyperlink>
+    </w:p>
+    <w:p>
+      <w:pPr>
+        <w:spacing w:line="240" w:lineRule="auto"/>
+        <w:textAlignment w:val="baseline"/>
+        <w:rPr>
+          <w:rFonts w:ascii="Calibri" w:eastAsia="Times New Roman" w:hAnsi="Calibri" w:cs="Calibri"/>
+          <w:color w:val="000000"/>
+          <w:kern w:val="0"/>
+          <w:lang w:eastAsia="en-GB"/>
+          <w14:ligatures w14:val="none"/>
+        </w:rPr>
+      </w:pPr>
+      <w:r>
+        <w:rPr>
+          <w:rFonts w:ascii="Calibri" w:eastAsia="Times New Roman" w:hAnsi="Calibri" w:cs="Calibri"/>
+          <w:color w:val="000000"/>
+          <w:kern w:val="0"/>
+          <w:lang w:eastAsia="en-GB"/>
+          <w14:ligatures w14:val="none"/>
+        </w:rPr>
+        <w:t>Resources for CSS:</w:t>
+      </w:r>
+    </w:p>
+    <w:p>
+      <w:pPr>
+        <w:spacing w:line="240" w:lineRule="auto"/>
+        <w:textAlignment w:val="baseline"/>
+        <w:rPr>
+          <w:rFonts w:ascii="Calibri" w:eastAsia="Times New Roman" w:hAnsi="Calibri" w:cs="Calibri"/>
+          <w:color w:val="000000"/>
+          <w:kern w:val="0"/>
+          <w:lang w:eastAsia="en-GB"/>
+          <w14:ligatures w14:val="none"/>
+        </w:rPr>
+      </w:pPr>
+      <w:hyperlink r:id="rId27" w:history="1">
+        <w:r>
+          <w:rPr>
+            <w:rStyle w:val="Hyperlink"/>
+            <w:rFonts w:ascii="Calibri" w:eastAsia="Times New Roman" w:hAnsi="Calibri" w:cs="Calibri"/>
+            <w:kern w:val="0"/>
+            <w:lang w:eastAsia="en-GB"/>
+            <w14:ligatures w14:val="none"/>
+          </w:rPr>
+          <w:t>https://css-tricks.com/emoji-as-a-favicon/</w:t>
+        </w:r>
+      </w:hyperlink>
+    </w:p>
+    <w:p>
+      <w:pPr>
+        <w:spacing w:line="240" w:lineRule="auto"/>
+        <w:textAlignment w:val="baseline"/>
+        <w:rPr>
+          <w:rFonts w:ascii="Calibri" w:eastAsia="Times New Roman" w:hAnsi="Calibri" w:cs="Calibri"/>
+          <w:color w:val="000000"/>
+          <w:kern w:val="0"/>
+          <w:lang w:eastAsia="en-GB"/>
+          <w14:ligatures w14:val="none"/>
+        </w:rPr>
+      </w:pPr>
+      <w:hyperlink r:id="rId28" w:history="1">
+        <w:r>
+          <w:rPr>
+            <w:rStyle w:val="Hyperlink"/>
+            <w:rFonts w:ascii="Calibri" w:eastAsia="Times New Roman" w:hAnsi="Calibri" w:cs="Calibri"/>
+            <w:kern w:val="0"/>
+            <w:lang w:eastAsia="en-GB"/>
+            <w14:ligatures w14:val="none"/>
+          </w:rPr>
+          <w:t>https://www.w3schools.com/w3css/w3css_web_tmp_pizza.asp</w:t>
+        </w:r>
+      </w:hyperlink>
+    </w:p>
+    <w:p>
+      <w:pPr>
+        <w:spacing w:line="240" w:lineRule="auto"/>
+        <w:textAlignment w:val="baseline"/>
+        <w:rPr>
+          <w:rFonts w:ascii="Calibri" w:eastAsia="Times New Roman" w:hAnsi="Calibri" w:cs="Calibri"/>
+          <w:color w:val="000000"/>
+          <w:kern w:val="0"/>
+          <w:lang w:eastAsia="en-GB"/>
+          <w14:ligatures w14:val="none"/>
+        </w:rPr>
+      </w:pPr>
     </w:p>
     <w:p/>
     <w:sectPr>

</xml_diff>

<commit_message>
Menu page fixed. ImageURL needs to be sorted.
</commit_message>
<xml_diff>
--- a/Documentation/Plan.docx
+++ b/Documentation/Plan.docx
@@ -1006,20 +1006,8 @@
                 <w:lang w:eastAsia="en-GB"/>
                 <w14:ligatures w14:val="none"/>
               </w:rPr>
-              <w:t xml:space="preserve">This could be just one webpage with buttons on the top so other orders are </w:t>
-            </w:r>
-            <w:proofErr w:type="gramStart"/>
-            <w:r>
-              <w:rPr>
-                <w:rFonts w:ascii="Calibri" w:eastAsia="Times New Roman" w:hAnsi="Calibri" w:cs="Calibri"/>
-                <w:color w:val="000000"/>
-                <w:kern w:val="0"/>
-                <w:lang w:eastAsia="en-GB"/>
-                <w14:ligatures w14:val="none"/>
-              </w:rPr>
-              <w:t>hidden?</w:t>
-            </w:r>
-            <w:proofErr w:type="gramEnd"/>
+              <w:t>This could be just one webpage with buttons on the top so other orders are hidden?</w:t>
+            </w:r>
           </w:p>
           <w:p>
             <w:pPr>
@@ -1045,29 +1033,7 @@
                 <w:lang w:eastAsia="en-GB"/>
                 <w14:ligatures w14:val="none"/>
               </w:rPr>
-              <w:t>Once set, have an automatic timer? (</w:t>
-            </w:r>
-            <w:proofErr w:type="gramStart"/>
-            <w:r>
-              <w:rPr>
-                <w:rFonts w:ascii="Calibri" w:eastAsia="Times New Roman" w:hAnsi="Calibri" w:cs="Calibri"/>
-                <w:color w:val="000000"/>
-                <w:kern w:val="0"/>
-                <w:lang w:eastAsia="en-GB"/>
-                <w14:ligatures w14:val="none"/>
-              </w:rPr>
-              <w:t>potentially</w:t>
-            </w:r>
-            <w:proofErr w:type="gramEnd"/>
-            <w:r>
-              <w:rPr>
-                <w:rFonts w:ascii="Calibri" w:eastAsia="Times New Roman" w:hAnsi="Calibri" w:cs="Calibri"/>
-                <w:color w:val="000000"/>
-                <w:kern w:val="0"/>
-                <w:lang w:eastAsia="en-GB"/>
-                <w14:ligatures w14:val="none"/>
-              </w:rPr>
-              <w:t xml:space="preserve"> different for each pizza type)</w:t>
+              <w:t>Once set, have an automatic timer? (potentially different for each pizza type)</w:t>
             </w:r>
           </w:p>
           <w:p>
@@ -1649,29 +1615,7 @@
                 <w:lang w:eastAsia="en-GB"/>
                 <w14:ligatures w14:val="none"/>
               </w:rPr>
-              <w:t xml:space="preserve">It would be good to have a superclass for users that we extend for employees and </w:t>
-            </w:r>
-            <w:proofErr w:type="gramStart"/>
-            <w:r>
-              <w:rPr>
-                <w:rFonts w:ascii="Calibri" w:eastAsia="Times New Roman" w:hAnsi="Calibri" w:cs="Calibri"/>
-                <w:color w:val="000000"/>
-                <w:kern w:val="0"/>
-                <w:lang w:eastAsia="en-GB"/>
-                <w14:ligatures w14:val="none"/>
-              </w:rPr>
-              <w:t>customers</w:t>
-            </w:r>
-            <w:proofErr w:type="gramEnd"/>
-            <w:r>
-              <w:rPr>
-                <w:rFonts w:ascii="Calibri" w:eastAsia="Times New Roman" w:hAnsi="Calibri" w:cs="Calibri"/>
-                <w:color w:val="000000"/>
-                <w:kern w:val="0"/>
-                <w:lang w:eastAsia="en-GB"/>
-                <w14:ligatures w14:val="none"/>
-              </w:rPr>
-              <w:t xml:space="preserve"> so we probably want to have some common fields between customers and employees?</w:t>
+              <w:t>It would be good to have a superclass for users that we extend for employees and customers so we probably want to have some common fields between customers and employees?</w:t>
             </w:r>
           </w:p>
         </w:tc>
@@ -3451,20 +3395,8 @@
                 <w:lang w:eastAsia="en-GB"/>
                 <w14:ligatures w14:val="none"/>
               </w:rPr>
-              <w:t xml:space="preserve">Create </w:t>
-            </w:r>
-            <w:proofErr w:type="gramStart"/>
-            <w:r>
-              <w:rPr>
-                <w:rFonts w:ascii="Calibri" w:eastAsia="Times New Roman" w:hAnsi="Calibri" w:cs="Calibri"/>
-                <w:color w:val="000000"/>
-                <w:kern w:val="0"/>
-                <w:lang w:eastAsia="en-GB"/>
-                <w14:ligatures w14:val="none"/>
-              </w:rPr>
-              <w:t>database</w:t>
-            </w:r>
-            <w:proofErr w:type="gramEnd"/>
+              <w:t>Create database</w:t>
+            </w:r>
           </w:p>
           <w:p>
             <w:pPr>
@@ -6057,20 +5989,8 @@
           <w:lang w:eastAsia="en-GB"/>
           <w14:ligatures w14:val="none"/>
         </w:rPr>
-        <w:t xml:space="preserve">Alternative (Pizza Hut) - instead of specifying quantity, just add as many times as </w:t>
-      </w:r>
-      <w:proofErr w:type="gramStart"/>
-      <w:r>
-        <w:rPr>
-          <w:rFonts w:ascii="Calibri" w:eastAsia="Times New Roman" w:hAnsi="Calibri" w:cs="Calibri"/>
-          <w:color w:val="000000"/>
-          <w:kern w:val="0"/>
-          <w:lang w:eastAsia="en-GB"/>
-          <w14:ligatures w14:val="none"/>
-        </w:rPr>
-        <w:t>wanted</w:t>
-      </w:r>
-      <w:proofErr w:type="gramEnd"/>
+        <w:t>Alternative (Pizza Hut) - instead of specifying quantity, just add as many times as wanted</w:t>
+      </w:r>
     </w:p>
     <w:p>
       <w:pPr>
@@ -6222,6 +6142,330 @@
           <w14:ligatures w14:val="none"/>
         </w:rPr>
         <w:lastRenderedPageBreak/>
+        <w:t>Pizza descriptions</w:t>
+      </w:r>
+    </w:p>
+    <w:p>
+      <w:pPr>
+        <w:numPr>
+          <w:ilvl w:val="0"/>
+          <w:numId w:val="5"/>
+        </w:numPr>
+        <w:spacing w:after="240" w:line="240" w:lineRule="auto"/>
+        <w:rPr>
+          <w:rFonts w:ascii="Times New Roman" w:eastAsia="Times New Roman" w:hAnsi="Times New Roman" w:cs="Times New Roman"/>
+          <w:kern w:val="0"/>
+          <w:sz w:val="24"/>
+          <w:szCs w:val="24"/>
+          <w:lang w:eastAsia="en-GB"/>
+          <w14:ligatures w14:val="none"/>
+        </w:rPr>
+      </w:pPr>
+      <w:r>
+        <w:rPr>
+          <w:rFonts w:ascii="Times New Roman" w:eastAsia="Times New Roman" w:hAnsi="Times New Roman" w:cs="Times New Roman"/>
+          <w:kern w:val="0"/>
+          <w:sz w:val="24"/>
+          <w:szCs w:val="24"/>
+          <w:lang w:eastAsia="en-GB"/>
+          <w14:ligatures w14:val="none"/>
+        </w:rPr>
+        <w:t xml:space="preserve">Plain: </w:t>
+      </w:r>
+      <w:r>
+        <w:rPr>
+          <w:rFonts w:ascii="Times New Roman" w:eastAsia="Times New Roman" w:hAnsi="Times New Roman" w:cs="Times New Roman"/>
+          <w:kern w:val="0"/>
+          <w:sz w:val="24"/>
+          <w:szCs w:val="24"/>
+          <w:lang w:eastAsia="en-GB"/>
+          <w14:ligatures w14:val="none"/>
+        </w:rPr>
+        <w:t>A classic vegan delight with a crispy crust, flavo</w:t>
+      </w:r>
+      <w:r>
+        <w:rPr>
+          <w:rFonts w:ascii="Times New Roman" w:eastAsia="Times New Roman" w:hAnsi="Times New Roman" w:cs="Times New Roman"/>
+          <w:kern w:val="0"/>
+          <w:sz w:val="24"/>
+          <w:szCs w:val="24"/>
+          <w:lang w:eastAsia="en-GB"/>
+          <w14:ligatures w14:val="none"/>
+        </w:rPr>
+        <w:t>u</w:t>
+      </w:r>
+      <w:r>
+        <w:rPr>
+          <w:rFonts w:ascii="Times New Roman" w:eastAsia="Times New Roman" w:hAnsi="Times New Roman" w:cs="Times New Roman"/>
+          <w:kern w:val="0"/>
+          <w:sz w:val="24"/>
+          <w:szCs w:val="24"/>
+          <w:lang w:eastAsia="en-GB"/>
+          <w14:ligatures w14:val="none"/>
+        </w:rPr>
+        <w:t>rful tomato sauce, fresh herbs, and a touch of sea salt.</w:t>
+      </w:r>
+    </w:p>
+    <w:p>
+      <w:pPr>
+        <w:numPr>
+          <w:ilvl w:val="0"/>
+          <w:numId w:val="5"/>
+        </w:numPr>
+        <w:spacing w:after="240" w:line="240" w:lineRule="auto"/>
+        <w:rPr>
+          <w:rFonts w:ascii="Times New Roman" w:eastAsia="Times New Roman" w:hAnsi="Times New Roman" w:cs="Times New Roman"/>
+          <w:kern w:val="0"/>
+          <w:sz w:val="24"/>
+          <w:szCs w:val="24"/>
+          <w:lang w:eastAsia="en-GB"/>
+          <w14:ligatures w14:val="none"/>
+        </w:rPr>
+      </w:pPr>
+      <w:r>
+        <w:rPr>
+          <w:rFonts w:ascii="Times New Roman" w:eastAsia="Times New Roman" w:hAnsi="Times New Roman" w:cs="Times New Roman"/>
+          <w:kern w:val="0"/>
+          <w:sz w:val="24"/>
+          <w:szCs w:val="24"/>
+          <w:lang w:eastAsia="en-GB"/>
+          <w14:ligatures w14:val="none"/>
+        </w:rPr>
+        <w:t xml:space="preserve">BBQ Jackfruit: </w:t>
+      </w:r>
+      <w:r>
+        <w:rPr>
+          <w:rFonts w:ascii="Times New Roman" w:eastAsia="Times New Roman" w:hAnsi="Times New Roman" w:cs="Times New Roman"/>
+          <w:kern w:val="0"/>
+          <w:sz w:val="24"/>
+          <w:szCs w:val="24"/>
+          <w:lang w:eastAsia="en-GB"/>
+          <w14:ligatures w14:val="none"/>
+        </w:rPr>
+        <w:t xml:space="preserve">Tangy BBQ jackfruit on a crispy crust, topped with </w:t>
+      </w:r>
+      <w:r>
+        <w:rPr>
+          <w:rFonts w:ascii="Times New Roman" w:eastAsia="Times New Roman" w:hAnsi="Times New Roman" w:cs="Times New Roman"/>
+          <w:kern w:val="0"/>
+          <w:sz w:val="24"/>
+          <w:szCs w:val="24"/>
+          <w:lang w:eastAsia="en-GB"/>
+          <w14:ligatures w14:val="none"/>
+        </w:rPr>
+        <w:t>colourful</w:t>
+      </w:r>
+      <w:r>
+        <w:rPr>
+          <w:rFonts w:ascii="Times New Roman" w:eastAsia="Times New Roman" w:hAnsi="Times New Roman" w:cs="Times New Roman"/>
+          <w:kern w:val="0"/>
+          <w:sz w:val="24"/>
+          <w:szCs w:val="24"/>
+          <w:lang w:eastAsia="en-GB"/>
+          <w14:ligatures w14:val="none"/>
+        </w:rPr>
+        <w:t xml:space="preserve"> bell peppers, red onions, and vegan cheese.</w:t>
+      </w:r>
+    </w:p>
+    <w:p>
+      <w:pPr>
+        <w:numPr>
+          <w:ilvl w:val="0"/>
+          <w:numId w:val="5"/>
+        </w:numPr>
+        <w:spacing w:after="240" w:line="240" w:lineRule="auto"/>
+        <w:rPr>
+          <w:rFonts w:ascii="Times New Roman" w:eastAsia="Times New Roman" w:hAnsi="Times New Roman" w:cs="Times New Roman"/>
+          <w:kern w:val="0"/>
+          <w:sz w:val="24"/>
+          <w:szCs w:val="24"/>
+          <w:lang w:eastAsia="en-GB"/>
+          <w14:ligatures w14:val="none"/>
+        </w:rPr>
+      </w:pPr>
+      <w:r>
+        <w:rPr>
+          <w:rFonts w:ascii="Times New Roman" w:eastAsia="Times New Roman" w:hAnsi="Times New Roman" w:cs="Times New Roman"/>
+          <w:kern w:val="0"/>
+          <w:sz w:val="24"/>
+          <w:szCs w:val="24"/>
+          <w:lang w:eastAsia="en-GB"/>
+          <w14:ligatures w14:val="none"/>
+        </w:rPr>
+        <w:t xml:space="preserve">Mushroom: </w:t>
+      </w:r>
+      <w:r>
+        <w:rPr>
+          <w:rFonts w:ascii="Times New Roman" w:eastAsia="Times New Roman" w:hAnsi="Times New Roman" w:cs="Times New Roman"/>
+          <w:kern w:val="0"/>
+          <w:sz w:val="24"/>
+          <w:szCs w:val="24"/>
+          <w:lang w:eastAsia="en-GB"/>
+          <w14:ligatures w14:val="none"/>
+        </w:rPr>
+        <w:t>Robust and earthy, this pizza features a blend of cremini, shiitake, and oyster mushrooms with vegan cheese and fresh thyme.</w:t>
+      </w:r>
+    </w:p>
+    <w:p>
+      <w:pPr>
+        <w:numPr>
+          <w:ilvl w:val="0"/>
+          <w:numId w:val="5"/>
+        </w:numPr>
+        <w:spacing w:after="240" w:line="240" w:lineRule="auto"/>
+        <w:rPr>
+          <w:rFonts w:ascii="Times New Roman" w:eastAsia="Times New Roman" w:hAnsi="Times New Roman" w:cs="Times New Roman"/>
+          <w:kern w:val="0"/>
+          <w:sz w:val="24"/>
+          <w:szCs w:val="24"/>
+          <w:lang w:eastAsia="en-GB"/>
+          <w14:ligatures w14:val="none"/>
+        </w:rPr>
+      </w:pPr>
+      <w:r>
+        <w:rPr>
+          <w:rFonts w:ascii="Times New Roman" w:eastAsia="Times New Roman" w:hAnsi="Times New Roman" w:cs="Times New Roman"/>
+          <w:kern w:val="0"/>
+          <w:sz w:val="24"/>
+          <w:szCs w:val="24"/>
+          <w:lang w:eastAsia="en-GB"/>
+          <w14:ligatures w14:val="none"/>
+        </w:rPr>
+        <w:t xml:space="preserve">Roasted Veg: </w:t>
+      </w:r>
+      <w:r>
+        <w:rPr>
+          <w:rFonts w:ascii="Times New Roman" w:eastAsia="Times New Roman" w:hAnsi="Times New Roman" w:cs="Times New Roman"/>
+          <w:kern w:val="0"/>
+          <w:sz w:val="24"/>
+          <w:szCs w:val="24"/>
+          <w:lang w:eastAsia="en-GB"/>
+          <w14:ligatures w14:val="none"/>
+        </w:rPr>
+        <w:t xml:space="preserve">Bursting with </w:t>
+      </w:r>
+      <w:r>
+        <w:rPr>
+          <w:rFonts w:ascii="Times New Roman" w:eastAsia="Times New Roman" w:hAnsi="Times New Roman" w:cs="Times New Roman"/>
+          <w:kern w:val="0"/>
+          <w:sz w:val="24"/>
+          <w:szCs w:val="24"/>
+          <w:lang w:eastAsia="en-GB"/>
+          <w14:ligatures w14:val="none"/>
+        </w:rPr>
+        <w:t>flavours</w:t>
+      </w:r>
+      <w:r>
+        <w:rPr>
+          <w:rFonts w:ascii="Times New Roman" w:eastAsia="Times New Roman" w:hAnsi="Times New Roman" w:cs="Times New Roman"/>
+          <w:kern w:val="0"/>
+          <w:sz w:val="24"/>
+          <w:szCs w:val="24"/>
+          <w:lang w:eastAsia="en-GB"/>
+          <w14:ligatures w14:val="none"/>
+        </w:rPr>
+        <w:t xml:space="preserve"> of roasted zucchini, bell peppers, eggplant, and cherry tomatoes, finished with herb-infused olive oil.</w:t>
+      </w:r>
+    </w:p>
+    <w:p>
+      <w:pPr>
+        <w:numPr>
+          <w:ilvl w:val="0"/>
+          <w:numId w:val="5"/>
+        </w:numPr>
+        <w:spacing w:after="240" w:line="240" w:lineRule="auto"/>
+        <w:rPr>
+          <w:rFonts w:ascii="Times New Roman" w:eastAsia="Times New Roman" w:hAnsi="Times New Roman" w:cs="Times New Roman"/>
+          <w:kern w:val="0"/>
+          <w:sz w:val="24"/>
+          <w:szCs w:val="24"/>
+          <w:lang w:eastAsia="en-GB"/>
+          <w14:ligatures w14:val="none"/>
+        </w:rPr>
+      </w:pPr>
+      <w:r>
+        <w:rPr>
+          <w:rFonts w:ascii="Times New Roman" w:eastAsia="Times New Roman" w:hAnsi="Times New Roman" w:cs="Times New Roman"/>
+          <w:kern w:val="0"/>
+          <w:sz w:val="24"/>
+          <w:szCs w:val="24"/>
+          <w:lang w:eastAsia="en-GB"/>
+          <w14:ligatures w14:val="none"/>
+        </w:rPr>
+        <w:t xml:space="preserve">Olive and Sundried Tomato: </w:t>
+      </w:r>
+      <w:r>
+        <w:rPr>
+          <w:rFonts w:ascii="Times New Roman" w:eastAsia="Times New Roman" w:hAnsi="Times New Roman" w:cs="Times New Roman"/>
+          <w:kern w:val="0"/>
+          <w:sz w:val="24"/>
+          <w:szCs w:val="24"/>
+          <w:lang w:eastAsia="en-GB"/>
+          <w14:ligatures w14:val="none"/>
+        </w:rPr>
+        <w:t>A Mediterranean-inspired delight with Kalamata olives, sundried tomatoes, vegan feta cheese, and a drizzle of olive oil.</w:t>
+      </w:r>
+    </w:p>
+    <w:p>
+      <w:pPr>
+        <w:spacing w:after="240" w:line="240" w:lineRule="auto"/>
+        <w:rPr>
+          <w:rFonts w:ascii="Times New Roman" w:eastAsia="Times New Roman" w:hAnsi="Times New Roman" w:cs="Times New Roman"/>
+          <w:kern w:val="0"/>
+          <w:sz w:val="24"/>
+          <w:szCs w:val="24"/>
+          <w:lang w:eastAsia="en-GB"/>
+          <w14:ligatures w14:val="none"/>
+        </w:rPr>
+      </w:pPr>
+    </w:p>
+    <w:p>
+      <w:pPr>
+        <w:spacing w:after="240" w:line="240" w:lineRule="auto"/>
+        <w:rPr>
+          <w:rFonts w:ascii="Times New Roman" w:eastAsia="Times New Roman" w:hAnsi="Times New Roman" w:cs="Times New Roman"/>
+          <w:kern w:val="0"/>
+          <w:sz w:val="24"/>
+          <w:szCs w:val="24"/>
+          <w:lang w:eastAsia="en-GB"/>
+          <w14:ligatures w14:val="none"/>
+        </w:rPr>
+      </w:pPr>
+    </w:p>
+    <w:p>
+      <w:pPr>
+        <w:spacing w:after="240" w:line="240" w:lineRule="auto"/>
+        <w:rPr>
+          <w:rFonts w:ascii="Times New Roman" w:eastAsia="Times New Roman" w:hAnsi="Times New Roman" w:cs="Times New Roman"/>
+          <w:kern w:val="0"/>
+          <w:sz w:val="24"/>
+          <w:szCs w:val="24"/>
+          <w:lang w:eastAsia="en-GB"/>
+          <w14:ligatures w14:val="none"/>
+        </w:rPr>
+      </w:pPr>
+    </w:p>
+    <w:p>
+      <w:pPr>
+        <w:spacing w:after="240" w:line="240" w:lineRule="auto"/>
+        <w:rPr>
+          <w:rFonts w:ascii="Times New Roman" w:eastAsia="Times New Roman" w:hAnsi="Times New Roman" w:cs="Times New Roman"/>
+          <w:kern w:val="0"/>
+          <w:sz w:val="24"/>
+          <w:szCs w:val="24"/>
+          <w:lang w:eastAsia="en-GB"/>
+          <w14:ligatures w14:val="none"/>
+        </w:rPr>
+      </w:pPr>
+      <w:r>
+        <w:rPr>
+          <w:rFonts w:ascii="Times New Roman" w:eastAsia="Times New Roman" w:hAnsi="Times New Roman" w:cs="Times New Roman"/>
+          <w:kern w:val="0"/>
+          <w:sz w:val="24"/>
+          <w:szCs w:val="24"/>
+          <w:lang w:eastAsia="en-GB"/>
+          <w14:ligatures w14:val="none"/>
+        </w:rPr>
         <w:br/>
       </w:r>
       <w:r>
@@ -6390,20 +6634,8 @@
           <w:lang w:eastAsia="en-GB"/>
           <w14:ligatures w14:val="none"/>
         </w:rPr>
-        <w:t xml:space="preserve">Create/customise own </w:t>
-      </w:r>
-      <w:proofErr w:type="gramStart"/>
-      <w:r>
-        <w:rPr>
-          <w:rFonts w:ascii="Calibri" w:eastAsia="Times New Roman" w:hAnsi="Calibri" w:cs="Calibri"/>
-          <w:color w:val="000000"/>
-          <w:kern w:val="0"/>
-          <w:lang w:eastAsia="en-GB"/>
-          <w14:ligatures w14:val="none"/>
-        </w:rPr>
-        <w:t>pizza</w:t>
-      </w:r>
-      <w:proofErr w:type="gramEnd"/>
+        <w:t>Create/customise own pizza</w:t>
+      </w:r>
     </w:p>
     <w:p>
       <w:pPr>
@@ -6429,20 +6661,8 @@
           <w:lang w:eastAsia="en-GB"/>
           <w14:ligatures w14:val="none"/>
         </w:rPr>
-        <w:t xml:space="preserve">Use location to determine delivery availability and </w:t>
-      </w:r>
-      <w:proofErr w:type="gramStart"/>
-      <w:r>
-        <w:rPr>
-          <w:rFonts w:ascii="Calibri" w:eastAsia="Times New Roman" w:hAnsi="Calibri" w:cs="Calibri"/>
-          <w:color w:val="000000"/>
-          <w:kern w:val="0"/>
-          <w:lang w:eastAsia="en-GB"/>
-          <w14:ligatures w14:val="none"/>
-        </w:rPr>
-        <w:t>cost</w:t>
-      </w:r>
-      <w:proofErr w:type="gramEnd"/>
+        <w:t>Use location to determine delivery availability and cost</w:t>
+      </w:r>
     </w:p>
     <w:p>
       <w:pPr>
@@ -7502,6 +7722,119 @@
     </w:lvl>
   </w:abstractNum>
   <w:abstractNum w:abstractNumId="3" w15:restartNumberingAfterBreak="0">
+    <w:nsid w:val="4E2F14A4"/>
+    <w:multiLevelType w:val="multilevel"/>
+    <w:tmpl w:val="FD7AC51E"/>
+    <w:lvl w:ilvl="0">
+      <w:start w:val="1"/>
+      <w:numFmt w:val="decimal"/>
+      <w:lvlText w:val="%1."/>
+      <w:lvlJc w:val="left"/>
+      <w:pPr>
+        <w:tabs>
+          <w:tab w:val="num" w:pos="720"/>
+        </w:tabs>
+        <w:ind w:left="720" w:hanging="360"/>
+      </w:pPr>
+    </w:lvl>
+    <w:lvl w:ilvl="1" w:tentative="1">
+      <w:start w:val="1"/>
+      <w:numFmt w:val="decimal"/>
+      <w:lvlText w:val="%2."/>
+      <w:lvlJc w:val="left"/>
+      <w:pPr>
+        <w:tabs>
+          <w:tab w:val="num" w:pos="1440"/>
+        </w:tabs>
+        <w:ind w:left="1440" w:hanging="360"/>
+      </w:pPr>
+    </w:lvl>
+    <w:lvl w:ilvl="2" w:tentative="1">
+      <w:start w:val="1"/>
+      <w:numFmt w:val="decimal"/>
+      <w:lvlText w:val="%3."/>
+      <w:lvlJc w:val="left"/>
+      <w:pPr>
+        <w:tabs>
+          <w:tab w:val="num" w:pos="2160"/>
+        </w:tabs>
+        <w:ind w:left="2160" w:hanging="360"/>
+      </w:pPr>
+    </w:lvl>
+    <w:lvl w:ilvl="3" w:tentative="1">
+      <w:start w:val="1"/>
+      <w:numFmt w:val="decimal"/>
+      <w:lvlText w:val="%4."/>
+      <w:lvlJc w:val="left"/>
+      <w:pPr>
+        <w:tabs>
+          <w:tab w:val="num" w:pos="2880"/>
+        </w:tabs>
+        <w:ind w:left="2880" w:hanging="360"/>
+      </w:pPr>
+    </w:lvl>
+    <w:lvl w:ilvl="4" w:tentative="1">
+      <w:start w:val="1"/>
+      <w:numFmt w:val="decimal"/>
+      <w:lvlText w:val="%5."/>
+      <w:lvlJc w:val="left"/>
+      <w:pPr>
+        <w:tabs>
+          <w:tab w:val="num" w:pos="3600"/>
+        </w:tabs>
+        <w:ind w:left="3600" w:hanging="360"/>
+      </w:pPr>
+    </w:lvl>
+    <w:lvl w:ilvl="5" w:tentative="1">
+      <w:start w:val="1"/>
+      <w:numFmt w:val="decimal"/>
+      <w:lvlText w:val="%6."/>
+      <w:lvlJc w:val="left"/>
+      <w:pPr>
+        <w:tabs>
+          <w:tab w:val="num" w:pos="4320"/>
+        </w:tabs>
+        <w:ind w:left="4320" w:hanging="360"/>
+      </w:pPr>
+    </w:lvl>
+    <w:lvl w:ilvl="6" w:tentative="1">
+      <w:start w:val="1"/>
+      <w:numFmt w:val="decimal"/>
+      <w:lvlText w:val="%7."/>
+      <w:lvlJc w:val="left"/>
+      <w:pPr>
+        <w:tabs>
+          <w:tab w:val="num" w:pos="5040"/>
+        </w:tabs>
+        <w:ind w:left="5040" w:hanging="360"/>
+      </w:pPr>
+    </w:lvl>
+    <w:lvl w:ilvl="7" w:tentative="1">
+      <w:start w:val="1"/>
+      <w:numFmt w:val="decimal"/>
+      <w:lvlText w:val="%8."/>
+      <w:lvlJc w:val="left"/>
+      <w:pPr>
+        <w:tabs>
+          <w:tab w:val="num" w:pos="5760"/>
+        </w:tabs>
+        <w:ind w:left="5760" w:hanging="360"/>
+      </w:pPr>
+    </w:lvl>
+    <w:lvl w:ilvl="8" w:tentative="1">
+      <w:start w:val="1"/>
+      <w:numFmt w:val="decimal"/>
+      <w:lvlText w:val="%9."/>
+      <w:lvlJc w:val="left"/>
+      <w:pPr>
+        <w:tabs>
+          <w:tab w:val="num" w:pos="6480"/>
+        </w:tabs>
+        <w:ind w:left="6480" w:hanging="360"/>
+      </w:pPr>
+    </w:lvl>
+  </w:abstractNum>
+  <w:abstractNum w:abstractNumId="4" w15:restartNumberingAfterBreak="0">
     <w:nsid w:val="77A378A7"/>
     <w:multiLevelType w:val="multilevel"/>
     <w:tmpl w:val="D5665B5E"/>
@@ -7654,13 +7987,16 @@
     <w:abstractNumId w:val="2"/>
   </w:num>
   <w:num w:numId="2" w16cid:durableId="477652215">
-    <w:abstractNumId w:val="3"/>
+    <w:abstractNumId w:val="4"/>
   </w:num>
   <w:num w:numId="3" w16cid:durableId="822040695">
     <w:abstractNumId w:val="0"/>
   </w:num>
   <w:num w:numId="4" w16cid:durableId="348989701">
     <w:abstractNumId w:val="1"/>
+  </w:num>
+  <w:num w:numId="5" w16cid:durableId="1384985739">
+    <w:abstractNumId w:val="3"/>
   </w:num>
 </w:numbering>
 </file>
@@ -8077,7 +8413,6 @@
   <w:style w:type="character" w:default="1" w:styleId="DefaultParagraphFont">
     <w:name w:val="Default Paragraph Font"/>
     <w:uiPriority w:val="1"/>
-    <w:semiHidden/>
     <w:unhideWhenUsed/>
   </w:style>
   <w:style w:type="table" w:default="1" w:styleId="TableNormal">

</xml_diff>

<commit_message>
Fix order lines persisting to the same order
</commit_message>
<xml_diff>
--- a/Documentation/Plan.docx
+++ b/Documentation/Plan.docx
@@ -450,29 +450,7 @@
                 <w:lang w:eastAsia="en-GB"/>
                 <w14:ligatures w14:val="none"/>
               </w:rPr>
-              <w:t xml:space="preserve">view menu (name, </w:t>
-            </w:r>
-            <w:proofErr w:type="spellStart"/>
-            <w:r>
-              <w:rPr>
-                <w:rFonts w:ascii="Calibri" w:eastAsia="Times New Roman" w:hAnsi="Calibri" w:cs="Calibri"/>
-                <w:color w:val="000000"/>
-                <w:kern w:val="0"/>
-                <w:lang w:eastAsia="en-GB"/>
-                <w14:ligatures w14:val="none"/>
-              </w:rPr>
-              <w:t>desc</w:t>
-            </w:r>
-            <w:proofErr w:type="spellEnd"/>
-            <w:r>
-              <w:rPr>
-                <w:rFonts w:ascii="Calibri" w:eastAsia="Times New Roman" w:hAnsi="Calibri" w:cs="Calibri"/>
-                <w:color w:val="000000"/>
-                <w:kern w:val="0"/>
-                <w:lang w:eastAsia="en-GB"/>
-                <w14:ligatures w14:val="none"/>
-              </w:rPr>
-              <w:t>, price, pic?)</w:t>
+              <w:t>view menu (name, desc, price, pic?)</w:t>
             </w:r>
           </w:p>
           <w:p>
@@ -2840,7 +2818,6 @@
                 <w14:ligatures w14:val="none"/>
               </w:rPr>
             </w:pPr>
-            <w:proofErr w:type="spellStart"/>
             <w:r>
               <w:rPr>
                 <w:rFonts w:ascii="Calibri" w:eastAsia="Times New Roman" w:hAnsi="Calibri" w:cs="Calibri"/>
@@ -2851,7 +2828,6 @@
               </w:rPr>
               <w:t>Mythbusters</w:t>
             </w:r>
-            <w:proofErr w:type="spellEnd"/>
           </w:p>
         </w:tc>
         <w:tc>
@@ -3429,29 +3405,7 @@
                 <w:lang w:eastAsia="en-GB"/>
                 <w14:ligatures w14:val="none"/>
               </w:rPr>
-              <w:t xml:space="preserve">Create employee and </w:t>
-            </w:r>
-            <w:proofErr w:type="spellStart"/>
-            <w:r>
-              <w:rPr>
-                <w:rFonts w:ascii="Calibri" w:eastAsia="Times New Roman" w:hAnsi="Calibri" w:cs="Calibri"/>
-                <w:color w:val="000000"/>
-                <w:kern w:val="0"/>
-                <w:lang w:eastAsia="en-GB"/>
-                <w14:ligatures w14:val="none"/>
-              </w:rPr>
-              <w:t>orderlines</w:t>
-            </w:r>
-            <w:proofErr w:type="spellEnd"/>
-            <w:r>
-              <w:rPr>
-                <w:rFonts w:ascii="Calibri" w:eastAsia="Times New Roman" w:hAnsi="Calibri" w:cs="Calibri"/>
-                <w:color w:val="000000"/>
-                <w:kern w:val="0"/>
-                <w:lang w:eastAsia="en-GB"/>
-                <w14:ligatures w14:val="none"/>
-              </w:rPr>
-              <w:t xml:space="preserve"> tables.</w:t>
+              <w:t>Create employee and orderlines tables.</w:t>
             </w:r>
           </w:p>
           <w:p>
@@ -3702,7 +3656,6 @@
                 <w14:ligatures w14:val="none"/>
               </w:rPr>
             </w:pPr>
-            <w:proofErr w:type="spellStart"/>
             <w:r>
               <w:rPr>
                 <w:rFonts w:ascii="Calibri" w:eastAsia="Times New Roman" w:hAnsi="Calibri" w:cs="Calibri"/>
@@ -3713,7 +3666,6 @@
               </w:rPr>
               <w:t>RowMappers</w:t>
             </w:r>
-            <w:proofErr w:type="spellEnd"/>
           </w:p>
         </w:tc>
         <w:tc>
@@ -3768,7 +3720,6 @@
                 <w14:ligatures w14:val="none"/>
               </w:rPr>
             </w:pPr>
-            <w:proofErr w:type="spellStart"/>
             <w:r>
               <w:rPr>
                 <w:rFonts w:ascii="Calibri" w:eastAsia="Times New Roman" w:hAnsi="Calibri" w:cs="Calibri"/>
@@ -3779,7 +3730,6 @@
               </w:rPr>
               <w:t>OrderLines</w:t>
             </w:r>
-            <w:proofErr w:type="spellEnd"/>
           </w:p>
           <w:p>
             <w:pPr>
@@ -3983,7 +3933,6 @@
                 <w14:ligatures w14:val="none"/>
               </w:rPr>
             </w:pPr>
-            <w:proofErr w:type="spellStart"/>
             <w:r>
               <w:rPr>
                 <w:rFonts w:ascii="Calibri" w:eastAsia="Times New Roman" w:hAnsi="Calibri" w:cs="Calibri"/>
@@ -3994,7 +3943,6 @@
               </w:rPr>
               <w:t>OrderLines</w:t>
             </w:r>
-            <w:proofErr w:type="spellEnd"/>
           </w:p>
           <w:p>
             <w:pPr>
@@ -4198,7 +4146,6 @@
                 <w14:ligatures w14:val="none"/>
               </w:rPr>
             </w:pPr>
-            <w:proofErr w:type="spellStart"/>
             <w:r>
               <w:rPr>
                 <w:rFonts w:ascii="Calibri" w:eastAsia="Times New Roman" w:hAnsi="Calibri" w:cs="Calibri"/>
@@ -4209,7 +4156,6 @@
               </w:rPr>
               <w:t>OrderLines</w:t>
             </w:r>
-            <w:proofErr w:type="spellEnd"/>
           </w:p>
           <w:p>
             <w:pPr>
@@ -4508,7 +4454,6 @@
                 <w14:ligatures w14:val="none"/>
               </w:rPr>
             </w:pPr>
-            <w:proofErr w:type="spellStart"/>
             <w:r>
               <w:rPr>
                 <w:rFonts w:ascii="Calibri" w:eastAsia="Times New Roman" w:hAnsi="Calibri" w:cs="Calibri"/>
@@ -4519,7 +4464,6 @@
               </w:rPr>
               <w:t>OrderLines</w:t>
             </w:r>
-            <w:proofErr w:type="spellEnd"/>
           </w:p>
           <w:p>
             <w:pPr>
@@ -4703,7 +4647,6 @@
                 <w14:ligatures w14:val="none"/>
               </w:rPr>
             </w:pPr>
-            <w:proofErr w:type="spellStart"/>
             <w:r>
               <w:rPr>
                 <w:rFonts w:ascii="Calibri" w:eastAsia="Times New Roman" w:hAnsi="Calibri" w:cs="Calibri"/>
@@ -4714,7 +4657,6 @@
               </w:rPr>
               <w:t>orderPizza</w:t>
             </w:r>
-            <w:proofErr w:type="spellEnd"/>
           </w:p>
         </w:tc>
         <w:tc>
@@ -4746,7 +4688,6 @@
                 <w14:ligatures w14:val="none"/>
               </w:rPr>
             </w:pPr>
-            <w:proofErr w:type="spellStart"/>
             <w:r>
               <w:rPr>
                 <w:rFonts w:ascii="Calibri" w:eastAsia="Times New Roman" w:hAnsi="Calibri" w:cs="Calibri"/>
@@ -4757,7 +4698,6 @@
               </w:rPr>
               <w:t>checkOrderStatusCustomer</w:t>
             </w:r>
-            <w:proofErr w:type="spellEnd"/>
           </w:p>
           <w:p>
             <w:pPr>
@@ -4771,7 +4711,6 @@
                 <w14:ligatures w14:val="none"/>
               </w:rPr>
             </w:pPr>
-            <w:proofErr w:type="spellStart"/>
             <w:r>
               <w:rPr>
                 <w:rFonts w:ascii="Calibri" w:eastAsia="Times New Roman" w:hAnsi="Calibri" w:cs="Calibri"/>
@@ -4782,7 +4721,6 @@
               </w:rPr>
               <w:t>CheckOrderStatusEmployee</w:t>
             </w:r>
-            <w:proofErr w:type="spellEnd"/>
           </w:p>
         </w:tc>
       </w:tr>
@@ -5531,7 +5469,6 @@
                 <w14:ligatures w14:val="none"/>
               </w:rPr>
             </w:pPr>
-            <w:proofErr w:type="spellStart"/>
             <w:r>
               <w:rPr>
                 <w:rFonts w:eastAsia="Times New Roman" w:cstheme="minorHAnsi"/>
@@ -5542,7 +5479,6 @@
               </w:rPr>
               <w:t>signUp</w:t>
             </w:r>
-            <w:proofErr w:type="spellEnd"/>
           </w:p>
           <w:p>
             <w:pPr>
@@ -5577,7 +5513,6 @@
                 <w14:ligatures w14:val="none"/>
               </w:rPr>
             </w:pPr>
-            <w:proofErr w:type="spellStart"/>
             <w:r>
               <w:rPr>
                 <w:rFonts w:eastAsia="Times New Roman" w:cstheme="minorHAnsi"/>
@@ -5588,7 +5523,6 @@
               </w:rPr>
               <w:t>CustomerMenu</w:t>
             </w:r>
-            <w:proofErr w:type="spellEnd"/>
           </w:p>
           <w:p>
             <w:pPr>
@@ -5601,7 +5535,6 @@
                 <w14:ligatures w14:val="none"/>
               </w:rPr>
             </w:pPr>
-            <w:proofErr w:type="spellStart"/>
             <w:r>
               <w:rPr>
                 <w:rFonts w:eastAsia="Times New Roman" w:cstheme="minorHAnsi"/>
@@ -5612,7 +5545,6 @@
               </w:rPr>
               <w:t>customerTrackOrder</w:t>
             </w:r>
-            <w:proofErr w:type="spellEnd"/>
           </w:p>
           <w:p>
             <w:pPr>
@@ -5625,7 +5557,6 @@
                 <w14:ligatures w14:val="none"/>
               </w:rPr>
             </w:pPr>
-            <w:proofErr w:type="spellStart"/>
             <w:r>
               <w:rPr>
                 <w:rFonts w:eastAsia="Times New Roman" w:cstheme="minorHAnsi"/>
@@ -5636,7 +5567,6 @@
               </w:rPr>
               <w:t>PlaceOrder</w:t>
             </w:r>
-            <w:proofErr w:type="spellEnd"/>
           </w:p>
         </w:tc>
         <w:tc>
@@ -5674,29 +5604,7 @@
                 <w:lang w:eastAsia="en-GB"/>
                 <w14:ligatures w14:val="none"/>
               </w:rPr>
-              <w:t xml:space="preserve">Pass </w:t>
-            </w:r>
-            <w:proofErr w:type="spellStart"/>
-            <w:r>
-              <w:rPr>
-                <w:rFonts w:eastAsia="Times New Roman" w:cstheme="minorHAnsi"/>
-                <w:color w:val="000000"/>
-                <w:kern w:val="0"/>
-                <w:lang w:eastAsia="en-GB"/>
-                <w14:ligatures w14:val="none"/>
-              </w:rPr>
-              <w:t>customerId</w:t>
-            </w:r>
-            <w:proofErr w:type="spellEnd"/>
-            <w:r>
-              <w:rPr>
-                <w:rFonts w:eastAsia="Times New Roman" w:cstheme="minorHAnsi"/>
-                <w:color w:val="000000"/>
-                <w:kern w:val="0"/>
-                <w:lang w:eastAsia="en-GB"/>
-                <w14:ligatures w14:val="none"/>
-              </w:rPr>
-              <w:t xml:space="preserve"> parameter from login through to the mappings relating to customer.</w:t>
+              <w:t>Pass customerId parameter from login through to the mappings relating to customer.</w:t>
             </w:r>
           </w:p>
         </w:tc>
@@ -7056,6 +6964,26 @@
         <w:rPr>
           <w:rFonts w:eastAsia="Times New Roman" w:cstheme="minorHAnsi"/>
           <w:kern w:val="0"/>
+          <w:lang w:eastAsia="en-GB"/>
+          <w14:ligatures w14:val="none"/>
+        </w:rPr>
+      </w:pPr>
+      <w:r>
+        <w:rPr>
+          <w:rFonts w:eastAsia="Times New Roman" w:cstheme="minorHAnsi"/>
+          <w:kern w:val="0"/>
+          <w:lang w:eastAsia="en-GB"/>
+          <w14:ligatures w14:val="none"/>
+        </w:rPr>
+        <w:t>Fix testing as currently deletes order database</w:t>
+      </w:r>
+    </w:p>
+    <w:p>
+      <w:pPr>
+        <w:spacing w:after="0" w:line="240" w:lineRule="auto"/>
+        <w:rPr>
+          <w:rFonts w:eastAsia="Times New Roman" w:cstheme="minorHAnsi"/>
+          <w:kern w:val="0"/>
           <w:sz w:val="24"/>
           <w:szCs w:val="24"/>
           <w:lang w:eastAsia="en-GB"/>
@@ -7069,7 +6997,7 @@
           <w:lang w:eastAsia="en-GB"/>
           <w14:ligatures w14:val="none"/>
         </w:rPr>
-        <w:t>Fix testing as currently deletes order database.</w:t>
+        <w:t>The menu screen would look nicer with a sixth pizza and the cards could do with shrinking when resized.</w:t>
       </w:r>
     </w:p>
     <w:p>
@@ -7853,29 +7781,7 @@
           <w:lang w:eastAsia="en-GB"/>
           <w14:ligatures w14:val="none"/>
         </w:rPr>
-        <w:t xml:space="preserve">Place an order - what do we want our page to look like? Drop-down boxes? Or let them choose from the menu page? e.g. like Domino’s website. specify quantity, add to basket (adds to </w:t>
-      </w:r>
-      <w:proofErr w:type="spellStart"/>
-      <w:r>
-        <w:rPr>
-          <w:rFonts w:ascii="Calibri" w:eastAsia="Times New Roman" w:hAnsi="Calibri" w:cs="Calibri"/>
-          <w:color w:val="000000"/>
-          <w:kern w:val="0"/>
-          <w:lang w:eastAsia="en-GB"/>
-          <w14:ligatures w14:val="none"/>
-        </w:rPr>
-        <w:t>lineOrder</w:t>
-      </w:r>
-      <w:proofErr w:type="spellEnd"/>
-      <w:r>
-        <w:rPr>
-          <w:rFonts w:ascii="Calibri" w:eastAsia="Times New Roman" w:hAnsi="Calibri" w:cs="Calibri"/>
-          <w:color w:val="000000"/>
-          <w:kern w:val="0"/>
-          <w:lang w:eastAsia="en-GB"/>
-          <w14:ligatures w14:val="none"/>
-        </w:rPr>
-        <w:t>). But then would need an extra page for the basket to display information, which could add extra work. </w:t>
+        <w:t>Place an order - what do we want our page to look like? Drop-down boxes? Or let them choose from the menu page? e.g. like Domino’s website. specify quantity, add to basket (adds to lineOrder). But then would need an extra page for the basket to display information, which could add extra work. </w:t>
       </w:r>
     </w:p>
     <w:p>
@@ -8684,7 +8590,6 @@
                               <w:br/>
                               <w:t xml:space="preserve">    </w:t>
                             </w:r>
-                            <w:proofErr w:type="spellStart"/>
                             <w:r>
                               <w:rPr>
                                 <w:rFonts w:ascii="Courier New" w:eastAsia="Times New Roman" w:hAnsi="Courier New" w:cs="Courier New"/>
@@ -8695,20 +8600,7 @@
                                 <w:lang w:eastAsia="en-GB"/>
                                 <w14:ligatures w14:val="none"/>
                               </w:rPr>
-                              <w:t>HttpRequest</w:t>
-                            </w:r>
-                            <w:proofErr w:type="spellEnd"/>
-                            <w:r>
-                              <w:rPr>
-                                <w:rFonts w:ascii="Courier New" w:eastAsia="Times New Roman" w:hAnsi="Courier New" w:cs="Courier New"/>
-                                <w:color w:val="000000"/>
-                                <w:kern w:val="0"/>
-                                <w:sz w:val="20"/>
-                                <w:szCs w:val="20"/>
-                                <w:lang w:eastAsia="en-GB"/>
-                                <w14:ligatures w14:val="none"/>
-                              </w:rPr>
-                              <w:t xml:space="preserve"> request </w:t>
+                              <w:t xml:space="preserve">HttpRequest request </w:t>
                             </w:r>
                             <w:r>
                               <w:rPr>
@@ -8722,7 +8614,6 @@
                               </w:rPr>
                               <w:t xml:space="preserve">= </w:t>
                             </w:r>
-                            <w:proofErr w:type="spellStart"/>
                             <w:r>
                               <w:rPr>
                                 <w:rFonts w:ascii="Courier New" w:eastAsia="Times New Roman" w:hAnsi="Courier New" w:cs="Courier New"/>
@@ -8761,7 +8652,6 @@
                               </w:rPr>
                               <w:t>newBuilder</w:t>
                             </w:r>
-                            <w:proofErr w:type="spellEnd"/>
                             <w:r>
                               <w:rPr>
                                 <w:rFonts w:ascii="Courier New" w:eastAsia="Times New Roman" w:hAnsi="Courier New" w:cs="Courier New"/>
@@ -8785,35 +8675,8 @@
                                 <w14:ligatures w14:val="none"/>
                               </w:rPr>
                               <w:br/>
-                              <w:t xml:space="preserve">            .</w:t>
+                              <w:t xml:space="preserve">            .uri(</w:t>
                             </w:r>
-                            <w:proofErr w:type="spellStart"/>
-                            <w:r>
-                              <w:rPr>
-                                <w:rFonts w:ascii="Courier New" w:eastAsia="Times New Roman" w:hAnsi="Courier New" w:cs="Courier New"/>
-                                <w:color w:val="080808"/>
-                                <w:kern w:val="0"/>
-                                <w:sz w:val="20"/>
-                                <w:szCs w:val="20"/>
-                                <w:lang w:eastAsia="en-GB"/>
-                                <w14:ligatures w14:val="none"/>
-                              </w:rPr>
-                              <w:t>uri</w:t>
-                            </w:r>
-                            <w:proofErr w:type="spellEnd"/>
-                            <w:r>
-                              <w:rPr>
-                                <w:rFonts w:ascii="Courier New" w:eastAsia="Times New Roman" w:hAnsi="Courier New" w:cs="Courier New"/>
-                                <w:color w:val="080808"/>
-                                <w:kern w:val="0"/>
-                                <w:sz w:val="20"/>
-                                <w:szCs w:val="20"/>
-                                <w:lang w:eastAsia="en-GB"/>
-                                <w14:ligatures w14:val="none"/>
-                              </w:rPr>
-                              <w:t>(</w:t>
-                            </w:r>
-                            <w:proofErr w:type="spellStart"/>
                             <w:r>
                               <w:rPr>
                                 <w:rFonts w:ascii="Courier New" w:eastAsia="Times New Roman" w:hAnsi="Courier New" w:cs="Courier New"/>
@@ -8852,7 +8715,6 @@
                               </w:rPr>
                               <w:t>create</w:t>
                             </w:r>
-                            <w:proofErr w:type="spellEnd"/>
                             <w:r>
                               <w:rPr>
                                 <w:rFonts w:ascii="Courier New" w:eastAsia="Times New Roman" w:hAnsi="Courier New" w:cs="Courier New"/>
@@ -8875,33 +8737,7 @@
                                 <w:lang w:eastAsia="en-GB"/>
                                 <w14:ligatures w14:val="none"/>
                               </w:rPr>
-                              <w:t>"https://random-d.uk/</w:t>
-                            </w:r>
-                            <w:proofErr w:type="spellStart"/>
-                            <w:r>
-                              <w:rPr>
-                                <w:rFonts w:ascii="Courier New" w:eastAsia="Times New Roman" w:hAnsi="Courier New" w:cs="Courier New"/>
-                                <w:color w:val="067D17"/>
-                                <w:kern w:val="0"/>
-                                <w:sz w:val="20"/>
-                                <w:szCs w:val="20"/>
-                                <w:lang w:eastAsia="en-GB"/>
-                                <w14:ligatures w14:val="none"/>
-                              </w:rPr>
-                              <w:t>api</w:t>
-                            </w:r>
-                            <w:proofErr w:type="spellEnd"/>
-                            <w:r>
-                              <w:rPr>
-                                <w:rFonts w:ascii="Courier New" w:eastAsia="Times New Roman" w:hAnsi="Courier New" w:cs="Courier New"/>
-                                <w:color w:val="067D17"/>
-                                <w:kern w:val="0"/>
-                                <w:sz w:val="20"/>
-                                <w:szCs w:val="20"/>
-                                <w:lang w:eastAsia="en-GB"/>
-                                <w14:ligatures w14:val="none"/>
-                              </w:rPr>
-                              <w:t>/random"</w:t>
+                              <w:t>"https://random-d.uk/api/random"</w:t>
                             </w:r>
                             <w:r>
                               <w:rPr>
@@ -8952,7 +8788,6 @@
                               </w:rPr>
                               <w:t xml:space="preserve">, </w:t>
                             </w:r>
-                            <w:proofErr w:type="spellStart"/>
                             <w:r>
                               <w:rPr>
                                 <w:rFonts w:ascii="Courier New" w:eastAsia="Times New Roman" w:hAnsi="Courier New" w:cs="Courier New"/>
@@ -9015,7 +8850,6 @@
                               </w:rPr>
                               <w:t>noBody</w:t>
                             </w:r>
-                            <w:proofErr w:type="spellEnd"/>
                             <w:r>
                               <w:rPr>
                                 <w:rFonts w:ascii="Courier New" w:eastAsia="Times New Roman" w:hAnsi="Courier New" w:cs="Courier New"/>
@@ -9081,7 +8915,6 @@
                               </w:rPr>
                               <w:br/>
                             </w:r>
-                            <w:proofErr w:type="spellStart"/>
                             <w:r>
                               <w:rPr>
                                 <w:rFonts w:ascii="Courier New" w:eastAsia="Times New Roman" w:hAnsi="Courier New" w:cs="Courier New"/>
@@ -9094,7 +8927,6 @@
                               </w:rPr>
                               <w:t>HttpResponse</w:t>
                             </w:r>
-                            <w:proofErr w:type="spellEnd"/>
                             <w:r>
                               <w:rPr>
                                 <w:rFonts w:ascii="Courier New" w:eastAsia="Times New Roman" w:hAnsi="Courier New" w:cs="Courier New"/>
@@ -9155,7 +8987,6 @@
                               </w:rPr>
                               <w:t xml:space="preserve">= </w:t>
                             </w:r>
-                            <w:proofErr w:type="spellStart"/>
                             <w:r>
                               <w:rPr>
                                 <w:rFonts w:ascii="Courier New" w:eastAsia="Times New Roman" w:hAnsi="Courier New" w:cs="Courier New"/>
@@ -9194,7 +9025,6 @@
                               </w:rPr>
                               <w:t>newHttpClient</w:t>
                             </w:r>
-                            <w:proofErr w:type="spellEnd"/>
                             <w:r>
                               <w:rPr>
                                 <w:rFonts w:ascii="Courier New" w:eastAsia="Times New Roman" w:hAnsi="Courier New" w:cs="Courier New"/>
@@ -9231,7 +9061,6 @@
                               </w:rPr>
                               <w:t xml:space="preserve">, </w:t>
                             </w:r>
-                            <w:proofErr w:type="spellStart"/>
                             <w:r>
                               <w:rPr>
                                 <w:rFonts w:ascii="Courier New" w:eastAsia="Times New Roman" w:hAnsi="Courier New" w:cs="Courier New"/>
@@ -9294,7 +9123,6 @@
                               </w:rPr>
                               <w:t>ofString</w:t>
                             </w:r>
-                            <w:proofErr w:type="spellEnd"/>
                             <w:r>
                               <w:rPr>
                                 <w:rFonts w:ascii="Courier New" w:eastAsia="Times New Roman" w:hAnsi="Courier New" w:cs="Courier New"/>
@@ -10036,15 +9864,7 @@
         </mc:AlternateContent>
       </w:r>
       <w:r>
-        <w:t xml:space="preserve">I found several animal fact APIs (see references for links). However on further investigation they were very disappointing. Some need to be paid for so they were excluded from the list, some were just facts, </w:t>
-      </w:r>
-      <w:proofErr w:type="spellStart"/>
-      <w:r>
-        <w:t>eg</w:t>
-      </w:r>
-      <w:proofErr w:type="spellEnd"/>
-      <w:r>
-        <w:t xml:space="preserve"> , a cheetah has 4 legs. Finally I found an API that had interesting facts. I used Postman to test out the endpoints and hence had a http method (GET) and a URI that worked. The response body was in JSON format.</w:t>
+        <w:t>I found several animal fact APIs (see references for links). However on further investigation they were very disappointing. Some need to be paid for so they were excluded from the list, some were just facts, eg , a cheetah has 4 legs. Finally I found an API that had interesting facts. I used Postman to test out the endpoints and hence had a http method (GET) and a URI that worked. The response body was in JSON format.</w:t>
       </w:r>
     </w:p>
     <w:p/>
@@ -10183,7 +10003,6 @@
                               <w:br/>
                               <w:t xml:space="preserve">    &lt;</w:t>
                             </w:r>
-                            <w:proofErr w:type="spellStart"/>
                             <w:r>
                               <w:rPr>
                                 <w:rFonts w:ascii="Courier New" w:eastAsia="Times New Roman" w:hAnsi="Courier New" w:cs="Courier New"/>
@@ -10196,7 +10015,6 @@
                               </w:rPr>
                               <w:t>groupId</w:t>
                             </w:r>
-                            <w:proofErr w:type="spellEnd"/>
                             <w:r>
                               <w:rPr>
                                 <w:rFonts w:ascii="Courier New" w:eastAsia="Times New Roman" w:hAnsi="Courier New" w:cs="Courier New"/>
@@ -10207,35 +10025,8 @@
                                 <w:lang w:eastAsia="en-GB"/>
                                 <w14:ligatures w14:val="none"/>
                               </w:rPr>
-                              <w:t>&gt;</w:t>
+                              <w:t>&gt;com.google.code.gson&lt;/</w:t>
                             </w:r>
-                            <w:proofErr w:type="spellStart"/>
-                            <w:r>
-                              <w:rPr>
-                                <w:rFonts w:ascii="Courier New" w:eastAsia="Times New Roman" w:hAnsi="Courier New" w:cs="Courier New"/>
-                                <w:color w:val="080808"/>
-                                <w:kern w:val="0"/>
-                                <w:sz w:val="20"/>
-                                <w:szCs w:val="20"/>
-                                <w:lang w:eastAsia="en-GB"/>
-                                <w14:ligatures w14:val="none"/>
-                              </w:rPr>
-                              <w:t>com.google.code.gson</w:t>
-                            </w:r>
-                            <w:proofErr w:type="spellEnd"/>
-                            <w:r>
-                              <w:rPr>
-                                <w:rFonts w:ascii="Courier New" w:eastAsia="Times New Roman" w:hAnsi="Courier New" w:cs="Courier New"/>
-                                <w:color w:val="080808"/>
-                                <w:kern w:val="0"/>
-                                <w:sz w:val="20"/>
-                                <w:szCs w:val="20"/>
-                                <w:lang w:eastAsia="en-GB"/>
-                                <w14:ligatures w14:val="none"/>
-                              </w:rPr>
-                              <w:t>&lt;/</w:t>
-                            </w:r>
-                            <w:proofErr w:type="spellStart"/>
                             <w:r>
                               <w:rPr>
                                 <w:rFonts w:ascii="Courier New" w:eastAsia="Times New Roman" w:hAnsi="Courier New" w:cs="Courier New"/>
@@ -10248,7 +10039,6 @@
                               </w:rPr>
                               <w:t>groupId</w:t>
                             </w:r>
-                            <w:proofErr w:type="spellEnd"/>
                             <w:r>
                               <w:rPr>
                                 <w:rFonts w:ascii="Courier New" w:eastAsia="Times New Roman" w:hAnsi="Courier New" w:cs="Courier New"/>
@@ -10274,7 +10064,6 @@
                               <w:br/>
                               <w:t xml:space="preserve">    &lt;</w:t>
                             </w:r>
-                            <w:proofErr w:type="spellStart"/>
                             <w:r>
                               <w:rPr>
                                 <w:rFonts w:ascii="Courier New" w:eastAsia="Times New Roman" w:hAnsi="Courier New" w:cs="Courier New"/>
@@ -10287,7 +10076,6 @@
                               </w:rPr>
                               <w:t>artifactId</w:t>
                             </w:r>
-                            <w:proofErr w:type="spellEnd"/>
                             <w:r>
                               <w:rPr>
                                 <w:rFonts w:ascii="Courier New" w:eastAsia="Times New Roman" w:hAnsi="Courier New" w:cs="Courier New"/>
@@ -10298,35 +10086,8 @@
                                 <w:lang w:eastAsia="en-GB"/>
                                 <w14:ligatures w14:val="none"/>
                               </w:rPr>
-                              <w:t>&gt;</w:t>
+                              <w:t>&gt;gson&lt;/</w:t>
                             </w:r>
-                            <w:proofErr w:type="spellStart"/>
-                            <w:r>
-                              <w:rPr>
-                                <w:rFonts w:ascii="Courier New" w:eastAsia="Times New Roman" w:hAnsi="Courier New" w:cs="Courier New"/>
-                                <w:color w:val="080808"/>
-                                <w:kern w:val="0"/>
-                                <w:sz w:val="20"/>
-                                <w:szCs w:val="20"/>
-                                <w:lang w:eastAsia="en-GB"/>
-                                <w14:ligatures w14:val="none"/>
-                              </w:rPr>
-                              <w:t>gson</w:t>
-                            </w:r>
-                            <w:proofErr w:type="spellEnd"/>
-                            <w:r>
-                              <w:rPr>
-                                <w:rFonts w:ascii="Courier New" w:eastAsia="Times New Roman" w:hAnsi="Courier New" w:cs="Courier New"/>
-                                <w:color w:val="080808"/>
-                                <w:kern w:val="0"/>
-                                <w:sz w:val="20"/>
-                                <w:szCs w:val="20"/>
-                                <w:lang w:eastAsia="en-GB"/>
-                                <w14:ligatures w14:val="none"/>
-                              </w:rPr>
-                              <w:t>&lt;/</w:t>
-                            </w:r>
-                            <w:proofErr w:type="spellStart"/>
                             <w:r>
                               <w:rPr>
                                 <w:rFonts w:ascii="Courier New" w:eastAsia="Times New Roman" w:hAnsi="Courier New" w:cs="Courier New"/>
@@ -10339,7 +10100,6 @@
                               </w:rPr>
                               <w:t>artifactId</w:t>
                             </w:r>
-                            <w:proofErr w:type="spellEnd"/>
                             <w:r>
                               <w:rPr>
                                 <w:rFonts w:ascii="Courier New" w:eastAsia="Times New Roman" w:hAnsi="Courier New" w:cs="Courier New"/>
@@ -10817,15 +10577,7 @@
     <w:p/>
     <w:p>
       <w:r>
-        <w:t xml:space="preserve">To use this I had to create a java class </w:t>
-      </w:r>
-      <w:proofErr w:type="spellStart"/>
-      <w:r>
-        <w:t>DuckPic</w:t>
-      </w:r>
-      <w:proofErr w:type="spellEnd"/>
-      <w:r>
-        <w:t xml:space="preserve"> that had fields for the fields in the JSON message and getters and setters. Then I could create an object out of the JSON string:</w:t>
+        <w:t>To use this I had to create a java class DuckPic that had fields for the fields in the JSON message and getters and setters. Then I could create an object out of the JSON string:</w:t>
       </w:r>
     </w:p>
     <w:p>
@@ -10892,37 +10644,7 @@
                                 <w:lang w:eastAsia="en-GB"/>
                                 <w14:ligatures w14:val="none"/>
                               </w:rPr>
-                              <w:t xml:space="preserve">//Turn response body into a </w:t>
-                            </w:r>
-                            <w:proofErr w:type="spellStart"/>
-                            <w:r>
-                              <w:rPr>
-                                <w:rFonts w:ascii="Courier New" w:eastAsia="Times New Roman" w:hAnsi="Courier New" w:cs="Courier New"/>
-                                <w:i/>
-                                <w:iCs/>
-                                <w:color w:val="8C8C8C"/>
-                                <w:kern w:val="0"/>
-                                <w:sz w:val="20"/>
-                                <w:szCs w:val="20"/>
-                                <w:lang w:eastAsia="en-GB"/>
-                                <w14:ligatures w14:val="none"/>
-                              </w:rPr>
-                              <w:t>json</w:t>
-                            </w:r>
-                            <w:proofErr w:type="spellEnd"/>
-                            <w:r>
-                              <w:rPr>
-                                <w:rFonts w:ascii="Courier New" w:eastAsia="Times New Roman" w:hAnsi="Courier New" w:cs="Courier New"/>
-                                <w:i/>
-                                <w:iCs/>
-                                <w:color w:val="8C8C8C"/>
-                                <w:kern w:val="0"/>
-                                <w:sz w:val="20"/>
-                                <w:szCs w:val="20"/>
-                                <w:lang w:eastAsia="en-GB"/>
-                                <w14:ligatures w14:val="none"/>
-                              </w:rPr>
-                              <w:t xml:space="preserve"> String</w:t>
+                              <w:t>//Turn response body into a json String</w:t>
                             </w:r>
                             <w:r>
                               <w:rPr>
@@ -10938,7 +10660,6 @@
                               </w:rPr>
                               <w:br/>
                             </w:r>
-                            <w:proofErr w:type="spellStart"/>
                             <w:r>
                               <w:rPr>
                                 <w:rFonts w:ascii="Courier New" w:eastAsia="Times New Roman" w:hAnsi="Courier New" w:cs="Courier New"/>
@@ -10949,46 +10670,7 @@
                                 <w:lang w:eastAsia="en-GB"/>
                                 <w14:ligatures w14:val="none"/>
                               </w:rPr>
-                              <w:t>String</w:t>
-                            </w:r>
-                            <w:proofErr w:type="spellEnd"/>
-                            <w:r>
-                              <w:rPr>
-                                <w:rFonts w:ascii="Courier New" w:eastAsia="Times New Roman" w:hAnsi="Courier New" w:cs="Courier New"/>
-                                <w:color w:val="000000"/>
-                                <w:kern w:val="0"/>
-                                <w:sz w:val="20"/>
-                                <w:szCs w:val="20"/>
-                                <w:lang w:eastAsia="en-GB"/>
-                                <w14:ligatures w14:val="none"/>
-                              </w:rPr>
-                              <w:t xml:space="preserve"> </w:t>
-                            </w:r>
-                            <w:proofErr w:type="spellStart"/>
-                            <w:r>
-                              <w:rPr>
-                                <w:rFonts w:ascii="Courier New" w:eastAsia="Times New Roman" w:hAnsi="Courier New" w:cs="Courier New"/>
-                                <w:color w:val="000000"/>
-                                <w:kern w:val="0"/>
-                                <w:sz w:val="20"/>
-                                <w:szCs w:val="20"/>
-                                <w:lang w:eastAsia="en-GB"/>
-                                <w14:ligatures w14:val="none"/>
-                              </w:rPr>
-                              <w:t>responseString</w:t>
-                            </w:r>
-                            <w:proofErr w:type="spellEnd"/>
-                            <w:r>
-                              <w:rPr>
-                                <w:rFonts w:ascii="Courier New" w:eastAsia="Times New Roman" w:hAnsi="Courier New" w:cs="Courier New"/>
-                                <w:color w:val="000000"/>
-                                <w:kern w:val="0"/>
-                                <w:sz w:val="20"/>
-                                <w:szCs w:val="20"/>
-                                <w:lang w:eastAsia="en-GB"/>
-                                <w14:ligatures w14:val="none"/>
-                              </w:rPr>
-                              <w:t xml:space="preserve"> </w:t>
+                              <w:t xml:space="preserve">String responseString </w:t>
                             </w:r>
                             <w:r>
                               <w:rPr>
@@ -11002,7 +10684,6 @@
                               </w:rPr>
                               <w:t xml:space="preserve">= </w:t>
                             </w:r>
-                            <w:proofErr w:type="spellStart"/>
                             <w:r>
                               <w:rPr>
                                 <w:rFonts w:ascii="Courier New" w:eastAsia="Times New Roman" w:hAnsi="Courier New" w:cs="Courier New"/>
@@ -11025,46 +10706,7 @@
                                 <w:lang w:eastAsia="en-GB"/>
                                 <w14:ligatures w14:val="none"/>
                               </w:rPr>
-                              <w:t>.body</w:t>
-                            </w:r>
-                            <w:proofErr w:type="spellEnd"/>
-                            <w:r>
-                              <w:rPr>
-                                <w:rFonts w:ascii="Courier New" w:eastAsia="Times New Roman" w:hAnsi="Courier New" w:cs="Courier New"/>
-                                <w:color w:val="080808"/>
-                                <w:kern w:val="0"/>
-                                <w:sz w:val="20"/>
-                                <w:szCs w:val="20"/>
-                                <w:lang w:eastAsia="en-GB"/>
-                                <w14:ligatures w14:val="none"/>
-                              </w:rPr>
-                              <w:t>().</w:t>
-                            </w:r>
-                            <w:proofErr w:type="spellStart"/>
-                            <w:r>
-                              <w:rPr>
-                                <w:rFonts w:ascii="Courier New" w:eastAsia="Times New Roman" w:hAnsi="Courier New" w:cs="Courier New"/>
-                                <w:color w:val="080808"/>
-                                <w:kern w:val="0"/>
-                                <w:sz w:val="20"/>
-                                <w:szCs w:val="20"/>
-                                <w:lang w:eastAsia="en-GB"/>
-                                <w14:ligatures w14:val="none"/>
-                              </w:rPr>
-                              <w:t>toString</w:t>
-                            </w:r>
-                            <w:proofErr w:type="spellEnd"/>
-                            <w:r>
-                              <w:rPr>
-                                <w:rFonts w:ascii="Courier New" w:eastAsia="Times New Roman" w:hAnsi="Courier New" w:cs="Courier New"/>
-                                <w:color w:val="080808"/>
-                                <w:kern w:val="0"/>
-                                <w:sz w:val="20"/>
-                                <w:szCs w:val="20"/>
-                                <w:lang w:eastAsia="en-GB"/>
-                                <w14:ligatures w14:val="none"/>
-                              </w:rPr>
-                              <w:t>();</w:t>
+                              <w:t>.body().toString();</w:t>
                             </w:r>
                             <w:r>
                               <w:rPr>
@@ -11090,67 +10732,7 @@
                                 <w:lang w:eastAsia="en-GB"/>
                                 <w14:ligatures w14:val="none"/>
                               </w:rPr>
-                              <w:t xml:space="preserve">//Use Google </w:t>
-                            </w:r>
-                            <w:proofErr w:type="spellStart"/>
-                            <w:r>
-                              <w:rPr>
-                                <w:rFonts w:ascii="Courier New" w:eastAsia="Times New Roman" w:hAnsi="Courier New" w:cs="Courier New"/>
-                                <w:i/>
-                                <w:iCs/>
-                                <w:color w:val="8C8C8C"/>
-                                <w:kern w:val="0"/>
-                                <w:sz w:val="20"/>
-                                <w:szCs w:val="20"/>
-                                <w:lang w:eastAsia="en-GB"/>
-                                <w14:ligatures w14:val="none"/>
-                              </w:rPr>
-                              <w:t>Gson</w:t>
-                            </w:r>
-                            <w:proofErr w:type="spellEnd"/>
-                            <w:r>
-                              <w:rPr>
-                                <w:rFonts w:ascii="Courier New" w:eastAsia="Times New Roman" w:hAnsi="Courier New" w:cs="Courier New"/>
-                                <w:i/>
-                                <w:iCs/>
-                                <w:color w:val="8C8C8C"/>
-                                <w:kern w:val="0"/>
-                                <w:sz w:val="20"/>
-                                <w:szCs w:val="20"/>
-                                <w:lang w:eastAsia="en-GB"/>
-                                <w14:ligatures w14:val="none"/>
-                              </w:rPr>
-                              <w:t xml:space="preserve"> to map the </w:t>
-                            </w:r>
-                            <w:proofErr w:type="spellStart"/>
-                            <w:r>
-                              <w:rPr>
-                                <w:rFonts w:ascii="Courier New" w:eastAsia="Times New Roman" w:hAnsi="Courier New" w:cs="Courier New"/>
-                                <w:i/>
-                                <w:iCs/>
-                                <w:color w:val="8C8C8C"/>
-                                <w:kern w:val="0"/>
-                                <w:sz w:val="20"/>
-                                <w:szCs w:val="20"/>
-                                <w:lang w:eastAsia="en-GB"/>
-                                <w14:ligatures w14:val="none"/>
-                              </w:rPr>
-                              <w:t>json</w:t>
-                            </w:r>
-                            <w:proofErr w:type="spellEnd"/>
-                            <w:r>
-                              <w:rPr>
-                                <w:rFonts w:ascii="Courier New" w:eastAsia="Times New Roman" w:hAnsi="Courier New" w:cs="Courier New"/>
-                                <w:i/>
-                                <w:iCs/>
-                                <w:color w:val="8C8C8C"/>
-                                <w:kern w:val="0"/>
-                                <w:sz w:val="20"/>
-                                <w:szCs w:val="20"/>
-                                <w:lang w:eastAsia="en-GB"/>
-                                <w14:ligatures w14:val="none"/>
-                              </w:rPr>
-                              <w:t xml:space="preserve"> string to a java object</w:t>
+                              <w:t>//Use Google Gson to map the json string to a java object</w:t>
                             </w:r>
                             <w:r>
                               <w:rPr>
@@ -11181,7 +10763,6 @@
                               </w:rPr>
                               <w:br/>
                             </w:r>
-                            <w:proofErr w:type="spellStart"/>
                             <w:r>
                               <w:rPr>
                                 <w:rFonts w:ascii="Courier New" w:eastAsia="Times New Roman" w:hAnsi="Courier New" w:cs="Courier New"/>
@@ -11192,46 +10773,7 @@
                                 <w:lang w:eastAsia="en-GB"/>
                                 <w14:ligatures w14:val="none"/>
                               </w:rPr>
-                              <w:t>Gson</w:t>
-                            </w:r>
-                            <w:proofErr w:type="spellEnd"/>
-                            <w:r>
-                              <w:rPr>
-                                <w:rFonts w:ascii="Courier New" w:eastAsia="Times New Roman" w:hAnsi="Courier New" w:cs="Courier New"/>
-                                <w:color w:val="000000"/>
-                                <w:kern w:val="0"/>
-                                <w:sz w:val="20"/>
-                                <w:szCs w:val="20"/>
-                                <w:lang w:eastAsia="en-GB"/>
-                                <w14:ligatures w14:val="none"/>
-                              </w:rPr>
-                              <w:t xml:space="preserve"> </w:t>
-                            </w:r>
-                            <w:proofErr w:type="spellStart"/>
-                            <w:r>
-                              <w:rPr>
-                                <w:rFonts w:ascii="Courier New" w:eastAsia="Times New Roman" w:hAnsi="Courier New" w:cs="Courier New"/>
-                                <w:color w:val="000000"/>
-                                <w:kern w:val="0"/>
-                                <w:sz w:val="20"/>
-                                <w:szCs w:val="20"/>
-                                <w:lang w:eastAsia="en-GB"/>
-                                <w14:ligatures w14:val="none"/>
-                              </w:rPr>
-                              <w:t>gson</w:t>
-                            </w:r>
-                            <w:proofErr w:type="spellEnd"/>
-                            <w:r>
-                              <w:rPr>
-                                <w:rFonts w:ascii="Courier New" w:eastAsia="Times New Roman" w:hAnsi="Courier New" w:cs="Courier New"/>
-                                <w:color w:val="000000"/>
-                                <w:kern w:val="0"/>
-                                <w:sz w:val="20"/>
-                                <w:szCs w:val="20"/>
-                                <w:lang w:eastAsia="en-GB"/>
-                                <w14:ligatures w14:val="none"/>
-                              </w:rPr>
-                              <w:t xml:space="preserve"> </w:t>
+                              <w:t xml:space="preserve">Gson gson </w:t>
                             </w:r>
                             <w:r>
                               <w:rPr>
@@ -11257,7 +10799,6 @@
                               </w:rPr>
                               <w:t xml:space="preserve">new </w:t>
                             </w:r>
-                            <w:proofErr w:type="spellStart"/>
                             <w:r>
                               <w:rPr>
                                 <w:rFonts w:ascii="Courier New" w:eastAsia="Times New Roman" w:hAnsi="Courier New" w:cs="Courier New"/>
@@ -11268,20 +10809,7 @@
                                 <w:lang w:eastAsia="en-GB"/>
                                 <w14:ligatures w14:val="none"/>
                               </w:rPr>
-                              <w:t>Gson</w:t>
-                            </w:r>
-                            <w:proofErr w:type="spellEnd"/>
-                            <w:r>
-                              <w:rPr>
-                                <w:rFonts w:ascii="Courier New" w:eastAsia="Times New Roman" w:hAnsi="Courier New" w:cs="Courier New"/>
-                                <w:color w:val="080808"/>
-                                <w:kern w:val="0"/>
-                                <w:sz w:val="20"/>
-                                <w:szCs w:val="20"/>
-                                <w:lang w:eastAsia="en-GB"/>
-                                <w14:ligatures w14:val="none"/>
-                              </w:rPr>
-                              <w:t>();</w:t>
+                              <w:t>Gson();</w:t>
                             </w:r>
                             <w:r>
                               <w:rPr>
@@ -11295,7 +10823,6 @@
                               </w:rPr>
                               <w:br/>
                             </w:r>
-                            <w:proofErr w:type="spellStart"/>
                             <w:r>
                               <w:rPr>
                                 <w:rFonts w:ascii="Courier New" w:eastAsia="Times New Roman" w:hAnsi="Courier New" w:cs="Courier New"/>
@@ -11306,46 +10833,7 @@
                                 <w:lang w:eastAsia="en-GB"/>
                                 <w14:ligatures w14:val="none"/>
                               </w:rPr>
-                              <w:t>DuckPic</w:t>
-                            </w:r>
-                            <w:proofErr w:type="spellEnd"/>
-                            <w:r>
-                              <w:rPr>
-                                <w:rFonts w:ascii="Courier New" w:eastAsia="Times New Roman" w:hAnsi="Courier New" w:cs="Courier New"/>
-                                <w:color w:val="000000"/>
-                                <w:kern w:val="0"/>
-                                <w:sz w:val="20"/>
-                                <w:szCs w:val="20"/>
-                                <w:lang w:eastAsia="en-GB"/>
-                                <w14:ligatures w14:val="none"/>
-                              </w:rPr>
-                              <w:t xml:space="preserve"> </w:t>
-                            </w:r>
-                            <w:proofErr w:type="spellStart"/>
-                            <w:r>
-                              <w:rPr>
-                                <w:rFonts w:ascii="Courier New" w:eastAsia="Times New Roman" w:hAnsi="Courier New" w:cs="Courier New"/>
-                                <w:color w:val="000000"/>
-                                <w:kern w:val="0"/>
-                                <w:sz w:val="20"/>
-                                <w:szCs w:val="20"/>
-                                <w:lang w:eastAsia="en-GB"/>
-                                <w14:ligatures w14:val="none"/>
-                              </w:rPr>
-                              <w:t>duckpic</w:t>
-                            </w:r>
-                            <w:proofErr w:type="spellEnd"/>
-                            <w:r>
-                              <w:rPr>
-                                <w:rFonts w:ascii="Courier New" w:eastAsia="Times New Roman" w:hAnsi="Courier New" w:cs="Courier New"/>
-                                <w:color w:val="000000"/>
-                                <w:kern w:val="0"/>
-                                <w:sz w:val="20"/>
-                                <w:szCs w:val="20"/>
-                                <w:lang w:eastAsia="en-GB"/>
-                                <w14:ligatures w14:val="none"/>
-                              </w:rPr>
-                              <w:t xml:space="preserve"> </w:t>
+                              <w:t xml:space="preserve">DuckPic duckpic </w:t>
                             </w:r>
                             <w:r>
                               <w:rPr>
@@ -11359,7 +10847,6 @@
                               </w:rPr>
                               <w:t xml:space="preserve">= </w:t>
                             </w:r>
-                            <w:proofErr w:type="spellStart"/>
                             <w:r>
                               <w:rPr>
                                 <w:rFonts w:ascii="Courier New" w:eastAsia="Times New Roman" w:hAnsi="Courier New" w:cs="Courier New"/>
@@ -11382,22 +10869,8 @@
                                 <w:lang w:eastAsia="en-GB"/>
                                 <w14:ligatures w14:val="none"/>
                               </w:rPr>
-                              <w:t>.fromJson</w:t>
+                              <w:t>.fromJson(</w:t>
                             </w:r>
-                            <w:proofErr w:type="spellEnd"/>
-                            <w:r>
-                              <w:rPr>
-                                <w:rFonts w:ascii="Courier New" w:eastAsia="Times New Roman" w:hAnsi="Courier New" w:cs="Courier New"/>
-                                <w:color w:val="080808"/>
-                                <w:kern w:val="0"/>
-                                <w:sz w:val="20"/>
-                                <w:szCs w:val="20"/>
-                                <w:lang w:eastAsia="en-GB"/>
-                                <w14:ligatures w14:val="none"/>
-                              </w:rPr>
-                              <w:t>(</w:t>
-                            </w:r>
-                            <w:proofErr w:type="spellStart"/>
                             <w:r>
                               <w:rPr>
                                 <w:rFonts w:ascii="Courier New" w:eastAsia="Times New Roman" w:hAnsi="Courier New" w:cs="Courier New"/>
@@ -11410,7 +10883,6 @@
                               </w:rPr>
                               <w:t>responseString</w:t>
                             </w:r>
-                            <w:proofErr w:type="spellEnd"/>
                             <w:r>
                               <w:rPr>
                                 <w:rFonts w:ascii="Courier New" w:eastAsia="Times New Roman" w:hAnsi="Courier New" w:cs="Courier New"/>
@@ -11423,7 +10895,6 @@
                               </w:rPr>
                               <w:t xml:space="preserve">, </w:t>
                             </w:r>
-                            <w:proofErr w:type="spellStart"/>
                             <w:r>
                               <w:rPr>
                                 <w:rFonts w:ascii="Courier New" w:eastAsia="Times New Roman" w:hAnsi="Courier New" w:cs="Courier New"/>
@@ -11460,7 +10931,6 @@
                               </w:rPr>
                               <w:t>class</w:t>
                             </w:r>
-                            <w:proofErr w:type="spellEnd"/>
                             <w:r>
                               <w:rPr>
                                 <w:rFonts w:ascii="Courier New" w:eastAsia="Times New Roman" w:hAnsi="Courier New" w:cs="Courier New"/>
@@ -12200,67 +11670,7 @@
                                 <w:lang w:eastAsia="en-GB"/>
                                 <w14:ligatures w14:val="none"/>
                               </w:rPr>
-                              <w:t xml:space="preserve">//Add </w:t>
-                            </w:r>
-                            <w:proofErr w:type="spellStart"/>
-                            <w:r>
-                              <w:rPr>
-                                <w:rFonts w:ascii="Courier New" w:eastAsia="Times New Roman" w:hAnsi="Courier New" w:cs="Courier New"/>
-                                <w:i/>
-                                <w:iCs/>
-                                <w:color w:val="8C8C8C"/>
-                                <w:kern w:val="0"/>
-                                <w:sz w:val="20"/>
-                                <w:szCs w:val="20"/>
-                                <w:lang w:eastAsia="en-GB"/>
-                                <w14:ligatures w14:val="none"/>
-                              </w:rPr>
-                              <w:t>duckpic</w:t>
-                            </w:r>
-                            <w:proofErr w:type="spellEnd"/>
-                            <w:r>
-                              <w:rPr>
-                                <w:rFonts w:ascii="Courier New" w:eastAsia="Times New Roman" w:hAnsi="Courier New" w:cs="Courier New"/>
-                                <w:i/>
-                                <w:iCs/>
-                                <w:color w:val="8C8C8C"/>
-                                <w:kern w:val="0"/>
-                                <w:sz w:val="20"/>
-                                <w:szCs w:val="20"/>
-                                <w:lang w:eastAsia="en-GB"/>
-                                <w14:ligatures w14:val="none"/>
-                              </w:rPr>
-                              <w:t xml:space="preserve"> object to model. Use </w:t>
-                            </w:r>
-                            <w:proofErr w:type="spellStart"/>
-                            <w:r>
-                              <w:rPr>
-                                <w:rFonts w:ascii="Courier New" w:eastAsia="Times New Roman" w:hAnsi="Courier New" w:cs="Courier New"/>
-                                <w:i/>
-                                <w:iCs/>
-                                <w:color w:val="8C8C8C"/>
-                                <w:kern w:val="0"/>
-                                <w:sz w:val="20"/>
-                                <w:szCs w:val="20"/>
-                                <w:lang w:eastAsia="en-GB"/>
-                                <w14:ligatures w14:val="none"/>
-                              </w:rPr>
-                              <w:t>Thymeleaf</w:t>
-                            </w:r>
-                            <w:proofErr w:type="spellEnd"/>
-                            <w:r>
-                              <w:rPr>
-                                <w:rFonts w:ascii="Courier New" w:eastAsia="Times New Roman" w:hAnsi="Courier New" w:cs="Courier New"/>
-                                <w:i/>
-                                <w:iCs/>
-                                <w:color w:val="8C8C8C"/>
-                                <w:kern w:val="0"/>
-                                <w:sz w:val="20"/>
-                                <w:szCs w:val="20"/>
-                                <w:lang w:eastAsia="en-GB"/>
-                                <w14:ligatures w14:val="none"/>
-                              </w:rPr>
-                              <w:t xml:space="preserve"> in html to get URL.</w:t>
+                              <w:t>//Add duckpic object to model. Use Thymeleaf in html to get URL.</w:t>
                             </w:r>
                             <w:r>
                               <w:rPr>
@@ -12277,7 +11687,6 @@
                               <w:br/>
                               <w:t xml:space="preserve">    </w:t>
                             </w:r>
-                            <w:proofErr w:type="spellStart"/>
                             <w:r>
                               <w:rPr>
                                 <w:rFonts w:ascii="Courier New" w:eastAsia="Times New Roman" w:hAnsi="Courier New" w:cs="Courier New"/>
@@ -12288,20 +11697,7 @@
                                 <w:lang w:eastAsia="en-GB"/>
                                 <w14:ligatures w14:val="none"/>
                               </w:rPr>
-                              <w:t>model.addAttribute</w:t>
-                            </w:r>
-                            <w:proofErr w:type="spellEnd"/>
-                            <w:r>
-                              <w:rPr>
-                                <w:rFonts w:ascii="Courier New" w:eastAsia="Times New Roman" w:hAnsi="Courier New" w:cs="Courier New"/>
-                                <w:color w:val="080808"/>
-                                <w:kern w:val="0"/>
-                                <w:sz w:val="20"/>
-                                <w:szCs w:val="20"/>
-                                <w:lang w:eastAsia="en-GB"/>
-                                <w14:ligatures w14:val="none"/>
-                              </w:rPr>
-                              <w:t>(</w:t>
+                              <w:t>model.addAttribute(</w:t>
                             </w:r>
                             <w:r>
                               <w:rPr>
@@ -12313,33 +11709,7 @@
                                 <w:lang w:eastAsia="en-GB"/>
                                 <w14:ligatures w14:val="none"/>
                               </w:rPr>
-                              <w:t>"</w:t>
-                            </w:r>
-                            <w:proofErr w:type="spellStart"/>
-                            <w:r>
-                              <w:rPr>
-                                <w:rFonts w:ascii="Courier New" w:eastAsia="Times New Roman" w:hAnsi="Courier New" w:cs="Courier New"/>
-                                <w:color w:val="067D17"/>
-                                <w:kern w:val="0"/>
-                                <w:sz w:val="20"/>
-                                <w:szCs w:val="20"/>
-                                <w:lang w:eastAsia="en-GB"/>
-                                <w14:ligatures w14:val="none"/>
-                              </w:rPr>
-                              <w:t>duckpic</w:t>
-                            </w:r>
-                            <w:proofErr w:type="spellEnd"/>
-                            <w:r>
-                              <w:rPr>
-                                <w:rFonts w:ascii="Courier New" w:eastAsia="Times New Roman" w:hAnsi="Courier New" w:cs="Courier New"/>
-                                <w:color w:val="067D17"/>
-                                <w:kern w:val="0"/>
-                                <w:sz w:val="20"/>
-                                <w:szCs w:val="20"/>
-                                <w:lang w:eastAsia="en-GB"/>
-                                <w14:ligatures w14:val="none"/>
-                              </w:rPr>
-                              <w:t>"</w:t>
+                              <w:t>"duckpic"</w:t>
                             </w:r>
                             <w:r>
                               <w:rPr>
@@ -12353,7 +11723,6 @@
                               </w:rPr>
                               <w:t xml:space="preserve">, </w:t>
                             </w:r>
-                            <w:proofErr w:type="spellStart"/>
                             <w:r>
                               <w:rPr>
                                 <w:rFonts w:ascii="Courier New" w:eastAsia="Times New Roman" w:hAnsi="Courier New" w:cs="Courier New"/>
@@ -12366,7 +11735,6 @@
                               </w:rPr>
                               <w:t>duckpic</w:t>
                             </w:r>
-                            <w:proofErr w:type="spellEnd"/>
                             <w:r>
                               <w:rPr>
                                 <w:rFonts w:ascii="Courier New" w:eastAsia="Times New Roman" w:hAnsi="Courier New" w:cs="Courier New"/>
@@ -12654,7 +12022,6 @@
       <w:r>
         <w:t xml:space="preserve">The URL can be extracted using </w:t>
       </w:r>
-      <w:proofErr w:type="spellStart"/>
       <w:r>
         <w:rPr>
           <w:rFonts w:eastAsia="Times New Roman" w:cstheme="minorHAnsi"/>
@@ -12697,19 +12064,7 @@
           <w:lang w:eastAsia="en-GB"/>
           <w14:ligatures w14:val="none"/>
         </w:rPr>
-        <w:t>l</w:t>
-      </w:r>
-      <w:proofErr w:type="spellEnd"/>
-      <w:r>
-        <w:rPr>
-          <w:rFonts w:eastAsia="Times New Roman" w:cstheme="minorHAnsi"/>
-          <w:b/>
-          <w:bCs/>
-          <w:kern w:val="0"/>
-          <w:lang w:eastAsia="en-GB"/>
-          <w14:ligatures w14:val="none"/>
-        </w:rPr>
-        <w:t>()</w:t>
+        <w:t>l()</w:t>
       </w:r>
       <w:r>
         <w:rPr>
@@ -12844,7 +12199,6 @@
                               <w:br/>
                               <w:t xml:space="preserve">      &lt;</w:t>
                             </w:r>
-                            <w:proofErr w:type="spellStart"/>
                             <w:r>
                               <w:rPr>
                                 <w:rFonts w:ascii="Courier New" w:eastAsia="Times New Roman" w:hAnsi="Courier New" w:cs="Courier New"/>
@@ -12855,20 +12209,7 @@
                                 <w:lang w:eastAsia="en-GB"/>
                                 <w14:ligatures w14:val="none"/>
                               </w:rPr>
-                              <w:t>img</w:t>
-                            </w:r>
-                            <w:proofErr w:type="spellEnd"/>
-                            <w:r>
-                              <w:rPr>
-                                <w:rFonts w:ascii="Courier New" w:eastAsia="Times New Roman" w:hAnsi="Courier New" w:cs="Courier New"/>
-                                <w:color w:val="0033B3"/>
-                                <w:kern w:val="0"/>
-                                <w:sz w:val="20"/>
-                                <w:szCs w:val="20"/>
-                                <w:lang w:eastAsia="en-GB"/>
-                                <w14:ligatures w14:val="none"/>
-                              </w:rPr>
-                              <w:t xml:space="preserve"> </w:t>
+                              <w:t xml:space="preserve">img </w:t>
                             </w:r>
                             <w:r>
                               <w:rPr>
@@ -12892,35 +12233,8 @@
                                 <w:lang w:eastAsia="en-GB"/>
                                 <w14:ligatures w14:val="none"/>
                               </w:rPr>
-                              <w:t>= animal-</w:t>
+                              <w:t xml:space="preserve">= animal-img </w:t>
                             </w:r>
-                            <w:proofErr w:type="spellStart"/>
-                            <w:r>
-                              <w:rPr>
-                                <w:rFonts w:ascii="Courier New" w:eastAsia="Times New Roman" w:hAnsi="Courier New" w:cs="Courier New"/>
-                                <w:color w:val="067D17"/>
-                                <w:kern w:val="0"/>
-                                <w:sz w:val="20"/>
-                                <w:szCs w:val="20"/>
-                                <w:lang w:eastAsia="en-GB"/>
-                                <w14:ligatures w14:val="none"/>
-                              </w:rPr>
-                              <w:t>img</w:t>
-                            </w:r>
-                            <w:proofErr w:type="spellEnd"/>
-                            <w:r>
-                              <w:rPr>
-                                <w:rFonts w:ascii="Courier New" w:eastAsia="Times New Roman" w:hAnsi="Courier New" w:cs="Courier New"/>
-                                <w:color w:val="067D17"/>
-                                <w:kern w:val="0"/>
-                                <w:sz w:val="20"/>
-                                <w:szCs w:val="20"/>
-                                <w:lang w:eastAsia="en-GB"/>
-                                <w14:ligatures w14:val="none"/>
-                              </w:rPr>
-                              <w:t xml:space="preserve"> </w:t>
-                            </w:r>
-                            <w:proofErr w:type="spellStart"/>
                             <w:r>
                               <w:rPr>
                                 <w:rFonts w:ascii="Courier New" w:eastAsia="Times New Roman" w:hAnsi="Courier New" w:cs="Courier New"/>
@@ -12931,20 +12245,7 @@
                                 <w:lang w:eastAsia="en-GB"/>
                                 <w14:ligatures w14:val="none"/>
                               </w:rPr>
-                              <w:t>src</w:t>
-                            </w:r>
-                            <w:proofErr w:type="spellEnd"/>
-                            <w:r>
-                              <w:rPr>
-                                <w:rFonts w:ascii="Courier New" w:eastAsia="Times New Roman" w:hAnsi="Courier New" w:cs="Courier New"/>
-                                <w:color w:val="174AD4"/>
-                                <w:kern w:val="0"/>
-                                <w:sz w:val="20"/>
-                                <w:szCs w:val="20"/>
-                                <w:lang w:eastAsia="en-GB"/>
-                                <w14:ligatures w14:val="none"/>
-                              </w:rPr>
-                              <w:t xml:space="preserve"> </w:t>
+                              <w:t xml:space="preserve">src </w:t>
                             </w:r>
                             <w:r>
                               <w:rPr>
@@ -12958,7 +12259,6 @@
                               </w:rPr>
                               <w:t xml:space="preserve">= "#" </w:t>
                             </w:r>
-                            <w:proofErr w:type="spellStart"/>
                             <w:r>
                               <w:rPr>
                                 <w:rFonts w:ascii="Courier New" w:eastAsia="Times New Roman" w:hAnsi="Courier New" w:cs="Courier New"/>
@@ -12981,20 +12281,7 @@
                                 <w:lang w:eastAsia="en-GB"/>
                                 <w14:ligatures w14:val="none"/>
                               </w:rPr>
-                              <w:t>:src</w:t>
-                            </w:r>
-                            <w:proofErr w:type="spellEnd"/>
-                            <w:r>
-                              <w:rPr>
-                                <w:rFonts w:ascii="Courier New" w:eastAsia="Times New Roman" w:hAnsi="Courier New" w:cs="Courier New"/>
-                                <w:color w:val="174AD4"/>
-                                <w:kern w:val="0"/>
-                                <w:sz w:val="20"/>
-                                <w:szCs w:val="20"/>
-                                <w:lang w:eastAsia="en-GB"/>
-                                <w14:ligatures w14:val="none"/>
-                              </w:rPr>
-                              <w:t xml:space="preserve"> </w:t>
+                              <w:t xml:space="preserve">:src </w:t>
                             </w:r>
                             <w:r>
                               <w:rPr>
@@ -13130,7 +12417,6 @@
                               </w:rPr>
                               <w:t xml:space="preserve">= "tiny-writing" </w:t>
                             </w:r>
-                            <w:proofErr w:type="spellStart"/>
                             <w:r>
                               <w:rPr>
                                 <w:rFonts w:ascii="Courier New" w:eastAsia="Times New Roman" w:hAnsi="Courier New" w:cs="Courier New"/>
@@ -13155,7 +12441,6 @@
                               </w:rPr>
                               <w:t>:text</w:t>
                             </w:r>
-                            <w:proofErr w:type="spellEnd"/>
                             <w:r>
                               <w:rPr>
                                 <w:rFonts w:ascii="Courier New" w:eastAsia="Times New Roman" w:hAnsi="Courier New" w:cs="Courier New"/>
@@ -13166,33 +12451,7 @@
                                 <w:lang w:eastAsia="en-GB"/>
                                 <w14:ligatures w14:val="none"/>
                               </w:rPr>
-                              <w:t>="${</w:t>
-                            </w:r>
-                            <w:proofErr w:type="spellStart"/>
-                            <w:r>
-                              <w:rPr>
-                                <w:rFonts w:ascii="Courier New" w:eastAsia="Times New Roman" w:hAnsi="Courier New" w:cs="Courier New"/>
-                                <w:color w:val="067D17"/>
-                                <w:kern w:val="0"/>
-                                <w:sz w:val="20"/>
-                                <w:szCs w:val="20"/>
-                                <w:lang w:eastAsia="en-GB"/>
-                                <w14:ligatures w14:val="none"/>
-                              </w:rPr>
-                              <w:t>duckpic.message</w:t>
-                            </w:r>
-                            <w:proofErr w:type="spellEnd"/>
-                            <w:r>
-                              <w:rPr>
-                                <w:rFonts w:ascii="Courier New" w:eastAsia="Times New Roman" w:hAnsi="Courier New" w:cs="Courier New"/>
-                                <w:color w:val="067D17"/>
-                                <w:kern w:val="0"/>
-                                <w:sz w:val="20"/>
-                                <w:szCs w:val="20"/>
-                                <w:lang w:eastAsia="en-GB"/>
-                                <w14:ligatures w14:val="none"/>
-                              </w:rPr>
-                              <w:t>}"</w:t>
+                              <w:t>="${duckpic.message}"</w:t>
                             </w:r>
                             <w:r>
                               <w:rPr>
@@ -13204,33 +12463,7 @@
                                 <w:lang w:eastAsia="en-GB"/>
                                 <w14:ligatures w14:val="none"/>
                               </w:rPr>
-                              <w:t>&gt;</w:t>
-                            </w:r>
-                            <w:proofErr w:type="spellStart"/>
-                            <w:r>
-                              <w:rPr>
-                                <w:rFonts w:ascii="Courier New" w:eastAsia="Times New Roman" w:hAnsi="Courier New" w:cs="Courier New"/>
-                                <w:color w:val="080808"/>
-                                <w:kern w:val="0"/>
-                                <w:sz w:val="20"/>
-                                <w:szCs w:val="20"/>
-                                <w:lang w:eastAsia="en-GB"/>
-                                <w14:ligatures w14:val="none"/>
-                              </w:rPr>
-                              <w:t>Duckpic</w:t>
-                            </w:r>
-                            <w:proofErr w:type="spellEnd"/>
-                            <w:r>
-                              <w:rPr>
-                                <w:rFonts w:ascii="Courier New" w:eastAsia="Times New Roman" w:hAnsi="Courier New" w:cs="Courier New"/>
-                                <w:color w:val="080808"/>
-                                <w:kern w:val="0"/>
-                                <w:sz w:val="20"/>
-                                <w:szCs w:val="20"/>
-                                <w:lang w:eastAsia="en-GB"/>
-                                <w14:ligatures w14:val="none"/>
-                              </w:rPr>
-                              <w:t xml:space="preserve"> Message&gt;&lt;/</w:t>
+                              <w:t>&gt;Duckpic Message&gt;&lt;/</w:t>
                             </w:r>
                             <w:r>
                               <w:rPr>
@@ -13781,67 +13014,7 @@
           <w:lang w:eastAsia="en-GB"/>
           <w14:ligatures w14:val="none"/>
         </w:rPr>
-        <w:t xml:space="preserve"> I applied the logic of how the </w:t>
-      </w:r>
-      <w:proofErr w:type="spellStart"/>
-      <w:r>
-        <w:rPr>
-          <w:rFonts w:eastAsia="Times New Roman" w:cstheme="minorHAnsi"/>
-          <w:kern w:val="0"/>
-          <w:lang w:eastAsia="en-GB"/>
-          <w14:ligatures w14:val="none"/>
-        </w:rPr>
-        <w:t>href</w:t>
-      </w:r>
-      <w:proofErr w:type="spellEnd"/>
-      <w:r>
-        <w:rPr>
-          <w:rFonts w:eastAsia="Times New Roman" w:cstheme="minorHAnsi"/>
-          <w:kern w:val="0"/>
-          <w:lang w:eastAsia="en-GB"/>
-          <w14:ligatures w14:val="none"/>
-        </w:rPr>
-        <w:t xml:space="preserve"> method works in </w:t>
-      </w:r>
-      <w:proofErr w:type="spellStart"/>
-      <w:r>
-        <w:rPr>
-          <w:rFonts w:eastAsia="Times New Roman" w:cstheme="minorHAnsi"/>
-          <w:kern w:val="0"/>
-          <w:lang w:eastAsia="en-GB"/>
-          <w14:ligatures w14:val="none"/>
-        </w:rPr>
-        <w:t>ThymeLeaf</w:t>
-      </w:r>
-      <w:proofErr w:type="spellEnd"/>
-      <w:r>
-        <w:rPr>
-          <w:rFonts w:eastAsia="Times New Roman" w:cstheme="minorHAnsi"/>
-          <w:kern w:val="0"/>
-          <w:lang w:eastAsia="en-GB"/>
-          <w14:ligatures w14:val="none"/>
-        </w:rPr>
-        <w:t xml:space="preserve"> to </w:t>
-      </w:r>
-      <w:proofErr w:type="spellStart"/>
-      <w:r>
-        <w:rPr>
-          <w:rFonts w:eastAsia="Times New Roman" w:cstheme="minorHAnsi"/>
-          <w:kern w:val="0"/>
-          <w:lang w:eastAsia="en-GB"/>
-          <w14:ligatures w14:val="none"/>
-        </w:rPr>
-        <w:t>src</w:t>
-      </w:r>
-      <w:proofErr w:type="spellEnd"/>
-      <w:r>
-        <w:rPr>
-          <w:rFonts w:eastAsia="Times New Roman" w:cstheme="minorHAnsi"/>
-          <w:kern w:val="0"/>
-          <w:lang w:eastAsia="en-GB"/>
-          <w14:ligatures w14:val="none"/>
-        </w:rPr>
-        <w:t xml:space="preserve"> and found it pulled through the URL for the picture:</w:t>
+        <w:t xml:space="preserve"> I applied the logic of how the href method works in ThymeLeaf to src and found it pulled through the URL for the picture:</w:t>
       </w:r>
     </w:p>
     <w:p>
@@ -13870,27 +13043,7 @@
           <w:lang w:eastAsia="en-GB"/>
           <w14:ligatures w14:val="none"/>
         </w:rPr>
-        <w:t xml:space="preserve">The </w:t>
-      </w:r>
-      <w:proofErr w:type="spellStart"/>
-      <w:r>
-        <w:rPr>
-          <w:rFonts w:eastAsia="Times New Roman" w:cstheme="minorHAnsi"/>
-          <w:kern w:val="0"/>
-          <w:lang w:eastAsia="en-GB"/>
-          <w14:ligatures w14:val="none"/>
-        </w:rPr>
-        <w:t>duckpic.message</w:t>
-      </w:r>
-      <w:proofErr w:type="spellEnd"/>
-      <w:r>
-        <w:rPr>
-          <w:rFonts w:eastAsia="Times New Roman" w:cstheme="minorHAnsi"/>
-          <w:kern w:val="0"/>
-          <w:lang w:eastAsia="en-GB"/>
-          <w14:ligatures w14:val="none"/>
-        </w:rPr>
-        <w:t xml:space="preserve"> above is attributing the site where the images are from so that also displays on the page albeit in a smaller font.</w:t>
+        <w:t>The duckpic.message above is attributing the site where the images are from so that also displays on the page albeit in a smaller font.</w:t>
       </w:r>
     </w:p>
     <w:p>
@@ -14366,29 +13519,7 @@
           <w:lang w:eastAsia="en-GB"/>
           <w14:ligatures w14:val="none"/>
         </w:rPr>
-        <w:t xml:space="preserve">Resources for using </w:t>
-      </w:r>
-      <w:proofErr w:type="spellStart"/>
-      <w:r>
-        <w:rPr>
-          <w:rFonts w:ascii="Calibri" w:eastAsia="Times New Roman" w:hAnsi="Calibri" w:cs="Calibri"/>
-          <w:color w:val="000000"/>
-          <w:kern w:val="0"/>
-          <w:lang w:eastAsia="en-GB"/>
-          <w14:ligatures w14:val="none"/>
-        </w:rPr>
-        <w:t>ThymeLeaf</w:t>
-      </w:r>
-      <w:proofErr w:type="spellEnd"/>
-      <w:r>
-        <w:rPr>
-          <w:rFonts w:ascii="Calibri" w:eastAsia="Times New Roman" w:hAnsi="Calibri" w:cs="Calibri"/>
-          <w:color w:val="000000"/>
-          <w:kern w:val="0"/>
-          <w:lang w:eastAsia="en-GB"/>
-          <w14:ligatures w14:val="none"/>
-        </w:rPr>
-        <w:t>, SQL and Java date formats:</w:t>
+        <w:t>Resources for using ThymeLeaf, SQL and Java date formats:</w:t>
       </w:r>
     </w:p>
     <w:p>

</xml_diff>

<commit_message>
Plan for next 2 days
</commit_message>
<xml_diff>
--- a/Documentation/Plan.docx
+++ b/Documentation/Plan.docx
@@ -5939,7 +5939,8 @@
     </w:p>
     <w:tbl>
       <w:tblPr>
-        <w:tblW w:w="0" w:type="auto"/>
+        <w:tblW w:w="9020" w:type="dxa"/>
+        <w:tblLayout w:type="fixed"/>
         <w:tblCellMar>
           <w:top w:w="15" w:type="dxa"/>
           <w:left w:w="15" w:type="dxa"/>
@@ -5949,14 +5950,21 @@
         <w:tblLook w:val="04A0" w:firstRow="1" w:lastRow="0" w:firstColumn="1" w:lastColumn="0" w:noHBand="0" w:noVBand="1"/>
       </w:tblPr>
       <w:tblGrid>
-        <w:gridCol w:w="868"/>
-        <w:gridCol w:w="3942"/>
-        <w:gridCol w:w="4196"/>
+        <w:gridCol w:w="1225"/>
+        <w:gridCol w:w="3965"/>
+        <w:gridCol w:w="3305"/>
+        <w:gridCol w:w="475"/>
+        <w:gridCol w:w="36"/>
+        <w:gridCol w:w="14"/>
       </w:tblGrid>
       <w:tr>
-        <w:tc>
-          <w:tcPr>
-            <w:tcW w:w="0" w:type="auto"/>
+        <w:trPr>
+          <w:gridAfter w:val="1"/>
+          <w:wAfter w:w="14" w:type="dxa"/>
+        </w:trPr>
+        <w:tc>
+          <w:tcPr>
+            <w:tcW w:w="1225" w:type="dxa"/>
             <w:tcBorders>
               <w:top w:val="single" w:sz="8" w:space="0" w:color="000000"/>
               <w:left w:val="single" w:sz="8" w:space="0" w:color="000000"/>
@@ -5987,7 +5995,7 @@
         </w:tc>
         <w:tc>
           <w:tcPr>
-            <w:tcW w:w="3942" w:type="dxa"/>
+            <w:tcW w:w="3965" w:type="dxa"/>
             <w:tcBorders>
               <w:top w:val="single" w:sz="8" w:space="0" w:color="000000"/>
               <w:left w:val="single" w:sz="8" w:space="0" w:color="000000"/>
@@ -6028,7 +6036,7 @@
         </w:tc>
         <w:tc>
           <w:tcPr>
-            <w:tcW w:w="4196" w:type="dxa"/>
+            <w:tcW w:w="3305" w:type="dxa"/>
             <w:tcBorders>
               <w:top w:val="single" w:sz="8" w:space="0" w:color="000000"/>
               <w:left w:val="single" w:sz="8" w:space="0" w:color="000000"/>
@@ -6067,11 +6075,35 @@
             </w:r>
           </w:p>
         </w:tc>
+        <w:tc>
+          <w:tcPr>
+            <w:tcW w:w="511" w:type="dxa"/>
+            <w:gridSpan w:val="2"/>
+            <w:tcBorders>
+              <w:top w:val="single" w:sz="8" w:space="0" w:color="000000"/>
+              <w:left w:val="single" w:sz="8" w:space="0" w:color="000000"/>
+              <w:bottom w:val="single" w:sz="8" w:space="0" w:color="000000"/>
+              <w:right w:val="single" w:sz="8" w:space="0" w:color="000000"/>
+            </w:tcBorders>
+          </w:tcPr>
+          <w:p>
+            <w:pPr>
+              <w:spacing w:after="0" w:line="240" w:lineRule="auto"/>
+              <w:rPr>
+                <w:rFonts w:ascii="Calibri" w:eastAsia="Times New Roman" w:hAnsi="Calibri" w:cs="Calibri"/>
+                <w:color w:val="000000"/>
+                <w:kern w:val="0"/>
+                <w:lang w:eastAsia="en-GB"/>
+                <w14:ligatures w14:val="none"/>
+              </w:rPr>
+            </w:pPr>
+          </w:p>
+        </w:tc>
       </w:tr>
       <w:tr>
         <w:tc>
           <w:tcPr>
-            <w:tcW w:w="0" w:type="auto"/>
+            <w:tcW w:w="1225" w:type="dxa"/>
             <w:tcBorders>
               <w:top w:val="single" w:sz="8" w:space="0" w:color="000000"/>
               <w:left w:val="single" w:sz="8" w:space="0" w:color="000000"/>
@@ -6114,8 +6146,8 @@
         </w:tc>
         <w:tc>
           <w:tcPr>
-            <w:tcW w:w="0" w:type="auto"/>
-            <w:gridSpan w:val="2"/>
+            <w:tcW w:w="7745" w:type="dxa"/>
+            <w:gridSpan w:val="3"/>
             <w:tcBorders>
               <w:top w:val="single" w:sz="8" w:space="0" w:color="000000"/>
               <w:left w:val="single" w:sz="8" w:space="0" w:color="000000"/>
@@ -6158,11 +6190,38 @@
             </w:r>
           </w:p>
         </w:tc>
+        <w:tc>
+          <w:tcPr>
+            <w:tcW w:w="50" w:type="dxa"/>
+            <w:gridSpan w:val="2"/>
+            <w:tcBorders>
+              <w:top w:val="single" w:sz="8" w:space="0" w:color="000000"/>
+              <w:left w:val="single" w:sz="8" w:space="0" w:color="000000"/>
+              <w:bottom w:val="single" w:sz="8" w:space="0" w:color="000000"/>
+              <w:right w:val="single" w:sz="8" w:space="0" w:color="000000"/>
+            </w:tcBorders>
+          </w:tcPr>
+          <w:p>
+            <w:pPr>
+              <w:spacing w:after="0" w:line="240" w:lineRule="auto"/>
+              <w:rPr>
+                <w:rFonts w:eastAsia="Times New Roman" w:cstheme="minorHAnsi"/>
+                <w:b/>
+                <w:bCs/>
+                <w:kern w:val="0"/>
+                <w:sz w:val="24"/>
+                <w:szCs w:val="24"/>
+                <w:lang w:eastAsia="en-GB"/>
+                <w14:ligatures w14:val="none"/>
+              </w:rPr>
+            </w:pPr>
+          </w:p>
+        </w:tc>
       </w:tr>
       <w:tr>
         <w:tc>
           <w:tcPr>
-            <w:tcW w:w="0" w:type="auto"/>
+            <w:tcW w:w="1225" w:type="dxa"/>
             <w:tcBorders>
               <w:top w:val="single" w:sz="8" w:space="0" w:color="000000"/>
               <w:left w:val="single" w:sz="8" w:space="0" w:color="000000"/>
@@ -6193,8 +6252,8 @@
         </w:tc>
         <w:tc>
           <w:tcPr>
-            <w:tcW w:w="0" w:type="auto"/>
-            <w:gridSpan w:val="2"/>
+            <w:tcW w:w="7745" w:type="dxa"/>
+            <w:gridSpan w:val="3"/>
             <w:tcBorders>
               <w:top w:val="single" w:sz="8" w:space="0" w:color="000000"/>
               <w:left w:val="single" w:sz="8" w:space="0" w:color="000000"/>
@@ -6282,11 +6341,39 @@
             </w:pPr>
           </w:p>
         </w:tc>
+        <w:tc>
+          <w:tcPr>
+            <w:tcW w:w="50" w:type="dxa"/>
+            <w:gridSpan w:val="2"/>
+            <w:tcBorders>
+              <w:top w:val="single" w:sz="8" w:space="0" w:color="000000"/>
+              <w:left w:val="single" w:sz="8" w:space="0" w:color="000000"/>
+              <w:bottom w:val="single" w:sz="8" w:space="0" w:color="000000"/>
+              <w:right w:val="single" w:sz="8" w:space="0" w:color="000000"/>
+            </w:tcBorders>
+          </w:tcPr>
+          <w:p>
+            <w:pPr>
+              <w:spacing w:after="0" w:line="240" w:lineRule="auto"/>
+              <w:rPr>
+                <w:rFonts w:ascii="Calibri" w:eastAsia="Times New Roman" w:hAnsi="Calibri" w:cs="Calibri"/>
+                <w:color w:val="000000"/>
+                <w:kern w:val="0"/>
+                <w:lang w:eastAsia="en-GB"/>
+                <w14:ligatures w14:val="none"/>
+              </w:rPr>
+            </w:pPr>
+          </w:p>
+        </w:tc>
       </w:tr>
       <w:tr>
-        <w:tc>
-          <w:tcPr>
-            <w:tcW w:w="0" w:type="auto"/>
+        <w:trPr>
+          <w:gridAfter w:val="1"/>
+          <w:wAfter w:w="14" w:type="dxa"/>
+        </w:trPr>
+        <w:tc>
+          <w:tcPr>
+            <w:tcW w:w="1225" w:type="dxa"/>
             <w:tcBorders>
               <w:top w:val="single" w:sz="8" w:space="0" w:color="000000"/>
               <w:left w:val="single" w:sz="8" w:space="0" w:color="000000"/>
@@ -6312,11 +6399,22 @@
                 <w14:ligatures w14:val="none"/>
               </w:rPr>
             </w:pPr>
-          </w:p>
-        </w:tc>
-        <w:tc>
-          <w:tcPr>
-            <w:tcW w:w="3942" w:type="dxa"/>
+            <w:r>
+              <w:rPr>
+                <w:rFonts w:ascii="Times New Roman" w:eastAsia="Times New Roman" w:hAnsi="Times New Roman" w:cs="Times New Roman"/>
+                <w:kern w:val="0"/>
+                <w:sz w:val="24"/>
+                <w:szCs w:val="24"/>
+                <w:lang w:eastAsia="en-GB"/>
+                <w14:ligatures w14:val="none"/>
+              </w:rPr>
+              <w:t>X</w:t>
+            </w:r>
+          </w:p>
+        </w:tc>
+        <w:tc>
+          <w:tcPr>
+            <w:tcW w:w="3965" w:type="dxa"/>
             <w:tcBorders>
               <w:top w:val="single" w:sz="8" w:space="0" w:color="000000"/>
               <w:left w:val="single" w:sz="8" w:space="0" w:color="000000"/>
@@ -6353,7 +6451,7 @@
         </w:tc>
         <w:tc>
           <w:tcPr>
-            <w:tcW w:w="4196" w:type="dxa"/>
+            <w:tcW w:w="3305" w:type="dxa"/>
             <w:tcBorders>
               <w:top w:val="single" w:sz="8" w:space="0" w:color="000000"/>
               <w:left w:val="single" w:sz="8" w:space="0" w:color="000000"/>
@@ -6388,11 +6486,47 @@
             </w:r>
           </w:p>
         </w:tc>
+        <w:tc>
+          <w:tcPr>
+            <w:tcW w:w="511" w:type="dxa"/>
+            <w:gridSpan w:val="2"/>
+            <w:tcBorders>
+              <w:top w:val="single" w:sz="8" w:space="0" w:color="000000"/>
+              <w:left w:val="single" w:sz="8" w:space="0" w:color="000000"/>
+              <w:bottom w:val="single" w:sz="8" w:space="0" w:color="000000"/>
+              <w:right w:val="single" w:sz="8" w:space="0" w:color="000000"/>
+            </w:tcBorders>
+          </w:tcPr>
+          <w:p>
+            <w:pPr>
+              <w:spacing w:after="0" w:line="240" w:lineRule="auto"/>
+              <w:rPr>
+                <w:rFonts w:eastAsia="Times New Roman" w:cstheme="minorHAnsi"/>
+                <w:kern w:val="0"/>
+                <w:lang w:eastAsia="en-GB"/>
+                <w14:ligatures w14:val="none"/>
+              </w:rPr>
+            </w:pPr>
+            <w:r>
+              <w:rPr>
+                <w:rFonts w:eastAsia="Times New Roman" w:cstheme="minorHAnsi"/>
+                <w:kern w:val="0"/>
+                <w:lang w:eastAsia="en-GB"/>
+                <w14:ligatures w14:val="none"/>
+              </w:rPr>
+              <w:t>X</w:t>
+            </w:r>
+          </w:p>
+        </w:tc>
       </w:tr>
       <w:tr>
-        <w:tc>
-          <w:tcPr>
-            <w:tcW w:w="0" w:type="auto"/>
+        <w:trPr>
+          <w:gridAfter w:val="1"/>
+          <w:wAfter w:w="14" w:type="dxa"/>
+        </w:trPr>
+        <w:tc>
+          <w:tcPr>
+            <w:tcW w:w="1225" w:type="dxa"/>
             <w:tcBorders>
               <w:top w:val="single" w:sz="8" w:space="0" w:color="000000"/>
               <w:left w:val="single" w:sz="8" w:space="0" w:color="000000"/>
@@ -6417,11 +6551,21 @@
                 <w14:ligatures w14:val="none"/>
               </w:rPr>
             </w:pPr>
-          </w:p>
-        </w:tc>
-        <w:tc>
-          <w:tcPr>
-            <w:tcW w:w="3942" w:type="dxa"/>
+            <w:r>
+              <w:rPr>
+                <w:rFonts w:ascii="Calibri" w:eastAsia="Times New Roman" w:hAnsi="Calibri" w:cs="Calibri"/>
+                <w:color w:val="000000"/>
+                <w:kern w:val="0"/>
+                <w:lang w:eastAsia="en-GB"/>
+                <w14:ligatures w14:val="none"/>
+              </w:rPr>
+              <w:t>X</w:t>
+            </w:r>
+          </w:p>
+        </w:tc>
+        <w:tc>
+          <w:tcPr>
+            <w:tcW w:w="3965" w:type="dxa"/>
             <w:tcBorders>
               <w:top w:val="single" w:sz="8" w:space="0" w:color="000000"/>
               <w:left w:val="single" w:sz="8" w:space="0" w:color="000000"/>
@@ -6460,7 +6604,7 @@
         </w:tc>
         <w:tc>
           <w:tcPr>
-            <w:tcW w:w="4196" w:type="dxa"/>
+            <w:tcW w:w="3305" w:type="dxa"/>
             <w:tcBorders>
               <w:top w:val="single" w:sz="8" w:space="0" w:color="000000"/>
               <w:left w:val="single" w:sz="8" w:space="0" w:color="000000"/>
@@ -6497,11 +6641,49 @@
             </w:r>
           </w:p>
         </w:tc>
+        <w:tc>
+          <w:tcPr>
+            <w:tcW w:w="511" w:type="dxa"/>
+            <w:gridSpan w:val="2"/>
+            <w:tcBorders>
+              <w:top w:val="single" w:sz="8" w:space="0" w:color="000000"/>
+              <w:left w:val="single" w:sz="8" w:space="0" w:color="000000"/>
+              <w:bottom w:val="single" w:sz="8" w:space="0" w:color="000000"/>
+              <w:right w:val="single" w:sz="8" w:space="0" w:color="000000"/>
+            </w:tcBorders>
+          </w:tcPr>
+          <w:p>
+            <w:pPr>
+              <w:spacing w:after="0" w:line="240" w:lineRule="auto"/>
+              <w:rPr>
+                <w:rFonts w:eastAsia="Times New Roman" w:cstheme="minorHAnsi"/>
+                <w:color w:val="000000"/>
+                <w:kern w:val="0"/>
+                <w:lang w:eastAsia="en-GB"/>
+                <w14:ligatures w14:val="none"/>
+              </w:rPr>
+            </w:pPr>
+            <w:r>
+              <w:rPr>
+                <w:rFonts w:eastAsia="Times New Roman" w:cstheme="minorHAnsi"/>
+                <w:color w:val="000000"/>
+                <w:kern w:val="0"/>
+                <w:lang w:eastAsia="en-GB"/>
+                <w14:ligatures w14:val="none"/>
+              </w:rPr>
+              <w:t>X</w:t>
+            </w:r>
+          </w:p>
+        </w:tc>
       </w:tr>
       <w:tr>
-        <w:tc>
-          <w:tcPr>
-            <w:tcW w:w="0" w:type="auto"/>
+        <w:trPr>
+          <w:gridAfter w:val="1"/>
+          <w:wAfter w:w="14" w:type="dxa"/>
+        </w:trPr>
+        <w:tc>
+          <w:tcPr>
+            <w:tcW w:w="1225" w:type="dxa"/>
             <w:tcBorders>
               <w:top w:val="single" w:sz="8" w:space="0" w:color="000000"/>
               <w:left w:val="single" w:sz="8" w:space="0" w:color="000000"/>
@@ -6526,11 +6708,21 @@
                 <w14:ligatures w14:val="none"/>
               </w:rPr>
             </w:pPr>
-          </w:p>
-        </w:tc>
-        <w:tc>
-          <w:tcPr>
-            <w:tcW w:w="3942" w:type="dxa"/>
+            <w:r>
+              <w:rPr>
+                <w:rFonts w:ascii="Calibri" w:eastAsia="Times New Roman" w:hAnsi="Calibri" w:cs="Calibri"/>
+                <w:color w:val="000000"/>
+                <w:kern w:val="0"/>
+                <w:lang w:eastAsia="en-GB"/>
+                <w14:ligatures w14:val="none"/>
+              </w:rPr>
+              <w:t>2.</w:t>
+            </w:r>
+          </w:p>
+        </w:tc>
+        <w:tc>
+          <w:tcPr>
+            <w:tcW w:w="3965" w:type="dxa"/>
             <w:tcBorders>
               <w:top w:val="single" w:sz="8" w:space="0" w:color="000000"/>
               <w:left w:val="single" w:sz="8" w:space="0" w:color="000000"/>
@@ -6563,13 +6755,13 @@
                 <w:lang w:eastAsia="en-GB"/>
                 <w14:ligatures w14:val="none"/>
               </w:rPr>
-              <w:t>Add sign out button on customer tracking screen.</w:t>
-            </w:r>
-          </w:p>
-        </w:tc>
-        <w:tc>
-          <w:tcPr>
-            <w:tcW w:w="4196" w:type="dxa"/>
+              <w:t>Refactor HTMLs so CSS code is not repeated?</w:t>
+            </w:r>
+          </w:p>
+        </w:tc>
+        <w:tc>
+          <w:tcPr>
+            <w:tcW w:w="3305" w:type="dxa"/>
             <w:tcBorders>
               <w:top w:val="single" w:sz="8" w:space="0" w:color="000000"/>
               <w:left w:val="single" w:sz="8" w:space="0" w:color="000000"/>
@@ -6606,11 +6798,49 @@
             </w:r>
           </w:p>
         </w:tc>
+        <w:tc>
+          <w:tcPr>
+            <w:tcW w:w="511" w:type="dxa"/>
+            <w:gridSpan w:val="2"/>
+            <w:tcBorders>
+              <w:top w:val="single" w:sz="8" w:space="0" w:color="000000"/>
+              <w:left w:val="single" w:sz="8" w:space="0" w:color="000000"/>
+              <w:bottom w:val="single" w:sz="8" w:space="0" w:color="000000"/>
+              <w:right w:val="single" w:sz="8" w:space="0" w:color="000000"/>
+            </w:tcBorders>
+          </w:tcPr>
+          <w:p>
+            <w:pPr>
+              <w:spacing w:after="0" w:line="240" w:lineRule="auto"/>
+              <w:rPr>
+                <w:rFonts w:eastAsia="Times New Roman" w:cstheme="minorHAnsi"/>
+                <w:color w:val="000000"/>
+                <w:kern w:val="0"/>
+                <w:lang w:eastAsia="en-GB"/>
+                <w14:ligatures w14:val="none"/>
+              </w:rPr>
+            </w:pPr>
+            <w:r>
+              <w:rPr>
+                <w:rFonts w:eastAsia="Times New Roman" w:cstheme="minorHAnsi"/>
+                <w:color w:val="000000"/>
+                <w:kern w:val="0"/>
+                <w:lang w:eastAsia="en-GB"/>
+                <w14:ligatures w14:val="none"/>
+              </w:rPr>
+              <w:t>X</w:t>
+            </w:r>
+          </w:p>
+        </w:tc>
       </w:tr>
       <w:tr>
-        <w:tc>
-          <w:tcPr>
-            <w:tcW w:w="0" w:type="auto"/>
+        <w:trPr>
+          <w:gridAfter w:val="1"/>
+          <w:wAfter w:w="14" w:type="dxa"/>
+        </w:trPr>
+        <w:tc>
+          <w:tcPr>
+            <w:tcW w:w="1225" w:type="dxa"/>
             <w:tcBorders>
               <w:top w:val="single" w:sz="8" w:space="0" w:color="000000"/>
               <w:left w:val="single" w:sz="8" w:space="0" w:color="000000"/>
@@ -6636,11 +6866,22 @@
                 <w14:ligatures w14:val="none"/>
               </w:rPr>
             </w:pPr>
-          </w:p>
-        </w:tc>
-        <w:tc>
-          <w:tcPr>
-            <w:tcW w:w="3942" w:type="dxa"/>
+            <w:r>
+              <w:rPr>
+                <w:rFonts w:ascii="Times New Roman" w:eastAsia="Times New Roman" w:hAnsi="Times New Roman" w:cs="Times New Roman"/>
+                <w:kern w:val="0"/>
+                <w:sz w:val="24"/>
+                <w:szCs w:val="24"/>
+                <w:lang w:eastAsia="en-GB"/>
+                <w14:ligatures w14:val="none"/>
+              </w:rPr>
+              <w:t>1.</w:t>
+            </w:r>
+          </w:p>
+        </w:tc>
+        <w:tc>
+          <w:tcPr>
+            <w:tcW w:w="3965" w:type="dxa"/>
             <w:tcBorders>
               <w:top w:val="single" w:sz="8" w:space="0" w:color="000000"/>
               <w:left w:val="single" w:sz="8" w:space="0" w:color="000000"/>
@@ -6678,7 +6919,7 @@
         </w:tc>
         <w:tc>
           <w:tcPr>
-            <w:tcW w:w="4196" w:type="dxa"/>
+            <w:tcW w:w="3305" w:type="dxa"/>
             <w:tcBorders>
               <w:top w:val="single" w:sz="8" w:space="0" w:color="000000"/>
               <w:left w:val="single" w:sz="8" w:space="0" w:color="000000"/>
@@ -6713,11 +6954,47 @@
             </w:r>
           </w:p>
         </w:tc>
+        <w:tc>
+          <w:tcPr>
+            <w:tcW w:w="511" w:type="dxa"/>
+            <w:gridSpan w:val="2"/>
+            <w:tcBorders>
+              <w:top w:val="single" w:sz="8" w:space="0" w:color="000000"/>
+              <w:left w:val="single" w:sz="8" w:space="0" w:color="000000"/>
+              <w:bottom w:val="single" w:sz="8" w:space="0" w:color="000000"/>
+              <w:right w:val="single" w:sz="8" w:space="0" w:color="000000"/>
+            </w:tcBorders>
+          </w:tcPr>
+          <w:p>
+            <w:pPr>
+              <w:spacing w:after="0" w:line="240" w:lineRule="auto"/>
+              <w:rPr>
+                <w:rFonts w:eastAsia="Times New Roman" w:cstheme="minorHAnsi"/>
+                <w:kern w:val="0"/>
+                <w:lang w:eastAsia="en-GB"/>
+                <w14:ligatures w14:val="none"/>
+              </w:rPr>
+            </w:pPr>
+            <w:r>
+              <w:rPr>
+                <w:rFonts w:eastAsia="Times New Roman" w:cstheme="minorHAnsi"/>
+                <w:kern w:val="0"/>
+                <w:lang w:eastAsia="en-GB"/>
+                <w14:ligatures w14:val="none"/>
+              </w:rPr>
+              <w:t>X</w:t>
+            </w:r>
+          </w:p>
+        </w:tc>
       </w:tr>
       <w:tr>
-        <w:tc>
-          <w:tcPr>
-            <w:tcW w:w="0" w:type="auto"/>
+        <w:trPr>
+          <w:gridAfter w:val="1"/>
+          <w:wAfter w:w="14" w:type="dxa"/>
+        </w:trPr>
+        <w:tc>
+          <w:tcPr>
+            <w:tcW w:w="1225" w:type="dxa"/>
             <w:tcBorders>
               <w:top w:val="single" w:sz="8" w:space="0" w:color="000000"/>
               <w:left w:val="single" w:sz="8" w:space="0" w:color="000000"/>
@@ -6743,11 +7020,22 @@
                 <w14:ligatures w14:val="none"/>
               </w:rPr>
             </w:pPr>
-          </w:p>
-        </w:tc>
-        <w:tc>
-          <w:tcPr>
-            <w:tcW w:w="3942" w:type="dxa"/>
+            <w:r>
+              <w:rPr>
+                <w:rFonts w:ascii="Times New Roman" w:eastAsia="Times New Roman" w:hAnsi="Times New Roman" w:cs="Times New Roman"/>
+                <w:kern w:val="0"/>
+                <w:sz w:val="24"/>
+                <w:szCs w:val="24"/>
+                <w:lang w:eastAsia="en-GB"/>
+                <w14:ligatures w14:val="none"/>
+              </w:rPr>
+              <w:t>X</w:t>
+            </w:r>
+          </w:p>
+        </w:tc>
+        <w:tc>
+          <w:tcPr>
+            <w:tcW w:w="3965" w:type="dxa"/>
             <w:tcBorders>
               <w:top w:val="single" w:sz="8" w:space="0" w:color="000000"/>
               <w:left w:val="single" w:sz="8" w:space="0" w:color="000000"/>
@@ -6774,18 +7062,23 @@
             <w:r>
               <w:rPr>
                 <w:rFonts w:eastAsia="Times New Roman" w:cstheme="minorHAnsi"/>
-                <w:color w:val="000000"/>
-                <w:kern w:val="0"/>
-                <w:lang w:eastAsia="en-GB"/>
-                <w14:ligatures w14:val="none"/>
-              </w:rPr>
-              <w:t>Refactor HTMLs so CSS code is not repeated?</w:t>
-            </w:r>
-          </w:p>
-        </w:tc>
-        <w:tc>
-          <w:tcPr>
-            <w:tcW w:w="4196" w:type="dxa"/>
+                <w:kern w:val="0"/>
+                <w:lang w:eastAsia="en-GB"/>
+                <w14:ligatures w14:val="none"/>
+              </w:rPr>
+              <w:t>F</w:t>
+            </w:r>
+            <w:r>
+              <w:rPr>
+                <w:rFonts w:cstheme="minorHAnsi"/>
+              </w:rPr>
+              <w:t>ix line cost</w:t>
+            </w:r>
+          </w:p>
+        </w:tc>
+        <w:tc>
+          <w:tcPr>
+            <w:tcW w:w="3305" w:type="dxa"/>
             <w:tcBorders>
               <w:top w:val="single" w:sz="8" w:space="0" w:color="000000"/>
               <w:left w:val="single" w:sz="8" w:space="0" w:color="000000"/>
@@ -6820,6 +7113,1164 @@
             </w:r>
           </w:p>
         </w:tc>
+        <w:tc>
+          <w:tcPr>
+            <w:tcW w:w="511" w:type="dxa"/>
+            <w:gridSpan w:val="2"/>
+            <w:tcBorders>
+              <w:top w:val="single" w:sz="8" w:space="0" w:color="000000"/>
+              <w:left w:val="single" w:sz="8" w:space="0" w:color="000000"/>
+              <w:bottom w:val="single" w:sz="8" w:space="0" w:color="000000"/>
+              <w:right w:val="single" w:sz="8" w:space="0" w:color="000000"/>
+            </w:tcBorders>
+          </w:tcPr>
+          <w:p>
+            <w:pPr>
+              <w:spacing w:after="0" w:line="240" w:lineRule="auto"/>
+              <w:rPr>
+                <w:rFonts w:eastAsia="Times New Roman" w:cstheme="minorHAnsi"/>
+                <w:kern w:val="0"/>
+                <w:lang w:eastAsia="en-GB"/>
+                <w14:ligatures w14:val="none"/>
+              </w:rPr>
+            </w:pPr>
+            <w:r>
+              <w:rPr>
+                <w:rFonts w:eastAsia="Times New Roman" w:cstheme="minorHAnsi"/>
+                <w:kern w:val="0"/>
+                <w:lang w:eastAsia="en-GB"/>
+                <w14:ligatures w14:val="none"/>
+              </w:rPr>
+              <w:t>X</w:t>
+            </w:r>
+          </w:p>
+        </w:tc>
+      </w:tr>
+      <w:tr>
+        <w:trPr>
+          <w:gridAfter w:val="1"/>
+          <w:wAfter w:w="14" w:type="dxa"/>
+        </w:trPr>
+        <w:tc>
+          <w:tcPr>
+            <w:tcW w:w="1225" w:type="dxa"/>
+            <w:tcBorders>
+              <w:top w:val="single" w:sz="8" w:space="0" w:color="000000"/>
+              <w:left w:val="single" w:sz="8" w:space="0" w:color="000000"/>
+              <w:bottom w:val="single" w:sz="8" w:space="0" w:color="000000"/>
+              <w:right w:val="single" w:sz="8" w:space="0" w:color="000000"/>
+            </w:tcBorders>
+            <w:tcMar>
+              <w:top w:w="100" w:type="dxa"/>
+              <w:left w:w="100" w:type="dxa"/>
+              <w:bottom w:w="100" w:type="dxa"/>
+              <w:right w:w="100" w:type="dxa"/>
+            </w:tcMar>
+          </w:tcPr>
+          <w:p>
+            <w:pPr>
+              <w:spacing w:after="0" w:line="240" w:lineRule="auto"/>
+              <w:rPr>
+                <w:rFonts w:ascii="Times New Roman" w:eastAsia="Times New Roman" w:hAnsi="Times New Roman" w:cs="Times New Roman"/>
+                <w:kern w:val="0"/>
+                <w:sz w:val="24"/>
+                <w:szCs w:val="24"/>
+                <w:lang w:eastAsia="en-GB"/>
+                <w14:ligatures w14:val="none"/>
+              </w:rPr>
+            </w:pPr>
+            <w:r>
+              <w:rPr>
+                <w:rFonts w:ascii="Times New Roman" w:eastAsia="Times New Roman" w:hAnsi="Times New Roman" w:cs="Times New Roman"/>
+                <w:kern w:val="0"/>
+                <w:sz w:val="24"/>
+                <w:szCs w:val="24"/>
+                <w:lang w:eastAsia="en-GB"/>
+                <w14:ligatures w14:val="none"/>
+              </w:rPr>
+              <w:lastRenderedPageBreak/>
+              <w:t>4</w:t>
+            </w:r>
+          </w:p>
+        </w:tc>
+        <w:tc>
+          <w:tcPr>
+            <w:tcW w:w="3965" w:type="dxa"/>
+            <w:tcBorders>
+              <w:top w:val="single" w:sz="8" w:space="0" w:color="000000"/>
+              <w:left w:val="single" w:sz="8" w:space="0" w:color="000000"/>
+              <w:bottom w:val="single" w:sz="8" w:space="0" w:color="000000"/>
+              <w:right w:val="single" w:sz="8" w:space="0" w:color="000000"/>
+            </w:tcBorders>
+            <w:tcMar>
+              <w:top w:w="100" w:type="dxa"/>
+              <w:left w:w="100" w:type="dxa"/>
+              <w:bottom w:w="100" w:type="dxa"/>
+              <w:right w:w="100" w:type="dxa"/>
+            </w:tcMar>
+          </w:tcPr>
+          <w:p>
+            <w:pPr>
+              <w:spacing w:after="0" w:line="240" w:lineRule="auto"/>
+              <w:rPr>
+                <w:rFonts w:eastAsia="Times New Roman" w:cstheme="minorHAnsi"/>
+                <w:color w:val="000000"/>
+                <w:kern w:val="0"/>
+                <w:lang w:eastAsia="en-GB"/>
+                <w14:ligatures w14:val="none"/>
+              </w:rPr>
+            </w:pPr>
+            <w:r>
+              <w:rPr>
+                <w:rFonts w:eastAsia="Times New Roman" w:cstheme="minorHAnsi"/>
+                <w:color w:val="000000"/>
+                <w:kern w:val="0"/>
+                <w:lang w:eastAsia="en-GB"/>
+                <w14:ligatures w14:val="none"/>
+              </w:rPr>
+              <w:t>Put in exception for duplicate.</w:t>
+            </w:r>
+          </w:p>
+          <w:p>
+            <w:pPr>
+              <w:spacing w:after="0" w:line="240" w:lineRule="auto"/>
+              <w:rPr>
+                <w:rFonts w:eastAsia="Times New Roman" w:cstheme="minorHAnsi"/>
+                <w:color w:val="000000"/>
+                <w:kern w:val="0"/>
+                <w:lang w:eastAsia="en-GB"/>
+                <w14:ligatures w14:val="none"/>
+              </w:rPr>
+            </w:pPr>
+          </w:p>
+        </w:tc>
+        <w:tc>
+          <w:tcPr>
+            <w:tcW w:w="3305" w:type="dxa"/>
+            <w:tcBorders>
+              <w:top w:val="single" w:sz="8" w:space="0" w:color="000000"/>
+              <w:left w:val="single" w:sz="8" w:space="0" w:color="000000"/>
+              <w:bottom w:val="single" w:sz="8" w:space="0" w:color="000000"/>
+              <w:right w:val="single" w:sz="8" w:space="0" w:color="000000"/>
+            </w:tcBorders>
+            <w:tcMar>
+              <w:top w:w="100" w:type="dxa"/>
+              <w:left w:w="100" w:type="dxa"/>
+              <w:bottom w:w="100" w:type="dxa"/>
+              <w:right w:w="100" w:type="dxa"/>
+            </w:tcMar>
+          </w:tcPr>
+          <w:p>
+            <w:pPr>
+              <w:spacing w:after="0" w:line="240" w:lineRule="auto"/>
+              <w:rPr>
+                <w:rFonts w:eastAsia="Times New Roman" w:cstheme="minorHAnsi"/>
+                <w:kern w:val="0"/>
+                <w:lang w:eastAsia="en-GB"/>
+                <w14:ligatures w14:val="none"/>
+              </w:rPr>
+            </w:pPr>
+            <w:r>
+              <w:rPr>
+                <w:rFonts w:eastAsia="Times New Roman" w:cstheme="minorHAnsi"/>
+                <w:kern w:val="0"/>
+                <w:lang w:eastAsia="en-GB"/>
+                <w14:ligatures w14:val="none"/>
+              </w:rPr>
+              <w:t>R</w:t>
+            </w:r>
+            <w:r>
+              <w:rPr>
+                <w:rFonts w:cstheme="minorHAnsi"/>
+              </w:rPr>
+              <w:t>emove customer status basket from customer tracking view</w:t>
+            </w:r>
+          </w:p>
+        </w:tc>
+        <w:tc>
+          <w:tcPr>
+            <w:tcW w:w="511" w:type="dxa"/>
+            <w:gridSpan w:val="2"/>
+            <w:tcBorders>
+              <w:top w:val="single" w:sz="8" w:space="0" w:color="000000"/>
+              <w:left w:val="single" w:sz="8" w:space="0" w:color="000000"/>
+              <w:bottom w:val="single" w:sz="8" w:space="0" w:color="000000"/>
+              <w:right w:val="single" w:sz="8" w:space="0" w:color="000000"/>
+            </w:tcBorders>
+          </w:tcPr>
+          <w:p>
+            <w:pPr>
+              <w:spacing w:after="0" w:line="240" w:lineRule="auto"/>
+              <w:rPr>
+                <w:rFonts w:eastAsia="Times New Roman" w:cstheme="minorHAnsi"/>
+                <w:kern w:val="0"/>
+                <w:lang w:eastAsia="en-GB"/>
+                <w14:ligatures w14:val="none"/>
+              </w:rPr>
+            </w:pPr>
+            <w:r>
+              <w:rPr>
+                <w:rFonts w:eastAsia="Times New Roman" w:cstheme="minorHAnsi"/>
+                <w:kern w:val="0"/>
+                <w:lang w:eastAsia="en-GB"/>
+                <w14:ligatures w14:val="none"/>
+              </w:rPr>
+              <w:t>1</w:t>
+            </w:r>
+          </w:p>
+        </w:tc>
+      </w:tr>
+      <w:tr>
+        <w:trPr>
+          <w:gridAfter w:val="1"/>
+          <w:wAfter w:w="14" w:type="dxa"/>
+        </w:trPr>
+        <w:tc>
+          <w:tcPr>
+            <w:tcW w:w="1225" w:type="dxa"/>
+            <w:tcBorders>
+              <w:top w:val="single" w:sz="8" w:space="0" w:color="000000"/>
+              <w:left w:val="single" w:sz="8" w:space="0" w:color="000000"/>
+              <w:bottom w:val="single" w:sz="8" w:space="0" w:color="000000"/>
+              <w:right w:val="single" w:sz="8" w:space="0" w:color="000000"/>
+            </w:tcBorders>
+            <w:tcMar>
+              <w:top w:w="100" w:type="dxa"/>
+              <w:left w:w="100" w:type="dxa"/>
+              <w:bottom w:w="100" w:type="dxa"/>
+              <w:right w:w="100" w:type="dxa"/>
+            </w:tcMar>
+          </w:tcPr>
+          <w:p>
+            <w:pPr>
+              <w:spacing w:after="0" w:line="240" w:lineRule="auto"/>
+              <w:rPr>
+                <w:rFonts w:ascii="Times New Roman" w:eastAsia="Times New Roman" w:hAnsi="Times New Roman" w:cs="Times New Roman"/>
+                <w:kern w:val="0"/>
+                <w:sz w:val="24"/>
+                <w:szCs w:val="24"/>
+                <w:lang w:eastAsia="en-GB"/>
+                <w14:ligatures w14:val="none"/>
+              </w:rPr>
+            </w:pPr>
+            <w:r>
+              <w:rPr>
+                <w:rFonts w:ascii="Times New Roman" w:eastAsia="Times New Roman" w:hAnsi="Times New Roman" w:cs="Times New Roman"/>
+                <w:kern w:val="0"/>
+                <w:sz w:val="24"/>
+                <w:szCs w:val="24"/>
+                <w:lang w:eastAsia="en-GB"/>
+                <w14:ligatures w14:val="none"/>
+              </w:rPr>
+              <w:t>5</w:t>
+            </w:r>
+          </w:p>
+        </w:tc>
+        <w:tc>
+          <w:tcPr>
+            <w:tcW w:w="3965" w:type="dxa"/>
+            <w:tcBorders>
+              <w:top w:val="single" w:sz="8" w:space="0" w:color="000000"/>
+              <w:left w:val="single" w:sz="8" w:space="0" w:color="000000"/>
+              <w:bottom w:val="single" w:sz="8" w:space="0" w:color="000000"/>
+              <w:right w:val="single" w:sz="8" w:space="0" w:color="000000"/>
+            </w:tcBorders>
+            <w:tcMar>
+              <w:top w:w="100" w:type="dxa"/>
+              <w:left w:w="100" w:type="dxa"/>
+              <w:bottom w:w="100" w:type="dxa"/>
+              <w:right w:w="100" w:type="dxa"/>
+            </w:tcMar>
+          </w:tcPr>
+          <w:p>
+            <w:pPr>
+              <w:spacing w:after="0" w:line="240" w:lineRule="auto"/>
+              <w:rPr>
+                <w:rFonts w:eastAsia="Times New Roman" w:cstheme="minorHAnsi"/>
+                <w:color w:val="000000"/>
+                <w:kern w:val="0"/>
+                <w:lang w:eastAsia="en-GB"/>
+                <w14:ligatures w14:val="none"/>
+              </w:rPr>
+            </w:pPr>
+            <w:r>
+              <w:rPr>
+                <w:rFonts w:eastAsia="Times New Roman" w:cstheme="minorHAnsi"/>
+                <w:color w:val="000000"/>
+                <w:kern w:val="0"/>
+                <w:lang w:eastAsia="en-GB"/>
+                <w14:ligatures w14:val="none"/>
+              </w:rPr>
+              <w:t>G</w:t>
+            </w:r>
+            <w:r>
+              <w:rPr>
+                <w:rFonts w:cstheme="minorHAnsi"/>
+                <w:color w:val="000000"/>
+              </w:rPr>
+              <w:t>et login by email and if there is none it will return null so the new login can be</w:t>
+            </w:r>
+            <w:r>
+              <w:rPr>
+                <w:rFonts w:cstheme="minorHAnsi"/>
+                <w:color w:val="000000"/>
+              </w:rPr>
+              <w:t xml:space="preserve"> </w:t>
+            </w:r>
+            <w:r>
+              <w:rPr>
+                <w:rFonts w:cstheme="minorHAnsi"/>
+                <w:color w:val="000000"/>
+              </w:rPr>
+              <w:t>added. If it is not null message to new user that email address already exists.</w:t>
+            </w:r>
+          </w:p>
+        </w:tc>
+        <w:tc>
+          <w:tcPr>
+            <w:tcW w:w="3305" w:type="dxa"/>
+            <w:tcBorders>
+              <w:top w:val="single" w:sz="8" w:space="0" w:color="000000"/>
+              <w:left w:val="single" w:sz="8" w:space="0" w:color="000000"/>
+              <w:bottom w:val="single" w:sz="8" w:space="0" w:color="000000"/>
+              <w:right w:val="single" w:sz="8" w:space="0" w:color="000000"/>
+            </w:tcBorders>
+            <w:tcMar>
+              <w:top w:w="100" w:type="dxa"/>
+              <w:left w:w="100" w:type="dxa"/>
+              <w:bottom w:w="100" w:type="dxa"/>
+              <w:right w:w="100" w:type="dxa"/>
+            </w:tcMar>
+          </w:tcPr>
+          <w:p>
+            <w:pPr>
+              <w:spacing w:after="0" w:line="240" w:lineRule="auto"/>
+              <w:rPr>
+                <w:rFonts w:eastAsia="Times New Roman" w:cstheme="minorHAnsi"/>
+                <w:kern w:val="0"/>
+                <w:lang w:eastAsia="en-GB"/>
+                <w14:ligatures w14:val="none"/>
+              </w:rPr>
+            </w:pPr>
+            <w:r>
+              <w:rPr>
+                <w:rFonts w:eastAsia="Times New Roman" w:cstheme="minorHAnsi"/>
+                <w:kern w:val="0"/>
+                <w:lang w:eastAsia="en-GB"/>
+                <w14:ligatures w14:val="none"/>
+              </w:rPr>
+              <w:t>Back button on place order</w:t>
+            </w:r>
+            <w:r>
+              <w:rPr>
+                <w:rFonts w:eastAsia="Times New Roman" w:cstheme="minorHAnsi"/>
+                <w:kern w:val="0"/>
+                <w:lang w:eastAsia="en-GB"/>
+                <w14:ligatures w14:val="none"/>
+              </w:rPr>
+              <w:t>, login, sign up</w:t>
+            </w:r>
+            <w:r>
+              <w:rPr>
+                <w:rFonts w:eastAsia="Times New Roman" w:cstheme="minorHAnsi"/>
+                <w:kern w:val="0"/>
+                <w:lang w:eastAsia="en-GB"/>
+                <w14:ligatures w14:val="none"/>
+              </w:rPr>
+              <w:t xml:space="preserve"> </w:t>
+            </w:r>
+            <w:r>
+              <w:rPr>
+                <w:rFonts w:eastAsia="Times New Roman" w:cstheme="minorHAnsi"/>
+                <w:kern w:val="0"/>
+                <w:lang w:eastAsia="en-GB"/>
+                <w14:ligatures w14:val="none"/>
+              </w:rPr>
+              <w:t>rather than sign out. Check any others. Only customer and employee menus say sign out. No back on signup successful.</w:t>
+            </w:r>
+          </w:p>
+        </w:tc>
+        <w:tc>
+          <w:tcPr>
+            <w:tcW w:w="511" w:type="dxa"/>
+            <w:gridSpan w:val="2"/>
+            <w:tcBorders>
+              <w:top w:val="single" w:sz="8" w:space="0" w:color="000000"/>
+              <w:left w:val="single" w:sz="8" w:space="0" w:color="000000"/>
+              <w:bottom w:val="single" w:sz="8" w:space="0" w:color="000000"/>
+              <w:right w:val="single" w:sz="8" w:space="0" w:color="000000"/>
+            </w:tcBorders>
+          </w:tcPr>
+          <w:p>
+            <w:pPr>
+              <w:spacing w:after="0" w:line="240" w:lineRule="auto"/>
+              <w:rPr>
+                <w:rFonts w:eastAsia="Times New Roman" w:cstheme="minorHAnsi"/>
+                <w:kern w:val="0"/>
+                <w:lang w:eastAsia="en-GB"/>
+                <w14:ligatures w14:val="none"/>
+              </w:rPr>
+            </w:pPr>
+            <w:r>
+              <w:rPr>
+                <w:rFonts w:eastAsia="Times New Roman" w:cstheme="minorHAnsi"/>
+                <w:kern w:val="0"/>
+                <w:lang w:eastAsia="en-GB"/>
+                <w14:ligatures w14:val="none"/>
+              </w:rPr>
+              <w:t>3</w:t>
+            </w:r>
+          </w:p>
+        </w:tc>
+      </w:tr>
+      <w:tr>
+        <w:trPr>
+          <w:gridAfter w:val="1"/>
+          <w:wAfter w:w="14" w:type="dxa"/>
+        </w:trPr>
+        <w:tc>
+          <w:tcPr>
+            <w:tcW w:w="1225" w:type="dxa"/>
+            <w:tcBorders>
+              <w:top w:val="single" w:sz="8" w:space="0" w:color="000000"/>
+              <w:left w:val="single" w:sz="8" w:space="0" w:color="000000"/>
+              <w:bottom w:val="single" w:sz="8" w:space="0" w:color="000000"/>
+              <w:right w:val="single" w:sz="8" w:space="0" w:color="000000"/>
+            </w:tcBorders>
+            <w:tcMar>
+              <w:top w:w="100" w:type="dxa"/>
+              <w:left w:w="100" w:type="dxa"/>
+              <w:bottom w:w="100" w:type="dxa"/>
+              <w:right w:w="100" w:type="dxa"/>
+            </w:tcMar>
+          </w:tcPr>
+          <w:p>
+            <w:pPr>
+              <w:spacing w:after="0" w:line="240" w:lineRule="auto"/>
+              <w:rPr>
+                <w:rFonts w:ascii="Times New Roman" w:eastAsia="Times New Roman" w:hAnsi="Times New Roman" w:cs="Times New Roman"/>
+                <w:kern w:val="0"/>
+                <w:sz w:val="24"/>
+                <w:szCs w:val="24"/>
+                <w:lang w:eastAsia="en-GB"/>
+                <w14:ligatures w14:val="none"/>
+              </w:rPr>
+            </w:pPr>
+            <w:r>
+              <w:rPr>
+                <w:rFonts w:ascii="Times New Roman" w:eastAsia="Times New Roman" w:hAnsi="Times New Roman" w:cs="Times New Roman"/>
+                <w:kern w:val="0"/>
+                <w:sz w:val="24"/>
+                <w:szCs w:val="24"/>
+                <w:lang w:eastAsia="en-GB"/>
+                <w14:ligatures w14:val="none"/>
+              </w:rPr>
+              <w:t>a</w:t>
+            </w:r>
+          </w:p>
+        </w:tc>
+        <w:tc>
+          <w:tcPr>
+            <w:tcW w:w="3965" w:type="dxa"/>
+            <w:tcBorders>
+              <w:top w:val="single" w:sz="8" w:space="0" w:color="000000"/>
+              <w:left w:val="single" w:sz="8" w:space="0" w:color="000000"/>
+              <w:bottom w:val="single" w:sz="8" w:space="0" w:color="000000"/>
+              <w:right w:val="single" w:sz="8" w:space="0" w:color="000000"/>
+            </w:tcBorders>
+            <w:tcMar>
+              <w:top w:w="100" w:type="dxa"/>
+              <w:left w:w="100" w:type="dxa"/>
+              <w:bottom w:w="100" w:type="dxa"/>
+              <w:right w:w="100" w:type="dxa"/>
+            </w:tcMar>
+          </w:tcPr>
+          <w:p>
+            <w:pPr>
+              <w:spacing w:after="0" w:line="240" w:lineRule="auto"/>
+              <w:rPr>
+                <w:rFonts w:eastAsia="Times New Roman" w:cstheme="minorHAnsi"/>
+                <w:kern w:val="0"/>
+                <w:lang w:eastAsia="en-GB"/>
+                <w14:ligatures w14:val="none"/>
+              </w:rPr>
+            </w:pPr>
+            <w:r>
+              <w:rPr>
+                <w:rFonts w:eastAsia="Times New Roman" w:cstheme="minorHAnsi"/>
+                <w:kern w:val="0"/>
+                <w:lang w:eastAsia="en-GB"/>
+                <w14:ligatures w14:val="none"/>
+              </w:rPr>
+              <w:t xml:space="preserve">The menu screen would look nicer with a sixth pizza. </w:t>
+            </w:r>
+          </w:p>
+          <w:p>
+            <w:pPr>
+              <w:spacing w:after="0" w:line="240" w:lineRule="auto"/>
+              <w:rPr>
+                <w:rFonts w:eastAsia="Times New Roman" w:cstheme="minorHAnsi"/>
+                <w:color w:val="000000"/>
+                <w:kern w:val="0"/>
+                <w:lang w:eastAsia="en-GB"/>
+                <w14:ligatures w14:val="none"/>
+              </w:rPr>
+            </w:pPr>
+          </w:p>
+        </w:tc>
+        <w:tc>
+          <w:tcPr>
+            <w:tcW w:w="3305" w:type="dxa"/>
+            <w:tcBorders>
+              <w:top w:val="single" w:sz="8" w:space="0" w:color="000000"/>
+              <w:left w:val="single" w:sz="8" w:space="0" w:color="000000"/>
+              <w:bottom w:val="single" w:sz="8" w:space="0" w:color="000000"/>
+              <w:right w:val="single" w:sz="8" w:space="0" w:color="000000"/>
+            </w:tcBorders>
+            <w:tcMar>
+              <w:top w:w="100" w:type="dxa"/>
+              <w:left w:w="100" w:type="dxa"/>
+              <w:bottom w:w="100" w:type="dxa"/>
+              <w:right w:w="100" w:type="dxa"/>
+            </w:tcMar>
+          </w:tcPr>
+          <w:p>
+            <w:pPr>
+              <w:spacing w:after="0" w:line="240" w:lineRule="auto"/>
+              <w:rPr>
+                <w:rFonts w:eastAsia="Times New Roman" w:cstheme="minorHAnsi"/>
+                <w:kern w:val="0"/>
+                <w:lang w:eastAsia="en-GB"/>
+                <w14:ligatures w14:val="none"/>
+              </w:rPr>
+            </w:pPr>
+            <w:r>
+              <w:rPr>
+                <w:rFonts w:eastAsia="Times New Roman" w:cstheme="minorHAnsi"/>
+                <w:color w:val="000000"/>
+                <w:kern w:val="0"/>
+                <w:lang w:eastAsia="en-GB"/>
+                <w14:ligatures w14:val="none"/>
+              </w:rPr>
+              <w:t>Add sign out button on customer tracking screen.</w:t>
+            </w:r>
+          </w:p>
+        </w:tc>
+        <w:tc>
+          <w:tcPr>
+            <w:tcW w:w="511" w:type="dxa"/>
+            <w:gridSpan w:val="2"/>
+            <w:tcBorders>
+              <w:top w:val="single" w:sz="8" w:space="0" w:color="000000"/>
+              <w:left w:val="single" w:sz="8" w:space="0" w:color="000000"/>
+              <w:bottom w:val="single" w:sz="8" w:space="0" w:color="000000"/>
+              <w:right w:val="single" w:sz="8" w:space="0" w:color="000000"/>
+            </w:tcBorders>
+          </w:tcPr>
+          <w:p>
+            <w:pPr>
+              <w:spacing w:after="0" w:line="240" w:lineRule="auto"/>
+              <w:rPr>
+                <w:rFonts w:eastAsia="Times New Roman" w:cstheme="minorHAnsi"/>
+                <w:color w:val="000000"/>
+                <w:kern w:val="0"/>
+                <w:lang w:eastAsia="en-GB"/>
+                <w14:ligatures w14:val="none"/>
+              </w:rPr>
+            </w:pPr>
+            <w:r>
+              <w:rPr>
+                <w:rFonts w:eastAsia="Times New Roman" w:cstheme="minorHAnsi"/>
+                <w:color w:val="000000"/>
+                <w:kern w:val="0"/>
+                <w:lang w:eastAsia="en-GB"/>
+                <w14:ligatures w14:val="none"/>
+              </w:rPr>
+              <w:t>2</w:t>
+            </w:r>
+          </w:p>
+        </w:tc>
+      </w:tr>
+      <w:tr>
+        <w:trPr>
+          <w:gridAfter w:val="1"/>
+          <w:wAfter w:w="14" w:type="dxa"/>
+        </w:trPr>
+        <w:tc>
+          <w:tcPr>
+            <w:tcW w:w="1225" w:type="dxa"/>
+            <w:tcBorders>
+              <w:top w:val="single" w:sz="8" w:space="0" w:color="000000"/>
+              <w:left w:val="single" w:sz="8" w:space="0" w:color="000000"/>
+              <w:bottom w:val="single" w:sz="8" w:space="0" w:color="000000"/>
+              <w:right w:val="single" w:sz="8" w:space="0" w:color="000000"/>
+            </w:tcBorders>
+            <w:tcMar>
+              <w:top w:w="100" w:type="dxa"/>
+              <w:left w:w="100" w:type="dxa"/>
+              <w:bottom w:w="100" w:type="dxa"/>
+              <w:right w:w="100" w:type="dxa"/>
+            </w:tcMar>
+          </w:tcPr>
+          <w:p>
+            <w:pPr>
+              <w:spacing w:after="0" w:line="240" w:lineRule="auto"/>
+              <w:rPr>
+                <w:rFonts w:ascii="Times New Roman" w:eastAsia="Times New Roman" w:hAnsi="Times New Roman" w:cs="Times New Roman"/>
+                <w:kern w:val="0"/>
+                <w:sz w:val="24"/>
+                <w:szCs w:val="24"/>
+                <w:lang w:eastAsia="en-GB"/>
+                <w14:ligatures w14:val="none"/>
+              </w:rPr>
+            </w:pPr>
+            <w:r>
+              <w:rPr>
+                <w:rFonts w:ascii="Times New Roman" w:eastAsia="Times New Roman" w:hAnsi="Times New Roman" w:cs="Times New Roman"/>
+                <w:kern w:val="0"/>
+                <w:sz w:val="24"/>
+                <w:szCs w:val="24"/>
+                <w:lang w:eastAsia="en-GB"/>
+                <w14:ligatures w14:val="none"/>
+              </w:rPr>
+              <w:t>2</w:t>
+            </w:r>
+          </w:p>
+        </w:tc>
+        <w:tc>
+          <w:tcPr>
+            <w:tcW w:w="3965" w:type="dxa"/>
+            <w:tcBorders>
+              <w:top w:val="single" w:sz="8" w:space="0" w:color="000000"/>
+              <w:left w:val="single" w:sz="8" w:space="0" w:color="000000"/>
+              <w:bottom w:val="single" w:sz="8" w:space="0" w:color="000000"/>
+              <w:right w:val="single" w:sz="8" w:space="0" w:color="000000"/>
+            </w:tcBorders>
+            <w:tcMar>
+              <w:top w:w="100" w:type="dxa"/>
+              <w:left w:w="100" w:type="dxa"/>
+              <w:bottom w:w="100" w:type="dxa"/>
+              <w:right w:w="100" w:type="dxa"/>
+            </w:tcMar>
+          </w:tcPr>
+          <w:p>
+            <w:pPr>
+              <w:spacing w:after="0" w:line="240" w:lineRule="auto"/>
+              <w:rPr>
+                <w:rFonts w:eastAsia="Times New Roman" w:cstheme="minorHAnsi"/>
+                <w:kern w:val="0"/>
+                <w:lang w:eastAsia="en-GB"/>
+                <w14:ligatures w14:val="none"/>
+              </w:rPr>
+            </w:pPr>
+            <w:r>
+              <w:rPr>
+                <w:rFonts w:eastAsia="Times New Roman" w:cstheme="minorHAnsi"/>
+                <w:kern w:val="0"/>
+                <w:lang w:eastAsia="en-GB"/>
+                <w14:ligatures w14:val="none"/>
+              </w:rPr>
+              <w:t>Hover buttons on place order screen different. They go white on a white background at the moment.</w:t>
+            </w:r>
+          </w:p>
+        </w:tc>
+        <w:tc>
+          <w:tcPr>
+            <w:tcW w:w="3305" w:type="dxa"/>
+            <w:tcBorders>
+              <w:top w:val="single" w:sz="8" w:space="0" w:color="000000"/>
+              <w:left w:val="single" w:sz="8" w:space="0" w:color="000000"/>
+              <w:bottom w:val="single" w:sz="8" w:space="0" w:color="000000"/>
+              <w:right w:val="single" w:sz="8" w:space="0" w:color="000000"/>
+            </w:tcBorders>
+            <w:tcMar>
+              <w:top w:w="100" w:type="dxa"/>
+              <w:left w:w="100" w:type="dxa"/>
+              <w:bottom w:w="100" w:type="dxa"/>
+              <w:right w:w="100" w:type="dxa"/>
+            </w:tcMar>
+          </w:tcPr>
+          <w:p>
+            <w:pPr>
+              <w:spacing w:after="0" w:line="240" w:lineRule="auto"/>
+              <w:rPr>
+                <w:rFonts w:eastAsia="Times New Roman" w:cstheme="minorHAnsi"/>
+                <w:color w:val="000000"/>
+                <w:kern w:val="0"/>
+                <w:lang w:eastAsia="en-GB"/>
+                <w14:ligatures w14:val="none"/>
+              </w:rPr>
+            </w:pPr>
+            <w:r>
+              <w:rPr>
+                <w:rFonts w:eastAsia="Times New Roman" w:cstheme="minorHAnsi"/>
+                <w:color w:val="000000"/>
+                <w:kern w:val="0"/>
+                <w:lang w:eastAsia="en-GB"/>
+                <w14:ligatures w14:val="none"/>
+              </w:rPr>
+              <w:t>Update doc until 4pm.</w:t>
+            </w:r>
+          </w:p>
+        </w:tc>
+        <w:tc>
+          <w:tcPr>
+            <w:tcW w:w="511" w:type="dxa"/>
+            <w:gridSpan w:val="2"/>
+            <w:tcBorders>
+              <w:top w:val="single" w:sz="8" w:space="0" w:color="000000"/>
+              <w:left w:val="single" w:sz="8" w:space="0" w:color="000000"/>
+              <w:bottom w:val="single" w:sz="8" w:space="0" w:color="000000"/>
+              <w:right w:val="single" w:sz="8" w:space="0" w:color="000000"/>
+            </w:tcBorders>
+          </w:tcPr>
+          <w:p>
+            <w:pPr>
+              <w:spacing w:after="0" w:line="240" w:lineRule="auto"/>
+              <w:rPr>
+                <w:rFonts w:eastAsia="Times New Roman" w:cstheme="minorHAnsi"/>
+                <w:color w:val="000000"/>
+                <w:kern w:val="0"/>
+                <w:lang w:eastAsia="en-GB"/>
+                <w14:ligatures w14:val="none"/>
+              </w:rPr>
+            </w:pPr>
+          </w:p>
+        </w:tc>
+      </w:tr>
+      <w:tr>
+        <w:trPr>
+          <w:gridAfter w:val="1"/>
+          <w:wAfter w:w="14" w:type="dxa"/>
+        </w:trPr>
+        <w:tc>
+          <w:tcPr>
+            <w:tcW w:w="1225" w:type="dxa"/>
+            <w:tcBorders>
+              <w:top w:val="single" w:sz="8" w:space="0" w:color="000000"/>
+              <w:left w:val="single" w:sz="8" w:space="0" w:color="000000"/>
+              <w:bottom w:val="single" w:sz="8" w:space="0" w:color="000000"/>
+              <w:right w:val="single" w:sz="8" w:space="0" w:color="000000"/>
+            </w:tcBorders>
+            <w:tcMar>
+              <w:top w:w="100" w:type="dxa"/>
+              <w:left w:w="100" w:type="dxa"/>
+              <w:bottom w:w="100" w:type="dxa"/>
+              <w:right w:w="100" w:type="dxa"/>
+            </w:tcMar>
+          </w:tcPr>
+          <w:p>
+            <w:pPr>
+              <w:spacing w:after="0" w:line="240" w:lineRule="auto"/>
+              <w:rPr>
+                <w:rFonts w:ascii="Times New Roman" w:eastAsia="Times New Roman" w:hAnsi="Times New Roman" w:cs="Times New Roman"/>
+                <w:kern w:val="0"/>
+                <w:sz w:val="24"/>
+                <w:szCs w:val="24"/>
+                <w:lang w:eastAsia="en-GB"/>
+                <w14:ligatures w14:val="none"/>
+              </w:rPr>
+            </w:pPr>
+          </w:p>
+        </w:tc>
+        <w:tc>
+          <w:tcPr>
+            <w:tcW w:w="3965" w:type="dxa"/>
+            <w:tcBorders>
+              <w:top w:val="single" w:sz="8" w:space="0" w:color="000000"/>
+              <w:left w:val="single" w:sz="8" w:space="0" w:color="000000"/>
+              <w:bottom w:val="single" w:sz="8" w:space="0" w:color="000000"/>
+              <w:right w:val="single" w:sz="8" w:space="0" w:color="000000"/>
+            </w:tcBorders>
+            <w:tcMar>
+              <w:top w:w="100" w:type="dxa"/>
+              <w:left w:w="100" w:type="dxa"/>
+              <w:bottom w:w="100" w:type="dxa"/>
+              <w:right w:w="100" w:type="dxa"/>
+            </w:tcMar>
+          </w:tcPr>
+          <w:p>
+            <w:pPr>
+              <w:spacing w:after="0" w:line="240" w:lineRule="auto"/>
+              <w:rPr>
+                <w:rFonts w:eastAsia="Times New Roman" w:cstheme="minorHAnsi"/>
+                <w:kern w:val="0"/>
+                <w:lang w:eastAsia="en-GB"/>
+                <w14:ligatures w14:val="none"/>
+              </w:rPr>
+            </w:pPr>
+          </w:p>
+        </w:tc>
+        <w:tc>
+          <w:tcPr>
+            <w:tcW w:w="3305" w:type="dxa"/>
+            <w:tcBorders>
+              <w:top w:val="single" w:sz="8" w:space="0" w:color="000000"/>
+              <w:left w:val="single" w:sz="8" w:space="0" w:color="000000"/>
+              <w:bottom w:val="single" w:sz="8" w:space="0" w:color="000000"/>
+              <w:right w:val="single" w:sz="8" w:space="0" w:color="000000"/>
+            </w:tcBorders>
+            <w:tcMar>
+              <w:top w:w="100" w:type="dxa"/>
+              <w:left w:w="100" w:type="dxa"/>
+              <w:bottom w:w="100" w:type="dxa"/>
+              <w:right w:w="100" w:type="dxa"/>
+            </w:tcMar>
+          </w:tcPr>
+          <w:p>
+            <w:pPr>
+              <w:spacing w:after="0" w:line="240" w:lineRule="auto"/>
+              <w:rPr>
+                <w:rFonts w:eastAsia="Times New Roman" w:cstheme="minorHAnsi"/>
+                <w:color w:val="000000"/>
+                <w:kern w:val="0"/>
+                <w:lang w:eastAsia="en-GB"/>
+                <w14:ligatures w14:val="none"/>
+              </w:rPr>
+            </w:pPr>
+            <w:r>
+              <w:rPr>
+                <w:rFonts w:eastAsia="Times New Roman" w:cstheme="minorHAnsi"/>
+                <w:color w:val="000000"/>
+                <w:kern w:val="0"/>
+                <w:lang w:eastAsia="en-GB"/>
+                <w14:ligatures w14:val="none"/>
+              </w:rPr>
+              <w:t>Fix testing so everything isn’t deleted when you run the test.</w:t>
+            </w:r>
+          </w:p>
+        </w:tc>
+        <w:tc>
+          <w:tcPr>
+            <w:tcW w:w="511" w:type="dxa"/>
+            <w:gridSpan w:val="2"/>
+            <w:tcBorders>
+              <w:top w:val="single" w:sz="8" w:space="0" w:color="000000"/>
+              <w:left w:val="single" w:sz="8" w:space="0" w:color="000000"/>
+              <w:bottom w:val="single" w:sz="8" w:space="0" w:color="000000"/>
+              <w:right w:val="single" w:sz="8" w:space="0" w:color="000000"/>
+            </w:tcBorders>
+          </w:tcPr>
+          <w:p>
+            <w:pPr>
+              <w:spacing w:after="0" w:line="240" w:lineRule="auto"/>
+              <w:rPr>
+                <w:rFonts w:eastAsia="Times New Roman" w:cstheme="minorHAnsi"/>
+                <w:color w:val="000000"/>
+                <w:kern w:val="0"/>
+                <w:lang w:eastAsia="en-GB"/>
+                <w14:ligatures w14:val="none"/>
+              </w:rPr>
+            </w:pPr>
+          </w:p>
+        </w:tc>
+      </w:tr>
+      <w:tr>
+        <w:trPr>
+          <w:gridAfter w:val="1"/>
+          <w:wAfter w:w="14" w:type="dxa"/>
+        </w:trPr>
+        <w:tc>
+          <w:tcPr>
+            <w:tcW w:w="1225" w:type="dxa"/>
+            <w:tcBorders>
+              <w:top w:val="single" w:sz="8" w:space="0" w:color="000000"/>
+              <w:left w:val="single" w:sz="8" w:space="0" w:color="000000"/>
+              <w:bottom w:val="single" w:sz="8" w:space="0" w:color="000000"/>
+              <w:right w:val="single" w:sz="8" w:space="0" w:color="000000"/>
+            </w:tcBorders>
+            <w:tcMar>
+              <w:top w:w="100" w:type="dxa"/>
+              <w:left w:w="100" w:type="dxa"/>
+              <w:bottom w:w="100" w:type="dxa"/>
+              <w:right w:w="100" w:type="dxa"/>
+            </w:tcMar>
+          </w:tcPr>
+          <w:p>
+            <w:pPr>
+              <w:spacing w:after="0" w:line="240" w:lineRule="auto"/>
+              <w:rPr>
+                <w:rFonts w:ascii="Times New Roman" w:eastAsia="Times New Roman" w:hAnsi="Times New Roman" w:cs="Times New Roman"/>
+                <w:kern w:val="0"/>
+                <w:sz w:val="24"/>
+                <w:szCs w:val="24"/>
+                <w:lang w:eastAsia="en-GB"/>
+                <w14:ligatures w14:val="none"/>
+              </w:rPr>
+            </w:pPr>
+            <w:r>
+              <w:rPr>
+                <w:rFonts w:ascii="Times New Roman" w:eastAsia="Times New Roman" w:hAnsi="Times New Roman" w:cs="Times New Roman"/>
+                <w:kern w:val="0"/>
+                <w:sz w:val="24"/>
+                <w:szCs w:val="24"/>
+                <w:lang w:eastAsia="en-GB"/>
+                <w14:ligatures w14:val="none"/>
+              </w:rPr>
+              <w:t>Tomorrow</w:t>
+            </w:r>
+          </w:p>
+        </w:tc>
+        <w:tc>
+          <w:tcPr>
+            <w:tcW w:w="3965" w:type="dxa"/>
+            <w:tcBorders>
+              <w:top w:val="single" w:sz="8" w:space="0" w:color="000000"/>
+              <w:left w:val="single" w:sz="8" w:space="0" w:color="000000"/>
+              <w:bottom w:val="single" w:sz="8" w:space="0" w:color="000000"/>
+              <w:right w:val="single" w:sz="8" w:space="0" w:color="000000"/>
+            </w:tcBorders>
+            <w:tcMar>
+              <w:top w:w="100" w:type="dxa"/>
+              <w:left w:w="100" w:type="dxa"/>
+              <w:bottom w:w="100" w:type="dxa"/>
+              <w:right w:w="100" w:type="dxa"/>
+            </w:tcMar>
+          </w:tcPr>
+          <w:p>
+            <w:pPr>
+              <w:spacing w:after="0" w:line="240" w:lineRule="auto"/>
+              <w:rPr>
+                <w:rFonts w:eastAsia="Times New Roman" w:cstheme="minorHAnsi"/>
+                <w:kern w:val="0"/>
+                <w:lang w:eastAsia="en-GB"/>
+                <w14:ligatures w14:val="none"/>
+              </w:rPr>
+            </w:pPr>
+            <w:r>
+              <w:rPr>
+                <w:rFonts w:eastAsia="Times New Roman" w:cstheme="minorHAnsi"/>
+                <w:kern w:val="0"/>
+                <w:lang w:eastAsia="en-GB"/>
+                <w14:ligatures w14:val="none"/>
+              </w:rPr>
+              <w:t>Update doc</w:t>
+            </w:r>
+          </w:p>
+          <w:p>
+            <w:pPr>
+              <w:spacing w:after="0" w:line="240" w:lineRule="auto"/>
+              <w:rPr>
+                <w:rFonts w:eastAsia="Times New Roman" w:cstheme="minorHAnsi"/>
+                <w:kern w:val="0"/>
+                <w:lang w:eastAsia="en-GB"/>
+                <w14:ligatures w14:val="none"/>
+              </w:rPr>
+            </w:pPr>
+            <w:r>
+              <w:rPr>
+                <w:rFonts w:eastAsia="Times New Roman" w:cstheme="minorHAnsi"/>
+                <w:kern w:val="0"/>
+                <w:lang w:eastAsia="en-GB"/>
+                <w14:ligatures w14:val="none"/>
+              </w:rPr>
+              <w:t>10:30 – 1:00pm</w:t>
+            </w:r>
+          </w:p>
+        </w:tc>
+        <w:tc>
+          <w:tcPr>
+            <w:tcW w:w="3305" w:type="dxa"/>
+            <w:tcBorders>
+              <w:top w:val="single" w:sz="8" w:space="0" w:color="000000"/>
+              <w:left w:val="single" w:sz="8" w:space="0" w:color="000000"/>
+              <w:bottom w:val="single" w:sz="8" w:space="0" w:color="000000"/>
+              <w:right w:val="single" w:sz="8" w:space="0" w:color="000000"/>
+            </w:tcBorders>
+            <w:tcMar>
+              <w:top w:w="100" w:type="dxa"/>
+              <w:left w:w="100" w:type="dxa"/>
+              <w:bottom w:w="100" w:type="dxa"/>
+              <w:right w:w="100" w:type="dxa"/>
+            </w:tcMar>
+          </w:tcPr>
+          <w:p>
+            <w:pPr>
+              <w:spacing w:after="0" w:line="240" w:lineRule="auto"/>
+              <w:rPr>
+                <w:rFonts w:eastAsia="Times New Roman" w:cstheme="minorHAnsi"/>
+                <w:color w:val="000000"/>
+                <w:kern w:val="0"/>
+                <w:lang w:eastAsia="en-GB"/>
+                <w14:ligatures w14:val="none"/>
+              </w:rPr>
+            </w:pPr>
+            <w:r>
+              <w:rPr>
+                <w:rFonts w:eastAsia="Times New Roman" w:cstheme="minorHAnsi"/>
+                <w:color w:val="000000"/>
+                <w:kern w:val="0"/>
+                <w:lang w:eastAsia="en-GB"/>
+                <w14:ligatures w14:val="none"/>
+              </w:rPr>
+              <w:t>Update doc</w:t>
+            </w:r>
+          </w:p>
+          <w:p>
+            <w:pPr>
+              <w:spacing w:after="0" w:line="240" w:lineRule="auto"/>
+              <w:rPr>
+                <w:rFonts w:eastAsia="Times New Roman" w:cstheme="minorHAnsi"/>
+                <w:color w:val="000000"/>
+                <w:kern w:val="0"/>
+                <w:lang w:eastAsia="en-GB"/>
+                <w14:ligatures w14:val="none"/>
+              </w:rPr>
+            </w:pPr>
+            <w:r>
+              <w:rPr>
+                <w:rFonts w:eastAsia="Times New Roman" w:cstheme="minorHAnsi"/>
+                <w:color w:val="000000"/>
+                <w:kern w:val="0"/>
+                <w:lang w:eastAsia="en-GB"/>
+                <w14:ligatures w14:val="none"/>
+              </w:rPr>
+              <w:t>7:00 – 10:30</w:t>
+            </w:r>
+          </w:p>
+          <w:p>
+            <w:pPr>
+              <w:spacing w:after="0" w:line="240" w:lineRule="auto"/>
+              <w:rPr>
+                <w:rFonts w:eastAsia="Times New Roman" w:cstheme="minorHAnsi"/>
+                <w:color w:val="000000"/>
+                <w:kern w:val="0"/>
+                <w:lang w:eastAsia="en-GB"/>
+                <w14:ligatures w14:val="none"/>
+              </w:rPr>
+            </w:pPr>
+            <w:r>
+              <w:rPr>
+                <w:rFonts w:eastAsia="Times New Roman" w:cstheme="minorHAnsi"/>
+                <w:color w:val="000000"/>
+                <w:kern w:val="0"/>
+                <w:lang w:eastAsia="en-GB"/>
+                <w14:ligatures w14:val="none"/>
+              </w:rPr>
+              <w:t>1:00 – 3:00pm</w:t>
+            </w:r>
+          </w:p>
+        </w:tc>
+        <w:tc>
+          <w:tcPr>
+            <w:tcW w:w="511" w:type="dxa"/>
+            <w:gridSpan w:val="2"/>
+            <w:tcBorders>
+              <w:top w:val="single" w:sz="8" w:space="0" w:color="000000"/>
+              <w:left w:val="single" w:sz="8" w:space="0" w:color="000000"/>
+              <w:bottom w:val="single" w:sz="8" w:space="0" w:color="000000"/>
+              <w:right w:val="single" w:sz="8" w:space="0" w:color="000000"/>
+            </w:tcBorders>
+          </w:tcPr>
+          <w:p>
+            <w:pPr>
+              <w:spacing w:after="0" w:line="240" w:lineRule="auto"/>
+              <w:rPr>
+                <w:rFonts w:eastAsia="Times New Roman" w:cstheme="minorHAnsi"/>
+                <w:color w:val="000000"/>
+                <w:kern w:val="0"/>
+                <w:lang w:eastAsia="en-GB"/>
+                <w14:ligatures w14:val="none"/>
+              </w:rPr>
+            </w:pPr>
+          </w:p>
+        </w:tc>
+      </w:tr>
+      <w:tr>
+        <w:tc>
+          <w:tcPr>
+            <w:tcW w:w="1225" w:type="dxa"/>
+            <w:tcBorders>
+              <w:top w:val="single" w:sz="8" w:space="0" w:color="000000"/>
+              <w:left w:val="single" w:sz="8" w:space="0" w:color="000000"/>
+              <w:bottom w:val="single" w:sz="8" w:space="0" w:color="000000"/>
+              <w:right w:val="single" w:sz="8" w:space="0" w:color="000000"/>
+            </w:tcBorders>
+            <w:tcMar>
+              <w:top w:w="100" w:type="dxa"/>
+              <w:left w:w="100" w:type="dxa"/>
+              <w:bottom w:w="100" w:type="dxa"/>
+              <w:right w:w="100" w:type="dxa"/>
+            </w:tcMar>
+          </w:tcPr>
+          <w:p>
+            <w:pPr>
+              <w:spacing w:after="0" w:line="240" w:lineRule="auto"/>
+              <w:rPr>
+                <w:rFonts w:ascii="Times New Roman" w:eastAsia="Times New Roman" w:hAnsi="Times New Roman" w:cs="Times New Roman"/>
+                <w:kern w:val="0"/>
+                <w:sz w:val="24"/>
+                <w:szCs w:val="24"/>
+                <w:lang w:eastAsia="en-GB"/>
+                <w14:ligatures w14:val="none"/>
+              </w:rPr>
+            </w:pPr>
+          </w:p>
+        </w:tc>
+        <w:tc>
+          <w:tcPr>
+            <w:tcW w:w="7745" w:type="dxa"/>
+            <w:gridSpan w:val="3"/>
+            <w:tcBorders>
+              <w:top w:val="single" w:sz="8" w:space="0" w:color="000000"/>
+              <w:left w:val="single" w:sz="8" w:space="0" w:color="000000"/>
+              <w:bottom w:val="single" w:sz="8" w:space="0" w:color="000000"/>
+              <w:right w:val="single" w:sz="8" w:space="0" w:color="000000"/>
+            </w:tcBorders>
+            <w:tcMar>
+              <w:top w:w="100" w:type="dxa"/>
+              <w:left w:w="100" w:type="dxa"/>
+              <w:bottom w:w="100" w:type="dxa"/>
+              <w:right w:w="100" w:type="dxa"/>
+            </w:tcMar>
+          </w:tcPr>
+          <w:p>
+            <w:pPr>
+              <w:spacing w:after="0" w:line="240" w:lineRule="auto"/>
+              <w:rPr>
+                <w:rFonts w:eastAsia="Times New Roman" w:cstheme="minorHAnsi"/>
+                <w:color w:val="000000"/>
+                <w:kern w:val="0"/>
+                <w:lang w:eastAsia="en-GB"/>
+                <w14:ligatures w14:val="none"/>
+              </w:rPr>
+            </w:pPr>
+            <w:r>
+              <w:rPr>
+                <w:rFonts w:eastAsia="Times New Roman" w:cstheme="minorHAnsi"/>
+                <w:color w:val="000000"/>
+                <w:kern w:val="0"/>
+                <w:lang w:eastAsia="en-GB"/>
+                <w14:ligatures w14:val="none"/>
+              </w:rPr>
+              <w:t>Meet 3pm 6/6 to wind up.</w:t>
+            </w:r>
+          </w:p>
+        </w:tc>
+        <w:tc>
+          <w:tcPr>
+            <w:tcW w:w="50" w:type="dxa"/>
+            <w:gridSpan w:val="2"/>
+            <w:tcBorders>
+              <w:top w:val="single" w:sz="8" w:space="0" w:color="000000"/>
+              <w:left w:val="single" w:sz="8" w:space="0" w:color="000000"/>
+              <w:bottom w:val="single" w:sz="8" w:space="0" w:color="000000"/>
+              <w:right w:val="single" w:sz="8" w:space="0" w:color="000000"/>
+            </w:tcBorders>
+          </w:tcPr>
+          <w:p>
+            <w:pPr>
+              <w:spacing w:after="0" w:line="240" w:lineRule="auto"/>
+              <w:rPr>
+                <w:rFonts w:eastAsia="Times New Roman" w:cstheme="minorHAnsi"/>
+                <w:color w:val="000000"/>
+                <w:kern w:val="0"/>
+                <w:lang w:eastAsia="en-GB"/>
+                <w14:ligatures w14:val="none"/>
+              </w:rPr>
+            </w:pPr>
+          </w:p>
+        </w:tc>
       </w:tr>
     </w:tbl>
     <w:p>
@@ -6906,7 +8357,6 @@
           <w:lang w:eastAsia="en-GB"/>
           <w14:ligatures w14:val="none"/>
         </w:rPr>
-        <w:lastRenderedPageBreak/>
         <w:t>Exception Handling</w:t>
       </w:r>
     </w:p>
@@ -6984,6 +8434,46 @@
         <w:rPr>
           <w:rFonts w:eastAsia="Times New Roman" w:cstheme="minorHAnsi"/>
           <w:kern w:val="0"/>
+          <w:lang w:eastAsia="en-GB"/>
+          <w14:ligatures w14:val="none"/>
+        </w:rPr>
+      </w:pPr>
+      <w:r>
+        <w:rPr>
+          <w:rFonts w:eastAsia="Times New Roman" w:cstheme="minorHAnsi"/>
+          <w:kern w:val="0"/>
+          <w:lang w:eastAsia="en-GB"/>
+          <w14:ligatures w14:val="none"/>
+        </w:rPr>
+        <w:t>Check no duplicate emails.</w:t>
+      </w:r>
+    </w:p>
+    <w:p>
+      <w:pPr>
+        <w:spacing w:after="0" w:line="240" w:lineRule="auto"/>
+        <w:rPr>
+          <w:rFonts w:eastAsia="Times New Roman" w:cstheme="minorHAnsi"/>
+          <w:kern w:val="0"/>
+          <w:lang w:eastAsia="en-GB"/>
+          <w14:ligatures w14:val="none"/>
+        </w:rPr>
+      </w:pPr>
+      <w:r>
+        <w:rPr>
+          <w:rFonts w:eastAsia="Times New Roman" w:cstheme="minorHAnsi"/>
+          <w:kern w:val="0"/>
+          <w:lang w:eastAsia="en-GB"/>
+          <w14:ligatures w14:val="none"/>
+        </w:rPr>
+        <w:t>Forgot password link.</w:t>
+      </w:r>
+    </w:p>
+    <w:p>
+      <w:pPr>
+        <w:spacing w:after="0" w:line="240" w:lineRule="auto"/>
+        <w:rPr>
+          <w:rFonts w:eastAsia="Times New Roman" w:cstheme="minorHAnsi"/>
+          <w:kern w:val="0"/>
           <w:sz w:val="24"/>
           <w:szCs w:val="24"/>
           <w:lang w:eastAsia="en-GB"/>
@@ -6997,7 +8487,7 @@
           <w:lang w:eastAsia="en-GB"/>
           <w14:ligatures w14:val="none"/>
         </w:rPr>
-        <w:t>The menu screen would look nicer with a sixth pizza and the cards could do with shrinking when resized.</w:t>
+        <w:t>If customer adds pizza of same type line quantity is edited rather than new line.</w:t>
       </w:r>
     </w:p>
     <w:p>
@@ -9219,7 +10709,6 @@
                         <w:br/>
                         <w:t xml:space="preserve">    </w:t>
                       </w:r>
-                      <w:proofErr w:type="spellStart"/>
                       <w:r>
                         <w:rPr>
                           <w:rFonts w:ascii="Courier New" w:eastAsia="Times New Roman" w:hAnsi="Courier New" w:cs="Courier New"/>
@@ -9230,20 +10719,7 @@
                           <w:lang w:eastAsia="en-GB"/>
                           <w14:ligatures w14:val="none"/>
                         </w:rPr>
-                        <w:t>HttpRequest</w:t>
-                      </w:r>
-                      <w:proofErr w:type="spellEnd"/>
-                      <w:r>
-                        <w:rPr>
-                          <w:rFonts w:ascii="Courier New" w:eastAsia="Times New Roman" w:hAnsi="Courier New" w:cs="Courier New"/>
-                          <w:color w:val="000000"/>
-                          <w:kern w:val="0"/>
-                          <w:sz w:val="20"/>
-                          <w:szCs w:val="20"/>
-                          <w:lang w:eastAsia="en-GB"/>
-                          <w14:ligatures w14:val="none"/>
-                        </w:rPr>
-                        <w:t xml:space="preserve"> request </w:t>
+                        <w:t xml:space="preserve">HttpRequest request </w:t>
                       </w:r>
                       <w:r>
                         <w:rPr>
@@ -9257,7 +10733,6 @@
                         </w:rPr>
                         <w:t xml:space="preserve">= </w:t>
                       </w:r>
-                      <w:proofErr w:type="spellStart"/>
                       <w:r>
                         <w:rPr>
                           <w:rFonts w:ascii="Courier New" w:eastAsia="Times New Roman" w:hAnsi="Courier New" w:cs="Courier New"/>
@@ -9296,7 +10771,6 @@
                         </w:rPr>
                         <w:t>newBuilder</w:t>
                       </w:r>
-                      <w:proofErr w:type="spellEnd"/>
                       <w:r>
                         <w:rPr>
                           <w:rFonts w:ascii="Courier New" w:eastAsia="Times New Roman" w:hAnsi="Courier New" w:cs="Courier New"/>
@@ -9320,35 +10794,8 @@
                           <w14:ligatures w14:val="none"/>
                         </w:rPr>
                         <w:br/>
-                        <w:t xml:space="preserve">            .</w:t>
+                        <w:t xml:space="preserve">            .uri(</w:t>
                       </w:r>
-                      <w:proofErr w:type="spellStart"/>
-                      <w:r>
-                        <w:rPr>
-                          <w:rFonts w:ascii="Courier New" w:eastAsia="Times New Roman" w:hAnsi="Courier New" w:cs="Courier New"/>
-                          <w:color w:val="080808"/>
-                          <w:kern w:val="0"/>
-                          <w:sz w:val="20"/>
-                          <w:szCs w:val="20"/>
-                          <w:lang w:eastAsia="en-GB"/>
-                          <w14:ligatures w14:val="none"/>
-                        </w:rPr>
-                        <w:t>uri</w:t>
-                      </w:r>
-                      <w:proofErr w:type="spellEnd"/>
-                      <w:r>
-                        <w:rPr>
-                          <w:rFonts w:ascii="Courier New" w:eastAsia="Times New Roman" w:hAnsi="Courier New" w:cs="Courier New"/>
-                          <w:color w:val="080808"/>
-                          <w:kern w:val="0"/>
-                          <w:sz w:val="20"/>
-                          <w:szCs w:val="20"/>
-                          <w:lang w:eastAsia="en-GB"/>
-                          <w14:ligatures w14:val="none"/>
-                        </w:rPr>
-                        <w:t>(</w:t>
-                      </w:r>
-                      <w:proofErr w:type="spellStart"/>
                       <w:r>
                         <w:rPr>
                           <w:rFonts w:ascii="Courier New" w:eastAsia="Times New Roman" w:hAnsi="Courier New" w:cs="Courier New"/>
@@ -9387,7 +10834,6 @@
                         </w:rPr>
                         <w:t>create</w:t>
                       </w:r>
-                      <w:proofErr w:type="spellEnd"/>
                       <w:r>
                         <w:rPr>
                           <w:rFonts w:ascii="Courier New" w:eastAsia="Times New Roman" w:hAnsi="Courier New" w:cs="Courier New"/>
@@ -9410,33 +10856,7 @@
                           <w:lang w:eastAsia="en-GB"/>
                           <w14:ligatures w14:val="none"/>
                         </w:rPr>
-                        <w:t>"https://random-d.uk/</w:t>
-                      </w:r>
-                      <w:proofErr w:type="spellStart"/>
-                      <w:r>
-                        <w:rPr>
-                          <w:rFonts w:ascii="Courier New" w:eastAsia="Times New Roman" w:hAnsi="Courier New" w:cs="Courier New"/>
-                          <w:color w:val="067D17"/>
-                          <w:kern w:val="0"/>
-                          <w:sz w:val="20"/>
-                          <w:szCs w:val="20"/>
-                          <w:lang w:eastAsia="en-GB"/>
-                          <w14:ligatures w14:val="none"/>
-                        </w:rPr>
-                        <w:t>api</w:t>
-                      </w:r>
-                      <w:proofErr w:type="spellEnd"/>
-                      <w:r>
-                        <w:rPr>
-                          <w:rFonts w:ascii="Courier New" w:eastAsia="Times New Roman" w:hAnsi="Courier New" w:cs="Courier New"/>
-                          <w:color w:val="067D17"/>
-                          <w:kern w:val="0"/>
-                          <w:sz w:val="20"/>
-                          <w:szCs w:val="20"/>
-                          <w:lang w:eastAsia="en-GB"/>
-                          <w14:ligatures w14:val="none"/>
-                        </w:rPr>
-                        <w:t>/random"</w:t>
+                        <w:t>"https://random-d.uk/api/random"</w:t>
                       </w:r>
                       <w:r>
                         <w:rPr>
@@ -9487,7 +10907,6 @@
                         </w:rPr>
                         <w:t xml:space="preserve">, </w:t>
                       </w:r>
-                      <w:proofErr w:type="spellStart"/>
                       <w:r>
                         <w:rPr>
                           <w:rFonts w:ascii="Courier New" w:eastAsia="Times New Roman" w:hAnsi="Courier New" w:cs="Courier New"/>
@@ -9550,7 +10969,6 @@
                         </w:rPr>
                         <w:t>noBody</w:t>
                       </w:r>
-                      <w:proofErr w:type="spellEnd"/>
                       <w:r>
                         <w:rPr>
                           <w:rFonts w:ascii="Courier New" w:eastAsia="Times New Roman" w:hAnsi="Courier New" w:cs="Courier New"/>
@@ -9616,7 +11034,6 @@
                         </w:rPr>
                         <w:br/>
                       </w:r>
-                      <w:proofErr w:type="spellStart"/>
                       <w:r>
                         <w:rPr>
                           <w:rFonts w:ascii="Courier New" w:eastAsia="Times New Roman" w:hAnsi="Courier New" w:cs="Courier New"/>
@@ -9629,7 +11046,6 @@
                         </w:rPr>
                         <w:t>HttpResponse</w:t>
                       </w:r>
-                      <w:proofErr w:type="spellEnd"/>
                       <w:r>
                         <w:rPr>
                           <w:rFonts w:ascii="Courier New" w:eastAsia="Times New Roman" w:hAnsi="Courier New" w:cs="Courier New"/>
@@ -9690,7 +11106,6 @@
                         </w:rPr>
                         <w:t xml:space="preserve">= </w:t>
                       </w:r>
-                      <w:proofErr w:type="spellStart"/>
                       <w:r>
                         <w:rPr>
                           <w:rFonts w:ascii="Courier New" w:eastAsia="Times New Roman" w:hAnsi="Courier New" w:cs="Courier New"/>
@@ -9729,7 +11144,6 @@
                         </w:rPr>
                         <w:t>newHttpClient</w:t>
                       </w:r>
-                      <w:proofErr w:type="spellEnd"/>
                       <w:r>
                         <w:rPr>
                           <w:rFonts w:ascii="Courier New" w:eastAsia="Times New Roman" w:hAnsi="Courier New" w:cs="Courier New"/>
@@ -9766,7 +11180,6 @@
                         </w:rPr>
                         <w:t xml:space="preserve">, </w:t>
                       </w:r>
-                      <w:proofErr w:type="spellStart"/>
                       <w:r>
                         <w:rPr>
                           <w:rFonts w:ascii="Courier New" w:eastAsia="Times New Roman" w:hAnsi="Courier New" w:cs="Courier New"/>
@@ -9829,7 +11242,6 @@
                         </w:rPr>
                         <w:t>ofString</w:t>
                       </w:r>
-                      <w:proofErr w:type="spellEnd"/>
                       <w:r>
                         <w:rPr>
                           <w:rFonts w:ascii="Courier New" w:eastAsia="Times New Roman" w:hAnsi="Courier New" w:cs="Courier New"/>
@@ -10296,7 +11708,6 @@
                         <w:br/>
                         <w:t xml:space="preserve">    &lt;</w:t>
                       </w:r>
-                      <w:proofErr w:type="spellStart"/>
                       <w:r>
                         <w:rPr>
                           <w:rFonts w:ascii="Courier New" w:eastAsia="Times New Roman" w:hAnsi="Courier New" w:cs="Courier New"/>
@@ -10309,7 +11720,6 @@
                         </w:rPr>
                         <w:t>groupId</w:t>
                       </w:r>
-                      <w:proofErr w:type="spellEnd"/>
                       <w:r>
                         <w:rPr>
                           <w:rFonts w:ascii="Courier New" w:eastAsia="Times New Roman" w:hAnsi="Courier New" w:cs="Courier New"/>
@@ -10320,35 +11730,8 @@
                           <w:lang w:eastAsia="en-GB"/>
                           <w14:ligatures w14:val="none"/>
                         </w:rPr>
-                        <w:t>&gt;</w:t>
+                        <w:t>&gt;com.google.code.gson&lt;/</w:t>
                       </w:r>
-                      <w:proofErr w:type="spellStart"/>
-                      <w:r>
-                        <w:rPr>
-                          <w:rFonts w:ascii="Courier New" w:eastAsia="Times New Roman" w:hAnsi="Courier New" w:cs="Courier New"/>
-                          <w:color w:val="080808"/>
-                          <w:kern w:val="0"/>
-                          <w:sz w:val="20"/>
-                          <w:szCs w:val="20"/>
-                          <w:lang w:eastAsia="en-GB"/>
-                          <w14:ligatures w14:val="none"/>
-                        </w:rPr>
-                        <w:t>com.google.code.gson</w:t>
-                      </w:r>
-                      <w:proofErr w:type="spellEnd"/>
-                      <w:r>
-                        <w:rPr>
-                          <w:rFonts w:ascii="Courier New" w:eastAsia="Times New Roman" w:hAnsi="Courier New" w:cs="Courier New"/>
-                          <w:color w:val="080808"/>
-                          <w:kern w:val="0"/>
-                          <w:sz w:val="20"/>
-                          <w:szCs w:val="20"/>
-                          <w:lang w:eastAsia="en-GB"/>
-                          <w14:ligatures w14:val="none"/>
-                        </w:rPr>
-                        <w:t>&lt;/</w:t>
-                      </w:r>
-                      <w:proofErr w:type="spellStart"/>
                       <w:r>
                         <w:rPr>
                           <w:rFonts w:ascii="Courier New" w:eastAsia="Times New Roman" w:hAnsi="Courier New" w:cs="Courier New"/>
@@ -10361,7 +11744,6 @@
                         </w:rPr>
                         <w:t>groupId</w:t>
                       </w:r>
-                      <w:proofErr w:type="spellEnd"/>
                       <w:r>
                         <w:rPr>
                           <w:rFonts w:ascii="Courier New" w:eastAsia="Times New Roman" w:hAnsi="Courier New" w:cs="Courier New"/>
@@ -10387,7 +11769,6 @@
                         <w:br/>
                         <w:t xml:space="preserve">    &lt;</w:t>
                       </w:r>
-                      <w:proofErr w:type="spellStart"/>
                       <w:r>
                         <w:rPr>
                           <w:rFonts w:ascii="Courier New" w:eastAsia="Times New Roman" w:hAnsi="Courier New" w:cs="Courier New"/>
@@ -10400,7 +11781,6 @@
                         </w:rPr>
                         <w:t>artifactId</w:t>
                       </w:r>
-                      <w:proofErr w:type="spellEnd"/>
                       <w:r>
                         <w:rPr>
                           <w:rFonts w:ascii="Courier New" w:eastAsia="Times New Roman" w:hAnsi="Courier New" w:cs="Courier New"/>
@@ -10411,35 +11791,8 @@
                           <w:lang w:eastAsia="en-GB"/>
                           <w14:ligatures w14:val="none"/>
                         </w:rPr>
-                        <w:t>&gt;</w:t>
+                        <w:t>&gt;gson&lt;/</w:t>
                       </w:r>
-                      <w:proofErr w:type="spellStart"/>
-                      <w:r>
-                        <w:rPr>
-                          <w:rFonts w:ascii="Courier New" w:eastAsia="Times New Roman" w:hAnsi="Courier New" w:cs="Courier New"/>
-                          <w:color w:val="080808"/>
-                          <w:kern w:val="0"/>
-                          <w:sz w:val="20"/>
-                          <w:szCs w:val="20"/>
-                          <w:lang w:eastAsia="en-GB"/>
-                          <w14:ligatures w14:val="none"/>
-                        </w:rPr>
-                        <w:t>gson</w:t>
-                      </w:r>
-                      <w:proofErr w:type="spellEnd"/>
-                      <w:r>
-                        <w:rPr>
-                          <w:rFonts w:ascii="Courier New" w:eastAsia="Times New Roman" w:hAnsi="Courier New" w:cs="Courier New"/>
-                          <w:color w:val="080808"/>
-                          <w:kern w:val="0"/>
-                          <w:sz w:val="20"/>
-                          <w:szCs w:val="20"/>
-                          <w:lang w:eastAsia="en-GB"/>
-                          <w14:ligatures w14:val="none"/>
-                        </w:rPr>
-                        <w:t>&lt;/</w:t>
-                      </w:r>
-                      <w:proofErr w:type="spellStart"/>
                       <w:r>
                         <w:rPr>
                           <w:rFonts w:ascii="Courier New" w:eastAsia="Times New Roman" w:hAnsi="Courier New" w:cs="Courier New"/>
@@ -10452,7 +11805,6 @@
                         </w:rPr>
                         <w:t>artifactId</w:t>
                       </w:r>
-                      <w:proofErr w:type="spellEnd"/>
                       <w:r>
                         <w:rPr>
                           <w:rFonts w:ascii="Courier New" w:eastAsia="Times New Roman" w:hAnsi="Courier New" w:cs="Courier New"/>
@@ -10991,37 +12343,7 @@
                           <w:lang w:eastAsia="en-GB"/>
                           <w14:ligatures w14:val="none"/>
                         </w:rPr>
-                        <w:t xml:space="preserve">//Turn response body into a </w:t>
-                      </w:r>
-                      <w:proofErr w:type="spellStart"/>
-                      <w:r>
-                        <w:rPr>
-                          <w:rFonts w:ascii="Courier New" w:eastAsia="Times New Roman" w:hAnsi="Courier New" w:cs="Courier New"/>
-                          <w:i/>
-                          <w:iCs/>
-                          <w:color w:val="8C8C8C"/>
-                          <w:kern w:val="0"/>
-                          <w:sz w:val="20"/>
-                          <w:szCs w:val="20"/>
-                          <w:lang w:eastAsia="en-GB"/>
-                          <w14:ligatures w14:val="none"/>
-                        </w:rPr>
-                        <w:t>json</w:t>
-                      </w:r>
-                      <w:proofErr w:type="spellEnd"/>
-                      <w:r>
-                        <w:rPr>
-                          <w:rFonts w:ascii="Courier New" w:eastAsia="Times New Roman" w:hAnsi="Courier New" w:cs="Courier New"/>
-                          <w:i/>
-                          <w:iCs/>
-                          <w:color w:val="8C8C8C"/>
-                          <w:kern w:val="0"/>
-                          <w:sz w:val="20"/>
-                          <w:szCs w:val="20"/>
-                          <w:lang w:eastAsia="en-GB"/>
-                          <w14:ligatures w14:val="none"/>
-                        </w:rPr>
-                        <w:t xml:space="preserve"> String</w:t>
+                        <w:t>//Turn response body into a json String</w:t>
                       </w:r>
                       <w:r>
                         <w:rPr>
@@ -11037,7 +12359,6 @@
                         </w:rPr>
                         <w:br/>
                       </w:r>
-                      <w:proofErr w:type="spellStart"/>
                       <w:r>
                         <w:rPr>
                           <w:rFonts w:ascii="Courier New" w:eastAsia="Times New Roman" w:hAnsi="Courier New" w:cs="Courier New"/>
@@ -11048,46 +12369,7 @@
                           <w:lang w:eastAsia="en-GB"/>
                           <w14:ligatures w14:val="none"/>
                         </w:rPr>
-                        <w:t>String</w:t>
-                      </w:r>
-                      <w:proofErr w:type="spellEnd"/>
-                      <w:r>
-                        <w:rPr>
-                          <w:rFonts w:ascii="Courier New" w:eastAsia="Times New Roman" w:hAnsi="Courier New" w:cs="Courier New"/>
-                          <w:color w:val="000000"/>
-                          <w:kern w:val="0"/>
-                          <w:sz w:val="20"/>
-                          <w:szCs w:val="20"/>
-                          <w:lang w:eastAsia="en-GB"/>
-                          <w14:ligatures w14:val="none"/>
-                        </w:rPr>
-                        <w:t xml:space="preserve"> </w:t>
-                      </w:r>
-                      <w:proofErr w:type="spellStart"/>
-                      <w:r>
-                        <w:rPr>
-                          <w:rFonts w:ascii="Courier New" w:eastAsia="Times New Roman" w:hAnsi="Courier New" w:cs="Courier New"/>
-                          <w:color w:val="000000"/>
-                          <w:kern w:val="0"/>
-                          <w:sz w:val="20"/>
-                          <w:szCs w:val="20"/>
-                          <w:lang w:eastAsia="en-GB"/>
-                          <w14:ligatures w14:val="none"/>
-                        </w:rPr>
-                        <w:t>responseString</w:t>
-                      </w:r>
-                      <w:proofErr w:type="spellEnd"/>
-                      <w:r>
-                        <w:rPr>
-                          <w:rFonts w:ascii="Courier New" w:eastAsia="Times New Roman" w:hAnsi="Courier New" w:cs="Courier New"/>
-                          <w:color w:val="000000"/>
-                          <w:kern w:val="0"/>
-                          <w:sz w:val="20"/>
-                          <w:szCs w:val="20"/>
-                          <w:lang w:eastAsia="en-GB"/>
-                          <w14:ligatures w14:val="none"/>
-                        </w:rPr>
-                        <w:t xml:space="preserve"> </w:t>
+                        <w:t xml:space="preserve">String responseString </w:t>
                       </w:r>
                       <w:r>
                         <w:rPr>
@@ -11101,7 +12383,6 @@
                         </w:rPr>
                         <w:t xml:space="preserve">= </w:t>
                       </w:r>
-                      <w:proofErr w:type="spellStart"/>
                       <w:r>
                         <w:rPr>
                           <w:rFonts w:ascii="Courier New" w:eastAsia="Times New Roman" w:hAnsi="Courier New" w:cs="Courier New"/>
@@ -11124,46 +12405,7 @@
                           <w:lang w:eastAsia="en-GB"/>
                           <w14:ligatures w14:val="none"/>
                         </w:rPr>
-                        <w:t>.body</w:t>
-                      </w:r>
-                      <w:proofErr w:type="spellEnd"/>
-                      <w:r>
-                        <w:rPr>
-                          <w:rFonts w:ascii="Courier New" w:eastAsia="Times New Roman" w:hAnsi="Courier New" w:cs="Courier New"/>
-                          <w:color w:val="080808"/>
-                          <w:kern w:val="0"/>
-                          <w:sz w:val="20"/>
-                          <w:szCs w:val="20"/>
-                          <w:lang w:eastAsia="en-GB"/>
-                          <w14:ligatures w14:val="none"/>
-                        </w:rPr>
-                        <w:t>().</w:t>
-                      </w:r>
-                      <w:proofErr w:type="spellStart"/>
-                      <w:r>
-                        <w:rPr>
-                          <w:rFonts w:ascii="Courier New" w:eastAsia="Times New Roman" w:hAnsi="Courier New" w:cs="Courier New"/>
-                          <w:color w:val="080808"/>
-                          <w:kern w:val="0"/>
-                          <w:sz w:val="20"/>
-                          <w:szCs w:val="20"/>
-                          <w:lang w:eastAsia="en-GB"/>
-                          <w14:ligatures w14:val="none"/>
-                        </w:rPr>
-                        <w:t>toString</w:t>
-                      </w:r>
-                      <w:proofErr w:type="spellEnd"/>
-                      <w:r>
-                        <w:rPr>
-                          <w:rFonts w:ascii="Courier New" w:eastAsia="Times New Roman" w:hAnsi="Courier New" w:cs="Courier New"/>
-                          <w:color w:val="080808"/>
-                          <w:kern w:val="0"/>
-                          <w:sz w:val="20"/>
-                          <w:szCs w:val="20"/>
-                          <w:lang w:eastAsia="en-GB"/>
-                          <w14:ligatures w14:val="none"/>
-                        </w:rPr>
-                        <w:t>();</w:t>
+                        <w:t>.body().toString();</w:t>
                       </w:r>
                       <w:r>
                         <w:rPr>
@@ -11189,67 +12431,7 @@
                           <w:lang w:eastAsia="en-GB"/>
                           <w14:ligatures w14:val="none"/>
                         </w:rPr>
-                        <w:t xml:space="preserve">//Use Google </w:t>
-                      </w:r>
-                      <w:proofErr w:type="spellStart"/>
-                      <w:r>
-                        <w:rPr>
-                          <w:rFonts w:ascii="Courier New" w:eastAsia="Times New Roman" w:hAnsi="Courier New" w:cs="Courier New"/>
-                          <w:i/>
-                          <w:iCs/>
-                          <w:color w:val="8C8C8C"/>
-                          <w:kern w:val="0"/>
-                          <w:sz w:val="20"/>
-                          <w:szCs w:val="20"/>
-                          <w:lang w:eastAsia="en-GB"/>
-                          <w14:ligatures w14:val="none"/>
-                        </w:rPr>
-                        <w:t>Gson</w:t>
-                      </w:r>
-                      <w:proofErr w:type="spellEnd"/>
-                      <w:r>
-                        <w:rPr>
-                          <w:rFonts w:ascii="Courier New" w:eastAsia="Times New Roman" w:hAnsi="Courier New" w:cs="Courier New"/>
-                          <w:i/>
-                          <w:iCs/>
-                          <w:color w:val="8C8C8C"/>
-                          <w:kern w:val="0"/>
-                          <w:sz w:val="20"/>
-                          <w:szCs w:val="20"/>
-                          <w:lang w:eastAsia="en-GB"/>
-                          <w14:ligatures w14:val="none"/>
-                        </w:rPr>
-                        <w:t xml:space="preserve"> to map the </w:t>
-                      </w:r>
-                      <w:proofErr w:type="spellStart"/>
-                      <w:r>
-                        <w:rPr>
-                          <w:rFonts w:ascii="Courier New" w:eastAsia="Times New Roman" w:hAnsi="Courier New" w:cs="Courier New"/>
-                          <w:i/>
-                          <w:iCs/>
-                          <w:color w:val="8C8C8C"/>
-                          <w:kern w:val="0"/>
-                          <w:sz w:val="20"/>
-                          <w:szCs w:val="20"/>
-                          <w:lang w:eastAsia="en-GB"/>
-                          <w14:ligatures w14:val="none"/>
-                        </w:rPr>
-                        <w:t>json</w:t>
-                      </w:r>
-                      <w:proofErr w:type="spellEnd"/>
-                      <w:r>
-                        <w:rPr>
-                          <w:rFonts w:ascii="Courier New" w:eastAsia="Times New Roman" w:hAnsi="Courier New" w:cs="Courier New"/>
-                          <w:i/>
-                          <w:iCs/>
-                          <w:color w:val="8C8C8C"/>
-                          <w:kern w:val="0"/>
-                          <w:sz w:val="20"/>
-                          <w:szCs w:val="20"/>
-                          <w:lang w:eastAsia="en-GB"/>
-                          <w14:ligatures w14:val="none"/>
-                        </w:rPr>
-                        <w:t xml:space="preserve"> string to a java object</w:t>
+                        <w:t>//Use Google Gson to map the json string to a java object</w:t>
                       </w:r>
                       <w:r>
                         <w:rPr>
@@ -11280,7 +12462,6 @@
                         </w:rPr>
                         <w:br/>
                       </w:r>
-                      <w:proofErr w:type="spellStart"/>
                       <w:r>
                         <w:rPr>
                           <w:rFonts w:ascii="Courier New" w:eastAsia="Times New Roman" w:hAnsi="Courier New" w:cs="Courier New"/>
@@ -11291,46 +12472,7 @@
                           <w:lang w:eastAsia="en-GB"/>
                           <w14:ligatures w14:val="none"/>
                         </w:rPr>
-                        <w:t>Gson</w:t>
-                      </w:r>
-                      <w:proofErr w:type="spellEnd"/>
-                      <w:r>
-                        <w:rPr>
-                          <w:rFonts w:ascii="Courier New" w:eastAsia="Times New Roman" w:hAnsi="Courier New" w:cs="Courier New"/>
-                          <w:color w:val="000000"/>
-                          <w:kern w:val="0"/>
-                          <w:sz w:val="20"/>
-                          <w:szCs w:val="20"/>
-                          <w:lang w:eastAsia="en-GB"/>
-                          <w14:ligatures w14:val="none"/>
-                        </w:rPr>
-                        <w:t xml:space="preserve"> </w:t>
-                      </w:r>
-                      <w:proofErr w:type="spellStart"/>
-                      <w:r>
-                        <w:rPr>
-                          <w:rFonts w:ascii="Courier New" w:eastAsia="Times New Roman" w:hAnsi="Courier New" w:cs="Courier New"/>
-                          <w:color w:val="000000"/>
-                          <w:kern w:val="0"/>
-                          <w:sz w:val="20"/>
-                          <w:szCs w:val="20"/>
-                          <w:lang w:eastAsia="en-GB"/>
-                          <w14:ligatures w14:val="none"/>
-                        </w:rPr>
-                        <w:t>gson</w:t>
-                      </w:r>
-                      <w:proofErr w:type="spellEnd"/>
-                      <w:r>
-                        <w:rPr>
-                          <w:rFonts w:ascii="Courier New" w:eastAsia="Times New Roman" w:hAnsi="Courier New" w:cs="Courier New"/>
-                          <w:color w:val="000000"/>
-                          <w:kern w:val="0"/>
-                          <w:sz w:val="20"/>
-                          <w:szCs w:val="20"/>
-                          <w:lang w:eastAsia="en-GB"/>
-                          <w14:ligatures w14:val="none"/>
-                        </w:rPr>
-                        <w:t xml:space="preserve"> </w:t>
+                        <w:t xml:space="preserve">Gson gson </w:t>
                       </w:r>
                       <w:r>
                         <w:rPr>
@@ -11356,7 +12498,6 @@
                         </w:rPr>
                         <w:t xml:space="preserve">new </w:t>
                       </w:r>
-                      <w:proofErr w:type="spellStart"/>
                       <w:r>
                         <w:rPr>
                           <w:rFonts w:ascii="Courier New" w:eastAsia="Times New Roman" w:hAnsi="Courier New" w:cs="Courier New"/>
@@ -11367,20 +12508,7 @@
                           <w:lang w:eastAsia="en-GB"/>
                           <w14:ligatures w14:val="none"/>
                         </w:rPr>
-                        <w:t>Gson</w:t>
-                      </w:r>
-                      <w:proofErr w:type="spellEnd"/>
-                      <w:r>
-                        <w:rPr>
-                          <w:rFonts w:ascii="Courier New" w:eastAsia="Times New Roman" w:hAnsi="Courier New" w:cs="Courier New"/>
-                          <w:color w:val="080808"/>
-                          <w:kern w:val="0"/>
-                          <w:sz w:val="20"/>
-                          <w:szCs w:val="20"/>
-                          <w:lang w:eastAsia="en-GB"/>
-                          <w14:ligatures w14:val="none"/>
-                        </w:rPr>
-                        <w:t>();</w:t>
+                        <w:t>Gson();</w:t>
                       </w:r>
                       <w:r>
                         <w:rPr>
@@ -11394,7 +12522,6 @@
                         </w:rPr>
                         <w:br/>
                       </w:r>
-                      <w:proofErr w:type="spellStart"/>
                       <w:r>
                         <w:rPr>
                           <w:rFonts w:ascii="Courier New" w:eastAsia="Times New Roman" w:hAnsi="Courier New" w:cs="Courier New"/>
@@ -11405,46 +12532,7 @@
                           <w:lang w:eastAsia="en-GB"/>
                           <w14:ligatures w14:val="none"/>
                         </w:rPr>
-                        <w:t>DuckPic</w:t>
-                      </w:r>
-                      <w:proofErr w:type="spellEnd"/>
-                      <w:r>
-                        <w:rPr>
-                          <w:rFonts w:ascii="Courier New" w:eastAsia="Times New Roman" w:hAnsi="Courier New" w:cs="Courier New"/>
-                          <w:color w:val="000000"/>
-                          <w:kern w:val="0"/>
-                          <w:sz w:val="20"/>
-                          <w:szCs w:val="20"/>
-                          <w:lang w:eastAsia="en-GB"/>
-                          <w14:ligatures w14:val="none"/>
-                        </w:rPr>
-                        <w:t xml:space="preserve"> </w:t>
-                      </w:r>
-                      <w:proofErr w:type="spellStart"/>
-                      <w:r>
-                        <w:rPr>
-                          <w:rFonts w:ascii="Courier New" w:eastAsia="Times New Roman" w:hAnsi="Courier New" w:cs="Courier New"/>
-                          <w:color w:val="000000"/>
-                          <w:kern w:val="0"/>
-                          <w:sz w:val="20"/>
-                          <w:szCs w:val="20"/>
-                          <w:lang w:eastAsia="en-GB"/>
-                          <w14:ligatures w14:val="none"/>
-                        </w:rPr>
-                        <w:t>duckpic</w:t>
-                      </w:r>
-                      <w:proofErr w:type="spellEnd"/>
-                      <w:r>
-                        <w:rPr>
-                          <w:rFonts w:ascii="Courier New" w:eastAsia="Times New Roman" w:hAnsi="Courier New" w:cs="Courier New"/>
-                          <w:color w:val="000000"/>
-                          <w:kern w:val="0"/>
-                          <w:sz w:val="20"/>
-                          <w:szCs w:val="20"/>
-                          <w:lang w:eastAsia="en-GB"/>
-                          <w14:ligatures w14:val="none"/>
-                        </w:rPr>
-                        <w:t xml:space="preserve"> </w:t>
+                        <w:t xml:space="preserve">DuckPic duckpic </w:t>
                       </w:r>
                       <w:r>
                         <w:rPr>
@@ -11458,7 +12546,6 @@
                         </w:rPr>
                         <w:t xml:space="preserve">= </w:t>
                       </w:r>
-                      <w:proofErr w:type="spellStart"/>
                       <w:r>
                         <w:rPr>
                           <w:rFonts w:ascii="Courier New" w:eastAsia="Times New Roman" w:hAnsi="Courier New" w:cs="Courier New"/>
@@ -11481,22 +12568,8 @@
                           <w:lang w:eastAsia="en-GB"/>
                           <w14:ligatures w14:val="none"/>
                         </w:rPr>
-                        <w:t>.fromJson</w:t>
+                        <w:t>.fromJson(</w:t>
                       </w:r>
-                      <w:proofErr w:type="spellEnd"/>
-                      <w:r>
-                        <w:rPr>
-                          <w:rFonts w:ascii="Courier New" w:eastAsia="Times New Roman" w:hAnsi="Courier New" w:cs="Courier New"/>
-                          <w:color w:val="080808"/>
-                          <w:kern w:val="0"/>
-                          <w:sz w:val="20"/>
-                          <w:szCs w:val="20"/>
-                          <w:lang w:eastAsia="en-GB"/>
-                          <w14:ligatures w14:val="none"/>
-                        </w:rPr>
-                        <w:t>(</w:t>
-                      </w:r>
-                      <w:proofErr w:type="spellStart"/>
                       <w:r>
                         <w:rPr>
                           <w:rFonts w:ascii="Courier New" w:eastAsia="Times New Roman" w:hAnsi="Courier New" w:cs="Courier New"/>
@@ -11509,7 +12582,6 @@
                         </w:rPr>
                         <w:t>responseString</w:t>
                       </w:r>
-                      <w:proofErr w:type="spellEnd"/>
                       <w:r>
                         <w:rPr>
                           <w:rFonts w:ascii="Courier New" w:eastAsia="Times New Roman" w:hAnsi="Courier New" w:cs="Courier New"/>
@@ -11522,7 +12594,6 @@
                         </w:rPr>
                         <w:t xml:space="preserve">, </w:t>
                       </w:r>
-                      <w:proofErr w:type="spellStart"/>
                       <w:r>
                         <w:rPr>
                           <w:rFonts w:ascii="Courier New" w:eastAsia="Times New Roman" w:hAnsi="Courier New" w:cs="Courier New"/>
@@ -11559,7 +12630,6 @@
                         </w:rPr>
                         <w:t>class</w:t>
                       </w:r>
-                      <w:proofErr w:type="spellEnd"/>
                       <w:r>
                         <w:rPr>
                           <w:rFonts w:ascii="Courier New" w:eastAsia="Times New Roman" w:hAnsi="Courier New" w:cs="Courier New"/>
@@ -11807,67 +12877,7 @@
                           <w:lang w:eastAsia="en-GB"/>
                           <w14:ligatures w14:val="none"/>
                         </w:rPr>
-                        <w:t xml:space="preserve">//Add </w:t>
-                      </w:r>
-                      <w:proofErr w:type="spellStart"/>
-                      <w:r>
-                        <w:rPr>
-                          <w:rFonts w:ascii="Courier New" w:eastAsia="Times New Roman" w:hAnsi="Courier New" w:cs="Courier New"/>
-                          <w:i/>
-                          <w:iCs/>
-                          <w:color w:val="8C8C8C"/>
-                          <w:kern w:val="0"/>
-                          <w:sz w:val="20"/>
-                          <w:szCs w:val="20"/>
-                          <w:lang w:eastAsia="en-GB"/>
-                          <w14:ligatures w14:val="none"/>
-                        </w:rPr>
-                        <w:t>duckpic</w:t>
-                      </w:r>
-                      <w:proofErr w:type="spellEnd"/>
-                      <w:r>
-                        <w:rPr>
-                          <w:rFonts w:ascii="Courier New" w:eastAsia="Times New Roman" w:hAnsi="Courier New" w:cs="Courier New"/>
-                          <w:i/>
-                          <w:iCs/>
-                          <w:color w:val="8C8C8C"/>
-                          <w:kern w:val="0"/>
-                          <w:sz w:val="20"/>
-                          <w:szCs w:val="20"/>
-                          <w:lang w:eastAsia="en-GB"/>
-                          <w14:ligatures w14:val="none"/>
-                        </w:rPr>
-                        <w:t xml:space="preserve"> object to model. Use </w:t>
-                      </w:r>
-                      <w:proofErr w:type="spellStart"/>
-                      <w:r>
-                        <w:rPr>
-                          <w:rFonts w:ascii="Courier New" w:eastAsia="Times New Roman" w:hAnsi="Courier New" w:cs="Courier New"/>
-                          <w:i/>
-                          <w:iCs/>
-                          <w:color w:val="8C8C8C"/>
-                          <w:kern w:val="0"/>
-                          <w:sz w:val="20"/>
-                          <w:szCs w:val="20"/>
-                          <w:lang w:eastAsia="en-GB"/>
-                          <w14:ligatures w14:val="none"/>
-                        </w:rPr>
-                        <w:t>Thymeleaf</w:t>
-                      </w:r>
-                      <w:proofErr w:type="spellEnd"/>
-                      <w:r>
-                        <w:rPr>
-                          <w:rFonts w:ascii="Courier New" w:eastAsia="Times New Roman" w:hAnsi="Courier New" w:cs="Courier New"/>
-                          <w:i/>
-                          <w:iCs/>
-                          <w:color w:val="8C8C8C"/>
-                          <w:kern w:val="0"/>
-                          <w:sz w:val="20"/>
-                          <w:szCs w:val="20"/>
-                          <w:lang w:eastAsia="en-GB"/>
-                          <w14:ligatures w14:val="none"/>
-                        </w:rPr>
-                        <w:t xml:space="preserve"> in html to get URL.</w:t>
+                        <w:t>//Add duckpic object to model. Use Thymeleaf in html to get URL.</w:t>
                       </w:r>
                       <w:r>
                         <w:rPr>
@@ -11884,7 +12894,6 @@
                         <w:br/>
                         <w:t xml:space="preserve">    </w:t>
                       </w:r>
-                      <w:proofErr w:type="spellStart"/>
                       <w:r>
                         <w:rPr>
                           <w:rFonts w:ascii="Courier New" w:eastAsia="Times New Roman" w:hAnsi="Courier New" w:cs="Courier New"/>
@@ -11895,20 +12904,7 @@
                           <w:lang w:eastAsia="en-GB"/>
                           <w14:ligatures w14:val="none"/>
                         </w:rPr>
-                        <w:t>model.addAttribute</w:t>
-                      </w:r>
-                      <w:proofErr w:type="spellEnd"/>
-                      <w:r>
-                        <w:rPr>
-                          <w:rFonts w:ascii="Courier New" w:eastAsia="Times New Roman" w:hAnsi="Courier New" w:cs="Courier New"/>
-                          <w:color w:val="080808"/>
-                          <w:kern w:val="0"/>
-                          <w:sz w:val="20"/>
-                          <w:szCs w:val="20"/>
-                          <w:lang w:eastAsia="en-GB"/>
-                          <w14:ligatures w14:val="none"/>
-                        </w:rPr>
-                        <w:t>(</w:t>
+                        <w:t>model.addAttribute(</w:t>
                       </w:r>
                       <w:r>
                         <w:rPr>
@@ -11920,33 +12916,7 @@
                           <w:lang w:eastAsia="en-GB"/>
                           <w14:ligatures w14:val="none"/>
                         </w:rPr>
-                        <w:t>"</w:t>
-                      </w:r>
-                      <w:proofErr w:type="spellStart"/>
-                      <w:r>
-                        <w:rPr>
-                          <w:rFonts w:ascii="Courier New" w:eastAsia="Times New Roman" w:hAnsi="Courier New" w:cs="Courier New"/>
-                          <w:color w:val="067D17"/>
-                          <w:kern w:val="0"/>
-                          <w:sz w:val="20"/>
-                          <w:szCs w:val="20"/>
-                          <w:lang w:eastAsia="en-GB"/>
-                          <w14:ligatures w14:val="none"/>
-                        </w:rPr>
-                        <w:t>duckpic</w:t>
-                      </w:r>
-                      <w:proofErr w:type="spellEnd"/>
-                      <w:r>
-                        <w:rPr>
-                          <w:rFonts w:ascii="Courier New" w:eastAsia="Times New Roman" w:hAnsi="Courier New" w:cs="Courier New"/>
-                          <w:color w:val="067D17"/>
-                          <w:kern w:val="0"/>
-                          <w:sz w:val="20"/>
-                          <w:szCs w:val="20"/>
-                          <w:lang w:eastAsia="en-GB"/>
-                          <w14:ligatures w14:val="none"/>
-                        </w:rPr>
-                        <w:t>"</w:t>
+                        <w:t>"duckpic"</w:t>
                       </w:r>
                       <w:r>
                         <w:rPr>
@@ -11960,7 +12930,6 @@
                         </w:rPr>
                         <w:t xml:space="preserve">, </w:t>
                       </w:r>
-                      <w:proofErr w:type="spellStart"/>
                       <w:r>
                         <w:rPr>
                           <w:rFonts w:ascii="Courier New" w:eastAsia="Times New Roman" w:hAnsi="Courier New" w:cs="Courier New"/>
@@ -11973,7 +12942,6 @@
                         </w:rPr>
                         <w:t>duckpic</w:t>
                       </w:r>
-                      <w:proofErr w:type="spellEnd"/>
                       <w:r>
                         <w:rPr>
                           <w:rFonts w:ascii="Courier New" w:eastAsia="Times New Roman" w:hAnsi="Courier New" w:cs="Courier New"/>
@@ -12574,7 +13542,6 @@
                         <w:br/>
                         <w:t xml:space="preserve">      &lt;</w:t>
                       </w:r>
-                      <w:proofErr w:type="spellStart"/>
                       <w:r>
                         <w:rPr>
                           <w:rFonts w:ascii="Courier New" w:eastAsia="Times New Roman" w:hAnsi="Courier New" w:cs="Courier New"/>
@@ -12585,20 +13552,7 @@
                           <w:lang w:eastAsia="en-GB"/>
                           <w14:ligatures w14:val="none"/>
                         </w:rPr>
-                        <w:t>img</w:t>
-                      </w:r>
-                      <w:proofErr w:type="spellEnd"/>
-                      <w:r>
-                        <w:rPr>
-                          <w:rFonts w:ascii="Courier New" w:eastAsia="Times New Roman" w:hAnsi="Courier New" w:cs="Courier New"/>
-                          <w:color w:val="0033B3"/>
-                          <w:kern w:val="0"/>
-                          <w:sz w:val="20"/>
-                          <w:szCs w:val="20"/>
-                          <w:lang w:eastAsia="en-GB"/>
-                          <w14:ligatures w14:val="none"/>
-                        </w:rPr>
-                        <w:t xml:space="preserve"> </w:t>
+                        <w:t xml:space="preserve">img </w:t>
                       </w:r>
                       <w:r>
                         <w:rPr>
@@ -12622,35 +13576,8 @@
                           <w:lang w:eastAsia="en-GB"/>
                           <w14:ligatures w14:val="none"/>
                         </w:rPr>
-                        <w:t>= animal-</w:t>
+                        <w:t xml:space="preserve">= animal-img </w:t>
                       </w:r>
-                      <w:proofErr w:type="spellStart"/>
-                      <w:r>
-                        <w:rPr>
-                          <w:rFonts w:ascii="Courier New" w:eastAsia="Times New Roman" w:hAnsi="Courier New" w:cs="Courier New"/>
-                          <w:color w:val="067D17"/>
-                          <w:kern w:val="0"/>
-                          <w:sz w:val="20"/>
-                          <w:szCs w:val="20"/>
-                          <w:lang w:eastAsia="en-GB"/>
-                          <w14:ligatures w14:val="none"/>
-                        </w:rPr>
-                        <w:t>img</w:t>
-                      </w:r>
-                      <w:proofErr w:type="spellEnd"/>
-                      <w:r>
-                        <w:rPr>
-                          <w:rFonts w:ascii="Courier New" w:eastAsia="Times New Roman" w:hAnsi="Courier New" w:cs="Courier New"/>
-                          <w:color w:val="067D17"/>
-                          <w:kern w:val="0"/>
-                          <w:sz w:val="20"/>
-                          <w:szCs w:val="20"/>
-                          <w:lang w:eastAsia="en-GB"/>
-                          <w14:ligatures w14:val="none"/>
-                        </w:rPr>
-                        <w:t xml:space="preserve"> </w:t>
-                      </w:r>
-                      <w:proofErr w:type="spellStart"/>
                       <w:r>
                         <w:rPr>
                           <w:rFonts w:ascii="Courier New" w:eastAsia="Times New Roman" w:hAnsi="Courier New" w:cs="Courier New"/>
@@ -12661,20 +13588,7 @@
                           <w:lang w:eastAsia="en-GB"/>
                           <w14:ligatures w14:val="none"/>
                         </w:rPr>
-                        <w:t>src</w:t>
-                      </w:r>
-                      <w:proofErr w:type="spellEnd"/>
-                      <w:r>
-                        <w:rPr>
-                          <w:rFonts w:ascii="Courier New" w:eastAsia="Times New Roman" w:hAnsi="Courier New" w:cs="Courier New"/>
-                          <w:color w:val="174AD4"/>
-                          <w:kern w:val="0"/>
-                          <w:sz w:val="20"/>
-                          <w:szCs w:val="20"/>
-                          <w:lang w:eastAsia="en-GB"/>
-                          <w14:ligatures w14:val="none"/>
-                        </w:rPr>
-                        <w:t xml:space="preserve"> </w:t>
+                        <w:t xml:space="preserve">src </w:t>
                       </w:r>
                       <w:r>
                         <w:rPr>
@@ -12688,7 +13602,6 @@
                         </w:rPr>
                         <w:t xml:space="preserve">= "#" </w:t>
                       </w:r>
-                      <w:proofErr w:type="spellStart"/>
                       <w:r>
                         <w:rPr>
                           <w:rFonts w:ascii="Courier New" w:eastAsia="Times New Roman" w:hAnsi="Courier New" w:cs="Courier New"/>
@@ -12711,20 +13624,7 @@
                           <w:lang w:eastAsia="en-GB"/>
                           <w14:ligatures w14:val="none"/>
                         </w:rPr>
-                        <w:t>:src</w:t>
-                      </w:r>
-                      <w:proofErr w:type="spellEnd"/>
-                      <w:r>
-                        <w:rPr>
-                          <w:rFonts w:ascii="Courier New" w:eastAsia="Times New Roman" w:hAnsi="Courier New" w:cs="Courier New"/>
-                          <w:color w:val="174AD4"/>
-                          <w:kern w:val="0"/>
-                          <w:sz w:val="20"/>
-                          <w:szCs w:val="20"/>
-                          <w:lang w:eastAsia="en-GB"/>
-                          <w14:ligatures w14:val="none"/>
-                        </w:rPr>
-                        <w:t xml:space="preserve"> </w:t>
+                        <w:t xml:space="preserve">:src </w:t>
                       </w:r>
                       <w:r>
                         <w:rPr>
@@ -12860,7 +13760,6 @@
                         </w:rPr>
                         <w:t xml:space="preserve">= "tiny-writing" </w:t>
                       </w:r>
-                      <w:proofErr w:type="spellStart"/>
                       <w:r>
                         <w:rPr>
                           <w:rFonts w:ascii="Courier New" w:eastAsia="Times New Roman" w:hAnsi="Courier New" w:cs="Courier New"/>
@@ -12885,7 +13784,6 @@
                         </w:rPr>
                         <w:t>:text</w:t>
                       </w:r>
-                      <w:proofErr w:type="spellEnd"/>
                       <w:r>
                         <w:rPr>
                           <w:rFonts w:ascii="Courier New" w:eastAsia="Times New Roman" w:hAnsi="Courier New" w:cs="Courier New"/>
@@ -12896,33 +13794,7 @@
                           <w:lang w:eastAsia="en-GB"/>
                           <w14:ligatures w14:val="none"/>
                         </w:rPr>
-                        <w:t>="${</w:t>
-                      </w:r>
-                      <w:proofErr w:type="spellStart"/>
-                      <w:r>
-                        <w:rPr>
-                          <w:rFonts w:ascii="Courier New" w:eastAsia="Times New Roman" w:hAnsi="Courier New" w:cs="Courier New"/>
-                          <w:color w:val="067D17"/>
-                          <w:kern w:val="0"/>
-                          <w:sz w:val="20"/>
-                          <w:szCs w:val="20"/>
-                          <w:lang w:eastAsia="en-GB"/>
-                          <w14:ligatures w14:val="none"/>
-                        </w:rPr>
-                        <w:t>duckpic.message</w:t>
-                      </w:r>
-                      <w:proofErr w:type="spellEnd"/>
-                      <w:r>
-                        <w:rPr>
-                          <w:rFonts w:ascii="Courier New" w:eastAsia="Times New Roman" w:hAnsi="Courier New" w:cs="Courier New"/>
-                          <w:color w:val="067D17"/>
-                          <w:kern w:val="0"/>
-                          <w:sz w:val="20"/>
-                          <w:szCs w:val="20"/>
-                          <w:lang w:eastAsia="en-GB"/>
-                          <w14:ligatures w14:val="none"/>
-                        </w:rPr>
-                        <w:t>}"</w:t>
+                        <w:t>="${duckpic.message}"</w:t>
                       </w:r>
                       <w:r>
                         <w:rPr>
@@ -12934,33 +13806,7 @@
                           <w:lang w:eastAsia="en-GB"/>
                           <w14:ligatures w14:val="none"/>
                         </w:rPr>
-                        <w:t>&gt;</w:t>
-                      </w:r>
-                      <w:proofErr w:type="spellStart"/>
-                      <w:r>
-                        <w:rPr>
-                          <w:rFonts w:ascii="Courier New" w:eastAsia="Times New Roman" w:hAnsi="Courier New" w:cs="Courier New"/>
-                          <w:color w:val="080808"/>
-                          <w:kern w:val="0"/>
-                          <w:sz w:val="20"/>
-                          <w:szCs w:val="20"/>
-                          <w:lang w:eastAsia="en-GB"/>
-                          <w14:ligatures w14:val="none"/>
-                        </w:rPr>
-                        <w:t>Duckpic</w:t>
-                      </w:r>
-                      <w:proofErr w:type="spellEnd"/>
-                      <w:r>
-                        <w:rPr>
-                          <w:rFonts w:ascii="Courier New" w:eastAsia="Times New Roman" w:hAnsi="Courier New" w:cs="Courier New"/>
-                          <w:color w:val="080808"/>
-                          <w:kern w:val="0"/>
-                          <w:sz w:val="20"/>
-                          <w:szCs w:val="20"/>
-                          <w:lang w:eastAsia="en-GB"/>
-                          <w14:ligatures w14:val="none"/>
-                        </w:rPr>
-                        <w:t xml:space="preserve"> Message&gt;&lt;/</w:t>
+                        <w:t>&gt;Duckpic Message&gt;&lt;/</w:t>
                       </w:r>
                       <w:r>
                         <w:rPr>
@@ -13487,17 +14333,20 @@
           <w14:ligatures w14:val="none"/>
         </w:rPr>
       </w:pPr>
-      <w:r>
-        <w:rPr>
-          <w:rFonts w:ascii="Times New Roman" w:eastAsia="Times New Roman" w:hAnsi="Times New Roman" w:cs="Times New Roman"/>
-          <w:kern w:val="0"/>
-          <w:sz w:val="24"/>
-          <w:szCs w:val="24"/>
-          <w:lang w:eastAsia="en-GB"/>
-          <w14:ligatures w14:val="none"/>
-        </w:rPr>
-        <w:t>https://www.youtube.com/watch?v=_wQdY_5Tb5Q</w:t>
-      </w:r>
+      <w:hyperlink r:id="rId27" w:history="1">
+        <w:r>
+          <w:rPr>
+            <w:rStyle w:val="Hyperlink"/>
+            <w:rFonts w:ascii="Times New Roman" w:eastAsia="Times New Roman" w:hAnsi="Times New Roman" w:cs="Times New Roman"/>
+            <w:kern w:val="0"/>
+            <w:sz w:val="24"/>
+            <w:szCs w:val="24"/>
+            <w:lang w:eastAsia="en-GB"/>
+            <w14:ligatures w14:val="none"/>
+          </w:rPr>
+          <w:t>https://www.youtube.com/watch?v=_wQdY_5Tb5Q</w:t>
+        </w:r>
+      </w:hyperlink>
     </w:p>
     <w:p>
       <w:pPr>
@@ -13534,7 +14383,7 @@
           <w14:ligatures w14:val="none"/>
         </w:rPr>
       </w:pPr>
-      <w:hyperlink r:id="rId27" w:history="1">
+      <w:hyperlink r:id="rId28" w:history="1">
         <w:r>
           <w:rPr>
             <w:rStyle w:val="Hyperlink"/>
@@ -13559,7 +14408,7 @@
           <w14:ligatures w14:val="none"/>
         </w:rPr>
       </w:pPr>
-      <w:hyperlink r:id="rId28" w:history="1">
+      <w:hyperlink r:id="rId29" w:history="1">
         <w:r>
           <w:rPr>
             <w:rStyle w:val="Hyperlink"/>
@@ -13607,7 +14456,7 @@
           <w14:ligatures w14:val="none"/>
         </w:rPr>
       </w:pPr>
-      <w:hyperlink r:id="rId29" w:history="1">
+      <w:hyperlink r:id="rId30" w:history="1">
         <w:r>
           <w:rPr>
             <w:rStyle w:val="Hyperlink"/>
@@ -13655,7 +14504,7 @@
           <w14:ligatures w14:val="none"/>
         </w:rPr>
       </w:pPr>
-      <w:hyperlink r:id="rId30" w:history="1">
+      <w:hyperlink r:id="rId31" w:history="1">
         <w:r>
           <w:rPr>
             <w:rStyle w:val="Hyperlink"/>
@@ -13673,14 +14522,14 @@
         <w:spacing w:line="240" w:lineRule="auto"/>
         <w:textAlignment w:val="baseline"/>
         <w:rPr>
+          <w:rStyle w:val="Hyperlink"/>
           <w:rFonts w:ascii="Calibri" w:eastAsia="Times New Roman" w:hAnsi="Calibri" w:cs="Calibri"/>
-          <w:color w:val="000000"/>
           <w:kern w:val="0"/>
           <w:lang w:eastAsia="en-GB"/>
           <w14:ligatures w14:val="none"/>
         </w:rPr>
       </w:pPr>
-      <w:hyperlink r:id="rId31" w:history="1">
+      <w:hyperlink r:id="rId32" w:history="1">
         <w:r>
           <w:rPr>
             <w:rStyle w:val="Hyperlink"/>
@@ -13692,6 +14541,208 @@
           <w:t>https://www.w3schools.com/w3css/w3css_web_tmp_pizza.asp</w:t>
         </w:r>
       </w:hyperlink>
+    </w:p>
+    <w:p>
+      <w:pPr>
+        <w:spacing w:line="240" w:lineRule="auto"/>
+        <w:textAlignment w:val="baseline"/>
+        <w:rPr>
+          <w:rFonts w:ascii="Calibri" w:eastAsia="Times New Roman" w:hAnsi="Calibri" w:cs="Calibri"/>
+          <w:color w:val="000000"/>
+          <w:kern w:val="0"/>
+          <w:lang w:eastAsia="en-GB"/>
+          <w14:ligatures w14:val="none"/>
+        </w:rPr>
+      </w:pPr>
+      <w:r>
+        <w:rPr>
+          <w:rFonts w:ascii="Calibri" w:eastAsia="Times New Roman" w:hAnsi="Calibri" w:cs="Calibri"/>
+          <w:color w:val="000000"/>
+          <w:kern w:val="0"/>
+          <w:lang w:eastAsia="en-GB"/>
+          <w14:ligatures w14:val="none"/>
+        </w:rPr>
+        <w:t xml:space="preserve">Resources for </w:t>
+      </w:r>
+      <w:r>
+        <w:rPr>
+          <w:rFonts w:ascii="Calibri" w:eastAsia="Times New Roman" w:hAnsi="Calibri" w:cs="Calibri"/>
+          <w:color w:val="000000"/>
+          <w:kern w:val="0"/>
+          <w:lang w:eastAsia="en-GB"/>
+          <w14:ligatures w14:val="none"/>
+        </w:rPr>
+        <w:t>Animal API</w:t>
+      </w:r>
+      <w:r>
+        <w:rPr>
+          <w:rFonts w:ascii="Calibri" w:eastAsia="Times New Roman" w:hAnsi="Calibri" w:cs="Calibri"/>
+          <w:color w:val="000000"/>
+          <w:kern w:val="0"/>
+          <w:lang w:eastAsia="en-GB"/>
+          <w14:ligatures w14:val="none"/>
+        </w:rPr>
+        <w:t>:</w:t>
+      </w:r>
+    </w:p>
+    <w:p>
+      <w:hyperlink r:id="rId33" w:history="1">
+        <w:r>
+          <w:rPr>
+            <w:rStyle w:val="Hyperlink"/>
+          </w:rPr>
+          <w:t>https://www.jsonapi.co/public-api/Cat%20Facts</w:t>
+        </w:r>
+      </w:hyperlink>
+    </w:p>
+    <w:p>
+      <w:hyperlink r:id="rId34" w:history="1">
+        <w:r>
+          <w:rPr>
+            <w:rStyle w:val="Hyperlink"/>
+          </w:rPr>
+          <w:t>https://alexwohlbruck.github.io/cat-facts/docs/endpoints/facts.html</w:t>
+        </w:r>
+      </w:hyperlink>
+    </w:p>
+    <w:p>
+      <w:hyperlink r:id="rId35" w:history="1">
+        <w:r>
+          <w:rPr>
+            <w:rStyle w:val="Hyperlink"/>
+          </w:rPr>
+          <w:t>https://rapidapi.com/brianiswu/api/cat-facts</w:t>
+        </w:r>
+      </w:hyperlink>
+    </w:p>
+    <w:p>
+      <w:hyperlink r:id="rId36" w:history="1">
+        <w:r>
+          <w:rPr>
+            <w:rStyle w:val="Hyperlink"/>
+          </w:rPr>
+          <w:t>https://publicapis.dev/category/animals</w:t>
+        </w:r>
+      </w:hyperlink>
+    </w:p>
+    <w:p>
+      <w:hyperlink r:id="rId37" w:anchor="/" w:history="1">
+        <w:r>
+          <w:rPr>
+            <w:rStyle w:val="Hyperlink"/>
+          </w:rPr>
+          <w:t>https://cataas.com/#/</w:t>
+        </w:r>
+      </w:hyperlink>
+    </w:p>
+    <w:p>
+      <w:hyperlink r:id="rId38" w:history="1">
+        <w:r>
+          <w:rPr>
+            <w:rStyle w:val="Hyperlink"/>
+          </w:rPr>
+          <w:t>https://dog.ceo/dog-api/</w:t>
+        </w:r>
+      </w:hyperlink>
+    </w:p>
+    <w:p>
+      <w:hyperlink r:id="rId39" w:history="1">
+        <w:r>
+          <w:rPr>
+            <w:rStyle w:val="Hyperlink"/>
+          </w:rPr>
+          <w:t>https://github.com/quokka-api</w:t>
+        </w:r>
+      </w:hyperlink>
+    </w:p>
+    <w:p>
+      <w:hyperlink r:id="rId40" w:history="1">
+        <w:r>
+          <w:rPr>
+            <w:rStyle w:val="Hyperlink"/>
+          </w:rPr>
+          <w:t>https://randombig.cat/roar.json</w:t>
+        </w:r>
+      </w:hyperlink>
+    </w:p>
+    <w:p>
+      <w:hyperlink r:id="rId41" w:history="1">
+        <w:r>
+          <w:rPr>
+            <w:rStyle w:val="Hyperlink"/>
+          </w:rPr>
+          <w:t>https://random-d.uk/api</w:t>
+        </w:r>
+      </w:hyperlink>
+    </w:p>
+    <w:p>
+      <w:hyperlink r:id="rId42" w:history="1">
+        <w:r>
+          <w:rPr>
+            <w:rStyle w:val="Hyperlink"/>
+          </w:rPr>
+          <w:t>https://randomfox.ca/floof/</w:t>
+        </w:r>
+      </w:hyperlink>
+    </w:p>
+    <w:p>
+      <w:hyperlink r:id="rId43" w:history="1">
+        <w:r>
+          <w:rPr>
+            <w:rStyle w:val="Hyperlink"/>
+          </w:rPr>
+          <w:t>https://www.w3docs.com/snippets/java/get-a-json-object-from-a-http-response.html</w:t>
+        </w:r>
+      </w:hyperlink>
+    </w:p>
+    <w:p>
+      <w:hyperlink r:id="rId44" w:history="1">
+        <w:r>
+          <w:rPr>
+            <w:rStyle w:val="Hyperlink"/>
+          </w:rPr>
+          <w:t>https://howtodoinjava.com/gson/gson/</w:t>
+        </w:r>
+      </w:hyperlink>
+    </w:p>
+    <w:p>
+      <w:pPr>
+        <w:spacing w:line="240" w:lineRule="auto"/>
+        <w:textAlignment w:val="baseline"/>
+        <w:rPr>
+          <w:rFonts w:ascii="Calibri" w:eastAsia="Times New Roman" w:hAnsi="Calibri" w:cs="Calibri"/>
+          <w:color w:val="000000"/>
+          <w:kern w:val="0"/>
+          <w:lang w:eastAsia="en-GB"/>
+          <w14:ligatures w14:val="none"/>
+        </w:rPr>
+      </w:pPr>
+    </w:p>
+    <w:p>
+      <w:pPr>
+        <w:spacing w:line="240" w:lineRule="auto"/>
+        <w:textAlignment w:val="baseline"/>
+        <w:rPr>
+          <w:rFonts w:ascii="Calibri" w:eastAsia="Times New Roman" w:hAnsi="Calibri" w:cs="Calibri"/>
+          <w:color w:val="000000"/>
+          <w:kern w:val="0"/>
+          <w:lang w:eastAsia="en-GB"/>
+          <w14:ligatures w14:val="none"/>
+        </w:rPr>
+      </w:pPr>
+    </w:p>
+    <w:p>
+      <w:pPr>
+        <w:spacing w:line="240" w:lineRule="auto"/>
+        <w:textAlignment w:val="baseline"/>
+        <w:rPr>
+          <w:rFonts w:ascii="Calibri" w:eastAsia="Times New Roman" w:hAnsi="Calibri" w:cs="Calibri"/>
+          <w:color w:val="000000"/>
+          <w:kern w:val="0"/>
+          <w:lang w:eastAsia="en-GB"/>
+          <w14:ligatures w14:val="none"/>
+        </w:rPr>
+      </w:pPr>
     </w:p>
     <w:p>
       <w:pPr>

</xml_diff>

<commit_message>
Small formatting changes to doc.
</commit_message>
<xml_diff>
--- a/Documentation/Plan.docx
+++ b/Documentation/Plan.docx
@@ -183,27 +183,35 @@
         <w:rPr>
           <w:lang w:eastAsia="en-GB"/>
         </w:rPr>
-        <w:t>Java 17, Maven, Jar, Spring Boot (v 3.1.0), Thymeleaf</w:t>
-      </w:r>
-      <w:r>
-        <w:rPr>
-          <w:lang w:eastAsia="en-GB"/>
-        </w:rPr>
-        <w:t xml:space="preserve"> (v 3.0.4), mySQL, JDBC Template, HTML, CSS, JS, Git &amp; GitHub.</w:t>
-      </w:r>
-    </w:p>
-    <w:p>
-      <w:pPr>
-        <w:jc w:val="both"/>
-        <w:rPr>
-          <w:lang w:eastAsia="en-GB"/>
-        </w:rPr>
-      </w:pPr>
-      <w:r>
-        <w:rPr>
-          <w:lang w:eastAsia="en-GB"/>
-        </w:rPr>
-        <w:t>The focus will be on creating a user-friendly interface, seamless order management, and reliable tracking capabilities to provide an exceptional pizza ordering experience for customers while facilitating efficient order management for employees.</w:t>
+        <w:t xml:space="preserve">Java 17, Maven, Jar, Spring Boot (v 3.1.0), </w:t>
+      </w:r>
+      <w:proofErr w:type="spellStart"/>
+      <w:r>
+        <w:rPr>
+          <w:lang w:eastAsia="en-GB"/>
+        </w:rPr>
+        <w:t>Thymeleaf</w:t>
+      </w:r>
+      <w:proofErr w:type="spellEnd"/>
+      <w:r>
+        <w:rPr>
+          <w:lang w:eastAsia="en-GB"/>
+        </w:rPr>
+        <w:t xml:space="preserve"> (v 3.0.4), </w:t>
+      </w:r>
+      <w:proofErr w:type="spellStart"/>
+      <w:r>
+        <w:rPr>
+          <w:lang w:eastAsia="en-GB"/>
+        </w:rPr>
+        <w:t>mySQL</w:t>
+      </w:r>
+      <w:proofErr w:type="spellEnd"/>
+      <w:r>
+        <w:rPr>
+          <w:lang w:eastAsia="en-GB"/>
+        </w:rPr>
+        <w:t>, JDBC Template, HTML, CSS, JS, Git &amp; GitHub.</w:t>
       </w:r>
     </w:p>
     <w:p>
@@ -2440,7 +2448,39 @@
                 <w:sz w:val="21"/>
                 <w:szCs w:val="21"/>
               </w:rPr>
-              <w:t>The submitted files include a schema .sql file to create the database and a data .sql file to add data to the database.</w:t>
+              <w:t>The submitted files include a schema .</w:t>
+            </w:r>
+            <w:proofErr w:type="spellStart"/>
+            <w:r>
+              <w:rPr>
+                <w:sz w:val="21"/>
+                <w:szCs w:val="21"/>
+              </w:rPr>
+              <w:t>sql</w:t>
+            </w:r>
+            <w:proofErr w:type="spellEnd"/>
+            <w:r>
+              <w:rPr>
+                <w:sz w:val="21"/>
+                <w:szCs w:val="21"/>
+              </w:rPr>
+              <w:t xml:space="preserve"> file to create the database and a data .</w:t>
+            </w:r>
+            <w:proofErr w:type="spellStart"/>
+            <w:r>
+              <w:rPr>
+                <w:sz w:val="21"/>
+                <w:szCs w:val="21"/>
+              </w:rPr>
+              <w:t>sql</w:t>
+            </w:r>
+            <w:proofErr w:type="spellEnd"/>
+            <w:r>
+              <w:rPr>
+                <w:sz w:val="21"/>
+                <w:szCs w:val="21"/>
+              </w:rPr>
+              <w:t xml:space="preserve"> file to add data to the database.</w:t>
             </w:r>
           </w:p>
         </w:tc>
@@ -2492,7 +2532,25 @@
                 <w:sz w:val="21"/>
                 <w:szCs w:val="21"/>
               </w:rPr>
-              <w:t>The application uses JDBCTemplate or JPA to perform CRUD operations on data using appropriate REST API endpoints.</w:t>
+              <w:t xml:space="preserve">The application uses </w:t>
+            </w:r>
+            <w:proofErr w:type="spellStart"/>
+            <w:r>
+              <w:rPr>
+                <w:rStyle w:val="Strong"/>
+                <w:sz w:val="21"/>
+                <w:szCs w:val="21"/>
+              </w:rPr>
+              <w:t>JDBCTemplate</w:t>
+            </w:r>
+            <w:proofErr w:type="spellEnd"/>
+            <w:r>
+              <w:rPr>
+                <w:rStyle w:val="Strong"/>
+                <w:sz w:val="21"/>
+                <w:szCs w:val="21"/>
+              </w:rPr>
+              <w:t xml:space="preserve"> or JPA to perform CRUD operations on data using appropriate REST API endpoints.</w:t>
             </w:r>
           </w:p>
           <w:p>
@@ -3050,7 +3108,63 @@
         <w:rPr>
           <w:lang w:eastAsia="en-GB"/>
         </w:rPr>
-        <w:t>Run schema.sql and data.sql in my workbench and change password in application.properties to your password. (The SQL files are under src/resources in project.)</w:t>
+        <w:t xml:space="preserve">Run </w:t>
+      </w:r>
+      <w:proofErr w:type="spellStart"/>
+      <w:r>
+        <w:rPr>
+          <w:lang w:eastAsia="en-GB"/>
+        </w:rPr>
+        <w:t>schema.sql</w:t>
+      </w:r>
+      <w:proofErr w:type="spellEnd"/>
+      <w:r>
+        <w:rPr>
+          <w:lang w:eastAsia="en-GB"/>
+        </w:rPr>
+        <w:t xml:space="preserve"> and </w:t>
+      </w:r>
+      <w:proofErr w:type="spellStart"/>
+      <w:r>
+        <w:rPr>
+          <w:lang w:eastAsia="en-GB"/>
+        </w:rPr>
+        <w:t>data.sql</w:t>
+      </w:r>
+      <w:proofErr w:type="spellEnd"/>
+      <w:r>
+        <w:rPr>
+          <w:lang w:eastAsia="en-GB"/>
+        </w:rPr>
+        <w:t xml:space="preserve"> in my workbench and change password in </w:t>
+      </w:r>
+      <w:proofErr w:type="spellStart"/>
+      <w:r>
+        <w:rPr>
+          <w:lang w:eastAsia="en-GB"/>
+        </w:rPr>
+        <w:t>application.properties</w:t>
+      </w:r>
+      <w:proofErr w:type="spellEnd"/>
+      <w:r>
+        <w:rPr>
+          <w:lang w:eastAsia="en-GB"/>
+        </w:rPr>
+        <w:t xml:space="preserve"> to your password. (The SQL files are under </w:t>
+      </w:r>
+      <w:proofErr w:type="spellStart"/>
+      <w:r>
+        <w:rPr>
+          <w:lang w:eastAsia="en-GB"/>
+        </w:rPr>
+        <w:t>src</w:t>
+      </w:r>
+      <w:proofErr w:type="spellEnd"/>
+      <w:r>
+        <w:rPr>
+          <w:lang w:eastAsia="en-GB"/>
+        </w:rPr>
+        <w:t>/resources in project.)</w:t>
       </w:r>
     </w:p>
     <w:p>
@@ -3292,7 +3406,21 @@
         <w:rPr>
           <w:lang w:eastAsia="en-GB"/>
         </w:rPr>
-        <w:t xml:space="preserve"> You can return to employee and change status to pickup and then refresh changes in customer if you wish to.</w:t>
+        <w:t xml:space="preserve"> You can return to employee and change status to </w:t>
+      </w:r>
+      <w:proofErr w:type="spellStart"/>
+      <w:r>
+        <w:rPr>
+          <w:lang w:eastAsia="en-GB"/>
+        </w:rPr>
+        <w:t>pickup</w:t>
+      </w:r>
+      <w:proofErr w:type="spellEnd"/>
+      <w:r>
+        <w:rPr>
+          <w:lang w:eastAsia="en-GB"/>
+        </w:rPr>
+        <w:t xml:space="preserve"> and then refresh changes in customer if you wish to.</w:t>
       </w:r>
     </w:p>
     <w:p>
@@ -3312,9 +3440,17 @@
         <w:rPr>
           <w:lang w:eastAsia="en-GB"/>
         </w:rPr>
-        <w:t xml:space="preserve"> lin</w:t>
+        <w:t xml:space="preserve"> </w:t>
+      </w:r>
+      <w:proofErr w:type="spellStart"/>
+      <w:r>
+        <w:rPr>
+          <w:lang w:eastAsia="en-GB"/>
+        </w:rPr>
+        <w:t>lin</w:t>
       </w:r>
       <w:commentRangeEnd w:id="2"/>
+      <w:proofErr w:type="spellEnd"/>
       <w:r>
         <w:rPr>
           <w:rStyle w:val="CommentReference"/>
@@ -3394,17 +3530,7 @@
           <w:lang w:eastAsia="en-GB"/>
           <w14:ligatures w14:val="none"/>
         </w:rPr>
-        <w:t xml:space="preserve">We used Git and GitHub to collaborate as it has version control and enables you to check conflicts before adding code to the master project. </w:t>
-      </w:r>
-      <w:r>
-        <w:rPr>
-          <w:rFonts w:ascii="Calibri" w:eastAsia="Times New Roman" w:hAnsi="Calibri" w:cs="Calibri"/>
-          <w:color w:val="000000"/>
-          <w:kern w:val="0"/>
-          <w:lang w:eastAsia="en-GB"/>
-          <w14:ligatures w14:val="none"/>
-        </w:rPr>
-        <w:t>The procedure followed is documented below.</w:t>
+        <w:t>We used Git and GitHub to collaborate as it has version control and enables you to check conflicts before adding code to the master project. The procedure followed is documented below.</w:t>
       </w:r>
     </w:p>
     <w:p>
@@ -3809,6 +3935,7 @@
               </w:rPr>
               <w:t>[</w:t>
             </w:r>
+            <w:proofErr w:type="spellStart"/>
             <w:r>
               <w:rPr>
                 <w:rFonts w:ascii="Cascadia Code" w:eastAsia="Times New Roman" w:hAnsi="Cascadia Code" w:cs="Cascadia Code"/>
@@ -3821,6 +3948,7 @@
               </w:rPr>
               <w:t>branch_name</w:t>
             </w:r>
+            <w:proofErr w:type="spellEnd"/>
             <w:r>
               <w:rPr>
                 <w:rFonts w:ascii="Cascadia Code" w:eastAsia="Times New Roman" w:hAnsi="Cascadia Code" w:cs="Cascadia Code"/>
@@ -3919,7 +4047,7 @@
                 <w:lang w:eastAsia="en-GB"/>
                 <w14:ligatures w14:val="none"/>
               </w:rPr>
-              <w:t xml:space="preserve">git </w:t>
+              <w:t xml:space="preserve">git checkout </w:t>
             </w:r>
             <w:r>
               <w:rPr>
@@ -3931,8 +4059,9 @@
                 <w:lang w:eastAsia="en-GB"/>
                 <w14:ligatures w14:val="none"/>
               </w:rPr>
-              <w:t>checkout</w:t>
-            </w:r>
+              <w:t>[</w:t>
+            </w:r>
+            <w:proofErr w:type="spellStart"/>
             <w:r>
               <w:rPr>
                 <w:rFonts w:ascii="Cascadia Code" w:eastAsia="Times New Roman" w:hAnsi="Cascadia Code" w:cs="Cascadia Code"/>
@@ -3943,32 +4072,9 @@
                 <w:lang w:eastAsia="en-GB"/>
                 <w14:ligatures w14:val="none"/>
               </w:rPr>
-              <w:t xml:space="preserve"> </w:t>
-            </w:r>
-            <w:r>
-              <w:rPr>
-                <w:rFonts w:ascii="Cascadia Code" w:eastAsia="Times New Roman" w:hAnsi="Cascadia Code" w:cs="Cascadia Code"/>
-                <w:color w:val="000000"/>
-                <w:kern w:val="0"/>
-                <w:sz w:val="20"/>
-                <w:szCs w:val="20"/>
-                <w:lang w:eastAsia="en-GB"/>
-                <w14:ligatures w14:val="none"/>
-              </w:rPr>
-              <w:t>[</w:t>
-            </w:r>
-            <w:r>
-              <w:rPr>
-                <w:rFonts w:ascii="Cascadia Code" w:eastAsia="Times New Roman" w:hAnsi="Cascadia Code" w:cs="Cascadia Code"/>
-                <w:color w:val="000000"/>
-                <w:kern w:val="0"/>
-                <w:sz w:val="20"/>
-                <w:szCs w:val="20"/>
-                <w:lang w:eastAsia="en-GB"/>
-                <w14:ligatures w14:val="none"/>
-              </w:rPr>
               <w:t>branch_name</w:t>
             </w:r>
+            <w:proofErr w:type="spellEnd"/>
             <w:r>
               <w:rPr>
                 <w:rFonts w:ascii="Cascadia Code" w:eastAsia="Times New Roman" w:hAnsi="Cascadia Code" w:cs="Cascadia Code"/>
@@ -4553,6 +4659,7 @@
               </w:rPr>
               <w:t>[</w:t>
             </w:r>
+            <w:proofErr w:type="spellStart"/>
             <w:r>
               <w:rPr>
                 <w:rFonts w:ascii="Cascadia Code" w:eastAsia="Times New Roman" w:hAnsi="Cascadia Code" w:cs="Cascadia Code"/>
@@ -4565,6 +4672,7 @@
               </w:rPr>
               <w:t>branch_name</w:t>
             </w:r>
+            <w:proofErr w:type="spellEnd"/>
             <w:r>
               <w:rPr>
                 <w:rFonts w:ascii="Cascadia Code" w:eastAsia="Times New Roman" w:hAnsi="Cascadia Code" w:cs="Cascadia Code"/>
@@ -4850,7 +4958,33 @@
                 <w:lang w:eastAsia="en-GB"/>
                 <w14:ligatures w14:val="none"/>
               </w:rPr>
-              <w:t>git push origin [branch_name]</w:t>
+              <w:t>git push origin [</w:t>
+            </w:r>
+            <w:proofErr w:type="spellStart"/>
+            <w:r>
+              <w:rPr>
+                <w:rFonts w:ascii="Cascadia Code" w:eastAsia="Times New Roman" w:hAnsi="Cascadia Code" w:cs="Cascadia Code"/>
+                <w:color w:val="000000"/>
+                <w:kern w:val="0"/>
+                <w:sz w:val="20"/>
+                <w:szCs w:val="20"/>
+                <w:lang w:eastAsia="en-GB"/>
+                <w14:ligatures w14:val="none"/>
+              </w:rPr>
+              <w:t>branch_name</w:t>
+            </w:r>
+            <w:proofErr w:type="spellEnd"/>
+            <w:r>
+              <w:rPr>
+                <w:rFonts w:ascii="Cascadia Code" w:eastAsia="Times New Roman" w:hAnsi="Cascadia Code" w:cs="Cascadia Code"/>
+                <w:color w:val="000000"/>
+                <w:kern w:val="0"/>
+                <w:sz w:val="20"/>
+                <w:szCs w:val="20"/>
+                <w:lang w:eastAsia="en-GB"/>
+                <w14:ligatures w14:val="none"/>
+              </w:rPr>
+              <w:t>]</w:t>
             </w:r>
           </w:p>
         </w:tc>
@@ -5991,7 +6125,29 @@
                 <w:lang w:eastAsia="en-GB"/>
                 <w14:ligatures w14:val="none"/>
               </w:rPr>
-              <w:t>iew menu (name, desc, price, pic?)</w:t>
+              <w:t xml:space="preserve">iew menu (name, </w:t>
+            </w:r>
+            <w:proofErr w:type="spellStart"/>
+            <w:r>
+              <w:rPr>
+                <w:rFonts w:ascii="Calibri" w:eastAsia="Times New Roman" w:hAnsi="Calibri" w:cs="Calibri"/>
+                <w:color w:val="000000"/>
+                <w:kern w:val="0"/>
+                <w:lang w:eastAsia="en-GB"/>
+                <w14:ligatures w14:val="none"/>
+              </w:rPr>
+              <w:t>desc</w:t>
+            </w:r>
+            <w:proofErr w:type="spellEnd"/>
+            <w:r>
+              <w:rPr>
+                <w:rFonts w:ascii="Calibri" w:eastAsia="Times New Roman" w:hAnsi="Calibri" w:cs="Calibri"/>
+                <w:color w:val="000000"/>
+                <w:kern w:val="0"/>
+                <w:lang w:eastAsia="en-GB"/>
+                <w14:ligatures w14:val="none"/>
+              </w:rPr>
+              <w:t>, price, pic?)</w:t>
             </w:r>
           </w:p>
           <w:p>
@@ -8733,7 +8889,29 @@
                 <w:lang w:eastAsia="en-GB"/>
                 <w14:ligatures w14:val="none"/>
               </w:rPr>
-              <w:t>Create employee and orderlines tables.</w:t>
+              <w:t xml:space="preserve">Create employee and </w:t>
+            </w:r>
+            <w:proofErr w:type="spellStart"/>
+            <w:r>
+              <w:rPr>
+                <w:rFonts w:ascii="Calibri" w:eastAsia="Times New Roman" w:hAnsi="Calibri" w:cs="Calibri"/>
+                <w:color w:val="000000"/>
+                <w:kern w:val="0"/>
+                <w:lang w:eastAsia="en-GB"/>
+                <w14:ligatures w14:val="none"/>
+              </w:rPr>
+              <w:t>orderlines</w:t>
+            </w:r>
+            <w:proofErr w:type="spellEnd"/>
+            <w:r>
+              <w:rPr>
+                <w:rFonts w:ascii="Calibri" w:eastAsia="Times New Roman" w:hAnsi="Calibri" w:cs="Calibri"/>
+                <w:color w:val="000000"/>
+                <w:kern w:val="0"/>
+                <w:lang w:eastAsia="en-GB"/>
+                <w14:ligatures w14:val="none"/>
+              </w:rPr>
+              <w:t xml:space="preserve"> tables.</w:t>
             </w:r>
           </w:p>
           <w:p>
@@ -8984,6 +9162,7 @@
                 <w14:ligatures w14:val="none"/>
               </w:rPr>
             </w:pPr>
+            <w:proofErr w:type="spellStart"/>
             <w:r>
               <w:rPr>
                 <w:rFonts w:ascii="Calibri" w:eastAsia="Times New Roman" w:hAnsi="Calibri" w:cs="Calibri"/>
@@ -8994,6 +9173,7 @@
               </w:rPr>
               <w:t>RowMappers</w:t>
             </w:r>
+            <w:proofErr w:type="spellEnd"/>
           </w:p>
         </w:tc>
         <w:tc>
@@ -9048,6 +9228,7 @@
                 <w14:ligatures w14:val="none"/>
               </w:rPr>
             </w:pPr>
+            <w:proofErr w:type="spellStart"/>
             <w:r>
               <w:rPr>
                 <w:rFonts w:ascii="Calibri" w:eastAsia="Times New Roman" w:hAnsi="Calibri" w:cs="Calibri"/>
@@ -9058,6 +9239,7 @@
               </w:rPr>
               <w:t>OrderLines</w:t>
             </w:r>
+            <w:proofErr w:type="spellEnd"/>
           </w:p>
           <w:p>
             <w:pPr>
@@ -9261,6 +9443,7 @@
                 <w14:ligatures w14:val="none"/>
               </w:rPr>
             </w:pPr>
+            <w:proofErr w:type="spellStart"/>
             <w:r>
               <w:rPr>
                 <w:rFonts w:ascii="Calibri" w:eastAsia="Times New Roman" w:hAnsi="Calibri" w:cs="Calibri"/>
@@ -9271,6 +9454,7 @@
               </w:rPr>
               <w:t>OrderLines</w:t>
             </w:r>
+            <w:proofErr w:type="spellEnd"/>
           </w:p>
           <w:p>
             <w:pPr>
@@ -9474,6 +9658,7 @@
                 <w14:ligatures w14:val="none"/>
               </w:rPr>
             </w:pPr>
+            <w:proofErr w:type="spellStart"/>
             <w:r>
               <w:rPr>
                 <w:rFonts w:ascii="Calibri" w:eastAsia="Times New Roman" w:hAnsi="Calibri" w:cs="Calibri"/>
@@ -9484,6 +9669,7 @@
               </w:rPr>
               <w:t>OrderLines</w:t>
             </w:r>
+            <w:proofErr w:type="spellEnd"/>
           </w:p>
           <w:p>
             <w:pPr>
@@ -9782,6 +9968,7 @@
                 <w14:ligatures w14:val="none"/>
               </w:rPr>
             </w:pPr>
+            <w:proofErr w:type="spellStart"/>
             <w:r>
               <w:rPr>
                 <w:rFonts w:ascii="Calibri" w:eastAsia="Times New Roman" w:hAnsi="Calibri" w:cs="Calibri"/>
@@ -9792,6 +9979,7 @@
               </w:rPr>
               <w:t>OrderLines</w:t>
             </w:r>
+            <w:proofErr w:type="spellEnd"/>
           </w:p>
           <w:p>
             <w:pPr>
@@ -9975,6 +10163,7 @@
                 <w14:ligatures w14:val="none"/>
               </w:rPr>
             </w:pPr>
+            <w:proofErr w:type="spellStart"/>
             <w:r>
               <w:rPr>
                 <w:rFonts w:ascii="Calibri" w:eastAsia="Times New Roman" w:hAnsi="Calibri" w:cs="Calibri"/>
@@ -9985,6 +10174,7 @@
               </w:rPr>
               <w:t>orderPizza</w:t>
             </w:r>
+            <w:proofErr w:type="spellEnd"/>
           </w:p>
         </w:tc>
         <w:tc>
@@ -10016,6 +10206,7 @@
                 <w14:ligatures w14:val="none"/>
               </w:rPr>
             </w:pPr>
+            <w:proofErr w:type="spellStart"/>
             <w:r>
               <w:rPr>
                 <w:rFonts w:ascii="Calibri" w:eastAsia="Times New Roman" w:hAnsi="Calibri" w:cs="Calibri"/>
@@ -10026,6 +10217,7 @@
               </w:rPr>
               <w:t>checkOrderStatusCustomer</w:t>
             </w:r>
+            <w:proofErr w:type="spellEnd"/>
           </w:p>
           <w:p>
             <w:pPr>
@@ -10039,6 +10231,7 @@
                 <w14:ligatures w14:val="none"/>
               </w:rPr>
             </w:pPr>
+            <w:proofErr w:type="spellStart"/>
             <w:r>
               <w:rPr>
                 <w:rFonts w:ascii="Calibri" w:eastAsia="Times New Roman" w:hAnsi="Calibri" w:cs="Calibri"/>
@@ -10049,6 +10242,7 @@
               </w:rPr>
               <w:t>CheckOrderStatusEmployee</w:t>
             </w:r>
+            <w:proofErr w:type="spellEnd"/>
           </w:p>
         </w:tc>
       </w:tr>
@@ -10781,6 +10975,7 @@
                 <w14:ligatures w14:val="none"/>
               </w:rPr>
             </w:pPr>
+            <w:proofErr w:type="spellStart"/>
             <w:r>
               <w:rPr>
                 <w:rFonts w:eastAsia="Times New Roman" w:cstheme="minorHAnsi"/>
@@ -10791,6 +10986,7 @@
               </w:rPr>
               <w:t>signUp</w:t>
             </w:r>
+            <w:proofErr w:type="spellEnd"/>
           </w:p>
           <w:p>
             <w:pPr>
@@ -10825,6 +11021,7 @@
                 <w14:ligatures w14:val="none"/>
               </w:rPr>
             </w:pPr>
+            <w:proofErr w:type="spellStart"/>
             <w:r>
               <w:rPr>
                 <w:rFonts w:eastAsia="Times New Roman" w:cstheme="minorHAnsi"/>
@@ -10835,6 +11032,7 @@
               </w:rPr>
               <w:t>CustomerMenu</w:t>
             </w:r>
+            <w:proofErr w:type="spellEnd"/>
           </w:p>
           <w:p>
             <w:pPr>
@@ -10847,6 +11045,7 @@
                 <w14:ligatures w14:val="none"/>
               </w:rPr>
             </w:pPr>
+            <w:proofErr w:type="spellStart"/>
             <w:r>
               <w:rPr>
                 <w:rFonts w:eastAsia="Times New Roman" w:cstheme="minorHAnsi"/>
@@ -10857,6 +11056,7 @@
               </w:rPr>
               <w:t>customerTrackOrder</w:t>
             </w:r>
+            <w:proofErr w:type="spellEnd"/>
           </w:p>
           <w:p>
             <w:pPr>
@@ -10869,6 +11069,7 @@
                 <w14:ligatures w14:val="none"/>
               </w:rPr>
             </w:pPr>
+            <w:proofErr w:type="spellStart"/>
             <w:r>
               <w:rPr>
                 <w:rFonts w:eastAsia="Times New Roman" w:cstheme="minorHAnsi"/>
@@ -10879,6 +11080,7 @@
               </w:rPr>
               <w:t>PlaceOrder</w:t>
             </w:r>
+            <w:proofErr w:type="spellEnd"/>
           </w:p>
         </w:tc>
         <w:tc>
@@ -10916,7 +11118,29 @@
                 <w:lang w:eastAsia="en-GB"/>
                 <w14:ligatures w14:val="none"/>
               </w:rPr>
-              <w:t>Pass customerId parameter from login through to the mappings relating to customer.</w:t>
+              <w:t xml:space="preserve">Pass </w:t>
+            </w:r>
+            <w:proofErr w:type="spellStart"/>
+            <w:r>
+              <w:rPr>
+                <w:rFonts w:eastAsia="Times New Roman" w:cstheme="minorHAnsi"/>
+                <w:color w:val="000000"/>
+                <w:kern w:val="0"/>
+                <w:lang w:eastAsia="en-GB"/>
+                <w14:ligatures w14:val="none"/>
+              </w:rPr>
+              <w:t>customerId</w:t>
+            </w:r>
+            <w:proofErr w:type="spellEnd"/>
+            <w:r>
+              <w:rPr>
+                <w:rFonts w:eastAsia="Times New Roman" w:cstheme="minorHAnsi"/>
+                <w:color w:val="000000"/>
+                <w:kern w:val="0"/>
+                <w:lang w:eastAsia="en-GB"/>
+                <w14:ligatures w14:val="none"/>
+              </w:rPr>
+              <w:t xml:space="preserve"> parameter from login through to the mappings relating to customer.</w:t>
             </w:r>
           </w:p>
         </w:tc>
@@ -13037,6 +13261,7 @@
         </w:rPr>
         <w:t xml:space="preserve">Add order total to </w:t>
       </w:r>
+      <w:proofErr w:type="spellStart"/>
       <w:r>
         <w:rPr>
           <w:rFonts w:eastAsia="Times New Roman" w:cstheme="minorHAnsi"/>
@@ -13046,7 +13271,19 @@
           <w:lang w:eastAsia="en-GB"/>
           <w14:ligatures w14:val="none"/>
         </w:rPr>
-        <w:t>placeOrder page.</w:t>
+        <w:t>placeOrder</w:t>
+      </w:r>
+      <w:proofErr w:type="spellEnd"/>
+      <w:r>
+        <w:rPr>
+          <w:rFonts w:eastAsia="Times New Roman" w:cstheme="minorHAnsi"/>
+          <w:kern w:val="0"/>
+          <w:sz w:val="24"/>
+          <w:szCs w:val="24"/>
+          <w:lang w:eastAsia="en-GB"/>
+          <w14:ligatures w14:val="none"/>
+        </w:rPr>
+        <w:t xml:space="preserve"> page.</w:t>
       </w:r>
     </w:p>
     <w:p>
@@ -14351,6 +14588,18 @@
       <w:pPr>
         <w:spacing w:line="240" w:lineRule="auto"/>
         <w:rPr>
+          <w:rFonts w:ascii="Calibri" w:eastAsia="Times New Roman" w:hAnsi="Calibri" w:cs="Calibri"/>
+          <w:color w:val="000000"/>
+          <w:kern w:val="0"/>
+          <w:lang w:eastAsia="en-GB"/>
+          <w14:ligatures w14:val="none"/>
+        </w:rPr>
+      </w:pPr>
+    </w:p>
+    <w:p>
+      <w:pPr>
+        <w:spacing w:line="240" w:lineRule="auto"/>
+        <w:rPr>
           <w:rFonts w:ascii="Times New Roman" w:eastAsia="Times New Roman" w:hAnsi="Times New Roman" w:cs="Times New Roman"/>
           <w:kern w:val="0"/>
           <w:sz w:val="24"/>
@@ -14368,6 +14617,7 @@
           <w:lang w:eastAsia="en-GB"/>
           <w14:ligatures w14:val="none"/>
         </w:rPr>
+        <w:lastRenderedPageBreak/>
         <w:t>Sign-up page</w:t>
       </w:r>
       <w:commentRangeEnd w:id="18"/>
@@ -14394,7 +14644,6 @@
         <w:rPr>
           <w:noProof/>
         </w:rPr>
-        <w:lastRenderedPageBreak/>
         <w:drawing>
           <wp:inline distT="0" distB="0" distL="0" distR="0" wp14:anchorId="0674907A" wp14:editId="08D206D9">
             <wp:extent cx="5099050" cy="3744595"/>
@@ -14575,7 +14824,6 @@
           <w:lang w:eastAsia="en-GB"/>
           <w14:ligatures w14:val="none"/>
         </w:rPr>
-        <w:lastRenderedPageBreak/>
         <w:t>Homepage - customer</w:t>
       </w:r>
       <w:commentRangeEnd w:id="20"/>
@@ -14705,6 +14953,7 @@
       <w:r>
         <w:rPr>
           <w:rFonts w:ascii="Times New Roman" w:eastAsia="Times New Roman" w:hAnsi="Times New Roman" w:cs="Times New Roman"/>
+          <w:noProof/>
           <w:kern w:val="0"/>
           <w:sz w:val="24"/>
           <w:szCs w:val="24"/>
@@ -14779,7 +15028,6 @@
           <w:lang w:eastAsia="en-GB"/>
           <w14:ligatures w14:val="none"/>
         </w:rPr>
-        <w:lastRenderedPageBreak/>
         <w:t xml:space="preserve">Homepage </w:t>
       </w:r>
       <w:r>
@@ -14828,6 +15076,7 @@
       <w:r>
         <w:rPr>
           <w:rFonts w:ascii="Times New Roman" w:eastAsia="Times New Roman" w:hAnsi="Times New Roman" w:cs="Times New Roman"/>
+          <w:noProof/>
           <w:kern w:val="0"/>
           <w:sz w:val="24"/>
           <w:szCs w:val="24"/>
@@ -14891,7 +15140,27 @@
           <w:lang w:eastAsia="en-GB"/>
           <w14:ligatures w14:val="none"/>
         </w:rPr>
-        <w:t xml:space="preserve">Place an order </w:t>
+        <w:t xml:space="preserve">Place an </w:t>
+      </w:r>
+      <w:r>
+        <w:rPr>
+          <w:rFonts w:ascii="Calibri" w:eastAsia="Times New Roman" w:hAnsi="Calibri" w:cs="Calibri"/>
+          <w:color w:val="000000"/>
+          <w:kern w:val="0"/>
+          <w:lang w:eastAsia="en-GB"/>
+          <w14:ligatures w14:val="none"/>
+        </w:rPr>
+        <w:t>Order</w:t>
+      </w:r>
+      <w:r>
+        <w:rPr>
+          <w:rFonts w:ascii="Calibri" w:eastAsia="Times New Roman" w:hAnsi="Calibri" w:cs="Calibri"/>
+          <w:color w:val="000000"/>
+          <w:kern w:val="0"/>
+          <w:lang w:eastAsia="en-GB"/>
+          <w14:ligatures w14:val="none"/>
+        </w:rPr>
+        <w:t xml:space="preserve"> </w:t>
       </w:r>
     </w:p>
     <w:p>
@@ -14909,12 +15178,14 @@
       <w:r>
         <w:rPr>
           <w:rFonts w:ascii="Times New Roman" w:eastAsia="Times New Roman" w:hAnsi="Times New Roman" w:cs="Times New Roman"/>
+          <w:noProof/>
           <w:kern w:val="0"/>
           <w:sz w:val="24"/>
           <w:szCs w:val="24"/>
           <w:lang w:eastAsia="en-GB"/>
           <w14:ligatures w14:val="none"/>
         </w:rPr>
+        <w:lastRenderedPageBreak/>
         <w:drawing>
           <wp:inline distT="0" distB="0" distL="0" distR="0" wp14:anchorId="46A1A424" wp14:editId="1D5ED850">
             <wp:extent cx="5731510" cy="4362450"/>
@@ -14971,8 +15242,7 @@
           <w:lang w:eastAsia="en-GB"/>
           <w14:ligatures w14:val="none"/>
         </w:rPr>
-        <w:lastRenderedPageBreak/>
-        <w:t xml:space="preserve">Track Order </w:t>
+        <w:t xml:space="preserve">Track </w:t>
       </w:r>
       <w:r>
         <w:rPr>
@@ -14982,7 +15252,7 @@
           <w:lang w:eastAsia="en-GB"/>
           <w14:ligatures w14:val="none"/>
         </w:rPr>
-        <w:t>–</w:t>
+        <w:t>O</w:t>
       </w:r>
       <w:r>
         <w:rPr>
@@ -14992,7 +15262,57 @@
           <w:lang w:eastAsia="en-GB"/>
           <w14:ligatures w14:val="none"/>
         </w:rPr>
-        <w:t xml:space="preserve"> delivery</w:t>
+        <w:t>rder</w:t>
+      </w:r>
+      <w:r>
+        <w:rPr>
+          <w:rFonts w:ascii="Calibri" w:eastAsia="Times New Roman" w:hAnsi="Calibri" w:cs="Calibri"/>
+          <w:color w:val="000000"/>
+          <w:kern w:val="0"/>
+          <w:lang w:eastAsia="en-GB"/>
+          <w14:ligatures w14:val="none"/>
+        </w:rPr>
+        <w:t>s</w:t>
+      </w:r>
+      <w:r>
+        <w:rPr>
+          <w:rFonts w:ascii="Calibri" w:eastAsia="Times New Roman" w:hAnsi="Calibri" w:cs="Calibri"/>
+          <w:color w:val="000000"/>
+          <w:kern w:val="0"/>
+          <w:lang w:eastAsia="en-GB"/>
+          <w14:ligatures w14:val="none"/>
+        </w:rPr>
+        <w:t xml:space="preserve"> </w:t>
+      </w:r>
+      <w:r>
+        <w:rPr>
+          <w:rFonts w:ascii="Calibri" w:eastAsia="Times New Roman" w:hAnsi="Calibri" w:cs="Calibri"/>
+          <w:color w:val="000000"/>
+          <w:kern w:val="0"/>
+          <w:lang w:eastAsia="en-GB"/>
+          <w14:ligatures w14:val="none"/>
+        </w:rPr>
+        <w:t>–</w:t>
+      </w:r>
+      <w:r>
+        <w:rPr>
+          <w:rFonts w:ascii="Calibri" w:eastAsia="Times New Roman" w:hAnsi="Calibri" w:cs="Calibri"/>
+          <w:color w:val="000000"/>
+          <w:kern w:val="0"/>
+          <w:lang w:eastAsia="en-GB"/>
+          <w14:ligatures w14:val="none"/>
+        </w:rPr>
+        <w:t xml:space="preserve"> D</w:t>
+      </w:r>
+      <w:r>
+        <w:rPr>
+          <w:rFonts w:ascii="Calibri" w:eastAsia="Times New Roman" w:hAnsi="Calibri" w:cs="Calibri"/>
+          <w:color w:val="000000"/>
+          <w:kern w:val="0"/>
+          <w:lang w:eastAsia="en-GB"/>
+          <w14:ligatures w14:val="none"/>
+        </w:rPr>
+        <w:t>elivery</w:t>
       </w:r>
       <w:r>
         <w:rPr>
@@ -15019,6 +15339,7 @@
       <w:r>
         <w:rPr>
           <w:rFonts w:ascii="Times New Roman" w:eastAsia="Times New Roman" w:hAnsi="Times New Roman" w:cs="Times New Roman"/>
+          <w:noProof/>
           <w:kern w:val="0"/>
           <w:sz w:val="24"/>
           <w:szCs w:val="24"/>
@@ -15078,6 +15399,7 @@
           <w:lang w:eastAsia="en-GB"/>
           <w14:ligatures w14:val="none"/>
         </w:rPr>
+        <w:lastRenderedPageBreak/>
         <w:t xml:space="preserve">Track </w:t>
       </w:r>
       <w:r>
@@ -15087,7 +15409,34 @@
           <w:lang w:eastAsia="en-GB"/>
           <w14:ligatures w14:val="none"/>
         </w:rPr>
-        <w:t>orders – cook</w:t>
+        <w:t>O</w:t>
+      </w:r>
+      <w:r>
+        <w:rPr>
+          <w:rFonts w:eastAsia="Times New Roman" w:cstheme="minorHAnsi"/>
+          <w:kern w:val="0"/>
+          <w:lang w:eastAsia="en-GB"/>
+          <w14:ligatures w14:val="none"/>
+        </w:rPr>
+        <w:t>rders –</w:t>
+      </w:r>
+      <w:r>
+        <w:rPr>
+          <w:rFonts w:eastAsia="Times New Roman" w:cstheme="minorHAnsi"/>
+          <w:kern w:val="0"/>
+          <w:lang w:eastAsia="en-GB"/>
+          <w14:ligatures w14:val="none"/>
+        </w:rPr>
+        <w:t xml:space="preserve"> C</w:t>
+      </w:r>
+      <w:r>
+        <w:rPr>
+          <w:rFonts w:eastAsia="Times New Roman" w:cstheme="minorHAnsi"/>
+          <w:kern w:val="0"/>
+          <w:lang w:eastAsia="en-GB"/>
+          <w14:ligatures w14:val="none"/>
+        </w:rPr>
+        <w:t>ook</w:t>
       </w:r>
     </w:p>
     <w:p>
@@ -15102,6 +15451,7 @@
       <w:r>
         <w:rPr>
           <w:rFonts w:eastAsia="Times New Roman" w:cstheme="minorHAnsi"/>
+          <w:noProof/>
           <w:kern w:val="0"/>
           <w:lang w:eastAsia="en-GB"/>
           <w14:ligatures w14:val="none"/>
@@ -15591,6 +15941,7 @@
                               <w:br/>
                               <w:t xml:space="preserve">    </w:t>
                             </w:r>
+                            <w:proofErr w:type="spellStart"/>
                             <w:r>
                               <w:rPr>
                                 <w:rFonts w:ascii="Courier New" w:eastAsia="Times New Roman" w:hAnsi="Courier New" w:cs="Courier New"/>
@@ -15601,7 +15952,20 @@
                                 <w:lang w:eastAsia="en-GB"/>
                                 <w14:ligatures w14:val="none"/>
                               </w:rPr>
-                              <w:t xml:space="preserve">HttpRequest request </w:t>
+                              <w:t>HttpRequest</w:t>
+                            </w:r>
+                            <w:proofErr w:type="spellEnd"/>
+                            <w:r>
+                              <w:rPr>
+                                <w:rFonts w:ascii="Courier New" w:eastAsia="Times New Roman" w:hAnsi="Courier New" w:cs="Courier New"/>
+                                <w:color w:val="000000"/>
+                                <w:kern w:val="0"/>
+                                <w:sz w:val="20"/>
+                                <w:szCs w:val="20"/>
+                                <w:lang w:eastAsia="en-GB"/>
+                                <w14:ligatures w14:val="none"/>
+                              </w:rPr>
+                              <w:t xml:space="preserve"> request </w:t>
                             </w:r>
                             <w:r>
                               <w:rPr>
@@ -15615,6 +15979,7 @@
                               </w:rPr>
                               <w:t xml:space="preserve">= </w:t>
                             </w:r>
+                            <w:proofErr w:type="spellStart"/>
                             <w:r>
                               <w:rPr>
                                 <w:rFonts w:ascii="Courier New" w:eastAsia="Times New Roman" w:hAnsi="Courier New" w:cs="Courier New"/>
@@ -15653,6 +16018,7 @@
                               </w:rPr>
                               <w:t>newBuilder</w:t>
                             </w:r>
+                            <w:proofErr w:type="spellEnd"/>
                             <w:r>
                               <w:rPr>
                                 <w:rFonts w:ascii="Courier New" w:eastAsia="Times New Roman" w:hAnsi="Courier New" w:cs="Courier New"/>
@@ -15676,8 +16042,35 @@
                                 <w14:ligatures w14:val="none"/>
                               </w:rPr>
                               <w:br/>
-                              <w:t xml:space="preserve">            .uri(</w:t>
+                              <w:t xml:space="preserve">            .</w:t>
                             </w:r>
+                            <w:proofErr w:type="spellStart"/>
+                            <w:r>
+                              <w:rPr>
+                                <w:rFonts w:ascii="Courier New" w:eastAsia="Times New Roman" w:hAnsi="Courier New" w:cs="Courier New"/>
+                                <w:color w:val="080808"/>
+                                <w:kern w:val="0"/>
+                                <w:sz w:val="20"/>
+                                <w:szCs w:val="20"/>
+                                <w:lang w:eastAsia="en-GB"/>
+                                <w14:ligatures w14:val="none"/>
+                              </w:rPr>
+                              <w:t>uri</w:t>
+                            </w:r>
+                            <w:proofErr w:type="spellEnd"/>
+                            <w:r>
+                              <w:rPr>
+                                <w:rFonts w:ascii="Courier New" w:eastAsia="Times New Roman" w:hAnsi="Courier New" w:cs="Courier New"/>
+                                <w:color w:val="080808"/>
+                                <w:kern w:val="0"/>
+                                <w:sz w:val="20"/>
+                                <w:szCs w:val="20"/>
+                                <w:lang w:eastAsia="en-GB"/>
+                                <w14:ligatures w14:val="none"/>
+                              </w:rPr>
+                              <w:t>(</w:t>
+                            </w:r>
+                            <w:proofErr w:type="spellStart"/>
                             <w:r>
                               <w:rPr>
                                 <w:rFonts w:ascii="Courier New" w:eastAsia="Times New Roman" w:hAnsi="Courier New" w:cs="Courier New"/>
@@ -15716,6 +16109,7 @@
                               </w:rPr>
                               <w:t>create</w:t>
                             </w:r>
+                            <w:proofErr w:type="spellEnd"/>
                             <w:r>
                               <w:rPr>
                                 <w:rFonts w:ascii="Courier New" w:eastAsia="Times New Roman" w:hAnsi="Courier New" w:cs="Courier New"/>
@@ -15738,7 +16132,33 @@
                                 <w:lang w:eastAsia="en-GB"/>
                                 <w14:ligatures w14:val="none"/>
                               </w:rPr>
-                              <w:t>"https://random-d.uk/api/random"</w:t>
+                              <w:t>"https://random-d.uk/</w:t>
+                            </w:r>
+                            <w:proofErr w:type="spellStart"/>
+                            <w:r>
+                              <w:rPr>
+                                <w:rFonts w:ascii="Courier New" w:eastAsia="Times New Roman" w:hAnsi="Courier New" w:cs="Courier New"/>
+                                <w:color w:val="067D17"/>
+                                <w:kern w:val="0"/>
+                                <w:sz w:val="20"/>
+                                <w:szCs w:val="20"/>
+                                <w:lang w:eastAsia="en-GB"/>
+                                <w14:ligatures w14:val="none"/>
+                              </w:rPr>
+                              <w:t>api</w:t>
+                            </w:r>
+                            <w:proofErr w:type="spellEnd"/>
+                            <w:r>
+                              <w:rPr>
+                                <w:rFonts w:ascii="Courier New" w:eastAsia="Times New Roman" w:hAnsi="Courier New" w:cs="Courier New"/>
+                                <w:color w:val="067D17"/>
+                                <w:kern w:val="0"/>
+                                <w:sz w:val="20"/>
+                                <w:szCs w:val="20"/>
+                                <w:lang w:eastAsia="en-GB"/>
+                                <w14:ligatures w14:val="none"/>
+                              </w:rPr>
+                              <w:t>/random"</w:t>
                             </w:r>
                             <w:r>
                               <w:rPr>
@@ -15789,6 +16209,7 @@
                               </w:rPr>
                               <w:t xml:space="preserve">, </w:t>
                             </w:r>
+                            <w:proofErr w:type="spellStart"/>
                             <w:r>
                               <w:rPr>
                                 <w:rFonts w:ascii="Courier New" w:eastAsia="Times New Roman" w:hAnsi="Courier New" w:cs="Courier New"/>
@@ -15851,6 +16272,7 @@
                               </w:rPr>
                               <w:t>noBody</w:t>
                             </w:r>
+                            <w:proofErr w:type="spellEnd"/>
                             <w:r>
                               <w:rPr>
                                 <w:rFonts w:ascii="Courier New" w:eastAsia="Times New Roman" w:hAnsi="Courier New" w:cs="Courier New"/>
@@ -15916,6 +16338,7 @@
                               </w:rPr>
                               <w:br/>
                             </w:r>
+                            <w:proofErr w:type="spellStart"/>
                             <w:r>
                               <w:rPr>
                                 <w:rFonts w:ascii="Courier New" w:eastAsia="Times New Roman" w:hAnsi="Courier New" w:cs="Courier New"/>
@@ -15928,6 +16351,7 @@
                               </w:rPr>
                               <w:t>HttpResponse</w:t>
                             </w:r>
+                            <w:proofErr w:type="spellEnd"/>
                             <w:r>
                               <w:rPr>
                                 <w:rFonts w:ascii="Courier New" w:eastAsia="Times New Roman" w:hAnsi="Courier New" w:cs="Courier New"/>
@@ -15988,6 +16412,7 @@
                               </w:rPr>
                               <w:t xml:space="preserve">= </w:t>
                             </w:r>
+                            <w:proofErr w:type="spellStart"/>
                             <w:r>
                               <w:rPr>
                                 <w:rFonts w:ascii="Courier New" w:eastAsia="Times New Roman" w:hAnsi="Courier New" w:cs="Courier New"/>
@@ -16026,6 +16451,7 @@
                               </w:rPr>
                               <w:t>newHttpClient</w:t>
                             </w:r>
+                            <w:proofErr w:type="spellEnd"/>
                             <w:r>
                               <w:rPr>
                                 <w:rFonts w:ascii="Courier New" w:eastAsia="Times New Roman" w:hAnsi="Courier New" w:cs="Courier New"/>
@@ -16062,6 +16488,7 @@
                               </w:rPr>
                               <w:t xml:space="preserve">, </w:t>
                             </w:r>
+                            <w:proofErr w:type="spellStart"/>
                             <w:r>
                               <w:rPr>
                                 <w:rFonts w:ascii="Courier New" w:eastAsia="Times New Roman" w:hAnsi="Courier New" w:cs="Courier New"/>
@@ -16124,6 +16551,7 @@
                               </w:rPr>
                               <w:t>ofString</w:t>
                             </w:r>
+                            <w:proofErr w:type="spellEnd"/>
                             <w:r>
                               <w:rPr>
                                 <w:rFonts w:ascii="Courier New" w:eastAsia="Times New Roman" w:hAnsi="Courier New" w:cs="Courier New"/>
@@ -16220,6 +16648,7 @@
                         <w:br/>
                         <w:t xml:space="preserve">    </w:t>
                       </w:r>
+                      <w:proofErr w:type="spellStart"/>
                       <w:r>
                         <w:rPr>
                           <w:rFonts w:ascii="Courier New" w:eastAsia="Times New Roman" w:hAnsi="Courier New" w:cs="Courier New"/>
@@ -16230,7 +16659,20 @@
                           <w:lang w:eastAsia="en-GB"/>
                           <w14:ligatures w14:val="none"/>
                         </w:rPr>
-                        <w:t xml:space="preserve">HttpRequest request </w:t>
+                        <w:t>HttpRequest</w:t>
+                      </w:r>
+                      <w:proofErr w:type="spellEnd"/>
+                      <w:r>
+                        <w:rPr>
+                          <w:rFonts w:ascii="Courier New" w:eastAsia="Times New Roman" w:hAnsi="Courier New" w:cs="Courier New"/>
+                          <w:color w:val="000000"/>
+                          <w:kern w:val="0"/>
+                          <w:sz w:val="20"/>
+                          <w:szCs w:val="20"/>
+                          <w:lang w:eastAsia="en-GB"/>
+                          <w14:ligatures w14:val="none"/>
+                        </w:rPr>
+                        <w:t xml:space="preserve"> request </w:t>
                       </w:r>
                       <w:r>
                         <w:rPr>
@@ -16244,6 +16686,7 @@
                         </w:rPr>
                         <w:t xml:space="preserve">= </w:t>
                       </w:r>
+                      <w:proofErr w:type="spellStart"/>
                       <w:r>
                         <w:rPr>
                           <w:rFonts w:ascii="Courier New" w:eastAsia="Times New Roman" w:hAnsi="Courier New" w:cs="Courier New"/>
@@ -16282,6 +16725,7 @@
                         </w:rPr>
                         <w:t>newBuilder</w:t>
                       </w:r>
+                      <w:proofErr w:type="spellEnd"/>
                       <w:r>
                         <w:rPr>
                           <w:rFonts w:ascii="Courier New" w:eastAsia="Times New Roman" w:hAnsi="Courier New" w:cs="Courier New"/>
@@ -16305,8 +16749,35 @@
                           <w14:ligatures w14:val="none"/>
                         </w:rPr>
                         <w:br/>
-                        <w:t xml:space="preserve">            .uri(</w:t>
+                        <w:t xml:space="preserve">            .</w:t>
                       </w:r>
+                      <w:proofErr w:type="spellStart"/>
+                      <w:r>
+                        <w:rPr>
+                          <w:rFonts w:ascii="Courier New" w:eastAsia="Times New Roman" w:hAnsi="Courier New" w:cs="Courier New"/>
+                          <w:color w:val="080808"/>
+                          <w:kern w:val="0"/>
+                          <w:sz w:val="20"/>
+                          <w:szCs w:val="20"/>
+                          <w:lang w:eastAsia="en-GB"/>
+                          <w14:ligatures w14:val="none"/>
+                        </w:rPr>
+                        <w:t>uri</w:t>
+                      </w:r>
+                      <w:proofErr w:type="spellEnd"/>
+                      <w:r>
+                        <w:rPr>
+                          <w:rFonts w:ascii="Courier New" w:eastAsia="Times New Roman" w:hAnsi="Courier New" w:cs="Courier New"/>
+                          <w:color w:val="080808"/>
+                          <w:kern w:val="0"/>
+                          <w:sz w:val="20"/>
+                          <w:szCs w:val="20"/>
+                          <w:lang w:eastAsia="en-GB"/>
+                          <w14:ligatures w14:val="none"/>
+                        </w:rPr>
+                        <w:t>(</w:t>
+                      </w:r>
+                      <w:proofErr w:type="spellStart"/>
                       <w:r>
                         <w:rPr>
                           <w:rFonts w:ascii="Courier New" w:eastAsia="Times New Roman" w:hAnsi="Courier New" w:cs="Courier New"/>
@@ -16345,6 +16816,7 @@
                         </w:rPr>
                         <w:t>create</w:t>
                       </w:r>
+                      <w:proofErr w:type="spellEnd"/>
                       <w:r>
                         <w:rPr>
                           <w:rFonts w:ascii="Courier New" w:eastAsia="Times New Roman" w:hAnsi="Courier New" w:cs="Courier New"/>
@@ -16367,7 +16839,33 @@
                           <w:lang w:eastAsia="en-GB"/>
                           <w14:ligatures w14:val="none"/>
                         </w:rPr>
-                        <w:t>"https://random-d.uk/api/random"</w:t>
+                        <w:t>"https://random-d.uk/</w:t>
+                      </w:r>
+                      <w:proofErr w:type="spellStart"/>
+                      <w:r>
+                        <w:rPr>
+                          <w:rFonts w:ascii="Courier New" w:eastAsia="Times New Roman" w:hAnsi="Courier New" w:cs="Courier New"/>
+                          <w:color w:val="067D17"/>
+                          <w:kern w:val="0"/>
+                          <w:sz w:val="20"/>
+                          <w:szCs w:val="20"/>
+                          <w:lang w:eastAsia="en-GB"/>
+                          <w14:ligatures w14:val="none"/>
+                        </w:rPr>
+                        <w:t>api</w:t>
+                      </w:r>
+                      <w:proofErr w:type="spellEnd"/>
+                      <w:r>
+                        <w:rPr>
+                          <w:rFonts w:ascii="Courier New" w:eastAsia="Times New Roman" w:hAnsi="Courier New" w:cs="Courier New"/>
+                          <w:color w:val="067D17"/>
+                          <w:kern w:val="0"/>
+                          <w:sz w:val="20"/>
+                          <w:szCs w:val="20"/>
+                          <w:lang w:eastAsia="en-GB"/>
+                          <w14:ligatures w14:val="none"/>
+                        </w:rPr>
+                        <w:t>/random"</w:t>
                       </w:r>
                       <w:r>
                         <w:rPr>
@@ -16418,6 +16916,7 @@
                         </w:rPr>
                         <w:t xml:space="preserve">, </w:t>
                       </w:r>
+                      <w:proofErr w:type="spellStart"/>
                       <w:r>
                         <w:rPr>
                           <w:rFonts w:ascii="Courier New" w:eastAsia="Times New Roman" w:hAnsi="Courier New" w:cs="Courier New"/>
@@ -16480,6 +16979,7 @@
                         </w:rPr>
                         <w:t>noBody</w:t>
                       </w:r>
+                      <w:proofErr w:type="spellEnd"/>
                       <w:r>
                         <w:rPr>
                           <w:rFonts w:ascii="Courier New" w:eastAsia="Times New Roman" w:hAnsi="Courier New" w:cs="Courier New"/>
@@ -16545,6 +17045,7 @@
                         </w:rPr>
                         <w:br/>
                       </w:r>
+                      <w:proofErr w:type="spellStart"/>
                       <w:r>
                         <w:rPr>
                           <w:rFonts w:ascii="Courier New" w:eastAsia="Times New Roman" w:hAnsi="Courier New" w:cs="Courier New"/>
@@ -16557,6 +17058,7 @@
                         </w:rPr>
                         <w:t>HttpResponse</w:t>
                       </w:r>
+                      <w:proofErr w:type="spellEnd"/>
                       <w:r>
                         <w:rPr>
                           <w:rFonts w:ascii="Courier New" w:eastAsia="Times New Roman" w:hAnsi="Courier New" w:cs="Courier New"/>
@@ -16617,6 +17119,7 @@
                         </w:rPr>
                         <w:t xml:space="preserve">= </w:t>
                       </w:r>
+                      <w:proofErr w:type="spellStart"/>
                       <w:r>
                         <w:rPr>
                           <w:rFonts w:ascii="Courier New" w:eastAsia="Times New Roman" w:hAnsi="Courier New" w:cs="Courier New"/>
@@ -16655,6 +17158,7 @@
                         </w:rPr>
                         <w:t>newHttpClient</w:t>
                       </w:r>
+                      <w:proofErr w:type="spellEnd"/>
                       <w:r>
                         <w:rPr>
                           <w:rFonts w:ascii="Courier New" w:eastAsia="Times New Roman" w:hAnsi="Courier New" w:cs="Courier New"/>
@@ -16691,6 +17195,7 @@
                         </w:rPr>
                         <w:t xml:space="preserve">, </w:t>
                       </w:r>
+                      <w:proofErr w:type="spellStart"/>
                       <w:r>
                         <w:rPr>
                           <w:rFonts w:ascii="Courier New" w:eastAsia="Times New Roman" w:hAnsi="Courier New" w:cs="Courier New"/>
@@ -16753,6 +17258,7 @@
                         </w:rPr>
                         <w:t>ofString</w:t>
                       </w:r>
+                      <w:proofErr w:type="spellEnd"/>
                       <w:r>
                         <w:rPr>
                           <w:rFonts w:ascii="Courier New" w:eastAsia="Times New Roman" w:hAnsi="Courier New" w:cs="Courier New"/>
@@ -16941,6 +17447,7 @@
                               <w:br/>
                               <w:t xml:space="preserve">    &lt;</w:t>
                             </w:r>
+                            <w:proofErr w:type="spellStart"/>
                             <w:r>
                               <w:rPr>
                                 <w:rFonts w:ascii="Courier New" w:eastAsia="Times New Roman" w:hAnsi="Courier New" w:cs="Courier New"/>
@@ -16953,6 +17460,7 @@
                               </w:rPr>
                               <w:t>groupId</w:t>
                             </w:r>
+                            <w:proofErr w:type="spellEnd"/>
                             <w:r>
                               <w:rPr>
                                 <w:rFonts w:ascii="Courier New" w:eastAsia="Times New Roman" w:hAnsi="Courier New" w:cs="Courier New"/>
@@ -16963,8 +17471,35 @@
                                 <w:lang w:eastAsia="en-GB"/>
                                 <w14:ligatures w14:val="none"/>
                               </w:rPr>
-                              <w:t>&gt;com.google.code.gson&lt;/</w:t>
+                              <w:t>&gt;</w:t>
                             </w:r>
+                            <w:proofErr w:type="spellStart"/>
+                            <w:r>
+                              <w:rPr>
+                                <w:rFonts w:ascii="Courier New" w:eastAsia="Times New Roman" w:hAnsi="Courier New" w:cs="Courier New"/>
+                                <w:color w:val="080808"/>
+                                <w:kern w:val="0"/>
+                                <w:sz w:val="20"/>
+                                <w:szCs w:val="20"/>
+                                <w:lang w:eastAsia="en-GB"/>
+                                <w14:ligatures w14:val="none"/>
+                              </w:rPr>
+                              <w:t>com.google.code.gson</w:t>
+                            </w:r>
+                            <w:proofErr w:type="spellEnd"/>
+                            <w:r>
+                              <w:rPr>
+                                <w:rFonts w:ascii="Courier New" w:eastAsia="Times New Roman" w:hAnsi="Courier New" w:cs="Courier New"/>
+                                <w:color w:val="080808"/>
+                                <w:kern w:val="0"/>
+                                <w:sz w:val="20"/>
+                                <w:szCs w:val="20"/>
+                                <w:lang w:eastAsia="en-GB"/>
+                                <w14:ligatures w14:val="none"/>
+                              </w:rPr>
+                              <w:t>&lt;/</w:t>
+                            </w:r>
+                            <w:proofErr w:type="spellStart"/>
                             <w:r>
                               <w:rPr>
                                 <w:rFonts w:ascii="Courier New" w:eastAsia="Times New Roman" w:hAnsi="Courier New" w:cs="Courier New"/>
@@ -16977,6 +17512,7 @@
                               </w:rPr>
                               <w:t>groupId</w:t>
                             </w:r>
+                            <w:proofErr w:type="spellEnd"/>
                             <w:r>
                               <w:rPr>
                                 <w:rFonts w:ascii="Courier New" w:eastAsia="Times New Roman" w:hAnsi="Courier New" w:cs="Courier New"/>
@@ -17002,6 +17538,7 @@
                               <w:br/>
                               <w:t xml:space="preserve">    &lt;</w:t>
                             </w:r>
+                            <w:proofErr w:type="spellStart"/>
                             <w:r>
                               <w:rPr>
                                 <w:rFonts w:ascii="Courier New" w:eastAsia="Times New Roman" w:hAnsi="Courier New" w:cs="Courier New"/>
@@ -17014,6 +17551,7 @@
                               </w:rPr>
                               <w:t>artifactId</w:t>
                             </w:r>
+                            <w:proofErr w:type="spellEnd"/>
                             <w:r>
                               <w:rPr>
                                 <w:rFonts w:ascii="Courier New" w:eastAsia="Times New Roman" w:hAnsi="Courier New" w:cs="Courier New"/>
@@ -17024,8 +17562,35 @@
                                 <w:lang w:eastAsia="en-GB"/>
                                 <w14:ligatures w14:val="none"/>
                               </w:rPr>
-                              <w:t>&gt;gson&lt;/</w:t>
+                              <w:t>&gt;</w:t>
                             </w:r>
+                            <w:proofErr w:type="spellStart"/>
+                            <w:r>
+                              <w:rPr>
+                                <w:rFonts w:ascii="Courier New" w:eastAsia="Times New Roman" w:hAnsi="Courier New" w:cs="Courier New"/>
+                                <w:color w:val="080808"/>
+                                <w:kern w:val="0"/>
+                                <w:sz w:val="20"/>
+                                <w:szCs w:val="20"/>
+                                <w:lang w:eastAsia="en-GB"/>
+                                <w14:ligatures w14:val="none"/>
+                              </w:rPr>
+                              <w:t>gson</w:t>
+                            </w:r>
+                            <w:proofErr w:type="spellEnd"/>
+                            <w:r>
+                              <w:rPr>
+                                <w:rFonts w:ascii="Courier New" w:eastAsia="Times New Roman" w:hAnsi="Courier New" w:cs="Courier New"/>
+                                <w:color w:val="080808"/>
+                                <w:kern w:val="0"/>
+                                <w:sz w:val="20"/>
+                                <w:szCs w:val="20"/>
+                                <w:lang w:eastAsia="en-GB"/>
+                                <w14:ligatures w14:val="none"/>
+                              </w:rPr>
+                              <w:t>&lt;/</w:t>
+                            </w:r>
+                            <w:proofErr w:type="spellStart"/>
                             <w:r>
                               <w:rPr>
                                 <w:rFonts w:ascii="Courier New" w:eastAsia="Times New Roman" w:hAnsi="Courier New" w:cs="Courier New"/>
@@ -17038,6 +17603,7 @@
                               </w:rPr>
                               <w:t>artifactId</w:t>
                             </w:r>
+                            <w:proofErr w:type="spellEnd"/>
                             <w:r>
                               <w:rPr>
                                 <w:rFonts w:ascii="Courier New" w:eastAsia="Times New Roman" w:hAnsi="Courier New" w:cs="Courier New"/>
@@ -17234,6 +17800,7 @@
                         <w:br/>
                         <w:t xml:space="preserve">    &lt;</w:t>
                       </w:r>
+                      <w:proofErr w:type="spellStart"/>
                       <w:r>
                         <w:rPr>
                           <w:rFonts w:ascii="Courier New" w:eastAsia="Times New Roman" w:hAnsi="Courier New" w:cs="Courier New"/>
@@ -17246,6 +17813,7 @@
                         </w:rPr>
                         <w:t>groupId</w:t>
                       </w:r>
+                      <w:proofErr w:type="spellEnd"/>
                       <w:r>
                         <w:rPr>
                           <w:rFonts w:ascii="Courier New" w:eastAsia="Times New Roman" w:hAnsi="Courier New" w:cs="Courier New"/>
@@ -17256,8 +17824,35 @@
                           <w:lang w:eastAsia="en-GB"/>
                           <w14:ligatures w14:val="none"/>
                         </w:rPr>
-                        <w:t>&gt;com.google.code.gson&lt;/</w:t>
+                        <w:t>&gt;</w:t>
                       </w:r>
+                      <w:proofErr w:type="spellStart"/>
+                      <w:r>
+                        <w:rPr>
+                          <w:rFonts w:ascii="Courier New" w:eastAsia="Times New Roman" w:hAnsi="Courier New" w:cs="Courier New"/>
+                          <w:color w:val="080808"/>
+                          <w:kern w:val="0"/>
+                          <w:sz w:val="20"/>
+                          <w:szCs w:val="20"/>
+                          <w:lang w:eastAsia="en-GB"/>
+                          <w14:ligatures w14:val="none"/>
+                        </w:rPr>
+                        <w:t>com.google.code.gson</w:t>
+                      </w:r>
+                      <w:proofErr w:type="spellEnd"/>
+                      <w:r>
+                        <w:rPr>
+                          <w:rFonts w:ascii="Courier New" w:eastAsia="Times New Roman" w:hAnsi="Courier New" w:cs="Courier New"/>
+                          <w:color w:val="080808"/>
+                          <w:kern w:val="0"/>
+                          <w:sz w:val="20"/>
+                          <w:szCs w:val="20"/>
+                          <w:lang w:eastAsia="en-GB"/>
+                          <w14:ligatures w14:val="none"/>
+                        </w:rPr>
+                        <w:t>&lt;/</w:t>
+                      </w:r>
+                      <w:proofErr w:type="spellStart"/>
                       <w:r>
                         <w:rPr>
                           <w:rFonts w:ascii="Courier New" w:eastAsia="Times New Roman" w:hAnsi="Courier New" w:cs="Courier New"/>
@@ -17270,6 +17865,7 @@
                         </w:rPr>
                         <w:t>groupId</w:t>
                       </w:r>
+                      <w:proofErr w:type="spellEnd"/>
                       <w:r>
                         <w:rPr>
                           <w:rFonts w:ascii="Courier New" w:eastAsia="Times New Roman" w:hAnsi="Courier New" w:cs="Courier New"/>
@@ -17295,6 +17891,7 @@
                         <w:br/>
                         <w:t xml:space="preserve">    &lt;</w:t>
                       </w:r>
+                      <w:proofErr w:type="spellStart"/>
                       <w:r>
                         <w:rPr>
                           <w:rFonts w:ascii="Courier New" w:eastAsia="Times New Roman" w:hAnsi="Courier New" w:cs="Courier New"/>
@@ -17307,6 +17904,7 @@
                         </w:rPr>
                         <w:t>artifactId</w:t>
                       </w:r>
+                      <w:proofErr w:type="spellEnd"/>
                       <w:r>
                         <w:rPr>
                           <w:rFonts w:ascii="Courier New" w:eastAsia="Times New Roman" w:hAnsi="Courier New" w:cs="Courier New"/>
@@ -17317,8 +17915,35 @@
                           <w:lang w:eastAsia="en-GB"/>
                           <w14:ligatures w14:val="none"/>
                         </w:rPr>
-                        <w:t>&gt;gson&lt;/</w:t>
+                        <w:t>&gt;</w:t>
                       </w:r>
+                      <w:proofErr w:type="spellStart"/>
+                      <w:r>
+                        <w:rPr>
+                          <w:rFonts w:ascii="Courier New" w:eastAsia="Times New Roman" w:hAnsi="Courier New" w:cs="Courier New"/>
+                          <w:color w:val="080808"/>
+                          <w:kern w:val="0"/>
+                          <w:sz w:val="20"/>
+                          <w:szCs w:val="20"/>
+                          <w:lang w:eastAsia="en-GB"/>
+                          <w14:ligatures w14:val="none"/>
+                        </w:rPr>
+                        <w:t>gson</w:t>
+                      </w:r>
+                      <w:proofErr w:type="spellEnd"/>
+                      <w:r>
+                        <w:rPr>
+                          <w:rFonts w:ascii="Courier New" w:eastAsia="Times New Roman" w:hAnsi="Courier New" w:cs="Courier New"/>
+                          <w:color w:val="080808"/>
+                          <w:kern w:val="0"/>
+                          <w:sz w:val="20"/>
+                          <w:szCs w:val="20"/>
+                          <w:lang w:eastAsia="en-GB"/>
+                          <w14:ligatures w14:val="none"/>
+                        </w:rPr>
+                        <w:t>&lt;/</w:t>
+                      </w:r>
+                      <w:proofErr w:type="spellStart"/>
                       <w:r>
                         <w:rPr>
                           <w:rFonts w:ascii="Courier New" w:eastAsia="Times New Roman" w:hAnsi="Courier New" w:cs="Courier New"/>
@@ -17331,6 +17956,7 @@
                         </w:rPr>
                         <w:t>artifactId</w:t>
                       </w:r>
+                      <w:proofErr w:type="spellEnd"/>
                       <w:r>
                         <w:rPr>
                           <w:rFonts w:ascii="Courier New" w:eastAsia="Times New Roman" w:hAnsi="Courier New" w:cs="Courier New"/>
@@ -17454,7 +18080,15 @@
     </w:p>
     <w:p>
       <w:r>
-        <w:t>To use this I had to create a java class DuckPic that had fields for the fields in the JSON message and getters and setters. Then I could create an object out of the JSON string:</w:t>
+        <w:t xml:space="preserve">To use this I had to create a java class </w:t>
+      </w:r>
+      <w:proofErr w:type="spellStart"/>
+      <w:r>
+        <w:t>DuckPic</w:t>
+      </w:r>
+      <w:proofErr w:type="spellEnd"/>
+      <w:r>
+        <w:t xml:space="preserve"> that had fields for the fields in the JSON message and getters and setters. Then I could create an object out of the JSON string:</w:t>
       </w:r>
     </w:p>
     <w:p>
@@ -17521,7 +18155,37 @@
                                 <w:lang w:eastAsia="en-GB"/>
                                 <w14:ligatures w14:val="none"/>
                               </w:rPr>
-                              <w:t>//Turn response body into a json String</w:t>
+                              <w:t xml:space="preserve">//Turn response body into a </w:t>
+                            </w:r>
+                            <w:proofErr w:type="spellStart"/>
+                            <w:r>
+                              <w:rPr>
+                                <w:rFonts w:ascii="Courier New" w:eastAsia="Times New Roman" w:hAnsi="Courier New" w:cs="Courier New"/>
+                                <w:i/>
+                                <w:iCs/>
+                                <w:color w:val="8C8C8C"/>
+                                <w:kern w:val="0"/>
+                                <w:sz w:val="20"/>
+                                <w:szCs w:val="20"/>
+                                <w:lang w:eastAsia="en-GB"/>
+                                <w14:ligatures w14:val="none"/>
+                              </w:rPr>
+                              <w:t>json</w:t>
+                            </w:r>
+                            <w:proofErr w:type="spellEnd"/>
+                            <w:r>
+                              <w:rPr>
+                                <w:rFonts w:ascii="Courier New" w:eastAsia="Times New Roman" w:hAnsi="Courier New" w:cs="Courier New"/>
+                                <w:i/>
+                                <w:iCs/>
+                                <w:color w:val="8C8C8C"/>
+                                <w:kern w:val="0"/>
+                                <w:sz w:val="20"/>
+                                <w:szCs w:val="20"/>
+                                <w:lang w:eastAsia="en-GB"/>
+                                <w14:ligatures w14:val="none"/>
+                              </w:rPr>
+                              <w:t xml:space="preserve"> String</w:t>
                             </w:r>
                             <w:r>
                               <w:rPr>
@@ -17537,6 +18201,7 @@
                               </w:rPr>
                               <w:br/>
                             </w:r>
+                            <w:proofErr w:type="spellStart"/>
                             <w:r>
                               <w:rPr>
                                 <w:rFonts w:ascii="Courier New" w:eastAsia="Times New Roman" w:hAnsi="Courier New" w:cs="Courier New"/>
@@ -17547,7 +18212,46 @@
                                 <w:lang w:eastAsia="en-GB"/>
                                 <w14:ligatures w14:val="none"/>
                               </w:rPr>
-                              <w:t xml:space="preserve">String responseString </w:t>
+                              <w:t>String</w:t>
+                            </w:r>
+                            <w:proofErr w:type="spellEnd"/>
+                            <w:r>
+                              <w:rPr>
+                                <w:rFonts w:ascii="Courier New" w:eastAsia="Times New Roman" w:hAnsi="Courier New" w:cs="Courier New"/>
+                                <w:color w:val="000000"/>
+                                <w:kern w:val="0"/>
+                                <w:sz w:val="20"/>
+                                <w:szCs w:val="20"/>
+                                <w:lang w:eastAsia="en-GB"/>
+                                <w14:ligatures w14:val="none"/>
+                              </w:rPr>
+                              <w:t xml:space="preserve"> </w:t>
+                            </w:r>
+                            <w:proofErr w:type="spellStart"/>
+                            <w:r>
+                              <w:rPr>
+                                <w:rFonts w:ascii="Courier New" w:eastAsia="Times New Roman" w:hAnsi="Courier New" w:cs="Courier New"/>
+                                <w:color w:val="000000"/>
+                                <w:kern w:val="0"/>
+                                <w:sz w:val="20"/>
+                                <w:szCs w:val="20"/>
+                                <w:lang w:eastAsia="en-GB"/>
+                                <w14:ligatures w14:val="none"/>
+                              </w:rPr>
+                              <w:t>responseString</w:t>
+                            </w:r>
+                            <w:proofErr w:type="spellEnd"/>
+                            <w:r>
+                              <w:rPr>
+                                <w:rFonts w:ascii="Courier New" w:eastAsia="Times New Roman" w:hAnsi="Courier New" w:cs="Courier New"/>
+                                <w:color w:val="000000"/>
+                                <w:kern w:val="0"/>
+                                <w:sz w:val="20"/>
+                                <w:szCs w:val="20"/>
+                                <w:lang w:eastAsia="en-GB"/>
+                                <w14:ligatures w14:val="none"/>
+                              </w:rPr>
+                              <w:t xml:space="preserve"> </w:t>
                             </w:r>
                             <w:r>
                               <w:rPr>
@@ -17561,6 +18265,7 @@
                               </w:rPr>
                               <w:t xml:space="preserve">= </w:t>
                             </w:r>
+                            <w:proofErr w:type="spellStart"/>
                             <w:r>
                               <w:rPr>
                                 <w:rFonts w:ascii="Courier New" w:eastAsia="Times New Roman" w:hAnsi="Courier New" w:cs="Courier New"/>
@@ -17583,7 +18288,46 @@
                                 <w:lang w:eastAsia="en-GB"/>
                                 <w14:ligatures w14:val="none"/>
                               </w:rPr>
-                              <w:t>.body().toString();</w:t>
+                              <w:t>.body</w:t>
+                            </w:r>
+                            <w:proofErr w:type="spellEnd"/>
+                            <w:r>
+                              <w:rPr>
+                                <w:rFonts w:ascii="Courier New" w:eastAsia="Times New Roman" w:hAnsi="Courier New" w:cs="Courier New"/>
+                                <w:color w:val="080808"/>
+                                <w:kern w:val="0"/>
+                                <w:sz w:val="20"/>
+                                <w:szCs w:val="20"/>
+                                <w:lang w:eastAsia="en-GB"/>
+                                <w14:ligatures w14:val="none"/>
+                              </w:rPr>
+                              <w:t>().</w:t>
+                            </w:r>
+                            <w:proofErr w:type="spellStart"/>
+                            <w:r>
+                              <w:rPr>
+                                <w:rFonts w:ascii="Courier New" w:eastAsia="Times New Roman" w:hAnsi="Courier New" w:cs="Courier New"/>
+                                <w:color w:val="080808"/>
+                                <w:kern w:val="0"/>
+                                <w:sz w:val="20"/>
+                                <w:szCs w:val="20"/>
+                                <w:lang w:eastAsia="en-GB"/>
+                                <w14:ligatures w14:val="none"/>
+                              </w:rPr>
+                              <w:t>toString</w:t>
+                            </w:r>
+                            <w:proofErr w:type="spellEnd"/>
+                            <w:r>
+                              <w:rPr>
+                                <w:rFonts w:ascii="Courier New" w:eastAsia="Times New Roman" w:hAnsi="Courier New" w:cs="Courier New"/>
+                                <w:color w:val="080808"/>
+                                <w:kern w:val="0"/>
+                                <w:sz w:val="20"/>
+                                <w:szCs w:val="20"/>
+                                <w:lang w:eastAsia="en-GB"/>
+                                <w14:ligatures w14:val="none"/>
+                              </w:rPr>
+                              <w:t>();</w:t>
                             </w:r>
                             <w:r>
                               <w:rPr>
@@ -17609,7 +18353,67 @@
                                 <w:lang w:eastAsia="en-GB"/>
                                 <w14:ligatures w14:val="none"/>
                               </w:rPr>
-                              <w:t>//Use Google Gson to map the json string to a java object</w:t>
+                              <w:t xml:space="preserve">//Use Google </w:t>
+                            </w:r>
+                            <w:proofErr w:type="spellStart"/>
+                            <w:r>
+                              <w:rPr>
+                                <w:rFonts w:ascii="Courier New" w:eastAsia="Times New Roman" w:hAnsi="Courier New" w:cs="Courier New"/>
+                                <w:i/>
+                                <w:iCs/>
+                                <w:color w:val="8C8C8C"/>
+                                <w:kern w:val="0"/>
+                                <w:sz w:val="20"/>
+                                <w:szCs w:val="20"/>
+                                <w:lang w:eastAsia="en-GB"/>
+                                <w14:ligatures w14:val="none"/>
+                              </w:rPr>
+                              <w:t>Gson</w:t>
+                            </w:r>
+                            <w:proofErr w:type="spellEnd"/>
+                            <w:r>
+                              <w:rPr>
+                                <w:rFonts w:ascii="Courier New" w:eastAsia="Times New Roman" w:hAnsi="Courier New" w:cs="Courier New"/>
+                                <w:i/>
+                                <w:iCs/>
+                                <w:color w:val="8C8C8C"/>
+                                <w:kern w:val="0"/>
+                                <w:sz w:val="20"/>
+                                <w:szCs w:val="20"/>
+                                <w:lang w:eastAsia="en-GB"/>
+                                <w14:ligatures w14:val="none"/>
+                              </w:rPr>
+                              <w:t xml:space="preserve"> to map the </w:t>
+                            </w:r>
+                            <w:proofErr w:type="spellStart"/>
+                            <w:r>
+                              <w:rPr>
+                                <w:rFonts w:ascii="Courier New" w:eastAsia="Times New Roman" w:hAnsi="Courier New" w:cs="Courier New"/>
+                                <w:i/>
+                                <w:iCs/>
+                                <w:color w:val="8C8C8C"/>
+                                <w:kern w:val="0"/>
+                                <w:sz w:val="20"/>
+                                <w:szCs w:val="20"/>
+                                <w:lang w:eastAsia="en-GB"/>
+                                <w14:ligatures w14:val="none"/>
+                              </w:rPr>
+                              <w:t>json</w:t>
+                            </w:r>
+                            <w:proofErr w:type="spellEnd"/>
+                            <w:r>
+                              <w:rPr>
+                                <w:rFonts w:ascii="Courier New" w:eastAsia="Times New Roman" w:hAnsi="Courier New" w:cs="Courier New"/>
+                                <w:i/>
+                                <w:iCs/>
+                                <w:color w:val="8C8C8C"/>
+                                <w:kern w:val="0"/>
+                                <w:sz w:val="20"/>
+                                <w:szCs w:val="20"/>
+                                <w:lang w:eastAsia="en-GB"/>
+                                <w14:ligatures w14:val="none"/>
+                              </w:rPr>
+                              <w:t xml:space="preserve"> string to a java object</w:t>
                             </w:r>
                             <w:r>
                               <w:rPr>
@@ -17640,6 +18444,7 @@
                               </w:rPr>
                               <w:br/>
                             </w:r>
+                            <w:proofErr w:type="spellStart"/>
                             <w:r>
                               <w:rPr>
                                 <w:rFonts w:ascii="Courier New" w:eastAsia="Times New Roman" w:hAnsi="Courier New" w:cs="Courier New"/>
@@ -17650,7 +18455,46 @@
                                 <w:lang w:eastAsia="en-GB"/>
                                 <w14:ligatures w14:val="none"/>
                               </w:rPr>
-                              <w:t xml:space="preserve">Gson gson </w:t>
+                              <w:t>Gson</w:t>
+                            </w:r>
+                            <w:proofErr w:type="spellEnd"/>
+                            <w:r>
+                              <w:rPr>
+                                <w:rFonts w:ascii="Courier New" w:eastAsia="Times New Roman" w:hAnsi="Courier New" w:cs="Courier New"/>
+                                <w:color w:val="000000"/>
+                                <w:kern w:val="0"/>
+                                <w:sz w:val="20"/>
+                                <w:szCs w:val="20"/>
+                                <w:lang w:eastAsia="en-GB"/>
+                                <w14:ligatures w14:val="none"/>
+                              </w:rPr>
+                              <w:t xml:space="preserve"> </w:t>
+                            </w:r>
+                            <w:proofErr w:type="spellStart"/>
+                            <w:r>
+                              <w:rPr>
+                                <w:rFonts w:ascii="Courier New" w:eastAsia="Times New Roman" w:hAnsi="Courier New" w:cs="Courier New"/>
+                                <w:color w:val="000000"/>
+                                <w:kern w:val="0"/>
+                                <w:sz w:val="20"/>
+                                <w:szCs w:val="20"/>
+                                <w:lang w:eastAsia="en-GB"/>
+                                <w14:ligatures w14:val="none"/>
+                              </w:rPr>
+                              <w:t>gson</w:t>
+                            </w:r>
+                            <w:proofErr w:type="spellEnd"/>
+                            <w:r>
+                              <w:rPr>
+                                <w:rFonts w:ascii="Courier New" w:eastAsia="Times New Roman" w:hAnsi="Courier New" w:cs="Courier New"/>
+                                <w:color w:val="000000"/>
+                                <w:kern w:val="0"/>
+                                <w:sz w:val="20"/>
+                                <w:szCs w:val="20"/>
+                                <w:lang w:eastAsia="en-GB"/>
+                                <w14:ligatures w14:val="none"/>
+                              </w:rPr>
+                              <w:t xml:space="preserve"> </w:t>
                             </w:r>
                             <w:r>
                               <w:rPr>
@@ -17676,6 +18520,7 @@
                               </w:rPr>
                               <w:t xml:space="preserve">new </w:t>
                             </w:r>
+                            <w:proofErr w:type="spellStart"/>
                             <w:r>
                               <w:rPr>
                                 <w:rFonts w:ascii="Courier New" w:eastAsia="Times New Roman" w:hAnsi="Courier New" w:cs="Courier New"/>
@@ -17686,7 +18531,20 @@
                                 <w:lang w:eastAsia="en-GB"/>
                                 <w14:ligatures w14:val="none"/>
                               </w:rPr>
-                              <w:t>Gson();</w:t>
+                              <w:t>Gson</w:t>
+                            </w:r>
+                            <w:proofErr w:type="spellEnd"/>
+                            <w:r>
+                              <w:rPr>
+                                <w:rFonts w:ascii="Courier New" w:eastAsia="Times New Roman" w:hAnsi="Courier New" w:cs="Courier New"/>
+                                <w:color w:val="080808"/>
+                                <w:kern w:val="0"/>
+                                <w:sz w:val="20"/>
+                                <w:szCs w:val="20"/>
+                                <w:lang w:eastAsia="en-GB"/>
+                                <w14:ligatures w14:val="none"/>
+                              </w:rPr>
+                              <w:t>();</w:t>
                             </w:r>
                             <w:r>
                               <w:rPr>
@@ -17700,6 +18558,7 @@
                               </w:rPr>
                               <w:br/>
                             </w:r>
+                            <w:proofErr w:type="spellStart"/>
                             <w:r>
                               <w:rPr>
                                 <w:rFonts w:ascii="Courier New" w:eastAsia="Times New Roman" w:hAnsi="Courier New" w:cs="Courier New"/>
@@ -17710,7 +18569,46 @@
                                 <w:lang w:eastAsia="en-GB"/>
                                 <w14:ligatures w14:val="none"/>
                               </w:rPr>
-                              <w:t xml:space="preserve">DuckPic duckpic </w:t>
+                              <w:t>DuckPic</w:t>
+                            </w:r>
+                            <w:proofErr w:type="spellEnd"/>
+                            <w:r>
+                              <w:rPr>
+                                <w:rFonts w:ascii="Courier New" w:eastAsia="Times New Roman" w:hAnsi="Courier New" w:cs="Courier New"/>
+                                <w:color w:val="000000"/>
+                                <w:kern w:val="0"/>
+                                <w:sz w:val="20"/>
+                                <w:szCs w:val="20"/>
+                                <w:lang w:eastAsia="en-GB"/>
+                                <w14:ligatures w14:val="none"/>
+                              </w:rPr>
+                              <w:t xml:space="preserve"> </w:t>
+                            </w:r>
+                            <w:proofErr w:type="spellStart"/>
+                            <w:r>
+                              <w:rPr>
+                                <w:rFonts w:ascii="Courier New" w:eastAsia="Times New Roman" w:hAnsi="Courier New" w:cs="Courier New"/>
+                                <w:color w:val="000000"/>
+                                <w:kern w:val="0"/>
+                                <w:sz w:val="20"/>
+                                <w:szCs w:val="20"/>
+                                <w:lang w:eastAsia="en-GB"/>
+                                <w14:ligatures w14:val="none"/>
+                              </w:rPr>
+                              <w:t>duckpic</w:t>
+                            </w:r>
+                            <w:proofErr w:type="spellEnd"/>
+                            <w:r>
+                              <w:rPr>
+                                <w:rFonts w:ascii="Courier New" w:eastAsia="Times New Roman" w:hAnsi="Courier New" w:cs="Courier New"/>
+                                <w:color w:val="000000"/>
+                                <w:kern w:val="0"/>
+                                <w:sz w:val="20"/>
+                                <w:szCs w:val="20"/>
+                                <w:lang w:eastAsia="en-GB"/>
+                                <w14:ligatures w14:val="none"/>
+                              </w:rPr>
+                              <w:t xml:space="preserve"> </w:t>
                             </w:r>
                             <w:r>
                               <w:rPr>
@@ -17724,6 +18622,7 @@
                               </w:rPr>
                               <w:t xml:space="preserve">= </w:t>
                             </w:r>
+                            <w:proofErr w:type="spellStart"/>
                             <w:r>
                               <w:rPr>
                                 <w:rFonts w:ascii="Courier New" w:eastAsia="Times New Roman" w:hAnsi="Courier New" w:cs="Courier New"/>
@@ -17746,8 +18645,22 @@
                                 <w:lang w:eastAsia="en-GB"/>
                                 <w14:ligatures w14:val="none"/>
                               </w:rPr>
-                              <w:t>.fromJson(</w:t>
+                              <w:t>.fromJson</w:t>
                             </w:r>
+                            <w:proofErr w:type="spellEnd"/>
+                            <w:r>
+                              <w:rPr>
+                                <w:rFonts w:ascii="Courier New" w:eastAsia="Times New Roman" w:hAnsi="Courier New" w:cs="Courier New"/>
+                                <w:color w:val="080808"/>
+                                <w:kern w:val="0"/>
+                                <w:sz w:val="20"/>
+                                <w:szCs w:val="20"/>
+                                <w:lang w:eastAsia="en-GB"/>
+                                <w14:ligatures w14:val="none"/>
+                              </w:rPr>
+                              <w:t>(</w:t>
+                            </w:r>
+                            <w:proofErr w:type="spellStart"/>
                             <w:r>
                               <w:rPr>
                                 <w:rFonts w:ascii="Courier New" w:eastAsia="Times New Roman" w:hAnsi="Courier New" w:cs="Courier New"/>
@@ -17760,6 +18673,7 @@
                               </w:rPr>
                               <w:t>responseString</w:t>
                             </w:r>
+                            <w:proofErr w:type="spellEnd"/>
                             <w:r>
                               <w:rPr>
                                 <w:rFonts w:ascii="Courier New" w:eastAsia="Times New Roman" w:hAnsi="Courier New" w:cs="Courier New"/>
@@ -17772,6 +18686,7 @@
                               </w:rPr>
                               <w:t xml:space="preserve">, </w:t>
                             </w:r>
+                            <w:proofErr w:type="spellStart"/>
                             <w:r>
                               <w:rPr>
                                 <w:rFonts w:ascii="Courier New" w:eastAsia="Times New Roman" w:hAnsi="Courier New" w:cs="Courier New"/>
@@ -17808,6 +18723,7 @@
                               </w:rPr>
                               <w:t>class</w:t>
                             </w:r>
+                            <w:proofErr w:type="spellEnd"/>
                             <w:r>
                               <w:rPr>
                                 <w:rFonts w:ascii="Courier New" w:eastAsia="Times New Roman" w:hAnsi="Courier New" w:cs="Courier New"/>
@@ -17868,7 +18784,37 @@
                           <w:lang w:eastAsia="en-GB"/>
                           <w14:ligatures w14:val="none"/>
                         </w:rPr>
-                        <w:t>//Turn response body into a json String</w:t>
+                        <w:t xml:space="preserve">//Turn response body into a </w:t>
+                      </w:r>
+                      <w:proofErr w:type="spellStart"/>
+                      <w:r>
+                        <w:rPr>
+                          <w:rFonts w:ascii="Courier New" w:eastAsia="Times New Roman" w:hAnsi="Courier New" w:cs="Courier New"/>
+                          <w:i/>
+                          <w:iCs/>
+                          <w:color w:val="8C8C8C"/>
+                          <w:kern w:val="0"/>
+                          <w:sz w:val="20"/>
+                          <w:szCs w:val="20"/>
+                          <w:lang w:eastAsia="en-GB"/>
+                          <w14:ligatures w14:val="none"/>
+                        </w:rPr>
+                        <w:t>json</w:t>
+                      </w:r>
+                      <w:proofErr w:type="spellEnd"/>
+                      <w:r>
+                        <w:rPr>
+                          <w:rFonts w:ascii="Courier New" w:eastAsia="Times New Roman" w:hAnsi="Courier New" w:cs="Courier New"/>
+                          <w:i/>
+                          <w:iCs/>
+                          <w:color w:val="8C8C8C"/>
+                          <w:kern w:val="0"/>
+                          <w:sz w:val="20"/>
+                          <w:szCs w:val="20"/>
+                          <w:lang w:eastAsia="en-GB"/>
+                          <w14:ligatures w14:val="none"/>
+                        </w:rPr>
+                        <w:t xml:space="preserve"> String</w:t>
                       </w:r>
                       <w:r>
                         <w:rPr>
@@ -17884,6 +18830,7 @@
                         </w:rPr>
                         <w:br/>
                       </w:r>
+                      <w:proofErr w:type="spellStart"/>
                       <w:r>
                         <w:rPr>
                           <w:rFonts w:ascii="Courier New" w:eastAsia="Times New Roman" w:hAnsi="Courier New" w:cs="Courier New"/>
@@ -17894,7 +18841,46 @@
                           <w:lang w:eastAsia="en-GB"/>
                           <w14:ligatures w14:val="none"/>
                         </w:rPr>
-                        <w:t xml:space="preserve">String responseString </w:t>
+                        <w:t>String</w:t>
+                      </w:r>
+                      <w:proofErr w:type="spellEnd"/>
+                      <w:r>
+                        <w:rPr>
+                          <w:rFonts w:ascii="Courier New" w:eastAsia="Times New Roman" w:hAnsi="Courier New" w:cs="Courier New"/>
+                          <w:color w:val="000000"/>
+                          <w:kern w:val="0"/>
+                          <w:sz w:val="20"/>
+                          <w:szCs w:val="20"/>
+                          <w:lang w:eastAsia="en-GB"/>
+                          <w14:ligatures w14:val="none"/>
+                        </w:rPr>
+                        <w:t xml:space="preserve"> </w:t>
+                      </w:r>
+                      <w:proofErr w:type="spellStart"/>
+                      <w:r>
+                        <w:rPr>
+                          <w:rFonts w:ascii="Courier New" w:eastAsia="Times New Roman" w:hAnsi="Courier New" w:cs="Courier New"/>
+                          <w:color w:val="000000"/>
+                          <w:kern w:val="0"/>
+                          <w:sz w:val="20"/>
+                          <w:szCs w:val="20"/>
+                          <w:lang w:eastAsia="en-GB"/>
+                          <w14:ligatures w14:val="none"/>
+                        </w:rPr>
+                        <w:t>responseString</w:t>
+                      </w:r>
+                      <w:proofErr w:type="spellEnd"/>
+                      <w:r>
+                        <w:rPr>
+                          <w:rFonts w:ascii="Courier New" w:eastAsia="Times New Roman" w:hAnsi="Courier New" w:cs="Courier New"/>
+                          <w:color w:val="000000"/>
+                          <w:kern w:val="0"/>
+                          <w:sz w:val="20"/>
+                          <w:szCs w:val="20"/>
+                          <w:lang w:eastAsia="en-GB"/>
+                          <w14:ligatures w14:val="none"/>
+                        </w:rPr>
+                        <w:t xml:space="preserve"> </w:t>
                       </w:r>
                       <w:r>
                         <w:rPr>
@@ -17908,6 +18894,7 @@
                         </w:rPr>
                         <w:t xml:space="preserve">= </w:t>
                       </w:r>
+                      <w:proofErr w:type="spellStart"/>
                       <w:r>
                         <w:rPr>
                           <w:rFonts w:ascii="Courier New" w:eastAsia="Times New Roman" w:hAnsi="Courier New" w:cs="Courier New"/>
@@ -17930,7 +18917,46 @@
                           <w:lang w:eastAsia="en-GB"/>
                           <w14:ligatures w14:val="none"/>
                         </w:rPr>
-                        <w:t>.body().toString();</w:t>
+                        <w:t>.body</w:t>
+                      </w:r>
+                      <w:proofErr w:type="spellEnd"/>
+                      <w:r>
+                        <w:rPr>
+                          <w:rFonts w:ascii="Courier New" w:eastAsia="Times New Roman" w:hAnsi="Courier New" w:cs="Courier New"/>
+                          <w:color w:val="080808"/>
+                          <w:kern w:val="0"/>
+                          <w:sz w:val="20"/>
+                          <w:szCs w:val="20"/>
+                          <w:lang w:eastAsia="en-GB"/>
+                          <w14:ligatures w14:val="none"/>
+                        </w:rPr>
+                        <w:t>().</w:t>
+                      </w:r>
+                      <w:proofErr w:type="spellStart"/>
+                      <w:r>
+                        <w:rPr>
+                          <w:rFonts w:ascii="Courier New" w:eastAsia="Times New Roman" w:hAnsi="Courier New" w:cs="Courier New"/>
+                          <w:color w:val="080808"/>
+                          <w:kern w:val="0"/>
+                          <w:sz w:val="20"/>
+                          <w:szCs w:val="20"/>
+                          <w:lang w:eastAsia="en-GB"/>
+                          <w14:ligatures w14:val="none"/>
+                        </w:rPr>
+                        <w:t>toString</w:t>
+                      </w:r>
+                      <w:proofErr w:type="spellEnd"/>
+                      <w:r>
+                        <w:rPr>
+                          <w:rFonts w:ascii="Courier New" w:eastAsia="Times New Roman" w:hAnsi="Courier New" w:cs="Courier New"/>
+                          <w:color w:val="080808"/>
+                          <w:kern w:val="0"/>
+                          <w:sz w:val="20"/>
+                          <w:szCs w:val="20"/>
+                          <w:lang w:eastAsia="en-GB"/>
+                          <w14:ligatures w14:val="none"/>
+                        </w:rPr>
+                        <w:t>();</w:t>
                       </w:r>
                       <w:r>
                         <w:rPr>
@@ -17956,7 +18982,67 @@
                           <w:lang w:eastAsia="en-GB"/>
                           <w14:ligatures w14:val="none"/>
                         </w:rPr>
-                        <w:t>//Use Google Gson to map the json string to a java object</w:t>
+                        <w:t xml:space="preserve">//Use Google </w:t>
+                      </w:r>
+                      <w:proofErr w:type="spellStart"/>
+                      <w:r>
+                        <w:rPr>
+                          <w:rFonts w:ascii="Courier New" w:eastAsia="Times New Roman" w:hAnsi="Courier New" w:cs="Courier New"/>
+                          <w:i/>
+                          <w:iCs/>
+                          <w:color w:val="8C8C8C"/>
+                          <w:kern w:val="0"/>
+                          <w:sz w:val="20"/>
+                          <w:szCs w:val="20"/>
+                          <w:lang w:eastAsia="en-GB"/>
+                          <w14:ligatures w14:val="none"/>
+                        </w:rPr>
+                        <w:t>Gson</w:t>
+                      </w:r>
+                      <w:proofErr w:type="spellEnd"/>
+                      <w:r>
+                        <w:rPr>
+                          <w:rFonts w:ascii="Courier New" w:eastAsia="Times New Roman" w:hAnsi="Courier New" w:cs="Courier New"/>
+                          <w:i/>
+                          <w:iCs/>
+                          <w:color w:val="8C8C8C"/>
+                          <w:kern w:val="0"/>
+                          <w:sz w:val="20"/>
+                          <w:szCs w:val="20"/>
+                          <w:lang w:eastAsia="en-GB"/>
+                          <w14:ligatures w14:val="none"/>
+                        </w:rPr>
+                        <w:t xml:space="preserve"> to map the </w:t>
+                      </w:r>
+                      <w:proofErr w:type="spellStart"/>
+                      <w:r>
+                        <w:rPr>
+                          <w:rFonts w:ascii="Courier New" w:eastAsia="Times New Roman" w:hAnsi="Courier New" w:cs="Courier New"/>
+                          <w:i/>
+                          <w:iCs/>
+                          <w:color w:val="8C8C8C"/>
+                          <w:kern w:val="0"/>
+                          <w:sz w:val="20"/>
+                          <w:szCs w:val="20"/>
+                          <w:lang w:eastAsia="en-GB"/>
+                          <w14:ligatures w14:val="none"/>
+                        </w:rPr>
+                        <w:t>json</w:t>
+                      </w:r>
+                      <w:proofErr w:type="spellEnd"/>
+                      <w:r>
+                        <w:rPr>
+                          <w:rFonts w:ascii="Courier New" w:eastAsia="Times New Roman" w:hAnsi="Courier New" w:cs="Courier New"/>
+                          <w:i/>
+                          <w:iCs/>
+                          <w:color w:val="8C8C8C"/>
+                          <w:kern w:val="0"/>
+                          <w:sz w:val="20"/>
+                          <w:szCs w:val="20"/>
+                          <w:lang w:eastAsia="en-GB"/>
+                          <w14:ligatures w14:val="none"/>
+                        </w:rPr>
+                        <w:t xml:space="preserve"> string to a java object</w:t>
                       </w:r>
                       <w:r>
                         <w:rPr>
@@ -17987,6 +19073,7 @@
                         </w:rPr>
                         <w:br/>
                       </w:r>
+                      <w:proofErr w:type="spellStart"/>
                       <w:r>
                         <w:rPr>
                           <w:rFonts w:ascii="Courier New" w:eastAsia="Times New Roman" w:hAnsi="Courier New" w:cs="Courier New"/>
@@ -17997,7 +19084,46 @@
                           <w:lang w:eastAsia="en-GB"/>
                           <w14:ligatures w14:val="none"/>
                         </w:rPr>
-                        <w:t xml:space="preserve">Gson gson </w:t>
+                        <w:t>Gson</w:t>
+                      </w:r>
+                      <w:proofErr w:type="spellEnd"/>
+                      <w:r>
+                        <w:rPr>
+                          <w:rFonts w:ascii="Courier New" w:eastAsia="Times New Roman" w:hAnsi="Courier New" w:cs="Courier New"/>
+                          <w:color w:val="000000"/>
+                          <w:kern w:val="0"/>
+                          <w:sz w:val="20"/>
+                          <w:szCs w:val="20"/>
+                          <w:lang w:eastAsia="en-GB"/>
+                          <w14:ligatures w14:val="none"/>
+                        </w:rPr>
+                        <w:t xml:space="preserve"> </w:t>
+                      </w:r>
+                      <w:proofErr w:type="spellStart"/>
+                      <w:r>
+                        <w:rPr>
+                          <w:rFonts w:ascii="Courier New" w:eastAsia="Times New Roman" w:hAnsi="Courier New" w:cs="Courier New"/>
+                          <w:color w:val="000000"/>
+                          <w:kern w:val="0"/>
+                          <w:sz w:val="20"/>
+                          <w:szCs w:val="20"/>
+                          <w:lang w:eastAsia="en-GB"/>
+                          <w14:ligatures w14:val="none"/>
+                        </w:rPr>
+                        <w:t>gson</w:t>
+                      </w:r>
+                      <w:proofErr w:type="spellEnd"/>
+                      <w:r>
+                        <w:rPr>
+                          <w:rFonts w:ascii="Courier New" w:eastAsia="Times New Roman" w:hAnsi="Courier New" w:cs="Courier New"/>
+                          <w:color w:val="000000"/>
+                          <w:kern w:val="0"/>
+                          <w:sz w:val="20"/>
+                          <w:szCs w:val="20"/>
+                          <w:lang w:eastAsia="en-GB"/>
+                          <w14:ligatures w14:val="none"/>
+                        </w:rPr>
+                        <w:t xml:space="preserve"> </w:t>
                       </w:r>
                       <w:r>
                         <w:rPr>
@@ -18023,6 +19149,7 @@
                         </w:rPr>
                         <w:t xml:space="preserve">new </w:t>
                       </w:r>
+                      <w:proofErr w:type="spellStart"/>
                       <w:r>
                         <w:rPr>
                           <w:rFonts w:ascii="Courier New" w:eastAsia="Times New Roman" w:hAnsi="Courier New" w:cs="Courier New"/>
@@ -18033,7 +19160,20 @@
                           <w:lang w:eastAsia="en-GB"/>
                           <w14:ligatures w14:val="none"/>
                         </w:rPr>
-                        <w:t>Gson();</w:t>
+                        <w:t>Gson</w:t>
+                      </w:r>
+                      <w:proofErr w:type="spellEnd"/>
+                      <w:r>
+                        <w:rPr>
+                          <w:rFonts w:ascii="Courier New" w:eastAsia="Times New Roman" w:hAnsi="Courier New" w:cs="Courier New"/>
+                          <w:color w:val="080808"/>
+                          <w:kern w:val="0"/>
+                          <w:sz w:val="20"/>
+                          <w:szCs w:val="20"/>
+                          <w:lang w:eastAsia="en-GB"/>
+                          <w14:ligatures w14:val="none"/>
+                        </w:rPr>
+                        <w:t>();</w:t>
                       </w:r>
                       <w:r>
                         <w:rPr>
@@ -18047,6 +19187,7 @@
                         </w:rPr>
                         <w:br/>
                       </w:r>
+                      <w:proofErr w:type="spellStart"/>
                       <w:r>
                         <w:rPr>
                           <w:rFonts w:ascii="Courier New" w:eastAsia="Times New Roman" w:hAnsi="Courier New" w:cs="Courier New"/>
@@ -18057,7 +19198,46 @@
                           <w:lang w:eastAsia="en-GB"/>
                           <w14:ligatures w14:val="none"/>
                         </w:rPr>
-                        <w:t xml:space="preserve">DuckPic duckpic </w:t>
+                        <w:t>DuckPic</w:t>
+                      </w:r>
+                      <w:proofErr w:type="spellEnd"/>
+                      <w:r>
+                        <w:rPr>
+                          <w:rFonts w:ascii="Courier New" w:eastAsia="Times New Roman" w:hAnsi="Courier New" w:cs="Courier New"/>
+                          <w:color w:val="000000"/>
+                          <w:kern w:val="0"/>
+                          <w:sz w:val="20"/>
+                          <w:szCs w:val="20"/>
+                          <w:lang w:eastAsia="en-GB"/>
+                          <w14:ligatures w14:val="none"/>
+                        </w:rPr>
+                        <w:t xml:space="preserve"> </w:t>
+                      </w:r>
+                      <w:proofErr w:type="spellStart"/>
+                      <w:r>
+                        <w:rPr>
+                          <w:rFonts w:ascii="Courier New" w:eastAsia="Times New Roman" w:hAnsi="Courier New" w:cs="Courier New"/>
+                          <w:color w:val="000000"/>
+                          <w:kern w:val="0"/>
+                          <w:sz w:val="20"/>
+                          <w:szCs w:val="20"/>
+                          <w:lang w:eastAsia="en-GB"/>
+                          <w14:ligatures w14:val="none"/>
+                        </w:rPr>
+                        <w:t>duckpic</w:t>
+                      </w:r>
+                      <w:proofErr w:type="spellEnd"/>
+                      <w:r>
+                        <w:rPr>
+                          <w:rFonts w:ascii="Courier New" w:eastAsia="Times New Roman" w:hAnsi="Courier New" w:cs="Courier New"/>
+                          <w:color w:val="000000"/>
+                          <w:kern w:val="0"/>
+                          <w:sz w:val="20"/>
+                          <w:szCs w:val="20"/>
+                          <w:lang w:eastAsia="en-GB"/>
+                          <w14:ligatures w14:val="none"/>
+                        </w:rPr>
+                        <w:t xml:space="preserve"> </w:t>
                       </w:r>
                       <w:r>
                         <w:rPr>
@@ -18071,6 +19251,7 @@
                         </w:rPr>
                         <w:t xml:space="preserve">= </w:t>
                       </w:r>
+                      <w:proofErr w:type="spellStart"/>
                       <w:r>
                         <w:rPr>
                           <w:rFonts w:ascii="Courier New" w:eastAsia="Times New Roman" w:hAnsi="Courier New" w:cs="Courier New"/>
@@ -18093,8 +19274,22 @@
                           <w:lang w:eastAsia="en-GB"/>
                           <w14:ligatures w14:val="none"/>
                         </w:rPr>
-                        <w:t>.fromJson(</w:t>
+                        <w:t>.fromJson</w:t>
                       </w:r>
+                      <w:proofErr w:type="spellEnd"/>
+                      <w:r>
+                        <w:rPr>
+                          <w:rFonts w:ascii="Courier New" w:eastAsia="Times New Roman" w:hAnsi="Courier New" w:cs="Courier New"/>
+                          <w:color w:val="080808"/>
+                          <w:kern w:val="0"/>
+                          <w:sz w:val="20"/>
+                          <w:szCs w:val="20"/>
+                          <w:lang w:eastAsia="en-GB"/>
+                          <w14:ligatures w14:val="none"/>
+                        </w:rPr>
+                        <w:t>(</w:t>
+                      </w:r>
+                      <w:proofErr w:type="spellStart"/>
                       <w:r>
                         <w:rPr>
                           <w:rFonts w:ascii="Courier New" w:eastAsia="Times New Roman" w:hAnsi="Courier New" w:cs="Courier New"/>
@@ -18107,6 +19302,7 @@
                         </w:rPr>
                         <w:t>responseString</w:t>
                       </w:r>
+                      <w:proofErr w:type="spellEnd"/>
                       <w:r>
                         <w:rPr>
                           <w:rFonts w:ascii="Courier New" w:eastAsia="Times New Roman" w:hAnsi="Courier New" w:cs="Courier New"/>
@@ -18119,6 +19315,7 @@
                         </w:rPr>
                         <w:t xml:space="preserve">, </w:t>
                       </w:r>
+                      <w:proofErr w:type="spellStart"/>
                       <w:r>
                         <w:rPr>
                           <w:rFonts w:ascii="Courier New" w:eastAsia="Times New Roman" w:hAnsi="Courier New" w:cs="Courier New"/>
@@ -18155,6 +19352,7 @@
                         </w:rPr>
                         <w:t>class</w:t>
                       </w:r>
+                      <w:proofErr w:type="spellEnd"/>
                       <w:r>
                         <w:rPr>
                           <w:rFonts w:ascii="Courier New" w:eastAsia="Times New Roman" w:hAnsi="Courier New" w:cs="Courier New"/>
@@ -18265,7 +19463,67 @@
                                 <w:lang w:eastAsia="en-GB"/>
                                 <w14:ligatures w14:val="none"/>
                               </w:rPr>
-                              <w:t>//Add duckpic object to model. Use Thymeleaf in html to get URL.</w:t>
+                              <w:t xml:space="preserve">//Add </w:t>
+                            </w:r>
+                            <w:proofErr w:type="spellStart"/>
+                            <w:r>
+                              <w:rPr>
+                                <w:rFonts w:ascii="Courier New" w:eastAsia="Times New Roman" w:hAnsi="Courier New" w:cs="Courier New"/>
+                                <w:i/>
+                                <w:iCs/>
+                                <w:color w:val="8C8C8C"/>
+                                <w:kern w:val="0"/>
+                                <w:sz w:val="20"/>
+                                <w:szCs w:val="20"/>
+                                <w:lang w:eastAsia="en-GB"/>
+                                <w14:ligatures w14:val="none"/>
+                              </w:rPr>
+                              <w:t>duckpic</w:t>
+                            </w:r>
+                            <w:proofErr w:type="spellEnd"/>
+                            <w:r>
+                              <w:rPr>
+                                <w:rFonts w:ascii="Courier New" w:eastAsia="Times New Roman" w:hAnsi="Courier New" w:cs="Courier New"/>
+                                <w:i/>
+                                <w:iCs/>
+                                <w:color w:val="8C8C8C"/>
+                                <w:kern w:val="0"/>
+                                <w:sz w:val="20"/>
+                                <w:szCs w:val="20"/>
+                                <w:lang w:eastAsia="en-GB"/>
+                                <w14:ligatures w14:val="none"/>
+                              </w:rPr>
+                              <w:t xml:space="preserve"> object to model. Use </w:t>
+                            </w:r>
+                            <w:proofErr w:type="spellStart"/>
+                            <w:r>
+                              <w:rPr>
+                                <w:rFonts w:ascii="Courier New" w:eastAsia="Times New Roman" w:hAnsi="Courier New" w:cs="Courier New"/>
+                                <w:i/>
+                                <w:iCs/>
+                                <w:color w:val="8C8C8C"/>
+                                <w:kern w:val="0"/>
+                                <w:sz w:val="20"/>
+                                <w:szCs w:val="20"/>
+                                <w:lang w:eastAsia="en-GB"/>
+                                <w14:ligatures w14:val="none"/>
+                              </w:rPr>
+                              <w:t>Thymeleaf</w:t>
+                            </w:r>
+                            <w:proofErr w:type="spellEnd"/>
+                            <w:r>
+                              <w:rPr>
+                                <w:rFonts w:ascii="Courier New" w:eastAsia="Times New Roman" w:hAnsi="Courier New" w:cs="Courier New"/>
+                                <w:i/>
+                                <w:iCs/>
+                                <w:color w:val="8C8C8C"/>
+                                <w:kern w:val="0"/>
+                                <w:sz w:val="20"/>
+                                <w:szCs w:val="20"/>
+                                <w:lang w:eastAsia="en-GB"/>
+                                <w14:ligatures w14:val="none"/>
+                              </w:rPr>
+                              <w:t xml:space="preserve"> in html to get URL.</w:t>
                             </w:r>
                             <w:r>
                               <w:rPr>
@@ -18282,6 +19540,7 @@
                               <w:br/>
                               <w:t xml:space="preserve">    </w:t>
                             </w:r>
+                            <w:proofErr w:type="spellStart"/>
                             <w:r>
                               <w:rPr>
                                 <w:rFonts w:ascii="Courier New" w:eastAsia="Times New Roman" w:hAnsi="Courier New" w:cs="Courier New"/>
@@ -18292,7 +19551,20 @@
                                 <w:lang w:eastAsia="en-GB"/>
                                 <w14:ligatures w14:val="none"/>
                               </w:rPr>
-                              <w:t>model.addAttribute(</w:t>
+                              <w:t>model.addAttribute</w:t>
+                            </w:r>
+                            <w:proofErr w:type="spellEnd"/>
+                            <w:r>
+                              <w:rPr>
+                                <w:rFonts w:ascii="Courier New" w:eastAsia="Times New Roman" w:hAnsi="Courier New" w:cs="Courier New"/>
+                                <w:color w:val="080808"/>
+                                <w:kern w:val="0"/>
+                                <w:sz w:val="20"/>
+                                <w:szCs w:val="20"/>
+                                <w:lang w:eastAsia="en-GB"/>
+                                <w14:ligatures w14:val="none"/>
+                              </w:rPr>
+                              <w:t>(</w:t>
                             </w:r>
                             <w:r>
                               <w:rPr>
@@ -18304,7 +19576,33 @@
                                 <w:lang w:eastAsia="en-GB"/>
                                 <w14:ligatures w14:val="none"/>
                               </w:rPr>
-                              <w:t>"duckpic"</w:t>
+                              <w:t>"</w:t>
+                            </w:r>
+                            <w:proofErr w:type="spellStart"/>
+                            <w:r>
+                              <w:rPr>
+                                <w:rFonts w:ascii="Courier New" w:eastAsia="Times New Roman" w:hAnsi="Courier New" w:cs="Courier New"/>
+                                <w:color w:val="067D17"/>
+                                <w:kern w:val="0"/>
+                                <w:sz w:val="20"/>
+                                <w:szCs w:val="20"/>
+                                <w:lang w:eastAsia="en-GB"/>
+                                <w14:ligatures w14:val="none"/>
+                              </w:rPr>
+                              <w:t>duckpic</w:t>
+                            </w:r>
+                            <w:proofErr w:type="spellEnd"/>
+                            <w:r>
+                              <w:rPr>
+                                <w:rFonts w:ascii="Courier New" w:eastAsia="Times New Roman" w:hAnsi="Courier New" w:cs="Courier New"/>
+                                <w:color w:val="067D17"/>
+                                <w:kern w:val="0"/>
+                                <w:sz w:val="20"/>
+                                <w:szCs w:val="20"/>
+                                <w:lang w:eastAsia="en-GB"/>
+                                <w14:ligatures w14:val="none"/>
+                              </w:rPr>
+                              <w:t>"</w:t>
                             </w:r>
                             <w:r>
                               <w:rPr>
@@ -18318,6 +19616,7 @@
                               </w:rPr>
                               <w:t xml:space="preserve">, </w:t>
                             </w:r>
+                            <w:proofErr w:type="spellStart"/>
                             <w:r>
                               <w:rPr>
                                 <w:rFonts w:ascii="Courier New" w:eastAsia="Times New Roman" w:hAnsi="Courier New" w:cs="Courier New"/>
@@ -18330,6 +19629,7 @@
                               </w:rPr>
                               <w:t>duckpic</w:t>
                             </w:r>
+                            <w:proofErr w:type="spellEnd"/>
                             <w:r>
                               <w:rPr>
                                 <w:rFonts w:ascii="Courier New" w:eastAsia="Times New Roman" w:hAnsi="Courier New" w:cs="Courier New"/>
@@ -18402,7 +19702,67 @@
                           <w:lang w:eastAsia="en-GB"/>
                           <w14:ligatures w14:val="none"/>
                         </w:rPr>
-                        <w:t>//Add duckpic object to model. Use Thymeleaf in html to get URL.</w:t>
+                        <w:t xml:space="preserve">//Add </w:t>
+                      </w:r>
+                      <w:proofErr w:type="spellStart"/>
+                      <w:r>
+                        <w:rPr>
+                          <w:rFonts w:ascii="Courier New" w:eastAsia="Times New Roman" w:hAnsi="Courier New" w:cs="Courier New"/>
+                          <w:i/>
+                          <w:iCs/>
+                          <w:color w:val="8C8C8C"/>
+                          <w:kern w:val="0"/>
+                          <w:sz w:val="20"/>
+                          <w:szCs w:val="20"/>
+                          <w:lang w:eastAsia="en-GB"/>
+                          <w14:ligatures w14:val="none"/>
+                        </w:rPr>
+                        <w:t>duckpic</w:t>
+                      </w:r>
+                      <w:proofErr w:type="spellEnd"/>
+                      <w:r>
+                        <w:rPr>
+                          <w:rFonts w:ascii="Courier New" w:eastAsia="Times New Roman" w:hAnsi="Courier New" w:cs="Courier New"/>
+                          <w:i/>
+                          <w:iCs/>
+                          <w:color w:val="8C8C8C"/>
+                          <w:kern w:val="0"/>
+                          <w:sz w:val="20"/>
+                          <w:szCs w:val="20"/>
+                          <w:lang w:eastAsia="en-GB"/>
+                          <w14:ligatures w14:val="none"/>
+                        </w:rPr>
+                        <w:t xml:space="preserve"> object to model. Use </w:t>
+                      </w:r>
+                      <w:proofErr w:type="spellStart"/>
+                      <w:r>
+                        <w:rPr>
+                          <w:rFonts w:ascii="Courier New" w:eastAsia="Times New Roman" w:hAnsi="Courier New" w:cs="Courier New"/>
+                          <w:i/>
+                          <w:iCs/>
+                          <w:color w:val="8C8C8C"/>
+                          <w:kern w:val="0"/>
+                          <w:sz w:val="20"/>
+                          <w:szCs w:val="20"/>
+                          <w:lang w:eastAsia="en-GB"/>
+                          <w14:ligatures w14:val="none"/>
+                        </w:rPr>
+                        <w:t>Thymeleaf</w:t>
+                      </w:r>
+                      <w:proofErr w:type="spellEnd"/>
+                      <w:r>
+                        <w:rPr>
+                          <w:rFonts w:ascii="Courier New" w:eastAsia="Times New Roman" w:hAnsi="Courier New" w:cs="Courier New"/>
+                          <w:i/>
+                          <w:iCs/>
+                          <w:color w:val="8C8C8C"/>
+                          <w:kern w:val="0"/>
+                          <w:sz w:val="20"/>
+                          <w:szCs w:val="20"/>
+                          <w:lang w:eastAsia="en-GB"/>
+                          <w14:ligatures w14:val="none"/>
+                        </w:rPr>
+                        <w:t xml:space="preserve"> in html to get URL.</w:t>
                       </w:r>
                       <w:r>
                         <w:rPr>
@@ -18419,6 +19779,7 @@
                         <w:br/>
                         <w:t xml:space="preserve">    </w:t>
                       </w:r>
+                      <w:proofErr w:type="spellStart"/>
                       <w:r>
                         <w:rPr>
                           <w:rFonts w:ascii="Courier New" w:eastAsia="Times New Roman" w:hAnsi="Courier New" w:cs="Courier New"/>
@@ -18429,7 +19790,20 @@
                           <w:lang w:eastAsia="en-GB"/>
                           <w14:ligatures w14:val="none"/>
                         </w:rPr>
-                        <w:t>model.addAttribute(</w:t>
+                        <w:t>model.addAttribute</w:t>
+                      </w:r>
+                      <w:proofErr w:type="spellEnd"/>
+                      <w:r>
+                        <w:rPr>
+                          <w:rFonts w:ascii="Courier New" w:eastAsia="Times New Roman" w:hAnsi="Courier New" w:cs="Courier New"/>
+                          <w:color w:val="080808"/>
+                          <w:kern w:val="0"/>
+                          <w:sz w:val="20"/>
+                          <w:szCs w:val="20"/>
+                          <w:lang w:eastAsia="en-GB"/>
+                          <w14:ligatures w14:val="none"/>
+                        </w:rPr>
+                        <w:t>(</w:t>
                       </w:r>
                       <w:r>
                         <w:rPr>
@@ -18441,7 +19815,33 @@
                           <w:lang w:eastAsia="en-GB"/>
                           <w14:ligatures w14:val="none"/>
                         </w:rPr>
-                        <w:t>"duckpic"</w:t>
+                        <w:t>"</w:t>
+                      </w:r>
+                      <w:proofErr w:type="spellStart"/>
+                      <w:r>
+                        <w:rPr>
+                          <w:rFonts w:ascii="Courier New" w:eastAsia="Times New Roman" w:hAnsi="Courier New" w:cs="Courier New"/>
+                          <w:color w:val="067D17"/>
+                          <w:kern w:val="0"/>
+                          <w:sz w:val="20"/>
+                          <w:szCs w:val="20"/>
+                          <w:lang w:eastAsia="en-GB"/>
+                          <w14:ligatures w14:val="none"/>
+                        </w:rPr>
+                        <w:t>duckpic</w:t>
+                      </w:r>
+                      <w:proofErr w:type="spellEnd"/>
+                      <w:r>
+                        <w:rPr>
+                          <w:rFonts w:ascii="Courier New" w:eastAsia="Times New Roman" w:hAnsi="Courier New" w:cs="Courier New"/>
+                          <w:color w:val="067D17"/>
+                          <w:kern w:val="0"/>
+                          <w:sz w:val="20"/>
+                          <w:szCs w:val="20"/>
+                          <w:lang w:eastAsia="en-GB"/>
+                          <w14:ligatures w14:val="none"/>
+                        </w:rPr>
+                        <w:t>"</w:t>
                       </w:r>
                       <w:r>
                         <w:rPr>
@@ -18455,6 +19855,7 @@
                         </w:rPr>
                         <w:t xml:space="preserve">, </w:t>
                       </w:r>
+                      <w:proofErr w:type="spellStart"/>
                       <w:r>
                         <w:rPr>
                           <w:rFonts w:ascii="Courier New" w:eastAsia="Times New Roman" w:hAnsi="Courier New" w:cs="Courier New"/>
@@ -18467,6 +19868,7 @@
                         </w:rPr>
                         <w:t>duckpic</w:t>
                       </w:r>
+                      <w:proofErr w:type="spellEnd"/>
                       <w:r>
                         <w:rPr>
                           <w:rFonts w:ascii="Courier New" w:eastAsia="Times New Roman" w:hAnsi="Courier New" w:cs="Courier New"/>
@@ -18515,6 +19917,7 @@
       <w:r>
         <w:t xml:space="preserve">The URL can be extracted using </w:t>
       </w:r>
+      <w:proofErr w:type="spellStart"/>
       <w:r>
         <w:rPr>
           <w:rFonts w:eastAsia="Times New Roman" w:cstheme="minorHAnsi"/>
@@ -18557,7 +19960,19 @@
           <w:lang w:eastAsia="en-GB"/>
           <w14:ligatures w14:val="none"/>
         </w:rPr>
-        <w:t>l()</w:t>
+        <w:t>l</w:t>
+      </w:r>
+      <w:proofErr w:type="spellEnd"/>
+      <w:r>
+        <w:rPr>
+          <w:rFonts w:eastAsia="Times New Roman" w:cstheme="minorHAnsi"/>
+          <w:b/>
+          <w:bCs/>
+          <w:kern w:val="0"/>
+          <w:lang w:eastAsia="en-GB"/>
+          <w14:ligatures w14:val="none"/>
+        </w:rPr>
+        <w:t>()</w:t>
       </w:r>
       <w:r>
         <w:rPr>
@@ -18692,6 +20107,7 @@
                               <w:br/>
                               <w:t xml:space="preserve">      &lt;</w:t>
                             </w:r>
+                            <w:proofErr w:type="spellStart"/>
                             <w:r>
                               <w:rPr>
                                 <w:rFonts w:ascii="Courier New" w:eastAsia="Times New Roman" w:hAnsi="Courier New" w:cs="Courier New"/>
@@ -18702,7 +20118,20 @@
                                 <w:lang w:eastAsia="en-GB"/>
                                 <w14:ligatures w14:val="none"/>
                               </w:rPr>
-                              <w:t xml:space="preserve">img </w:t>
+                              <w:t>img</w:t>
+                            </w:r>
+                            <w:proofErr w:type="spellEnd"/>
+                            <w:r>
+                              <w:rPr>
+                                <w:rFonts w:ascii="Courier New" w:eastAsia="Times New Roman" w:hAnsi="Courier New" w:cs="Courier New"/>
+                                <w:color w:val="0033B3"/>
+                                <w:kern w:val="0"/>
+                                <w:sz w:val="20"/>
+                                <w:szCs w:val="20"/>
+                                <w:lang w:eastAsia="en-GB"/>
+                                <w14:ligatures w14:val="none"/>
+                              </w:rPr>
+                              <w:t xml:space="preserve"> </w:t>
                             </w:r>
                             <w:r>
                               <w:rPr>
@@ -18726,8 +20155,35 @@
                                 <w:lang w:eastAsia="en-GB"/>
                                 <w14:ligatures w14:val="none"/>
                               </w:rPr>
-                              <w:t xml:space="preserve">= animal-img </w:t>
+                              <w:t>= animal-</w:t>
                             </w:r>
+                            <w:proofErr w:type="spellStart"/>
+                            <w:r>
+                              <w:rPr>
+                                <w:rFonts w:ascii="Courier New" w:eastAsia="Times New Roman" w:hAnsi="Courier New" w:cs="Courier New"/>
+                                <w:color w:val="067D17"/>
+                                <w:kern w:val="0"/>
+                                <w:sz w:val="20"/>
+                                <w:szCs w:val="20"/>
+                                <w:lang w:eastAsia="en-GB"/>
+                                <w14:ligatures w14:val="none"/>
+                              </w:rPr>
+                              <w:t>img</w:t>
+                            </w:r>
+                            <w:proofErr w:type="spellEnd"/>
+                            <w:r>
+                              <w:rPr>
+                                <w:rFonts w:ascii="Courier New" w:eastAsia="Times New Roman" w:hAnsi="Courier New" w:cs="Courier New"/>
+                                <w:color w:val="067D17"/>
+                                <w:kern w:val="0"/>
+                                <w:sz w:val="20"/>
+                                <w:szCs w:val="20"/>
+                                <w:lang w:eastAsia="en-GB"/>
+                                <w14:ligatures w14:val="none"/>
+                              </w:rPr>
+                              <w:t xml:space="preserve"> </w:t>
+                            </w:r>
+                            <w:proofErr w:type="spellStart"/>
                             <w:r>
                               <w:rPr>
                                 <w:rFonts w:ascii="Courier New" w:eastAsia="Times New Roman" w:hAnsi="Courier New" w:cs="Courier New"/>
@@ -18738,7 +20194,20 @@
                                 <w:lang w:eastAsia="en-GB"/>
                                 <w14:ligatures w14:val="none"/>
                               </w:rPr>
-                              <w:t xml:space="preserve">src </w:t>
+                              <w:t>src</w:t>
+                            </w:r>
+                            <w:proofErr w:type="spellEnd"/>
+                            <w:r>
+                              <w:rPr>
+                                <w:rFonts w:ascii="Courier New" w:eastAsia="Times New Roman" w:hAnsi="Courier New" w:cs="Courier New"/>
+                                <w:color w:val="174AD4"/>
+                                <w:kern w:val="0"/>
+                                <w:sz w:val="20"/>
+                                <w:szCs w:val="20"/>
+                                <w:lang w:eastAsia="en-GB"/>
+                                <w14:ligatures w14:val="none"/>
+                              </w:rPr>
+                              <w:t xml:space="preserve"> </w:t>
                             </w:r>
                             <w:r>
                               <w:rPr>
@@ -18752,6 +20221,7 @@
                               </w:rPr>
                               <w:t xml:space="preserve">= "#" </w:t>
                             </w:r>
+                            <w:proofErr w:type="spellStart"/>
                             <w:r>
                               <w:rPr>
                                 <w:rFonts w:ascii="Courier New" w:eastAsia="Times New Roman" w:hAnsi="Courier New" w:cs="Courier New"/>
@@ -18774,7 +20244,20 @@
                                 <w:lang w:eastAsia="en-GB"/>
                                 <w14:ligatures w14:val="none"/>
                               </w:rPr>
-                              <w:t xml:space="preserve">:src </w:t>
+                              <w:t>:src</w:t>
+                            </w:r>
+                            <w:proofErr w:type="spellEnd"/>
+                            <w:r>
+                              <w:rPr>
+                                <w:rFonts w:ascii="Courier New" w:eastAsia="Times New Roman" w:hAnsi="Courier New" w:cs="Courier New"/>
+                                <w:color w:val="174AD4"/>
+                                <w:kern w:val="0"/>
+                                <w:sz w:val="20"/>
+                                <w:szCs w:val="20"/>
+                                <w:lang w:eastAsia="en-GB"/>
+                                <w14:ligatures w14:val="none"/>
+                              </w:rPr>
+                              <w:t xml:space="preserve"> </w:t>
                             </w:r>
                             <w:r>
                               <w:rPr>
@@ -18910,6 +20393,7 @@
                               </w:rPr>
                               <w:t xml:space="preserve">= "tiny-writing" </w:t>
                             </w:r>
+                            <w:proofErr w:type="spellStart"/>
                             <w:r>
                               <w:rPr>
                                 <w:rFonts w:ascii="Courier New" w:eastAsia="Times New Roman" w:hAnsi="Courier New" w:cs="Courier New"/>
@@ -18934,6 +20418,7 @@
                               </w:rPr>
                               <w:t>:text</w:t>
                             </w:r>
+                            <w:proofErr w:type="spellEnd"/>
                             <w:r>
                               <w:rPr>
                                 <w:rFonts w:ascii="Courier New" w:eastAsia="Times New Roman" w:hAnsi="Courier New" w:cs="Courier New"/>
@@ -18944,7 +20429,33 @@
                                 <w:lang w:eastAsia="en-GB"/>
                                 <w14:ligatures w14:val="none"/>
                               </w:rPr>
-                              <w:t>="${duckpic.message}"</w:t>
+                              <w:t>="${</w:t>
+                            </w:r>
+                            <w:proofErr w:type="spellStart"/>
+                            <w:r>
+                              <w:rPr>
+                                <w:rFonts w:ascii="Courier New" w:eastAsia="Times New Roman" w:hAnsi="Courier New" w:cs="Courier New"/>
+                                <w:color w:val="067D17"/>
+                                <w:kern w:val="0"/>
+                                <w:sz w:val="20"/>
+                                <w:szCs w:val="20"/>
+                                <w:lang w:eastAsia="en-GB"/>
+                                <w14:ligatures w14:val="none"/>
+                              </w:rPr>
+                              <w:t>duckpic.message</w:t>
+                            </w:r>
+                            <w:proofErr w:type="spellEnd"/>
+                            <w:r>
+                              <w:rPr>
+                                <w:rFonts w:ascii="Courier New" w:eastAsia="Times New Roman" w:hAnsi="Courier New" w:cs="Courier New"/>
+                                <w:color w:val="067D17"/>
+                                <w:kern w:val="0"/>
+                                <w:sz w:val="20"/>
+                                <w:szCs w:val="20"/>
+                                <w:lang w:eastAsia="en-GB"/>
+                                <w14:ligatures w14:val="none"/>
+                              </w:rPr>
+                              <w:t>}"</w:t>
                             </w:r>
                             <w:r>
                               <w:rPr>
@@ -18956,7 +20467,33 @@
                                 <w:lang w:eastAsia="en-GB"/>
                                 <w14:ligatures w14:val="none"/>
                               </w:rPr>
-                              <w:t>&gt;Duckpic Message&gt;&lt;/</w:t>
+                              <w:t>&gt;</w:t>
+                            </w:r>
+                            <w:proofErr w:type="spellStart"/>
+                            <w:r>
+                              <w:rPr>
+                                <w:rFonts w:ascii="Courier New" w:eastAsia="Times New Roman" w:hAnsi="Courier New" w:cs="Courier New"/>
+                                <w:color w:val="080808"/>
+                                <w:kern w:val="0"/>
+                                <w:sz w:val="20"/>
+                                <w:szCs w:val="20"/>
+                                <w:lang w:eastAsia="en-GB"/>
+                                <w14:ligatures w14:val="none"/>
+                              </w:rPr>
+                              <w:t>Duckpic</w:t>
+                            </w:r>
+                            <w:proofErr w:type="spellEnd"/>
+                            <w:r>
+                              <w:rPr>
+                                <w:rFonts w:ascii="Courier New" w:eastAsia="Times New Roman" w:hAnsi="Courier New" w:cs="Courier New"/>
+                                <w:color w:val="080808"/>
+                                <w:kern w:val="0"/>
+                                <w:sz w:val="20"/>
+                                <w:szCs w:val="20"/>
+                                <w:lang w:eastAsia="en-GB"/>
+                                <w14:ligatures w14:val="none"/>
+                              </w:rPr>
+                              <w:t xml:space="preserve"> Message&gt;&lt;/</w:t>
                             </w:r>
                             <w:r>
                               <w:rPr>
@@ -19067,6 +20604,7 @@
                         <w:br/>
                         <w:t xml:space="preserve">      &lt;</w:t>
                       </w:r>
+                      <w:proofErr w:type="spellStart"/>
                       <w:r>
                         <w:rPr>
                           <w:rFonts w:ascii="Courier New" w:eastAsia="Times New Roman" w:hAnsi="Courier New" w:cs="Courier New"/>
@@ -19077,7 +20615,20 @@
                           <w:lang w:eastAsia="en-GB"/>
                           <w14:ligatures w14:val="none"/>
                         </w:rPr>
-                        <w:t xml:space="preserve">img </w:t>
+                        <w:t>img</w:t>
+                      </w:r>
+                      <w:proofErr w:type="spellEnd"/>
+                      <w:r>
+                        <w:rPr>
+                          <w:rFonts w:ascii="Courier New" w:eastAsia="Times New Roman" w:hAnsi="Courier New" w:cs="Courier New"/>
+                          <w:color w:val="0033B3"/>
+                          <w:kern w:val="0"/>
+                          <w:sz w:val="20"/>
+                          <w:szCs w:val="20"/>
+                          <w:lang w:eastAsia="en-GB"/>
+                          <w14:ligatures w14:val="none"/>
+                        </w:rPr>
+                        <w:t xml:space="preserve"> </w:t>
                       </w:r>
                       <w:r>
                         <w:rPr>
@@ -19101,8 +20652,35 @@
                           <w:lang w:eastAsia="en-GB"/>
                           <w14:ligatures w14:val="none"/>
                         </w:rPr>
-                        <w:t xml:space="preserve">= animal-img </w:t>
+                        <w:t>= animal-</w:t>
                       </w:r>
+                      <w:proofErr w:type="spellStart"/>
+                      <w:r>
+                        <w:rPr>
+                          <w:rFonts w:ascii="Courier New" w:eastAsia="Times New Roman" w:hAnsi="Courier New" w:cs="Courier New"/>
+                          <w:color w:val="067D17"/>
+                          <w:kern w:val="0"/>
+                          <w:sz w:val="20"/>
+                          <w:szCs w:val="20"/>
+                          <w:lang w:eastAsia="en-GB"/>
+                          <w14:ligatures w14:val="none"/>
+                        </w:rPr>
+                        <w:t>img</w:t>
+                      </w:r>
+                      <w:proofErr w:type="spellEnd"/>
+                      <w:r>
+                        <w:rPr>
+                          <w:rFonts w:ascii="Courier New" w:eastAsia="Times New Roman" w:hAnsi="Courier New" w:cs="Courier New"/>
+                          <w:color w:val="067D17"/>
+                          <w:kern w:val="0"/>
+                          <w:sz w:val="20"/>
+                          <w:szCs w:val="20"/>
+                          <w:lang w:eastAsia="en-GB"/>
+                          <w14:ligatures w14:val="none"/>
+                        </w:rPr>
+                        <w:t xml:space="preserve"> </w:t>
+                      </w:r>
+                      <w:proofErr w:type="spellStart"/>
                       <w:r>
                         <w:rPr>
                           <w:rFonts w:ascii="Courier New" w:eastAsia="Times New Roman" w:hAnsi="Courier New" w:cs="Courier New"/>
@@ -19113,7 +20691,20 @@
                           <w:lang w:eastAsia="en-GB"/>
                           <w14:ligatures w14:val="none"/>
                         </w:rPr>
-                        <w:t xml:space="preserve">src </w:t>
+                        <w:t>src</w:t>
+                      </w:r>
+                      <w:proofErr w:type="spellEnd"/>
+                      <w:r>
+                        <w:rPr>
+                          <w:rFonts w:ascii="Courier New" w:eastAsia="Times New Roman" w:hAnsi="Courier New" w:cs="Courier New"/>
+                          <w:color w:val="174AD4"/>
+                          <w:kern w:val="0"/>
+                          <w:sz w:val="20"/>
+                          <w:szCs w:val="20"/>
+                          <w:lang w:eastAsia="en-GB"/>
+                          <w14:ligatures w14:val="none"/>
+                        </w:rPr>
+                        <w:t xml:space="preserve"> </w:t>
                       </w:r>
                       <w:r>
                         <w:rPr>
@@ -19127,6 +20718,7 @@
                         </w:rPr>
                         <w:t xml:space="preserve">= "#" </w:t>
                       </w:r>
+                      <w:proofErr w:type="spellStart"/>
                       <w:r>
                         <w:rPr>
                           <w:rFonts w:ascii="Courier New" w:eastAsia="Times New Roman" w:hAnsi="Courier New" w:cs="Courier New"/>
@@ -19149,7 +20741,20 @@
                           <w:lang w:eastAsia="en-GB"/>
                           <w14:ligatures w14:val="none"/>
                         </w:rPr>
-                        <w:t xml:space="preserve">:src </w:t>
+                        <w:t>:src</w:t>
+                      </w:r>
+                      <w:proofErr w:type="spellEnd"/>
+                      <w:r>
+                        <w:rPr>
+                          <w:rFonts w:ascii="Courier New" w:eastAsia="Times New Roman" w:hAnsi="Courier New" w:cs="Courier New"/>
+                          <w:color w:val="174AD4"/>
+                          <w:kern w:val="0"/>
+                          <w:sz w:val="20"/>
+                          <w:szCs w:val="20"/>
+                          <w:lang w:eastAsia="en-GB"/>
+                          <w14:ligatures w14:val="none"/>
+                        </w:rPr>
+                        <w:t xml:space="preserve"> </w:t>
                       </w:r>
                       <w:r>
                         <w:rPr>
@@ -19285,6 +20890,7 @@
                         </w:rPr>
                         <w:t xml:space="preserve">= "tiny-writing" </w:t>
                       </w:r>
+                      <w:proofErr w:type="spellStart"/>
                       <w:r>
                         <w:rPr>
                           <w:rFonts w:ascii="Courier New" w:eastAsia="Times New Roman" w:hAnsi="Courier New" w:cs="Courier New"/>
@@ -19309,6 +20915,7 @@
                         </w:rPr>
                         <w:t>:text</w:t>
                       </w:r>
+                      <w:proofErr w:type="spellEnd"/>
                       <w:r>
                         <w:rPr>
                           <w:rFonts w:ascii="Courier New" w:eastAsia="Times New Roman" w:hAnsi="Courier New" w:cs="Courier New"/>
@@ -19319,7 +20926,33 @@
                           <w:lang w:eastAsia="en-GB"/>
                           <w14:ligatures w14:val="none"/>
                         </w:rPr>
-                        <w:t>="${duckpic.message}"</w:t>
+                        <w:t>="${</w:t>
+                      </w:r>
+                      <w:proofErr w:type="spellStart"/>
+                      <w:r>
+                        <w:rPr>
+                          <w:rFonts w:ascii="Courier New" w:eastAsia="Times New Roman" w:hAnsi="Courier New" w:cs="Courier New"/>
+                          <w:color w:val="067D17"/>
+                          <w:kern w:val="0"/>
+                          <w:sz w:val="20"/>
+                          <w:szCs w:val="20"/>
+                          <w:lang w:eastAsia="en-GB"/>
+                          <w14:ligatures w14:val="none"/>
+                        </w:rPr>
+                        <w:t>duckpic.message</w:t>
+                      </w:r>
+                      <w:proofErr w:type="spellEnd"/>
+                      <w:r>
+                        <w:rPr>
+                          <w:rFonts w:ascii="Courier New" w:eastAsia="Times New Roman" w:hAnsi="Courier New" w:cs="Courier New"/>
+                          <w:color w:val="067D17"/>
+                          <w:kern w:val="0"/>
+                          <w:sz w:val="20"/>
+                          <w:szCs w:val="20"/>
+                          <w:lang w:eastAsia="en-GB"/>
+                          <w14:ligatures w14:val="none"/>
+                        </w:rPr>
+                        <w:t>}"</w:t>
                       </w:r>
                       <w:r>
                         <w:rPr>
@@ -19331,7 +20964,33 @@
                           <w:lang w:eastAsia="en-GB"/>
                           <w14:ligatures w14:val="none"/>
                         </w:rPr>
-                        <w:t>&gt;Duckpic Message&gt;&lt;/</w:t>
+                        <w:t>&gt;</w:t>
+                      </w:r>
+                      <w:proofErr w:type="spellStart"/>
+                      <w:r>
+                        <w:rPr>
+                          <w:rFonts w:ascii="Courier New" w:eastAsia="Times New Roman" w:hAnsi="Courier New" w:cs="Courier New"/>
+                          <w:color w:val="080808"/>
+                          <w:kern w:val="0"/>
+                          <w:sz w:val="20"/>
+                          <w:szCs w:val="20"/>
+                          <w:lang w:eastAsia="en-GB"/>
+                          <w14:ligatures w14:val="none"/>
+                        </w:rPr>
+                        <w:t>Duckpic</w:t>
+                      </w:r>
+                      <w:proofErr w:type="spellEnd"/>
+                      <w:r>
+                        <w:rPr>
+                          <w:rFonts w:ascii="Courier New" w:eastAsia="Times New Roman" w:hAnsi="Courier New" w:cs="Courier New"/>
+                          <w:color w:val="080808"/>
+                          <w:kern w:val="0"/>
+                          <w:sz w:val="20"/>
+                          <w:szCs w:val="20"/>
+                          <w:lang w:eastAsia="en-GB"/>
+                          <w14:ligatures w14:val="none"/>
+                        </w:rPr>
+                        <w:t xml:space="preserve"> Message&gt;&lt;/</w:t>
                       </w:r>
                       <w:r>
                         <w:rPr>
@@ -19385,7 +21044,67 @@
           <w:lang w:eastAsia="en-GB"/>
           <w14:ligatures w14:val="none"/>
         </w:rPr>
-        <w:t xml:space="preserve"> I applied the logic of how the href method works in ThymeLeaf to src and found it pulled through the URL for the picture:</w:t>
+        <w:t xml:space="preserve"> I applied the logic of how the </w:t>
+      </w:r>
+      <w:proofErr w:type="spellStart"/>
+      <w:r>
+        <w:rPr>
+          <w:rFonts w:eastAsia="Times New Roman" w:cstheme="minorHAnsi"/>
+          <w:kern w:val="0"/>
+          <w:lang w:eastAsia="en-GB"/>
+          <w14:ligatures w14:val="none"/>
+        </w:rPr>
+        <w:t>href</w:t>
+      </w:r>
+      <w:proofErr w:type="spellEnd"/>
+      <w:r>
+        <w:rPr>
+          <w:rFonts w:eastAsia="Times New Roman" w:cstheme="minorHAnsi"/>
+          <w:kern w:val="0"/>
+          <w:lang w:eastAsia="en-GB"/>
+          <w14:ligatures w14:val="none"/>
+        </w:rPr>
+        <w:t xml:space="preserve"> method works in </w:t>
+      </w:r>
+      <w:proofErr w:type="spellStart"/>
+      <w:r>
+        <w:rPr>
+          <w:rFonts w:eastAsia="Times New Roman" w:cstheme="minorHAnsi"/>
+          <w:kern w:val="0"/>
+          <w:lang w:eastAsia="en-GB"/>
+          <w14:ligatures w14:val="none"/>
+        </w:rPr>
+        <w:t>ThymeLeaf</w:t>
+      </w:r>
+      <w:proofErr w:type="spellEnd"/>
+      <w:r>
+        <w:rPr>
+          <w:rFonts w:eastAsia="Times New Roman" w:cstheme="minorHAnsi"/>
+          <w:kern w:val="0"/>
+          <w:lang w:eastAsia="en-GB"/>
+          <w14:ligatures w14:val="none"/>
+        </w:rPr>
+        <w:t xml:space="preserve"> to </w:t>
+      </w:r>
+      <w:proofErr w:type="spellStart"/>
+      <w:r>
+        <w:rPr>
+          <w:rFonts w:eastAsia="Times New Roman" w:cstheme="minorHAnsi"/>
+          <w:kern w:val="0"/>
+          <w:lang w:eastAsia="en-GB"/>
+          <w14:ligatures w14:val="none"/>
+        </w:rPr>
+        <w:t>src</w:t>
+      </w:r>
+      <w:proofErr w:type="spellEnd"/>
+      <w:r>
+        <w:rPr>
+          <w:rFonts w:eastAsia="Times New Roman" w:cstheme="minorHAnsi"/>
+          <w:kern w:val="0"/>
+          <w:lang w:eastAsia="en-GB"/>
+          <w14:ligatures w14:val="none"/>
+        </w:rPr>
+        <w:t xml:space="preserve"> and found it pulled through the URL for the picture:</w:t>
       </w:r>
     </w:p>
     <w:p>
@@ -19414,7 +21133,27 @@
           <w:lang w:eastAsia="en-GB"/>
           <w14:ligatures w14:val="none"/>
         </w:rPr>
-        <w:t>The duckpic.message above is attributing the site where the images are from so that also displays on the page albeit in a smaller font.</w:t>
+        <w:t xml:space="preserve">The </w:t>
+      </w:r>
+      <w:proofErr w:type="spellStart"/>
+      <w:r>
+        <w:rPr>
+          <w:rFonts w:eastAsia="Times New Roman" w:cstheme="minorHAnsi"/>
+          <w:kern w:val="0"/>
+          <w:lang w:eastAsia="en-GB"/>
+          <w14:ligatures w14:val="none"/>
+        </w:rPr>
+        <w:t>duckpic.message</w:t>
+      </w:r>
+      <w:proofErr w:type="spellEnd"/>
+      <w:r>
+        <w:rPr>
+          <w:rFonts w:eastAsia="Times New Roman" w:cstheme="minorHAnsi"/>
+          <w:kern w:val="0"/>
+          <w:lang w:eastAsia="en-GB"/>
+          <w14:ligatures w14:val="none"/>
+        </w:rPr>
+        <w:t xml:space="preserve"> above is attributing the site where the images are from so that also displays on the page albeit in a smaller font.</w:t>
       </w:r>
     </w:p>
     <w:p>
@@ -19802,7 +21541,29 @@
           <w:lang w:eastAsia="en-GB"/>
           <w14:ligatures w14:val="none"/>
         </w:rPr>
-        <w:t>Delivery user to have screen of pizzas to pickup where they can change status to ‘picked up’ or ‘delivered’. This screen to include addresses of customers and order them with shortest route.</w:t>
+        <w:t xml:space="preserve">Delivery user to have screen of pizzas to </w:t>
+      </w:r>
+      <w:proofErr w:type="spellStart"/>
+      <w:r>
+        <w:rPr>
+          <w:rFonts w:ascii="Calibri" w:eastAsia="Times New Roman" w:hAnsi="Calibri" w:cs="Calibri"/>
+          <w:color w:val="000000"/>
+          <w:kern w:val="0"/>
+          <w:lang w:eastAsia="en-GB"/>
+          <w14:ligatures w14:val="none"/>
+        </w:rPr>
+        <w:t>pickup</w:t>
+      </w:r>
+      <w:proofErr w:type="spellEnd"/>
+      <w:r>
+        <w:rPr>
+          <w:rFonts w:ascii="Calibri" w:eastAsia="Times New Roman" w:hAnsi="Calibri" w:cs="Calibri"/>
+          <w:color w:val="000000"/>
+          <w:kern w:val="0"/>
+          <w:lang w:eastAsia="en-GB"/>
+          <w14:ligatures w14:val="none"/>
+        </w:rPr>
+        <w:t xml:space="preserve"> where they can change status to ‘picked up’ or ‘delivered’. This screen to include addresses of customers and order them with shortest route.</w:t>
       </w:r>
     </w:p>
     <w:p>
@@ -19836,10 +21597,6 @@
       <w:r>
         <w:br w:type="page"/>
       </w:r>
-      <w:r>
-        <w:lastRenderedPageBreak/>
-        <w:t>Dm</w:t>
-      </w:r>
     </w:p>
     <w:p>
       <w:pPr>
@@ -19855,6 +21612,7 @@
           <w:rFonts w:eastAsia="Times New Roman"/>
           <w:lang w:eastAsia="en-GB"/>
         </w:rPr>
+        <w:lastRenderedPageBreak/>
         <w:t>References</w:t>
       </w:r>
       <w:bookmarkEnd w:id="31"/>
@@ -19932,7 +21690,33 @@
           <w:lang w:eastAsia="en-GB"/>
           <w14:ligatures w14:val="none"/>
         </w:rPr>
-        <w:t>Resources for using ThymeLeaf, SQL and Java date formats:</w:t>
+        <w:t xml:space="preserve">Resources for using </w:t>
+      </w:r>
+      <w:proofErr w:type="spellStart"/>
+      <w:r>
+        <w:rPr>
+          <w:rFonts w:ascii="Calibri" w:eastAsia="Times New Roman" w:hAnsi="Calibri" w:cs="Calibri"/>
+          <w:b/>
+          <w:bCs/>
+          <w:color w:val="000000"/>
+          <w:kern w:val="0"/>
+          <w:lang w:eastAsia="en-GB"/>
+          <w14:ligatures w14:val="none"/>
+        </w:rPr>
+        <w:t>ThymeLeaf</w:t>
+      </w:r>
+      <w:proofErr w:type="spellEnd"/>
+      <w:r>
+        <w:rPr>
+          <w:rFonts w:ascii="Calibri" w:eastAsia="Times New Roman" w:hAnsi="Calibri" w:cs="Calibri"/>
+          <w:b/>
+          <w:bCs/>
+          <w:color w:val="000000"/>
+          <w:kern w:val="0"/>
+          <w:lang w:eastAsia="en-GB"/>
+          <w14:ligatures w14:val="none"/>
+        </w:rPr>
+        <w:t>, SQL and Java date formats:</w:t>
       </w:r>
     </w:p>
     <w:p>
@@ -20459,7 +22243,6 @@
           <w:lang w:eastAsia="en-GB"/>
           <w14:ligatures w14:val="none"/>
         </w:rPr>
-        <w:lastRenderedPageBreak/>
         <w:t xml:space="preserve">Password match: </w:t>
       </w:r>
       <w:hyperlink r:id="rId56" w:history="1">
@@ -20557,6 +22340,7 @@
           <w:lang w:eastAsia="en-GB"/>
           <w14:ligatures w14:val="none"/>
         </w:rPr>
+        <w:lastRenderedPageBreak/>
         <w:t>Prior art</w:t>
       </w:r>
       <w:r>
@@ -25772,6 +27556,7 @@
   <w:style w:type="character" w:default="1" w:styleId="DefaultParagraphFont">
     <w:name w:val="Default Paragraph Font"/>
     <w:uiPriority w:val="1"/>
+    <w:semiHidden/>
     <w:unhideWhenUsed/>
   </w:style>
   <w:style w:type="table" w:default="1" w:styleId="TableNormal">

</xml_diff>

<commit_message>
More doc updates. Mainly added new "Challenges" section.
</commit_message>
<xml_diff>
--- a/Documentation/Plan.docx
+++ b/Documentation/Plan.docx
@@ -2588,6 +2588,7 @@
               </w:rPr>
               <w:t>reate, </w:t>
             </w:r>
+            <w:proofErr w:type="gramStart"/>
             <w:r>
               <w:rPr>
                 <w:rStyle w:val="Emphasis"/>
@@ -2601,7 +2602,15 @@
                 <w:sz w:val="21"/>
                 <w:szCs w:val="21"/>
               </w:rPr>
-              <w:t>ead all, </w:t>
+              <w:t>ead</w:t>
+            </w:r>
+            <w:proofErr w:type="gramEnd"/>
+            <w:r>
+              <w:rPr>
+                <w:sz w:val="21"/>
+                <w:szCs w:val="21"/>
+              </w:rPr>
+              <w:t xml:space="preserve"> all, </w:t>
             </w:r>
             <w:r>
               <w:rPr>
@@ -2944,8 +2953,18 @@
                 <w:sz w:val="21"/>
                 <w:szCs w:val="21"/>
               </w:rPr>
-              <w:t>The project was presented to the class</w:t>
-            </w:r>
+              <w:t xml:space="preserve">The project was presented to the </w:t>
+            </w:r>
+            <w:proofErr w:type="gramStart"/>
+            <w:r>
+              <w:rPr>
+                <w:rStyle w:val="Strong"/>
+                <w:sz w:val="21"/>
+                <w:szCs w:val="21"/>
+              </w:rPr>
+              <w:t>class</w:t>
+            </w:r>
+            <w:proofErr w:type="gramEnd"/>
           </w:p>
           <w:p>
             <w:pPr>
@@ -3084,6 +3103,7 @@
           <w:lang w:eastAsia="en-GB"/>
         </w:rPr>
       </w:pPr>
+      <w:commentRangeStart w:id="2"/>
       <w:r>
         <w:rPr>
           <w:rFonts w:eastAsia="Times New Roman"/>
@@ -3093,6 +3113,15 @@
         <w:t>Script for Demo</w:t>
       </w:r>
       <w:bookmarkEnd w:id="1"/>
+      <w:commentRangeEnd w:id="2"/>
+      <w:r>
+        <w:rPr>
+          <w:rStyle w:val="CommentReference"/>
+          <w:rFonts w:asciiTheme="minorHAnsi" w:eastAsiaTheme="minorHAnsi" w:hAnsiTheme="minorHAnsi" w:cstheme="minorBidi"/>
+          <w:color w:val="auto"/>
+        </w:rPr>
+        <w:commentReference w:id="2"/>
+      </w:r>
     </w:p>
     <w:p>
       <w:pPr>
@@ -3139,6 +3168,7 @@
         <w:t xml:space="preserve"> in my workbench and change password in </w:t>
       </w:r>
       <w:proofErr w:type="spellStart"/>
+      <w:proofErr w:type="gramStart"/>
       <w:r>
         <w:rPr>
           <w:lang w:eastAsia="en-GB"/>
@@ -3146,6 +3176,7 @@
         <w:t>application.properties</w:t>
       </w:r>
       <w:proofErr w:type="spellEnd"/>
+      <w:proofErr w:type="gramEnd"/>
       <w:r>
         <w:rPr>
           <w:lang w:eastAsia="en-GB"/>
@@ -3297,7 +3328,14 @@
         <w:rPr>
           <w:lang w:eastAsia="en-GB"/>
         </w:rPr>
-        <w:t>Click Track Order (this screen is here ready for other options to be added, e</w:t>
+        <w:t xml:space="preserve">Click Track Order (this screen is here ready for other options to be added, </w:t>
+      </w:r>
+      <w:proofErr w:type="gramStart"/>
+      <w:r>
+        <w:rPr>
+          <w:lang w:eastAsia="en-GB"/>
+        </w:rPr>
+        <w:t>e</w:t>
       </w:r>
       <w:r>
         <w:rPr>
@@ -3317,6 +3355,7 @@
         </w:rPr>
         <w:t>.</w:t>
       </w:r>
+      <w:proofErr w:type="gramEnd"/>
       <w:r>
         <w:rPr>
           <w:lang w:eastAsia="en-GB"/>
@@ -3355,8 +3394,16 @@
         <w:rPr>
           <w:lang w:eastAsia="en-GB"/>
         </w:rPr>
-        <w:t>Look at detail of order you placed, press back button, and change to cooking</w:t>
-      </w:r>
+        <w:t xml:space="preserve">Look at detail of order you placed, press back button, and change to </w:t>
+      </w:r>
+      <w:proofErr w:type="gramStart"/>
+      <w:r>
+        <w:rPr>
+          <w:lang w:eastAsia="en-GB"/>
+        </w:rPr>
+        <w:t>cooking</w:t>
+      </w:r>
+      <w:proofErr w:type="gramEnd"/>
     </w:p>
     <w:p>
       <w:pPr>
@@ -3435,7 +3482,7 @@
         </w:rPr>
         <w:t>Sign out and return to sign in screen. Choose</w:t>
       </w:r>
-      <w:commentRangeStart w:id="2"/>
+      <w:commentRangeStart w:id="3"/>
       <w:r>
         <w:rPr>
           <w:lang w:eastAsia="en-GB"/>
@@ -3449,13 +3496,13 @@
         </w:rPr>
         <w:t>lin</w:t>
       </w:r>
-      <w:commentRangeEnd w:id="2"/>
+      <w:commentRangeEnd w:id="3"/>
       <w:proofErr w:type="spellEnd"/>
       <w:r>
         <w:rPr>
           <w:rStyle w:val="CommentReference"/>
         </w:rPr>
-        <w:commentReference w:id="2"/>
+        <w:commentReference w:id="3"/>
       </w:r>
     </w:p>
     <w:p>
@@ -3501,7 +3548,7 @@
           <w:lang w:eastAsia="en-GB"/>
         </w:rPr>
       </w:pPr>
-      <w:bookmarkStart w:id="3" w:name="_Toc136936414"/>
+      <w:bookmarkStart w:id="4" w:name="_Toc136936414"/>
       <w:r>
         <w:rPr>
           <w:rFonts w:eastAsia="Times New Roman"/>
@@ -3510,7 +3557,7 @@
         <w:lastRenderedPageBreak/>
         <w:t>Collaboration</w:t>
       </w:r>
-      <w:bookmarkEnd w:id="3"/>
+      <w:bookmarkEnd w:id="4"/>
     </w:p>
     <w:p>
       <w:pPr>
@@ -4620,8 +4667,22 @@
                 <w:lang w:eastAsia="en-GB"/>
                 <w14:ligatures w14:val="none"/>
               </w:rPr>
-              <w:t>git pull</w:t>
-            </w:r>
+              <w:t xml:space="preserve">git </w:t>
+            </w:r>
+            <w:proofErr w:type="gramStart"/>
+            <w:r>
+              <w:rPr>
+                <w:rFonts w:ascii="Cascadia Code" w:eastAsia="Times New Roman" w:hAnsi="Cascadia Code" w:cs="Cascadia Code"/>
+                <w:color w:val="000000"/>
+                <w:kern w:val="0"/>
+                <w:sz w:val="20"/>
+                <w:szCs w:val="20"/>
+                <w:lang w:eastAsia="en-GB"/>
+                <w14:ligatures w14:val="none"/>
+              </w:rPr>
+              <w:t>pull</w:t>
+            </w:r>
+            <w:proofErr w:type="gramEnd"/>
           </w:p>
           <w:p>
             <w:pPr>
@@ -4833,8 +4894,22 @@
                 <w:lang w:eastAsia="en-GB"/>
                 <w14:ligatures w14:val="none"/>
               </w:rPr>
-              <w:t>git add –all</w:t>
-            </w:r>
+              <w:t>git add –</w:t>
+            </w:r>
+            <w:proofErr w:type="gramStart"/>
+            <w:r>
+              <w:rPr>
+                <w:rFonts w:ascii="Cascadia Code" w:eastAsia="Times New Roman" w:hAnsi="Cascadia Code" w:cs="Cascadia Code"/>
+                <w:color w:val="000000"/>
+                <w:kern w:val="0"/>
+                <w:sz w:val="20"/>
+                <w:szCs w:val="20"/>
+                <w:lang w:eastAsia="en-GB"/>
+                <w14:ligatures w14:val="none"/>
+              </w:rPr>
+              <w:t>all</w:t>
+            </w:r>
+            <w:proofErr w:type="gramEnd"/>
           </w:p>
           <w:p>
             <w:pPr>
@@ -5392,11 +5467,10 @@
                 <w:lang w:eastAsia="en-GB"/>
                 <w14:ligatures w14:val="none"/>
               </w:rPr>
-              <w:t xml:space="preserve"> button</w:t>
-            </w:r>
-          </w:p>
-          <w:p>
-            <w:pPr>
+              <w:t xml:space="preserve"> </w:t>
+            </w:r>
+            <w:proofErr w:type="gramStart"/>
+            <w:r>
               <w:rPr>
                 <w:rFonts w:eastAsia="Times New Roman" w:cstheme="minorHAnsi"/>
                 <w:color w:val="000000"/>
@@ -5404,8 +5478,12 @@
                 <w:lang w:eastAsia="en-GB"/>
                 <w14:ligatures w14:val="none"/>
               </w:rPr>
-            </w:pPr>
-            <w:r>
+              <w:t>button</w:t>
+            </w:r>
+            <w:proofErr w:type="gramEnd"/>
+          </w:p>
+          <w:p>
+            <w:pPr>
               <w:rPr>
                 <w:rFonts w:eastAsia="Times New Roman" w:cstheme="minorHAnsi"/>
                 <w:color w:val="000000"/>
@@ -5413,7 +5491,38 @@
                 <w:lang w:eastAsia="en-GB"/>
                 <w14:ligatures w14:val="none"/>
               </w:rPr>
-              <w:t>If conflicts, Zoom call to agree course of action.</w:t>
+            </w:pPr>
+            <w:r>
+              <w:rPr>
+                <w:rFonts w:eastAsia="Times New Roman" w:cstheme="minorHAnsi"/>
+                <w:color w:val="000000"/>
+                <w:kern w:val="0"/>
+                <w:lang w:eastAsia="en-GB"/>
+                <w14:ligatures w14:val="none"/>
+              </w:rPr>
+              <w:t xml:space="preserve">If conflicts, </w:t>
+            </w:r>
+            <w:proofErr w:type="gramStart"/>
+            <w:r>
+              <w:rPr>
+                <w:rFonts w:eastAsia="Times New Roman" w:cstheme="minorHAnsi"/>
+                <w:color w:val="000000"/>
+                <w:kern w:val="0"/>
+                <w:lang w:eastAsia="en-GB"/>
+                <w14:ligatures w14:val="none"/>
+              </w:rPr>
+              <w:t>Zoom</w:t>
+            </w:r>
+            <w:proofErr w:type="gramEnd"/>
+            <w:r>
+              <w:rPr>
+                <w:rFonts w:eastAsia="Times New Roman" w:cstheme="minorHAnsi"/>
+                <w:color w:val="000000"/>
+                <w:kern w:val="0"/>
+                <w:lang w:eastAsia="en-GB"/>
+                <w14:ligatures w14:val="none"/>
+              </w:rPr>
+              <w:t xml:space="preserve"> call to agree course of action.</w:t>
             </w:r>
           </w:p>
         </w:tc>
@@ -5674,7 +5783,7 @@
           <w:lang w:eastAsia="en-GB"/>
         </w:rPr>
       </w:pPr>
-      <w:bookmarkStart w:id="4" w:name="_Toc136936415"/>
+      <w:bookmarkStart w:id="5" w:name="_Toc136936415"/>
       <w:r>
         <w:rPr>
           <w:rFonts w:eastAsia="Times New Roman"/>
@@ -5683,7 +5792,7 @@
         <w:lastRenderedPageBreak/>
         <w:t>Initial Planning</w:t>
       </w:r>
-      <w:bookmarkEnd w:id="4"/>
+      <w:bookmarkEnd w:id="5"/>
     </w:p>
     <w:p>
       <w:pPr>
@@ -6366,7 +6475,29 @@
                 <w:lang w:eastAsia="en-GB"/>
                 <w14:ligatures w14:val="none"/>
               </w:rPr>
-              <w:t>utomatically timed? When the initial order is placed the system should record the time. The other statuses should be set by the employees as they actually happen.</w:t>
+              <w:t xml:space="preserve">utomatically timed? When the initial order is placed the system should record the time. The other statuses should be set by the employees as they </w:t>
+            </w:r>
+            <w:proofErr w:type="gramStart"/>
+            <w:r>
+              <w:rPr>
+                <w:rFonts w:ascii="Calibri" w:eastAsia="Times New Roman" w:hAnsi="Calibri" w:cs="Calibri"/>
+                <w:color w:val="000000"/>
+                <w:kern w:val="0"/>
+                <w:lang w:eastAsia="en-GB"/>
+                <w14:ligatures w14:val="none"/>
+              </w:rPr>
+              <w:t>actually happen</w:t>
+            </w:r>
+            <w:proofErr w:type="gramEnd"/>
+            <w:r>
+              <w:rPr>
+                <w:rFonts w:ascii="Calibri" w:eastAsia="Times New Roman" w:hAnsi="Calibri" w:cs="Calibri"/>
+                <w:color w:val="000000"/>
+                <w:kern w:val="0"/>
+                <w:lang w:eastAsia="en-GB"/>
+                <w14:ligatures w14:val="none"/>
+              </w:rPr>
+              <w:t>.</w:t>
             </w:r>
           </w:p>
         </w:tc>
@@ -6606,7 +6737,29 @@
                 <w:lang w:eastAsia="en-GB"/>
                 <w14:ligatures w14:val="none"/>
               </w:rPr>
-              <w:t>List of orders with chosen status with function to change status. Possible statuses: ‘cooking’,  ‘ready for pickup’, ‘picked up’ or ‘delivered’</w:t>
+              <w:t>List of orders with chosen status with function to change status. Possible statuses: ‘cooking</w:t>
+            </w:r>
+            <w:proofErr w:type="gramStart"/>
+            <w:r>
+              <w:rPr>
+                <w:rFonts w:ascii="Calibri" w:eastAsia="Times New Roman" w:hAnsi="Calibri" w:cs="Calibri"/>
+                <w:color w:val="000000"/>
+                <w:kern w:val="0"/>
+                <w:lang w:eastAsia="en-GB"/>
+                <w14:ligatures w14:val="none"/>
+              </w:rPr>
+              <w:t>’,  ‘</w:t>
+            </w:r>
+            <w:proofErr w:type="gramEnd"/>
+            <w:r>
+              <w:rPr>
+                <w:rFonts w:ascii="Calibri" w:eastAsia="Times New Roman" w:hAnsi="Calibri" w:cs="Calibri"/>
+                <w:color w:val="000000"/>
+                <w:kern w:val="0"/>
+                <w:lang w:eastAsia="en-GB"/>
+                <w14:ligatures w14:val="none"/>
+              </w:rPr>
+              <w:t>ready for pickup’, ‘picked up’ or ‘delivered’</w:t>
             </w:r>
           </w:p>
         </w:tc>
@@ -6701,8 +6854,20 @@
                 <w:lang w:eastAsia="en-GB"/>
                 <w14:ligatures w14:val="none"/>
               </w:rPr>
-              <w:t>This could be just one webpage with buttons on the top so other orders are hidden?</w:t>
-            </w:r>
+              <w:t xml:space="preserve">This could be just one webpage with buttons on the top so other orders are </w:t>
+            </w:r>
+            <w:proofErr w:type="gramStart"/>
+            <w:r>
+              <w:rPr>
+                <w:rFonts w:ascii="Calibri" w:eastAsia="Times New Roman" w:hAnsi="Calibri" w:cs="Calibri"/>
+                <w:color w:val="000000"/>
+                <w:kern w:val="0"/>
+                <w:lang w:eastAsia="en-GB"/>
+                <w14:ligatures w14:val="none"/>
+              </w:rPr>
+              <w:t>hidden?</w:t>
+            </w:r>
+            <w:proofErr w:type="gramEnd"/>
           </w:p>
           <w:p>
             <w:pPr>
@@ -6728,7 +6893,29 @@
                 <w:lang w:eastAsia="en-GB"/>
                 <w14:ligatures w14:val="none"/>
               </w:rPr>
-              <w:t>Once set, have an automatic timer? (potentially different for each pizza type)</w:t>
+              <w:t>Once set, have an automatic timer? (</w:t>
+            </w:r>
+            <w:proofErr w:type="gramStart"/>
+            <w:r>
+              <w:rPr>
+                <w:rFonts w:ascii="Calibri" w:eastAsia="Times New Roman" w:hAnsi="Calibri" w:cs="Calibri"/>
+                <w:color w:val="000000"/>
+                <w:kern w:val="0"/>
+                <w:lang w:eastAsia="en-GB"/>
+                <w14:ligatures w14:val="none"/>
+              </w:rPr>
+              <w:t>potentially</w:t>
+            </w:r>
+            <w:proofErr w:type="gramEnd"/>
+            <w:r>
+              <w:rPr>
+                <w:rFonts w:ascii="Calibri" w:eastAsia="Times New Roman" w:hAnsi="Calibri" w:cs="Calibri"/>
+                <w:color w:val="000000"/>
+                <w:kern w:val="0"/>
+                <w:lang w:eastAsia="en-GB"/>
+                <w14:ligatures w14:val="none"/>
+              </w:rPr>
+              <w:t xml:space="preserve"> different for each pizza type)</w:t>
             </w:r>
           </w:p>
           <w:p>
@@ -7310,7 +7497,29 @@
                 <w:lang w:eastAsia="en-GB"/>
                 <w14:ligatures w14:val="none"/>
               </w:rPr>
-              <w:t>It would be good to have a superclass for users that we extend for employees and customers so we probably want to have some common fields between customers and employees?</w:t>
+              <w:t xml:space="preserve">It would be good to have a superclass for users that we extend for employees and </w:t>
+            </w:r>
+            <w:proofErr w:type="gramStart"/>
+            <w:r>
+              <w:rPr>
+                <w:rFonts w:ascii="Calibri" w:eastAsia="Times New Roman" w:hAnsi="Calibri" w:cs="Calibri"/>
+                <w:color w:val="000000"/>
+                <w:kern w:val="0"/>
+                <w:lang w:eastAsia="en-GB"/>
+                <w14:ligatures w14:val="none"/>
+              </w:rPr>
+              <w:t>customers</w:t>
+            </w:r>
+            <w:proofErr w:type="gramEnd"/>
+            <w:r>
+              <w:rPr>
+                <w:rFonts w:ascii="Calibri" w:eastAsia="Times New Roman" w:hAnsi="Calibri" w:cs="Calibri"/>
+                <w:color w:val="000000"/>
+                <w:kern w:val="0"/>
+                <w:lang w:eastAsia="en-GB"/>
+                <w14:ligatures w14:val="none"/>
+              </w:rPr>
+              <w:t xml:space="preserve"> so we probably want to have some common fields between customers and employees?</w:t>
             </w:r>
           </w:p>
         </w:tc>
@@ -8439,7 +8648,7 @@
           <w:lang w:eastAsia="en-GB"/>
         </w:rPr>
       </w:pPr>
-      <w:bookmarkStart w:id="5" w:name="_Toc136936416"/>
+      <w:bookmarkStart w:id="6" w:name="_Toc136936416"/>
       <w:r>
         <w:rPr>
           <w:rFonts w:eastAsia="Times New Roman"/>
@@ -8464,7 +8673,7 @@
         <w:lastRenderedPageBreak/>
         <w:t>Work Sprints</w:t>
       </w:r>
-      <w:bookmarkEnd w:id="5"/>
+      <w:bookmarkEnd w:id="6"/>
     </w:p>
     <w:p>
       <w:pPr>
@@ -8474,7 +8683,7 @@
           <w:lang w:eastAsia="en-GB"/>
         </w:rPr>
       </w:pPr>
-      <w:bookmarkStart w:id="6" w:name="_Toc136936417"/>
+      <w:bookmarkStart w:id="7" w:name="_Toc136936417"/>
       <w:r>
         <w:rPr>
           <w:rFonts w:eastAsia="Times New Roman"/>
@@ -8482,7 +8691,7 @@
         </w:rPr>
         <w:t>Sprint 1</w:t>
       </w:r>
-      <w:bookmarkEnd w:id="6"/>
+      <w:bookmarkEnd w:id="7"/>
     </w:p>
     <w:tbl>
       <w:tblPr>
@@ -8825,8 +9034,20 @@
                 <w:lang w:eastAsia="en-GB"/>
                 <w14:ligatures w14:val="none"/>
               </w:rPr>
-              <w:t>Create database</w:t>
-            </w:r>
+              <w:t xml:space="preserve">Create </w:t>
+            </w:r>
+            <w:proofErr w:type="gramStart"/>
+            <w:r>
+              <w:rPr>
+                <w:rFonts w:ascii="Calibri" w:eastAsia="Times New Roman" w:hAnsi="Calibri" w:cs="Calibri"/>
+                <w:color w:val="000000"/>
+                <w:kern w:val="0"/>
+                <w:lang w:eastAsia="en-GB"/>
+                <w14:ligatures w14:val="none"/>
+              </w:rPr>
+              <w:t>database</w:t>
+            </w:r>
+            <w:proofErr w:type="gramEnd"/>
           </w:p>
           <w:p>
             <w:pPr>
@@ -8848,7 +9069,29 @@
                 <w:lang w:eastAsia="en-GB"/>
                 <w14:ligatures w14:val="none"/>
               </w:rPr>
-              <w:t>Create order, pizza and customer tables.</w:t>
+              <w:t xml:space="preserve">Create order, </w:t>
+            </w:r>
+            <w:proofErr w:type="gramStart"/>
+            <w:r>
+              <w:rPr>
+                <w:rFonts w:ascii="Calibri" w:eastAsia="Times New Roman" w:hAnsi="Calibri" w:cs="Calibri"/>
+                <w:color w:val="000000"/>
+                <w:kern w:val="0"/>
+                <w:lang w:eastAsia="en-GB"/>
+                <w14:ligatures w14:val="none"/>
+              </w:rPr>
+              <w:t>pizza</w:t>
+            </w:r>
+            <w:proofErr w:type="gramEnd"/>
+            <w:r>
+              <w:rPr>
+                <w:rFonts w:ascii="Calibri" w:eastAsia="Times New Roman" w:hAnsi="Calibri" w:cs="Calibri"/>
+                <w:color w:val="000000"/>
+                <w:kern w:val="0"/>
+                <w:lang w:eastAsia="en-GB"/>
+                <w14:ligatures w14:val="none"/>
+              </w:rPr>
+              <w:t xml:space="preserve"> and customer tables.</w:t>
             </w:r>
           </w:p>
         </w:tc>
@@ -9228,7 +9471,6 @@
                 <w14:ligatures w14:val="none"/>
               </w:rPr>
             </w:pPr>
-            <w:proofErr w:type="spellStart"/>
             <w:r>
               <w:rPr>
                 <w:rFonts w:ascii="Calibri" w:eastAsia="Times New Roman" w:hAnsi="Calibri" w:cs="Calibri"/>
@@ -9239,7 +9481,6 @@
               </w:rPr>
               <w:t>OrderLines</w:t>
             </w:r>
-            <w:proofErr w:type="spellEnd"/>
           </w:p>
           <w:p>
             <w:pPr>
@@ -9443,7 +9684,6 @@
                 <w14:ligatures w14:val="none"/>
               </w:rPr>
             </w:pPr>
-            <w:proofErr w:type="spellStart"/>
             <w:r>
               <w:rPr>
                 <w:rFonts w:ascii="Calibri" w:eastAsia="Times New Roman" w:hAnsi="Calibri" w:cs="Calibri"/>
@@ -9454,7 +9694,6 @@
               </w:rPr>
               <w:t>OrderLines</w:t>
             </w:r>
-            <w:proofErr w:type="spellEnd"/>
           </w:p>
           <w:p>
             <w:pPr>
@@ -9658,7 +9897,6 @@
                 <w14:ligatures w14:val="none"/>
               </w:rPr>
             </w:pPr>
-            <w:proofErr w:type="spellStart"/>
             <w:r>
               <w:rPr>
                 <w:rFonts w:ascii="Calibri" w:eastAsia="Times New Roman" w:hAnsi="Calibri" w:cs="Calibri"/>
@@ -9669,7 +9907,6 @@
               </w:rPr>
               <w:t>OrderLines</w:t>
             </w:r>
-            <w:proofErr w:type="spellEnd"/>
           </w:p>
           <w:p>
             <w:pPr>
@@ -9968,7 +10205,6 @@
                 <w14:ligatures w14:val="none"/>
               </w:rPr>
             </w:pPr>
-            <w:proofErr w:type="spellStart"/>
             <w:r>
               <w:rPr>
                 <w:rFonts w:ascii="Calibri" w:eastAsia="Times New Roman" w:hAnsi="Calibri" w:cs="Calibri"/>
@@ -9979,7 +10215,6 @@
               </w:rPr>
               <w:t>OrderLines</w:t>
             </w:r>
-            <w:proofErr w:type="spellEnd"/>
           </w:p>
           <w:p>
             <w:pPr>
@@ -10268,7 +10503,7 @@
           <w:lang w:eastAsia="en-GB"/>
         </w:rPr>
       </w:pPr>
-      <w:bookmarkStart w:id="7" w:name="_Toc136936418"/>
+      <w:bookmarkStart w:id="8" w:name="_Toc136936418"/>
       <w:r>
         <w:rPr>
           <w:rFonts w:eastAsia="Times New Roman"/>
@@ -10283,7 +10518,7 @@
         </w:rPr>
         <w:t>2</w:t>
       </w:r>
-      <w:bookmarkEnd w:id="7"/>
+      <w:bookmarkEnd w:id="8"/>
     </w:p>
     <w:tbl>
       <w:tblPr>
@@ -10881,7 +11116,29 @@
                 <w:lang w:eastAsia="en-GB"/>
                 <w14:ligatures w14:val="none"/>
               </w:rPr>
-              <w:t>Link login screen to correct menu depending whether customer or employee</w:t>
+              <w:t xml:space="preserve">Link login screen to correct menu </w:t>
+            </w:r>
+            <w:proofErr w:type="gramStart"/>
+            <w:r>
+              <w:rPr>
+                <w:rFonts w:eastAsia="Times New Roman" w:cstheme="minorHAnsi"/>
+                <w:color w:val="000000"/>
+                <w:kern w:val="0"/>
+                <w:lang w:eastAsia="en-GB"/>
+                <w14:ligatures w14:val="none"/>
+              </w:rPr>
+              <w:t>depending</w:t>
+            </w:r>
+            <w:proofErr w:type="gramEnd"/>
+            <w:r>
+              <w:rPr>
+                <w:rFonts w:eastAsia="Times New Roman" w:cstheme="minorHAnsi"/>
+                <w:color w:val="000000"/>
+                <w:kern w:val="0"/>
+                <w:lang w:eastAsia="en-GB"/>
+                <w14:ligatures w14:val="none"/>
+              </w:rPr>
+              <w:t xml:space="preserve"> whether customer or employee</w:t>
             </w:r>
             <w:r>
               <w:rPr>
@@ -11264,7 +11521,7 @@
           <w:lang w:eastAsia="en-GB"/>
         </w:rPr>
       </w:pPr>
-      <w:bookmarkStart w:id="8" w:name="_Toc136936419"/>
+      <w:bookmarkStart w:id="9" w:name="_Toc136936419"/>
       <w:r>
         <w:rPr>
           <w:rFonts w:eastAsia="Times New Roman"/>
@@ -11279,7 +11536,7 @@
         </w:rPr>
         <w:t>3</w:t>
       </w:r>
-      <w:bookmarkEnd w:id="8"/>
+      <w:bookmarkEnd w:id="9"/>
     </w:p>
     <w:tbl>
       <w:tblPr>
@@ -12614,7 +12871,27 @@
                 <w:lang w:eastAsia="en-GB"/>
                 <w14:ligatures w14:val="none"/>
               </w:rPr>
-              <w:t>Hover buttons on place order screen different. They go white on a white background at the moment.</w:t>
+              <w:t xml:space="preserve">Hover buttons on place order screen different. They go white on a white background </w:t>
+            </w:r>
+            <w:proofErr w:type="gramStart"/>
+            <w:r>
+              <w:rPr>
+                <w:rFonts w:eastAsia="Times New Roman" w:cstheme="minorHAnsi"/>
+                <w:kern w:val="0"/>
+                <w:lang w:eastAsia="en-GB"/>
+                <w14:ligatures w14:val="none"/>
+              </w:rPr>
+              <w:t>at the moment</w:t>
+            </w:r>
+            <w:proofErr w:type="gramEnd"/>
+            <w:r>
+              <w:rPr>
+                <w:rFonts w:eastAsia="Times New Roman" w:cstheme="minorHAnsi"/>
+                <w:kern w:val="0"/>
+                <w:lang w:eastAsia="en-GB"/>
+                <w14:ligatures w14:val="none"/>
+              </w:rPr>
+              <w:t>.</w:t>
             </w:r>
           </w:p>
         </w:tc>
@@ -13053,6 +13330,7 @@
           <w14:ligatures w14:val="none"/>
         </w:rPr>
       </w:pPr>
+      <w:commentRangeStart w:id="10"/>
       <w:r>
         <w:rPr>
           <w:rFonts w:eastAsia="Times New Roman" w:cstheme="minorHAnsi"/>
@@ -13097,7 +13375,7 @@
           <w14:ligatures w14:val="none"/>
         </w:rPr>
       </w:pPr>
-      <w:commentRangeStart w:id="9"/>
+      <w:commentRangeStart w:id="11"/>
       <w:r>
         <w:rPr>
           <w:rFonts w:eastAsia="Times New Roman" w:cstheme="minorHAnsi"/>
@@ -13109,12 +13387,12 @@
         </w:rPr>
         <w:t>Exception Handling</w:t>
       </w:r>
-      <w:commentRangeEnd w:id="9"/>
+      <w:commentRangeEnd w:id="11"/>
       <w:r>
         <w:rPr>
           <w:rStyle w:val="CommentReference"/>
         </w:rPr>
-        <w:commentReference w:id="9"/>
+        <w:commentReference w:id="11"/>
       </w:r>
     </w:p>
     <w:p>
@@ -13201,8 +13479,21 @@
           <w:lang w:eastAsia="en-GB"/>
           <w14:ligatures w14:val="none"/>
         </w:rPr>
-        <w:t>Forgot password link</w:t>
-      </w:r>
+        <w:t xml:space="preserve">Forgot password </w:t>
+      </w:r>
+      <w:proofErr w:type="gramStart"/>
+      <w:r>
+        <w:rPr>
+          <w:rFonts w:eastAsia="Times New Roman" w:cstheme="minorHAnsi"/>
+          <w:kern w:val="0"/>
+          <w:sz w:val="24"/>
+          <w:szCs w:val="24"/>
+          <w:lang w:eastAsia="en-GB"/>
+          <w14:ligatures w14:val="none"/>
+        </w:rPr>
+        <w:t>link</w:t>
+      </w:r>
+      <w:proofErr w:type="gramEnd"/>
     </w:p>
     <w:p>
       <w:pPr>
@@ -13250,6 +13541,7 @@
           <w14:ligatures w14:val="none"/>
         </w:rPr>
       </w:pPr>
+      <w:commentRangeStart w:id="12"/>
       <w:r>
         <w:rPr>
           <w:rFonts w:eastAsia="Times New Roman" w:cstheme="minorHAnsi"/>
@@ -13284,6 +13576,20 @@
           <w14:ligatures w14:val="none"/>
         </w:rPr>
         <w:t xml:space="preserve"> page.</w:t>
+      </w:r>
+      <w:commentRangeEnd w:id="10"/>
+      <w:r>
+        <w:rPr>
+          <w:rStyle w:val="CommentReference"/>
+        </w:rPr>
+        <w:commentReference w:id="10"/>
+      </w:r>
+      <w:commentRangeEnd w:id="12"/>
+      <w:r>
+        <w:rPr>
+          <w:rStyle w:val="CommentReference"/>
+        </w:rPr>
+        <w:commentReference w:id="12"/>
       </w:r>
     </w:p>
     <w:p>
@@ -13401,7 +13707,7 @@
           <w:lang w:eastAsia="en-GB"/>
         </w:rPr>
       </w:pPr>
-      <w:bookmarkStart w:id="10" w:name="_Toc136936420"/>
+      <w:bookmarkStart w:id="13" w:name="_Toc136936420"/>
       <w:r>
         <w:rPr>
           <w:rFonts w:eastAsia="Times New Roman"/>
@@ -13426,7 +13732,7 @@
         <w:lastRenderedPageBreak/>
         <w:t>Project Structure Diagrams</w:t>
       </w:r>
-      <w:bookmarkEnd w:id="10"/>
+      <w:bookmarkEnd w:id="13"/>
     </w:p>
     <w:p>
       <w:pPr>
@@ -13452,7 +13758,7 @@
           <w:lang w:eastAsia="en-GB"/>
         </w:rPr>
       </w:pPr>
-      <w:bookmarkStart w:id="11" w:name="_Toc136936421"/>
+      <w:bookmarkStart w:id="14" w:name="_Toc136936421"/>
       <w:r>
         <w:rPr>
           <w:rFonts w:eastAsia="Times New Roman"/>
@@ -13460,7 +13766,7 @@
         </w:rPr>
         <w:t>Initial ERD</w:t>
       </w:r>
-      <w:bookmarkEnd w:id="11"/>
+      <w:bookmarkEnd w:id="14"/>
     </w:p>
     <w:p>
       <w:pPr>
@@ -13567,7 +13873,7 @@
           <w:lang w:eastAsia="en-GB"/>
         </w:rPr>
       </w:pPr>
-      <w:bookmarkStart w:id="12" w:name="_Toc136936422"/>
+      <w:bookmarkStart w:id="15" w:name="_Toc136936422"/>
       <w:r>
         <w:rPr>
           <w:rFonts w:eastAsia="Times New Roman"/>
@@ -13583,7 +13889,7 @@
         </w:rPr>
         <w:t xml:space="preserve"> ERD</w:t>
       </w:r>
-      <w:bookmarkEnd w:id="12"/>
+      <w:bookmarkEnd w:id="15"/>
     </w:p>
     <w:p>
       <w:pPr>
@@ -13673,7 +13979,7 @@
           <w:lang w:eastAsia="en-GB"/>
         </w:rPr>
       </w:pPr>
-      <w:bookmarkStart w:id="13" w:name="_Toc136936423"/>
+      <w:bookmarkStart w:id="16" w:name="_Toc136936423"/>
       <w:r>
         <w:rPr>
           <w:rFonts w:eastAsia="Times New Roman"/>
@@ -13682,7 +13988,7 @@
         <w:lastRenderedPageBreak/>
         <w:t>Class Diagram</w:t>
       </w:r>
-      <w:bookmarkEnd w:id="13"/>
+      <w:bookmarkEnd w:id="16"/>
     </w:p>
     <w:p>
       <w:pPr>
@@ -13761,7 +14067,7 @@
           <w:lang w:eastAsia="en-GB"/>
         </w:rPr>
       </w:pPr>
-      <w:bookmarkStart w:id="14" w:name="_Toc136936424"/>
+      <w:bookmarkStart w:id="17" w:name="_Toc136936424"/>
       <w:r>
         <w:rPr>
           <w:rFonts w:eastAsia="Times New Roman"/>
@@ -13769,7 +14075,7 @@
         </w:rPr>
         <w:t>Data Flow Diagram</w:t>
       </w:r>
-      <w:bookmarkEnd w:id="14"/>
+      <w:bookmarkEnd w:id="17"/>
     </w:p>
     <w:p>
       <w:pPr>
@@ -14379,7 +14685,7 @@
           <w:lang w:eastAsia="en-GB"/>
         </w:rPr>
       </w:pPr>
-      <w:bookmarkStart w:id="15" w:name="_Toc136936425"/>
+      <w:bookmarkStart w:id="18" w:name="_Toc136936425"/>
       <w:r>
         <w:rPr>
           <w:rFonts w:eastAsia="Times New Roman"/>
@@ -14388,7 +14694,7 @@
         <w:lastRenderedPageBreak/>
         <w:t>Wireframes</w:t>
       </w:r>
-      <w:bookmarkEnd w:id="15"/>
+      <w:bookmarkEnd w:id="18"/>
     </w:p>
     <w:p>
       <w:pPr>
@@ -14402,7 +14708,7 @@
           <w14:ligatures w14:val="none"/>
         </w:rPr>
       </w:pPr>
-      <w:commentRangeStart w:id="16"/>
+      <w:commentRangeStart w:id="19"/>
       <w:r>
         <w:rPr>
           <w:rFonts w:ascii="Calibri" w:eastAsia="Times New Roman" w:hAnsi="Calibri" w:cs="Calibri"/>
@@ -14413,12 +14719,12 @@
         </w:rPr>
         <w:t>Landing page</w:t>
       </w:r>
-      <w:commentRangeEnd w:id="16"/>
+      <w:commentRangeEnd w:id="19"/>
       <w:r>
         <w:rPr>
           <w:rStyle w:val="CommentReference"/>
         </w:rPr>
-        <w:commentReference w:id="16"/>
+        <w:commentReference w:id="19"/>
       </w:r>
     </w:p>
     <w:p>
@@ -14499,7 +14805,7 @@
           <w14:ligatures w14:val="none"/>
         </w:rPr>
       </w:pPr>
-      <w:commentRangeStart w:id="17"/>
+      <w:commentRangeStart w:id="20"/>
       <w:r>
         <w:rPr>
           <w:rFonts w:ascii="Calibri" w:eastAsia="Times New Roman" w:hAnsi="Calibri" w:cs="Calibri"/>
@@ -14510,12 +14816,12 @@
         </w:rPr>
         <w:t>Login page</w:t>
       </w:r>
-      <w:commentRangeEnd w:id="17"/>
+      <w:commentRangeEnd w:id="20"/>
       <w:r>
         <w:rPr>
           <w:rStyle w:val="CommentReference"/>
         </w:rPr>
-        <w:commentReference w:id="17"/>
+        <w:commentReference w:id="20"/>
       </w:r>
     </w:p>
     <w:p>
@@ -14608,7 +14914,7 @@
           <w14:ligatures w14:val="none"/>
         </w:rPr>
       </w:pPr>
-      <w:commentRangeStart w:id="18"/>
+      <w:commentRangeStart w:id="21"/>
       <w:r>
         <w:rPr>
           <w:rFonts w:ascii="Calibri" w:eastAsia="Times New Roman" w:hAnsi="Calibri" w:cs="Calibri"/>
@@ -14620,12 +14926,12 @@
         <w:lastRenderedPageBreak/>
         <w:t>Sign-up page</w:t>
       </w:r>
-      <w:commentRangeEnd w:id="18"/>
+      <w:commentRangeEnd w:id="21"/>
       <w:r>
         <w:rPr>
           <w:rStyle w:val="CommentReference"/>
         </w:rPr>
-        <w:commentReference w:id="18"/>
+        <w:commentReference w:id="21"/>
       </w:r>
     </w:p>
     <w:p>
@@ -14706,7 +15012,7 @@
           <w14:ligatures w14:val="none"/>
         </w:rPr>
       </w:pPr>
-      <w:commentRangeStart w:id="19"/>
+      <w:commentRangeStart w:id="22"/>
       <w:r>
         <w:rPr>
           <w:rFonts w:ascii="Calibri" w:eastAsia="Times New Roman" w:hAnsi="Calibri" w:cs="Calibri"/>
@@ -14717,12 +15023,12 @@
         </w:rPr>
         <w:t>Menu page</w:t>
       </w:r>
-      <w:commentRangeEnd w:id="19"/>
+      <w:commentRangeEnd w:id="22"/>
       <w:r>
         <w:rPr>
           <w:rStyle w:val="CommentReference"/>
         </w:rPr>
-        <w:commentReference w:id="19"/>
+        <w:commentReference w:id="22"/>
       </w:r>
     </w:p>
     <w:p>
@@ -14815,7 +15121,7 @@
           <w14:ligatures w14:val="none"/>
         </w:rPr>
       </w:pPr>
-      <w:commentRangeStart w:id="20"/>
+      <w:commentRangeStart w:id="23"/>
       <w:r>
         <w:rPr>
           <w:rFonts w:ascii="Calibri" w:eastAsia="Times New Roman" w:hAnsi="Calibri" w:cs="Calibri"/>
@@ -14826,12 +15132,12 @@
         </w:rPr>
         <w:t>Homepage - customer</w:t>
       </w:r>
-      <w:commentRangeEnd w:id="20"/>
+      <w:commentRangeEnd w:id="23"/>
       <w:r>
         <w:rPr>
           <w:rStyle w:val="CommentReference"/>
         </w:rPr>
-        <w:commentReference w:id="20"/>
+        <w:commentReference w:id="23"/>
       </w:r>
     </w:p>
     <w:p>
@@ -14911,8 +15217,9 @@
           <w14:ligatures w14:val="none"/>
         </w:rPr>
       </w:pPr>
-      <w:commentRangeStart w:id="21"/>
-      <w:commentRangeStart w:id="22"/>
+      <w:commentRangeStart w:id="24"/>
+      <w:commentRangeStart w:id="25"/>
+      <w:commentRangeStart w:id="26"/>
       <w:r>
         <w:rPr>
           <w:rFonts w:ascii="Calibri" w:eastAsia="Times New Roman" w:hAnsi="Calibri" w:cs="Calibri"/>
@@ -14923,19 +15230,26 @@
         </w:rPr>
         <w:t>Homepage - manager</w:t>
       </w:r>
-      <w:commentRangeEnd w:id="21"/>
+      <w:commentRangeEnd w:id="24"/>
       <w:r>
         <w:rPr>
           <w:rStyle w:val="CommentReference"/>
         </w:rPr>
-        <w:commentReference w:id="21"/>
-      </w:r>
-      <w:commentRangeEnd w:id="22"/>
+        <w:commentReference w:id="24"/>
+      </w:r>
+      <w:commentRangeEnd w:id="25"/>
       <w:r>
         <w:rPr>
           <w:rStyle w:val="CommentReference"/>
         </w:rPr>
-        <w:commentReference w:id="22"/>
+        <w:commentReference w:id="25"/>
+      </w:r>
+      <w:commentRangeEnd w:id="26"/>
+      <w:r>
+        <w:rPr>
+          <w:rStyle w:val="CommentReference"/>
+        </w:rPr>
+        <w:commentReference w:id="26"/>
       </w:r>
     </w:p>
     <w:p>
@@ -15084,9 +15398,9 @@
           <w14:ligatures w14:val="none"/>
         </w:rPr>
         <w:drawing>
-          <wp:inline distT="0" distB="0" distL="0" distR="0" wp14:anchorId="4DFEA9FD" wp14:editId="001C58A5">
-            <wp:extent cx="5755491" cy="3810000"/>
-            <wp:effectExtent l="0" t="0" r="0" b="0"/>
+          <wp:inline distT="0" distB="0" distL="0" distR="0" wp14:anchorId="4DFEA9FD" wp14:editId="5231A008">
+            <wp:extent cx="5499209" cy="3640347"/>
+            <wp:effectExtent l="0" t="0" r="6350" b="0"/>
             <wp:docPr id="1830783516" name="Picture 1" descr="A picture containing text, diagram, line, rectangle&#10;&#10;Description automatically generated"/>
             <wp:cNvGraphicFramePr>
               <a:graphicFrameLocks xmlns:a="http://schemas.openxmlformats.org/drawingml/2006/main" noChangeAspect="1"/>
@@ -15107,7 +15421,7 @@
                   <pic:spPr>
                     <a:xfrm>
                       <a:off x="0" y="0"/>
-                      <a:ext cx="5763749" cy="3815466"/>
+                      <a:ext cx="5512594" cy="3649207"/>
                     </a:xfrm>
                     <a:prstGeom prst="rect">
                       <a:avLst/>
@@ -15185,11 +15499,10 @@
           <w:lang w:eastAsia="en-GB"/>
           <w14:ligatures w14:val="none"/>
         </w:rPr>
-        <w:lastRenderedPageBreak/>
         <w:drawing>
-          <wp:inline distT="0" distB="0" distL="0" distR="0" wp14:anchorId="46A1A424" wp14:editId="1D5ED850">
-            <wp:extent cx="5731510" cy="4362450"/>
-            <wp:effectExtent l="0" t="0" r="2540" b="0"/>
+          <wp:inline distT="0" distB="0" distL="0" distR="0" wp14:anchorId="46A1A424" wp14:editId="0E0DA20B">
+            <wp:extent cx="5383473" cy="4097547"/>
+            <wp:effectExtent l="0" t="0" r="8255" b="0"/>
             <wp:docPr id="460796483" name="Picture 1" descr="A screenshot of a login form&#10;&#10;Description automatically generated with low confidence"/>
             <wp:cNvGraphicFramePr>
               <a:graphicFrameLocks xmlns:a="http://schemas.openxmlformats.org/drawingml/2006/main" noChangeAspect="1"/>
@@ -15210,7 +15523,7 @@
                   <pic:spPr>
                     <a:xfrm>
                       <a:off x="0" y="0"/>
-                      <a:ext cx="5731510" cy="4362450"/>
+                      <a:ext cx="5385118" cy="4098799"/>
                     </a:xfrm>
                     <a:prstGeom prst="rect">
                       <a:avLst/>
@@ -15242,6 +15555,7 @@
           <w:lang w:eastAsia="en-GB"/>
           <w14:ligatures w14:val="none"/>
         </w:rPr>
+        <w:lastRenderedPageBreak/>
         <w:t xml:space="preserve">Track </w:t>
       </w:r>
       <w:r>
@@ -15399,7 +15713,6 @@
           <w:lang w:eastAsia="en-GB"/>
           <w14:ligatures w14:val="none"/>
         </w:rPr>
-        <w:lastRenderedPageBreak/>
         <w:t xml:space="preserve">Track </w:t>
       </w:r>
       <w:r>
@@ -15512,7 +15825,7 @@
           <w14:ligatures w14:val="none"/>
         </w:rPr>
       </w:pPr>
-      <w:commentRangeStart w:id="23"/>
+      <w:commentRangeStart w:id="27"/>
       <w:r>
         <w:rPr>
           <w:rFonts w:eastAsia="Times New Roman" w:cstheme="minorHAnsi"/>
@@ -15534,12 +15847,12 @@
         </w:rPr>
         <w:t xml:space="preserve"> (generated with the help of Chat-GPT)</w:t>
       </w:r>
-      <w:commentRangeEnd w:id="23"/>
+      <w:commentRangeEnd w:id="27"/>
       <w:r>
         <w:rPr>
           <w:rStyle w:val="CommentReference"/>
         </w:rPr>
-        <w:commentReference w:id="23"/>
+        <w:commentReference w:id="27"/>
       </w:r>
     </w:p>
     <w:p>
@@ -15548,7 +15861,8 @@
           <w:ilvl w:val="0"/>
           <w:numId w:val="5"/>
         </w:numPr>
-        <w:spacing w:after="240" w:line="240" w:lineRule="auto"/>
+        <w:spacing w:after="0" w:line="240" w:lineRule="auto"/>
+        <w:jc w:val="both"/>
         <w:rPr>
           <w:rFonts w:eastAsia="Times New Roman" w:cstheme="minorHAnsi"/>
           <w:kern w:val="0"/>
@@ -15599,7 +15913,8 @@
           <w:ilvl w:val="0"/>
           <w:numId w:val="5"/>
         </w:numPr>
-        <w:spacing w:after="240" w:line="240" w:lineRule="auto"/>
+        <w:spacing w:after="0" w:line="240" w:lineRule="auto"/>
+        <w:jc w:val="both"/>
         <w:rPr>
           <w:rFonts w:eastAsia="Times New Roman" w:cstheme="minorHAnsi"/>
           <w:kern w:val="0"/>
@@ -15650,7 +15965,8 @@
           <w:ilvl w:val="0"/>
           <w:numId w:val="5"/>
         </w:numPr>
-        <w:spacing w:after="240" w:line="240" w:lineRule="auto"/>
+        <w:spacing w:after="0" w:line="240" w:lineRule="auto"/>
+        <w:jc w:val="both"/>
         <w:rPr>
           <w:rFonts w:eastAsia="Times New Roman" w:cstheme="minorHAnsi"/>
           <w:kern w:val="0"/>
@@ -15683,7 +15999,8 @@
           <w:ilvl w:val="0"/>
           <w:numId w:val="5"/>
         </w:numPr>
-        <w:spacing w:after="240" w:line="240" w:lineRule="auto"/>
+        <w:spacing w:after="0" w:line="240" w:lineRule="auto"/>
+        <w:jc w:val="both"/>
         <w:rPr>
           <w:rFonts w:eastAsia="Times New Roman" w:cstheme="minorHAnsi"/>
           <w:kern w:val="0"/>
@@ -15734,7 +16051,8 @@
           <w:ilvl w:val="0"/>
           <w:numId w:val="5"/>
         </w:numPr>
-        <w:spacing w:after="240" w:line="240" w:lineRule="auto"/>
+        <w:spacing w:after="0" w:line="240" w:lineRule="auto"/>
+        <w:jc w:val="both"/>
         <w:rPr>
           <w:rFonts w:eastAsia="Times New Roman" w:cstheme="minorHAnsi"/>
           <w:kern w:val="0"/>
@@ -15767,7 +16085,8 @@
           <w:ilvl w:val="0"/>
           <w:numId w:val="5"/>
         </w:numPr>
-        <w:spacing w:after="240" w:line="240" w:lineRule="auto"/>
+        <w:spacing w:after="0" w:line="240" w:lineRule="auto"/>
+        <w:jc w:val="both"/>
         <w:rPr>
           <w:rFonts w:eastAsia="Times New Roman" w:cstheme="minorHAnsi"/>
           <w:kern w:val="0"/>
@@ -15817,7 +16136,7 @@
           <w:lang w:eastAsia="en-GB"/>
         </w:rPr>
       </w:pPr>
-      <w:bookmarkStart w:id="24" w:name="_Toc136936426"/>
+      <w:bookmarkStart w:id="28" w:name="_Toc136936426"/>
       <w:r>
         <w:rPr>
           <w:rFonts w:eastAsia="Times New Roman"/>
@@ -15825,19 +16144,22 @@
         </w:rPr>
         <w:t>Challenges</w:t>
       </w:r>
-      <w:bookmarkEnd w:id="24"/>
+      <w:bookmarkEnd w:id="28"/>
     </w:p>
     <w:p>
       <w:pPr>
         <w:pStyle w:val="Heading3"/>
       </w:pPr>
-      <w:bookmarkStart w:id="25" w:name="_Toc136936427"/>
+      <w:bookmarkStart w:id="29" w:name="_Toc136936427"/>
       <w:r>
         <w:t>Animal Fact API</w:t>
       </w:r>
-      <w:bookmarkEnd w:id="25"/>
+      <w:bookmarkEnd w:id="29"/>
     </w:p>
     <w:p>
+      <w:pPr>
+        <w:jc w:val="both"/>
+      </w:pPr>
       <w:r>
         <w:t xml:space="preserve">The original plan was for </w:t>
       </w:r>
@@ -15846,6 +16168,9 @@
       </w:r>
     </w:p>
     <w:p>
+      <w:pPr>
+        <w:jc w:val="both"/>
+      </w:pPr>
       <w:r>
         <w:rPr>
           <w:noProof/>
@@ -15853,13 +16178,13 @@
         <mc:AlternateContent>
           <mc:Choice Requires="wps">
             <w:drawing>
-              <wp:anchor distT="45720" distB="45720" distL="114300" distR="114300" simplePos="0" relativeHeight="251660288" behindDoc="0" locked="0" layoutInCell="1" allowOverlap="1" wp14:anchorId="1F493578" wp14:editId="5694F6F6">
+              <wp:anchor distT="45720" distB="45720" distL="114300" distR="114300" simplePos="0" relativeHeight="251660288" behindDoc="0" locked="0" layoutInCell="1" allowOverlap="1" wp14:anchorId="1F493578" wp14:editId="4F1215D6">
                 <wp:simplePos x="0" y="0"/>
                 <wp:positionH relativeFrom="column">
-                  <wp:posOffset>200025</wp:posOffset>
+                  <wp:posOffset>182772</wp:posOffset>
                 </wp:positionH>
                 <wp:positionV relativeFrom="paragraph">
-                  <wp:posOffset>1226185</wp:posOffset>
+                  <wp:posOffset>1096789</wp:posOffset>
                 </wp:positionV>
                 <wp:extent cx="5391150" cy="1404620"/>
                 <wp:effectExtent l="0" t="0" r="19050" b="23495"/>
@@ -16042,7 +16367,20 @@
                                 <w14:ligatures w14:val="none"/>
                               </w:rPr>
                               <w:br/>
-                              <w:t xml:space="preserve">            .</w:t>
+                              <w:t xml:space="preserve">          </w:t>
+                            </w:r>
+                            <w:proofErr w:type="gramStart"/>
+                            <w:r>
+                              <w:rPr>
+                                <w:rFonts w:ascii="Courier New" w:eastAsia="Times New Roman" w:hAnsi="Courier New" w:cs="Courier New"/>
+                                <w:color w:val="080808"/>
+                                <w:kern w:val="0"/>
+                                <w:sz w:val="20"/>
+                                <w:szCs w:val="20"/>
+                                <w:lang w:eastAsia="en-GB"/>
+                                <w14:ligatures w14:val="none"/>
+                              </w:rPr>
+                              <w:t xml:space="preserve">  .</w:t>
                             </w:r>
                             <w:proofErr w:type="spellStart"/>
                             <w:r>
@@ -16058,6 +16396,7 @@
                               <w:t>uri</w:t>
                             </w:r>
                             <w:proofErr w:type="spellEnd"/>
+                            <w:proofErr w:type="gramEnd"/>
                             <w:r>
                               <w:rPr>
                                 <w:rFonts w:ascii="Courier New" w:eastAsia="Times New Roman" w:hAnsi="Courier New" w:cs="Courier New"/>
@@ -16600,7 +16939,7 @@
                 <v:stroke joinstyle="miter"/>
                 <v:path gradientshapeok="t" o:connecttype="rect"/>
               </v:shapetype>
-              <v:shape id="Text Box 2" o:spid="_x0000_s1026" type="#_x0000_t202" style="position:absolute;margin-left:15.75pt;margin-top:96.55pt;width:424.5pt;height:110.6pt;z-index:251660288;visibility:visible;mso-wrap-style:square;mso-width-percent:0;mso-height-percent:200;mso-wrap-distance-left:9pt;mso-wrap-distance-top:3.6pt;mso-wrap-distance-right:9pt;mso-wrap-distance-bottom:3.6pt;mso-position-horizontal:absolute;mso-position-horizontal-relative:text;mso-position-vertical:absolute;mso-position-vertical-relative:text;mso-width-percent:0;mso-height-percent:200;mso-width-relative:margin;mso-height-relative:margin;v-text-anchor:top" o:gfxdata="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">
+              <v:shape id="Text Box 2" o:spid="_x0000_s1026" type="#_x0000_t202" style="position:absolute;left:0;text-align:left;margin-left:14.4pt;margin-top:86.35pt;width:424.5pt;height:110.6pt;z-index:251660288;visibility:visible;mso-wrap-style:square;mso-width-percent:0;mso-height-percent:200;mso-wrap-distance-left:9pt;mso-wrap-distance-top:3.6pt;mso-wrap-distance-right:9pt;mso-wrap-distance-bottom:3.6pt;mso-position-horizontal:absolute;mso-position-horizontal-relative:text;mso-position-vertical:absolute;mso-position-vertical-relative:text;mso-width-percent:0;mso-height-percent:200;mso-width-relative:margin;mso-height-relative:margin;v-text-anchor:top" o:gfxdata="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">
                 <v:textbox style="mso-fit-shape-to-text:t">
                   <w:txbxContent>
                     <w:p>
@@ -16749,7 +17088,20 @@
                           <w14:ligatures w14:val="none"/>
                         </w:rPr>
                         <w:br/>
-                        <w:t xml:space="preserve">            .</w:t>
+                        <w:t xml:space="preserve">          </w:t>
+                      </w:r>
+                      <w:proofErr w:type="gramStart"/>
+                      <w:r>
+                        <w:rPr>
+                          <w:rFonts w:ascii="Courier New" w:eastAsia="Times New Roman" w:hAnsi="Courier New" w:cs="Courier New"/>
+                          <w:color w:val="080808"/>
+                          <w:kern w:val="0"/>
+                          <w:sz w:val="20"/>
+                          <w:szCs w:val="20"/>
+                          <w:lang w:eastAsia="en-GB"/>
+                          <w14:ligatures w14:val="none"/>
+                        </w:rPr>
+                        <w:t xml:space="preserve">  .</w:t>
                       </w:r>
                       <w:proofErr w:type="spellStart"/>
                       <w:r>
@@ -16765,6 +17117,7 @@
                         <w:t>uri</w:t>
                       </w:r>
                       <w:proofErr w:type="spellEnd"/>
+                      <w:proofErr w:type="gramEnd"/>
                       <w:r>
                         <w:rPr>
                           <w:rFonts w:ascii="Courier New" w:eastAsia="Times New Roman" w:hAnsi="Courier New" w:cs="Courier New"/>
@@ -17293,7 +17646,15 @@
         </mc:AlternateContent>
       </w:r>
       <w:r>
-        <w:t>I found several animal fact APIs (see references for links). However on further investigation they were very disappointing. Some need to be paid for so they were excluded from the list, some were just facts, e</w:t>
+        <w:t xml:space="preserve">I found several animal fact APIs (see references for links). </w:t>
+      </w:r>
+      <w:proofErr w:type="gramStart"/>
+      <w:r>
+        <w:t>However</w:t>
+      </w:r>
+      <w:proofErr w:type="gramEnd"/>
+      <w:r>
+        <w:t xml:space="preserve"> on further investigation they were very disappointing. Some need to be paid for so they were excluded from the list, some were just facts, e</w:t>
       </w:r>
       <w:r>
         <w:t>.</w:t>
@@ -17305,17 +17666,52 @@
         <w:t>.</w:t>
       </w:r>
       <w:r>
-        <w:t>, a cheetah has 4 legs. Finally I found an API that had interesting facts. I used Postman to test out the endpoints and hence had a http method (GET) and a URI that worked. The response body was in JSON format.</w:t>
+        <w:t xml:space="preserve">, a cheetah has 4 legs. </w:t>
+      </w:r>
+      <w:proofErr w:type="gramStart"/>
+      <w:r>
+        <w:t>Finally</w:t>
+      </w:r>
+      <w:proofErr w:type="gramEnd"/>
+      <w:r>
+        <w:t xml:space="preserve"> I found an API that had interesting facts. I used Postman to test out the endpoints and hence had a http method (GET) and a URI that worked. The response body was in JSON format.</w:t>
       </w:r>
     </w:p>
-    <w:p/>
     <w:p>
-      <w:r>
-        <w:t xml:space="preserve">It took me a long time to work out how to get the URL out of the JSON wrapper (see references). Even trimming and splitting the string was not successful as some of the facts have commas in them. Hence I started a curated list of ids that I had checked did not have commas. This was quite time consuming and unfortunately bad actors had posted inappropriate facts to the site so for every </w:t>
-      </w:r>
-      <w:r>
-        <w:lastRenderedPageBreak/>
-        <w:t xml:space="preserve">interesting fact there were several unpleasant messages. Hence I started the search for an API again. When searching for an API, several APIs containing animal photos rather than facts appeared in the search. Hence I decided to switch to displaying a cute photo instead.  I found an API at </w:t>
+      <w:pPr>
+        <w:jc w:val="both"/>
+      </w:pPr>
+    </w:p>
+    <w:p>
+      <w:pPr>
+        <w:jc w:val="both"/>
+      </w:pPr>
+      <w:r>
+        <w:t xml:space="preserve">It took me a long time to work out how to get the URL out of the JSON wrapper (see references). Even trimming and splitting the string was not successful as some of the facts have commas in them. </w:t>
+      </w:r>
+      <w:proofErr w:type="gramStart"/>
+      <w:r>
+        <w:t>Hence</w:t>
+      </w:r>
+      <w:proofErr w:type="gramEnd"/>
+      <w:r>
+        <w:t xml:space="preserve"> I started a curated list of ids that I had checked did not have commas. This was quite time consuming and unfortunately bad actors had posted inappropriate facts to the site so for every interesting fact there were several unpleasant messages. </w:t>
+      </w:r>
+      <w:proofErr w:type="gramStart"/>
+      <w:r>
+        <w:t>Hence</w:t>
+      </w:r>
+      <w:proofErr w:type="gramEnd"/>
+      <w:r>
+        <w:t xml:space="preserve"> I started the search for an API again. When searching for an API, several APIs containing animal photos rather than facts appeared in the search. </w:t>
+      </w:r>
+      <w:proofErr w:type="gramStart"/>
+      <w:r>
+        <w:t>Hence</w:t>
+      </w:r>
+      <w:proofErr w:type="gramEnd"/>
+      <w:r>
+        <w:t xml:space="preserve"> I decided to switch to displaying a cute photo instead.  I found an API at </w:t>
       </w:r>
       <w:hyperlink r:id="rId34" w:history="1">
         <w:r>
@@ -17326,10 +17722,17 @@
         </w:r>
       </w:hyperlink>
       <w:r>
-        <w:t xml:space="preserve"> that is free and doesn’t allow external entities to post to it that has pictures of ducks. I found other APIs for specific animals but none with a mixture (see references). I considered using several and picking one at random but decided just using the ducks shows how it works. More animals could be added if this were a commercial product. </w:t>
+        <w:t xml:space="preserve"> that is free and doesn’t allow external entities to post to it that has pictures of ducks. I found other APIs for specific animals but none with a mixture (see references). I considered using several and picking one </w:t>
+      </w:r>
+      <w:r>
+        <w:lastRenderedPageBreak/>
+        <w:t xml:space="preserve">at random but decided just using the ducks shows how it works. More animals could be added if this were a commercial product. </w:t>
       </w:r>
     </w:p>
     <w:p>
+      <w:pPr>
+        <w:jc w:val="both"/>
+      </w:pPr>
       <w:r>
         <w:t>I was not happing with the string splitting and trimming method, so I investigated again how to get the information out of a JSON object in Java. I found the simplest way was to add a dependency for GSON to the pom.xml file.</w:t>
       </w:r>
@@ -17445,7 +17848,20 @@
                                 <w14:ligatures w14:val="none"/>
                               </w:rPr>
                               <w:br/>
-                              <w:t xml:space="preserve">    &lt;</w:t>
+                              <w:t xml:space="preserve">    </w:t>
+                            </w:r>
+                            <w:proofErr w:type="gramStart"/>
+                            <w:r>
+                              <w:rPr>
+                                <w:rFonts w:ascii="Courier New" w:eastAsia="Times New Roman" w:hAnsi="Courier New" w:cs="Courier New"/>
+                                <w:color w:val="080808"/>
+                                <w:kern w:val="0"/>
+                                <w:sz w:val="20"/>
+                                <w:szCs w:val="20"/>
+                                <w:lang w:eastAsia="en-GB"/>
+                                <w14:ligatures w14:val="none"/>
+                              </w:rPr>
+                              <w:t>&lt;</w:t>
                             </w:r>
                             <w:proofErr w:type="spellStart"/>
                             <w:r>
@@ -17484,7 +17900,20 @@
                                 <w:lang w:eastAsia="en-GB"/>
                                 <w14:ligatures w14:val="none"/>
                               </w:rPr>
-                              <w:t>com.google.code.gson</w:t>
+                              <w:t>com.google.code</w:t>
+                            </w:r>
+                            <w:proofErr w:type="gramEnd"/>
+                            <w:r>
+                              <w:rPr>
+                                <w:rFonts w:ascii="Courier New" w:eastAsia="Times New Roman" w:hAnsi="Courier New" w:cs="Courier New"/>
+                                <w:color w:val="080808"/>
+                                <w:kern w:val="0"/>
+                                <w:sz w:val="20"/>
+                                <w:szCs w:val="20"/>
+                                <w:lang w:eastAsia="en-GB"/>
+                                <w14:ligatures w14:val="none"/>
+                              </w:rPr>
+                              <w:t>.gson</w:t>
                             </w:r>
                             <w:proofErr w:type="spellEnd"/>
                             <w:r>
@@ -17798,7 +18227,20 @@
                           <w14:ligatures w14:val="none"/>
                         </w:rPr>
                         <w:br/>
-                        <w:t xml:space="preserve">    &lt;</w:t>
+                        <w:t xml:space="preserve">    </w:t>
+                      </w:r>
+                      <w:proofErr w:type="gramStart"/>
+                      <w:r>
+                        <w:rPr>
+                          <w:rFonts w:ascii="Courier New" w:eastAsia="Times New Roman" w:hAnsi="Courier New" w:cs="Courier New"/>
+                          <w:color w:val="080808"/>
+                          <w:kern w:val="0"/>
+                          <w:sz w:val="20"/>
+                          <w:szCs w:val="20"/>
+                          <w:lang w:eastAsia="en-GB"/>
+                          <w14:ligatures w14:val="none"/>
+                        </w:rPr>
+                        <w:t>&lt;</w:t>
                       </w:r>
                       <w:proofErr w:type="spellStart"/>
                       <w:r>
@@ -17837,7 +18279,20 @@
                           <w:lang w:eastAsia="en-GB"/>
                           <w14:ligatures w14:val="none"/>
                         </w:rPr>
-                        <w:t>com.google.code.gson</w:t>
+                        <w:t>com.google.code</w:t>
+                      </w:r>
+                      <w:proofErr w:type="gramEnd"/>
+                      <w:r>
+                        <w:rPr>
+                          <w:rFonts w:ascii="Courier New" w:eastAsia="Times New Roman" w:hAnsi="Courier New" w:cs="Courier New"/>
+                          <w:color w:val="080808"/>
+                          <w:kern w:val="0"/>
+                          <w:sz w:val="20"/>
+                          <w:szCs w:val="20"/>
+                          <w:lang w:eastAsia="en-GB"/>
+                          <w14:ligatures w14:val="none"/>
+                        </w:rPr>
+                        <w:t>.gson</w:t>
                       </w:r>
                       <w:proofErr w:type="spellEnd"/>
                       <w:r>
@@ -18079,19 +18534,9 @@
       </w:r>
     </w:p>
     <w:p>
-      <w:r>
-        <w:t xml:space="preserve">To use this I had to create a java class </w:t>
-      </w:r>
-      <w:proofErr w:type="spellStart"/>
-      <w:r>
-        <w:t>DuckPic</w:t>
-      </w:r>
-      <w:proofErr w:type="spellEnd"/>
-      <w:r>
-        <w:t xml:space="preserve"> that had fields for the fields in the JSON message and getters and setters. Then I could create an object out of the JSON string:</w:t>
-      </w:r>
-    </w:p>
-    <w:p>
+      <w:pPr>
+        <w:jc w:val="both"/>
+      </w:pPr>
       <w:r>
         <w:rPr>
           <w:noProof/>
@@ -18099,13 +18544,13 @@
         <mc:AlternateContent>
           <mc:Choice Requires="wps">
             <w:drawing>
-              <wp:anchor distT="45720" distB="45720" distL="114300" distR="114300" simplePos="0" relativeHeight="251661312" behindDoc="0" locked="0" layoutInCell="1" allowOverlap="1" wp14:anchorId="48E6CE9B" wp14:editId="5990F157">
+              <wp:anchor distT="45720" distB="45720" distL="114300" distR="114300" simplePos="0" relativeHeight="251661312" behindDoc="0" locked="0" layoutInCell="1" allowOverlap="1" wp14:anchorId="48E6CE9B" wp14:editId="269878B9">
                 <wp:simplePos x="0" y="0"/>
                 <wp:positionH relativeFrom="column">
-                  <wp:posOffset>19050</wp:posOffset>
+                  <wp:posOffset>62182</wp:posOffset>
                 </wp:positionH>
                 <wp:positionV relativeFrom="paragraph">
-                  <wp:posOffset>180975</wp:posOffset>
+                  <wp:posOffset>573238</wp:posOffset>
                 </wp:positionV>
                 <wp:extent cx="5543550" cy="1404620"/>
                 <wp:effectExtent l="0" t="0" r="19050" b="23495"/>
@@ -18266,6 +18711,7 @@
                               <w:t xml:space="preserve">= </w:t>
                             </w:r>
                             <w:proofErr w:type="spellStart"/>
+                            <w:proofErr w:type="gramStart"/>
                             <w:r>
                               <w:rPr>
                                 <w:rFonts w:ascii="Courier New" w:eastAsia="Times New Roman" w:hAnsi="Courier New" w:cs="Courier New"/>
@@ -18291,6 +18737,7 @@
                               <w:t>.body</w:t>
                             </w:r>
                             <w:proofErr w:type="spellEnd"/>
+                            <w:proofErr w:type="gramEnd"/>
                             <w:r>
                               <w:rPr>
                                 <w:rFonts w:ascii="Courier New" w:eastAsia="Times New Roman" w:hAnsi="Courier New" w:cs="Courier New"/>
@@ -18768,7 +19215,7 @@
           </mc:Choice>
           <mc:Fallback>
             <w:pict>
-              <v:shape w14:anchorId="48E6CE9B" id="_x0000_s1028" type="#_x0000_t202" style="position:absolute;margin-left:1.5pt;margin-top:14.25pt;width:436.5pt;height:110.6pt;z-index:251661312;visibility:visible;mso-wrap-style:square;mso-width-percent:0;mso-height-percent:200;mso-wrap-distance-left:9pt;mso-wrap-distance-top:3.6pt;mso-wrap-distance-right:9pt;mso-wrap-distance-bottom:3.6pt;mso-position-horizontal:absolute;mso-position-horizontal-relative:text;mso-position-vertical:absolute;mso-position-vertical-relative:text;mso-width-percent:0;mso-height-percent:200;mso-width-relative:margin;mso-height-relative:margin;v-text-anchor:top" o:gfxdata="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">
+              <v:shape w14:anchorId="48E6CE9B" id="_x0000_s1028" type="#_x0000_t202" style="position:absolute;left:0;text-align:left;margin-left:4.9pt;margin-top:45.15pt;width:436.5pt;height:110.6pt;z-index:251661312;visibility:visible;mso-wrap-style:square;mso-width-percent:0;mso-height-percent:200;mso-wrap-distance-left:9pt;mso-wrap-distance-top:3.6pt;mso-wrap-distance-right:9pt;mso-wrap-distance-bottom:3.6pt;mso-position-horizontal:absolute;mso-position-horizontal-relative:text;mso-position-vertical:absolute;mso-position-vertical-relative:text;mso-width-percent:0;mso-height-percent:200;mso-width-relative:margin;mso-height-relative:margin;v-text-anchor:top" o:gfxdata="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">
                 <v:textbox style="mso-fit-shape-to-text:t">
                   <w:txbxContent>
                     <w:p>
@@ -18895,6 +19342,7 @@
                         <w:t xml:space="preserve">= </w:t>
                       </w:r>
                       <w:proofErr w:type="spellStart"/>
+                      <w:proofErr w:type="gramStart"/>
                       <w:r>
                         <w:rPr>
                           <w:rFonts w:ascii="Courier New" w:eastAsia="Times New Roman" w:hAnsi="Courier New" w:cs="Courier New"/>
@@ -18920,6 +19368,7 @@
                         <w:t>.body</w:t>
                       </w:r>
                       <w:proofErr w:type="spellEnd"/>
+                      <w:proofErr w:type="gramEnd"/>
                       <w:r>
                         <w:rPr>
                           <w:rFonts w:ascii="Courier New" w:eastAsia="Times New Roman" w:hAnsi="Courier New" w:cs="Courier New"/>
@@ -19386,9 +19835,30 @@
           </mc:Fallback>
         </mc:AlternateContent>
       </w:r>
+      <w:r>
+        <w:t xml:space="preserve">To use </w:t>
+      </w:r>
+      <w:proofErr w:type="gramStart"/>
+      <w:r>
+        <w:t>this</w:t>
+      </w:r>
+      <w:proofErr w:type="gramEnd"/>
+      <w:r>
+        <w:t xml:space="preserve"> I had to create a java class </w:t>
+      </w:r>
+      <w:proofErr w:type="spellStart"/>
+      <w:r>
+        <w:t>DuckPic</w:t>
+      </w:r>
+      <w:proofErr w:type="spellEnd"/>
+      <w:r>
+        <w:t xml:space="preserve"> that had fields for the fields in the JSON message and getters and setters. Then I could create an object out of the JSON string:</w:t>
+      </w:r>
     </w:p>
+    <w:p/>
     <w:p>
       <w:pPr>
+        <w:jc w:val="both"/>
         <w:rPr>
           <w:rFonts w:eastAsia="Times New Roman" w:cstheme="minorHAnsi"/>
           <w:kern w:val="0"/>
@@ -19407,13 +19877,13 @@
         <mc:AlternateContent>
           <mc:Choice Requires="wps">
             <w:drawing>
-              <wp:anchor distT="45720" distB="45720" distL="114300" distR="114300" simplePos="0" relativeHeight="251662336" behindDoc="0" locked="0" layoutInCell="1" allowOverlap="1" wp14:anchorId="28877910" wp14:editId="703C2836">
+              <wp:anchor distT="45720" distB="45720" distL="114300" distR="114300" simplePos="0" relativeHeight="251662336" behindDoc="0" locked="0" layoutInCell="1" allowOverlap="1" wp14:anchorId="28877910" wp14:editId="00A01584">
                 <wp:simplePos x="0" y="0"/>
                 <wp:positionH relativeFrom="column">
-                  <wp:posOffset>19050</wp:posOffset>
+                  <wp:posOffset>10424</wp:posOffset>
                 </wp:positionH>
                 <wp:positionV relativeFrom="paragraph">
-                  <wp:posOffset>650875</wp:posOffset>
+                  <wp:posOffset>486973</wp:posOffset>
                 </wp:positionV>
                 <wp:extent cx="5419725" cy="523875"/>
                 <wp:effectExtent l="0" t="0" r="28575" b="28575"/>
@@ -19541,6 +20011,7 @@
                               <w:t xml:space="preserve">    </w:t>
                             </w:r>
                             <w:proofErr w:type="spellStart"/>
+                            <w:proofErr w:type="gramStart"/>
                             <w:r>
                               <w:rPr>
                                 <w:rFonts w:ascii="Courier New" w:eastAsia="Times New Roman" w:hAnsi="Courier New" w:cs="Courier New"/>
@@ -19554,6 +20025,7 @@
                               <w:t>model.addAttribute</w:t>
                             </w:r>
                             <w:proofErr w:type="spellEnd"/>
+                            <w:proofErr w:type="gramEnd"/>
                             <w:r>
                               <w:rPr>
                                 <w:rFonts w:ascii="Courier New" w:eastAsia="Times New Roman" w:hAnsi="Courier New" w:cs="Courier New"/>
@@ -19686,7 +20158,7 @@
           </mc:Choice>
           <mc:Fallback>
             <w:pict>
-              <v:shape w14:anchorId="28877910" id="_x0000_s1029" type="#_x0000_t202" style="position:absolute;margin-left:1.5pt;margin-top:51.25pt;width:426.75pt;height:41.25pt;z-index:251662336;visibility:visible;mso-wrap-style:square;mso-width-percent:0;mso-height-percent:0;mso-wrap-distance-left:9pt;mso-wrap-distance-top:3.6pt;mso-wrap-distance-right:9pt;mso-wrap-distance-bottom:3.6pt;mso-position-horizontal:absolute;mso-position-horizontal-relative:text;mso-position-vertical:absolute;mso-position-vertical-relative:text;mso-width-percent:0;mso-height-percent:0;mso-width-relative:margin;mso-height-relative:margin;v-text-anchor:top" o:gfxdata="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">
+              <v:shape w14:anchorId="28877910" id="_x0000_s1029" type="#_x0000_t202" style="position:absolute;left:0;text-align:left;margin-left:.8pt;margin-top:38.35pt;width:426.75pt;height:41.25pt;z-index:251662336;visibility:visible;mso-wrap-style:square;mso-width-percent:0;mso-height-percent:0;mso-wrap-distance-left:9pt;mso-wrap-distance-top:3.6pt;mso-wrap-distance-right:9pt;mso-wrap-distance-bottom:3.6pt;mso-position-horizontal:absolute;mso-position-horizontal-relative:text;mso-position-vertical:absolute;mso-position-vertical-relative:text;mso-width-percent:0;mso-height-percent:0;mso-width-relative:margin;mso-height-relative:margin;v-text-anchor:top" o:gfxdata="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">
                 <v:textbox>
                   <w:txbxContent>
                     <w:p>
@@ -19780,6 +20252,7 @@
                         <w:t xml:space="preserve">    </w:t>
                       </w:r>
                       <w:proofErr w:type="spellStart"/>
+                      <w:proofErr w:type="gramStart"/>
                       <w:r>
                         <w:rPr>
                           <w:rFonts w:ascii="Courier New" w:eastAsia="Times New Roman" w:hAnsi="Courier New" w:cs="Courier New"/>
@@ -19793,6 +20266,7 @@
                         <w:t>model.addAttribute</w:t>
                       </w:r>
                       <w:proofErr w:type="spellEnd"/>
+                      <w:proofErr w:type="gramEnd"/>
                       <w:r>
                         <w:rPr>
                           <w:rFonts w:ascii="Courier New" w:eastAsia="Times New Roman" w:hAnsi="Courier New" w:cs="Courier New"/>
@@ -19918,6 +20392,7 @@
         <w:t xml:space="preserve">The URL can be extracted using </w:t>
       </w:r>
       <w:proofErr w:type="spellStart"/>
+      <w:proofErr w:type="gramStart"/>
       <w:r>
         <w:rPr>
           <w:rFonts w:eastAsia="Times New Roman" w:cstheme="minorHAnsi"/>
@@ -19963,6 +20438,7 @@
         <w:t>l</w:t>
       </w:r>
       <w:proofErr w:type="spellEnd"/>
+      <w:proofErr w:type="gramEnd"/>
       <w:r>
         <w:rPr>
           <w:rFonts w:eastAsia="Times New Roman" w:cstheme="minorHAnsi"/>
@@ -19981,7 +20457,27 @@
           <w:lang w:eastAsia="en-GB"/>
           <w14:ligatures w14:val="none"/>
         </w:rPr>
-        <w:t>. However th</w:t>
+        <w:t xml:space="preserve">. </w:t>
+      </w:r>
+      <w:proofErr w:type="gramStart"/>
+      <w:r>
+        <w:rPr>
+          <w:rFonts w:eastAsia="Times New Roman" w:cstheme="minorHAnsi"/>
+          <w:kern w:val="0"/>
+          <w:lang w:eastAsia="en-GB"/>
+          <w14:ligatures w14:val="none"/>
+        </w:rPr>
+        <w:t>However</w:t>
+      </w:r>
+      <w:proofErr w:type="gramEnd"/>
+      <w:r>
+        <w:rPr>
+          <w:rFonts w:eastAsia="Times New Roman" w:cstheme="minorHAnsi"/>
+          <w:kern w:val="0"/>
+          <w:lang w:eastAsia="en-GB"/>
+          <w14:ligatures w14:val="none"/>
+        </w:rPr>
+        <w:t xml:space="preserve"> th</w:t>
       </w:r>
       <w:r>
         <w:rPr>
@@ -19995,6 +20491,7 @@
     </w:p>
     <w:p>
       <w:pPr>
+        <w:jc w:val="both"/>
         <w:rPr>
           <w:rFonts w:eastAsia="Times New Roman" w:cstheme="minorHAnsi"/>
           <w:kern w:val="0"/>
@@ -20010,17 +20507,16 @@
           <w:lang w:eastAsia="en-GB"/>
           <w14:ligatures w14:val="none"/>
         </w:rPr>
-        <w:lastRenderedPageBreak/>
         <mc:AlternateContent>
           <mc:Choice Requires="wps">
             <w:drawing>
-              <wp:anchor distT="45720" distB="45720" distL="114300" distR="114300" simplePos="0" relativeHeight="251663360" behindDoc="0" locked="0" layoutInCell="1" allowOverlap="1" wp14:anchorId="4EDF91CF" wp14:editId="71E98524">
+              <wp:anchor distT="45720" distB="45720" distL="114300" distR="114300" simplePos="0" relativeHeight="251663360" behindDoc="0" locked="0" layoutInCell="1" allowOverlap="1" wp14:anchorId="4EDF91CF" wp14:editId="4EE17910">
                 <wp:simplePos x="0" y="0"/>
-                <wp:positionH relativeFrom="column">
-                  <wp:posOffset>19050</wp:posOffset>
+                <wp:positionH relativeFrom="margin">
+                  <wp:align>left</wp:align>
                 </wp:positionH>
                 <wp:positionV relativeFrom="paragraph">
-                  <wp:posOffset>1428750</wp:posOffset>
+                  <wp:posOffset>1143563</wp:posOffset>
                 </wp:positionV>
                 <wp:extent cx="5543550" cy="1133475"/>
                 <wp:effectExtent l="0" t="0" r="19050" b="28575"/>
@@ -20432,6 +20928,7 @@
                               <w:t>="${</w:t>
                             </w:r>
                             <w:proofErr w:type="spellStart"/>
+                            <w:proofErr w:type="gramStart"/>
                             <w:r>
                               <w:rPr>
                                 <w:rFonts w:ascii="Courier New" w:eastAsia="Times New Roman" w:hAnsi="Courier New" w:cs="Courier New"/>
@@ -20445,6 +20942,7 @@
                               <w:t>duckpic.message</w:t>
                             </w:r>
                             <w:proofErr w:type="spellEnd"/>
+                            <w:proofErr w:type="gramEnd"/>
                             <w:r>
                               <w:rPr>
                                 <w:rFonts w:ascii="Courier New" w:eastAsia="Times New Roman" w:hAnsi="Courier New" w:cs="Courier New"/>
@@ -20551,7 +21049,7 @@
           </mc:Choice>
           <mc:Fallback>
             <w:pict>
-              <v:shape w14:anchorId="4EDF91CF" id="_x0000_s1030" type="#_x0000_t202" style="position:absolute;margin-left:1.5pt;margin-top:112.5pt;width:436.5pt;height:89.25pt;z-index:251663360;visibility:visible;mso-wrap-style:square;mso-width-percent:0;mso-height-percent:0;mso-wrap-distance-left:9pt;mso-wrap-distance-top:3.6pt;mso-wrap-distance-right:9pt;mso-wrap-distance-bottom:3.6pt;mso-position-horizontal:absolute;mso-position-horizontal-relative:text;mso-position-vertical:absolute;mso-position-vertical-relative:text;mso-width-percent:0;mso-height-percent:0;mso-width-relative:margin;mso-height-relative:margin;v-text-anchor:top" o:gfxdata="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">
+              <v:shape w14:anchorId="4EDF91CF" id="_x0000_s1030" type="#_x0000_t202" style="position:absolute;left:0;text-align:left;margin-left:0;margin-top:90.05pt;width:436.5pt;height:89.25pt;z-index:251663360;visibility:visible;mso-wrap-style:square;mso-width-percent:0;mso-height-percent:0;mso-wrap-distance-left:9pt;mso-wrap-distance-top:3.6pt;mso-wrap-distance-right:9pt;mso-wrap-distance-bottom:3.6pt;mso-position-horizontal:left;mso-position-horizontal-relative:margin;mso-position-vertical:absolute;mso-position-vertical-relative:text;mso-width-percent:0;mso-height-percent:0;mso-width-relative:margin;mso-height-relative:margin;v-text-anchor:top" o:gfxdata="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">
                 <v:textbox>
                   <w:txbxContent>
                     <w:p>
@@ -20929,6 +21427,7 @@
                         <w:t>="${</w:t>
                       </w:r>
                       <w:proofErr w:type="spellStart"/>
+                      <w:proofErr w:type="gramStart"/>
                       <w:r>
                         <w:rPr>
                           <w:rFonts w:ascii="Courier New" w:eastAsia="Times New Roman" w:hAnsi="Courier New" w:cs="Courier New"/>
@@ -20942,6 +21441,7 @@
                         <w:t>duckpic.message</w:t>
                       </w:r>
                       <w:proofErr w:type="spellEnd"/>
+                      <w:proofErr w:type="gramEnd"/>
                       <w:r>
                         <w:rPr>
                           <w:rFonts w:ascii="Courier New" w:eastAsia="Times New Roman" w:hAnsi="Courier New" w:cs="Courier New"/>
@@ -21031,7 +21531,7 @@
                     </w:p>
                   </w:txbxContent>
                 </v:textbox>
-                <w10:wrap type="square"/>
+                <w10:wrap type="square" anchorx="margin"/>
               </v:shape>
             </w:pict>
           </mc:Fallback>
@@ -21044,7 +21544,7 @@
           <w:lang w:eastAsia="en-GB"/>
           <w14:ligatures w14:val="none"/>
         </w:rPr>
-        <w:t xml:space="preserve"> I applied the logic of how the </w:t>
+        <w:t xml:space="preserve">I applied the logic of how the </w:t>
       </w:r>
       <w:proofErr w:type="spellStart"/>
       <w:r>
@@ -21109,6 +21609,7 @@
     </w:p>
     <w:p>
       <w:pPr>
+        <w:jc w:val="both"/>
         <w:rPr>
           <w:rFonts w:eastAsia="Times New Roman" w:cstheme="minorHAnsi"/>
           <w:kern w:val="0"/>
@@ -21116,86 +21617,65 @@
           <w14:ligatures w14:val="none"/>
         </w:rPr>
       </w:pPr>
+      <w:r>
+        <w:rPr>
+          <w:rFonts w:eastAsia="Times New Roman" w:cstheme="minorHAnsi"/>
+          <w:kern w:val="0"/>
+          <w:lang w:eastAsia="en-GB"/>
+          <w14:ligatures w14:val="none"/>
+        </w:rPr>
+        <w:t xml:space="preserve">The </w:t>
+      </w:r>
+      <w:proofErr w:type="spellStart"/>
+      <w:proofErr w:type="gramStart"/>
+      <w:r>
+        <w:rPr>
+          <w:rFonts w:eastAsia="Times New Roman" w:cstheme="minorHAnsi"/>
+          <w:kern w:val="0"/>
+          <w:lang w:eastAsia="en-GB"/>
+          <w14:ligatures w14:val="none"/>
+        </w:rPr>
+        <w:t>duckpic.message</w:t>
+      </w:r>
+      <w:proofErr w:type="spellEnd"/>
+      <w:proofErr w:type="gramEnd"/>
+      <w:r>
+        <w:rPr>
+          <w:rFonts w:eastAsia="Times New Roman" w:cstheme="minorHAnsi"/>
+          <w:kern w:val="0"/>
+          <w:lang w:eastAsia="en-GB"/>
+          <w14:ligatures w14:val="none"/>
+        </w:rPr>
+        <w:t xml:space="preserve"> above is attributing the site where the images are from so that also displays on the page albeit in a smaller font.</w:t>
+      </w:r>
     </w:p>
     <w:p>
       <w:pPr>
-        <w:rPr>
-          <w:rFonts w:eastAsia="Times New Roman" w:cstheme="minorHAnsi"/>
-          <w:kern w:val="0"/>
-          <w:lang w:eastAsia="en-GB"/>
-          <w14:ligatures w14:val="none"/>
-        </w:rPr>
-      </w:pPr>
-      <w:r>
-        <w:rPr>
-          <w:rFonts w:eastAsia="Times New Roman" w:cstheme="minorHAnsi"/>
-          <w:kern w:val="0"/>
-          <w:lang w:eastAsia="en-GB"/>
-          <w14:ligatures w14:val="none"/>
-        </w:rPr>
-        <w:t xml:space="preserve">The </w:t>
-      </w:r>
-      <w:proofErr w:type="spellStart"/>
-      <w:r>
-        <w:rPr>
-          <w:rFonts w:eastAsia="Times New Roman" w:cstheme="minorHAnsi"/>
-          <w:kern w:val="0"/>
-          <w:lang w:eastAsia="en-GB"/>
-          <w14:ligatures w14:val="none"/>
-        </w:rPr>
-        <w:t>duckpic.message</w:t>
-      </w:r>
-      <w:proofErr w:type="spellEnd"/>
-      <w:r>
-        <w:rPr>
-          <w:rFonts w:eastAsia="Times New Roman" w:cstheme="minorHAnsi"/>
-          <w:kern w:val="0"/>
-          <w:lang w:eastAsia="en-GB"/>
-          <w14:ligatures w14:val="none"/>
-        </w:rPr>
-        <w:t xml:space="preserve"> above is attributing the site where the images are from so that also displays on the page albeit in a smaller font.</w:t>
-      </w:r>
-    </w:p>
-    <w:p>
-      <w:pPr>
-        <w:rPr>
-          <w:rFonts w:ascii="Calibri" w:eastAsia="Times New Roman" w:hAnsi="Calibri" w:cs="Calibri"/>
-          <w:b/>
-          <w:bCs/>
-          <w:color w:val="000000"/>
-          <w:kern w:val="0"/>
-          <w:u w:val="single"/>
-          <w:lang w:eastAsia="en-GB"/>
-          <w14:ligatures w14:val="none"/>
-        </w:rPr>
-      </w:pPr>
-    </w:p>
-    <w:p>
-      <w:pPr>
         <w:pStyle w:val="Heading3"/>
         <w:rPr>
           <w:rFonts w:eastAsia="Times New Roman"/>
           <w:lang w:eastAsia="en-GB"/>
         </w:rPr>
       </w:pPr>
-      <w:bookmarkStart w:id="26" w:name="_Toc136936428"/>
-      <w:commentRangeStart w:id="27"/>
+      <w:bookmarkStart w:id="30" w:name="_Toc136936428"/>
+      <w:commentRangeStart w:id="31"/>
       <w:r>
         <w:rPr>
           <w:rFonts w:eastAsia="Times New Roman"/>
           <w:lang w:eastAsia="en-GB"/>
         </w:rPr>
+        <w:lastRenderedPageBreak/>
         <w:t>Feeding in Parameters</w:t>
       </w:r>
-      <w:bookmarkEnd w:id="26"/>
-      <w:commentRangeEnd w:id="27"/>
+      <w:bookmarkEnd w:id="30"/>
+      <w:commentRangeEnd w:id="31"/>
       <w:r>
         <w:rPr>
           <w:rStyle w:val="CommentReference"/>
           <w:rFonts w:asciiTheme="minorHAnsi" w:eastAsiaTheme="minorHAnsi" w:hAnsiTheme="minorHAnsi" w:cstheme="minorBidi"/>
           <w:color w:val="auto"/>
         </w:rPr>
-        <w:commentReference w:id="27"/>
+        <w:commentReference w:id="31"/>
       </w:r>
     </w:p>
     <w:p>
@@ -21216,12 +21696,249 @@
       <w:pPr>
         <w:pStyle w:val="Heading3"/>
         <w:rPr>
+          <w:i/>
+          <w:iCs/>
+          <w:lang w:eastAsia="en-GB"/>
+        </w:rPr>
+      </w:pPr>
+      <w:r>
+        <w:rPr>
+          <w:lang w:eastAsia="en-GB"/>
+        </w:rPr>
+        <w:t xml:space="preserve">Alternative Ordering </w:t>
+      </w:r>
+      <w:r>
+        <w:rPr>
+          <w:lang w:eastAsia="en-GB"/>
+        </w:rPr>
+        <w:t>Methods</w:t>
+      </w:r>
+    </w:p>
+    <w:p>
+      <w:pPr>
+        <w:jc w:val="both"/>
+        <w:rPr>
+          <w:lang w:eastAsia="en-GB"/>
+        </w:rPr>
+      </w:pPr>
+      <w:r>
+        <w:rPr>
+          <w:lang w:eastAsia="en-GB"/>
+        </w:rPr>
+        <w:t>To</w:t>
+      </w:r>
+      <w:r>
+        <w:rPr>
+          <w:lang w:eastAsia="en-GB"/>
+        </w:rPr>
+        <w:t xml:space="preserve"> display </w:t>
+      </w:r>
+      <w:r>
+        <w:rPr>
+          <w:lang w:eastAsia="en-GB"/>
+        </w:rPr>
+        <w:t>O</w:t>
+      </w:r>
+      <w:r>
+        <w:rPr>
+          <w:lang w:eastAsia="en-GB"/>
+        </w:rPr>
+        <w:t xml:space="preserve">rderLines in real-time for the customer as it was added to the order, </w:t>
+      </w:r>
+      <w:r>
+        <w:rPr>
+          <w:lang w:eastAsia="en-GB"/>
+        </w:rPr>
+        <w:t xml:space="preserve">it was necessary to first </w:t>
+      </w:r>
+      <w:r>
+        <w:rPr>
+          <w:lang w:eastAsia="en-GB"/>
+        </w:rPr>
+        <w:t xml:space="preserve">create and </w:t>
+      </w:r>
+      <w:r>
+        <w:rPr>
+          <w:lang w:eastAsia="en-GB"/>
+        </w:rPr>
+        <w:t>add an Order to the database, and subsequently the OrderLines</w:t>
+      </w:r>
+      <w:r>
+        <w:rPr>
+          <w:lang w:eastAsia="en-GB"/>
+        </w:rPr>
+        <w:t xml:space="preserve">, so that they could take the </w:t>
+      </w:r>
+      <w:proofErr w:type="spellStart"/>
+      <w:r>
+        <w:rPr>
+          <w:lang w:eastAsia="en-GB"/>
+        </w:rPr>
+        <w:t>orderId</w:t>
+      </w:r>
+      <w:proofErr w:type="spellEnd"/>
+      <w:r>
+        <w:rPr>
+          <w:lang w:eastAsia="en-GB"/>
+        </w:rPr>
+        <w:t xml:space="preserve"> parameter from the Order. As previously discussed, passing parameters across pages was a major bottleneck, so alternative avenues for ordering were explored.</w:t>
+      </w:r>
+    </w:p>
+    <w:p>
+      <w:pPr>
+        <w:jc w:val="both"/>
+        <w:rPr>
+          <w:lang w:eastAsia="en-GB"/>
+        </w:rPr>
+      </w:pPr>
+      <w:r>
+        <w:rPr>
+          <w:lang w:eastAsia="en-GB"/>
+        </w:rPr>
+        <w:t xml:space="preserve">Taking inspiration from </w:t>
+      </w:r>
+      <w:r>
+        <w:rPr>
+          <w:lang w:eastAsia="en-GB"/>
+        </w:rPr>
+        <w:t xml:space="preserve">prior art, </w:t>
+      </w:r>
+      <w:r>
+        <w:rPr>
+          <w:lang w:eastAsia="en-GB"/>
+        </w:rPr>
+        <w:t xml:space="preserve">an alternative implementation </w:t>
+      </w:r>
+      <w:r>
+        <w:rPr>
+          <w:lang w:eastAsia="en-GB"/>
+        </w:rPr>
+        <w:t>had users viewing all pizzas on the menu (similar setup to the menu page)</w:t>
+      </w:r>
+      <w:r>
+        <w:rPr>
+          <w:lang w:eastAsia="en-GB"/>
+        </w:rPr>
+        <w:t>, with quantity toggles at the bottom. Users could amend the quantities for the pizzas wanted</w:t>
+      </w:r>
+      <w:r>
+        <w:rPr>
+          <w:lang w:eastAsia="en-GB"/>
+        </w:rPr>
+        <w:t xml:space="preserve"> and then submit the whole order at once. This way, the Order object, and then </w:t>
+      </w:r>
+      <w:proofErr w:type="spellStart"/>
+      <w:r>
+        <w:rPr>
+          <w:lang w:eastAsia="en-GB"/>
+        </w:rPr>
+        <w:t>the</w:t>
+      </w:r>
+      <w:proofErr w:type="spellEnd"/>
+      <w:r>
+        <w:rPr>
+          <w:lang w:eastAsia="en-GB"/>
+        </w:rPr>
+        <w:t xml:space="preserve"> OrderLines would</w:t>
+      </w:r>
+      <w:r>
+        <w:rPr>
+          <w:lang w:eastAsia="en-GB"/>
+        </w:rPr>
+        <w:t xml:space="preserve"> </w:t>
+      </w:r>
+      <w:r>
+        <w:rPr>
+          <w:lang w:eastAsia="en-GB"/>
+        </w:rPr>
+        <w:t xml:space="preserve">only be made and added to the database when the user submits the order, rather than as the user goes along. Having the setup this way also eliminates the need to update the orderLines in real-time, as the user can </w:t>
+      </w:r>
+      <w:r>
+        <w:rPr>
+          <w:lang w:eastAsia="en-GB"/>
+        </w:rPr>
+        <w:t>always see the components of their order.</w:t>
+      </w:r>
+    </w:p>
+    <w:p>
+      <w:pPr>
+        <w:jc w:val="both"/>
+        <w:rPr>
+          <w:lang w:eastAsia="en-GB"/>
+        </w:rPr>
+      </w:pPr>
+      <w:r>
+        <w:rPr>
+          <w:lang w:eastAsia="en-GB"/>
+        </w:rPr>
+        <w:t xml:space="preserve">However, </w:t>
+      </w:r>
+      <w:r>
+        <w:rPr>
+          <w:lang w:eastAsia="en-GB"/>
+        </w:rPr>
+        <w:t xml:space="preserve">passing the quantities back to the controller proved to be difficult. </w:t>
+      </w:r>
+      <w:r>
+        <w:rPr>
+          <w:lang w:eastAsia="en-GB"/>
+        </w:rPr>
+        <w:t>The pizzas were on dynamically created cards</w:t>
+      </w:r>
+      <w:r>
+        <w:rPr>
+          <w:lang w:eastAsia="en-GB"/>
+        </w:rPr>
+        <w:t>, which meant that passing the parameters back to the controller was not straightforward; each quantity</w:t>
+      </w:r>
+      <w:r>
+        <w:rPr>
+          <w:lang w:eastAsia="en-GB"/>
+        </w:rPr>
+        <w:t xml:space="preserve"> parameter</w:t>
+      </w:r>
+      <w:r>
+        <w:rPr>
+          <w:lang w:eastAsia="en-GB"/>
+        </w:rPr>
+        <w:t xml:space="preserve"> had to </w:t>
+      </w:r>
+      <w:r>
+        <w:rPr>
+          <w:lang w:eastAsia="en-GB"/>
+        </w:rPr>
+        <w:t>have a pizza-specific parameter name so that it could be correctly identified in the controller.</w:t>
+      </w:r>
+      <w:r>
+        <w:rPr>
+          <w:lang w:eastAsia="en-GB"/>
+        </w:rPr>
+        <w:t xml:space="preserve"> After extensive research, it seems that some complicated JavaScript would be required to implement this. </w:t>
+      </w:r>
+      <w:r>
+        <w:rPr>
+          <w:lang w:eastAsia="en-GB"/>
+        </w:rPr>
+        <w:t>In the end, the original implementation was kept.</w:t>
+      </w:r>
+    </w:p>
+    <w:p>
+      <w:pPr>
+        <w:rPr>
+          <w:lang w:eastAsia="en-GB"/>
+        </w:rPr>
+      </w:pPr>
+    </w:p>
+    <w:p>
+      <w:pPr>
+        <w:pStyle w:val="Heading3"/>
+        <w:rPr>
           <w:rFonts w:eastAsia="Times New Roman"/>
           <w:lang w:eastAsia="en-GB"/>
         </w:rPr>
       </w:pPr>
-      <w:bookmarkStart w:id="28" w:name="_Toc136936429"/>
-      <w:commentRangeStart w:id="29"/>
+      <w:bookmarkStart w:id="32" w:name="_Toc136936429"/>
+      <w:commentRangeStart w:id="33"/>
       <w:r>
         <w:rPr>
           <w:rFonts w:eastAsia="Times New Roman"/>
@@ -21229,15 +21946,15 @@
         </w:rPr>
         <w:t>Different Formats Across Platforms</w:t>
       </w:r>
-      <w:bookmarkEnd w:id="28"/>
-      <w:commentRangeEnd w:id="29"/>
+      <w:bookmarkEnd w:id="32"/>
+      <w:commentRangeEnd w:id="33"/>
       <w:r>
         <w:rPr>
           <w:rStyle w:val="CommentReference"/>
           <w:rFonts w:asciiTheme="minorHAnsi" w:eastAsiaTheme="minorHAnsi" w:hAnsiTheme="minorHAnsi" w:cstheme="minorBidi"/>
           <w:color w:val="auto"/>
         </w:rPr>
-        <w:commentReference w:id="29"/>
+        <w:commentReference w:id="33"/>
       </w:r>
       <w:r>
         <w:rPr>
@@ -21257,7 +21974,7 @@
           <w:lang w:eastAsia="en-GB"/>
         </w:rPr>
       </w:pPr>
-      <w:bookmarkStart w:id="30" w:name="_Toc136936430"/>
+      <w:bookmarkStart w:id="34" w:name="_Toc136936430"/>
       <w:r>
         <w:rPr>
           <w:rFonts w:eastAsia="Times New Roman"/>
@@ -21266,7 +21983,7 @@
         <w:lastRenderedPageBreak/>
         <w:t>Future Work (Beyond the scope of our current project)</w:t>
       </w:r>
-      <w:bookmarkEnd w:id="30"/>
+      <w:bookmarkEnd w:id="34"/>
       <w:r>
         <w:rPr>
           <w:rFonts w:eastAsia="Times New Roman"/>
@@ -21282,6 +21999,7 @@
           <w:numId w:val="4"/>
         </w:numPr>
         <w:spacing w:after="0" w:line="240" w:lineRule="auto"/>
+        <w:jc w:val="both"/>
         <w:textAlignment w:val="baseline"/>
         <w:rPr>
           <w:rFonts w:ascii="Calibri" w:eastAsia="Times New Roman" w:hAnsi="Calibri" w:cs="Calibri"/>
@@ -21306,6 +22024,7 @@
       <w:pPr>
         <w:spacing w:after="0" w:line="240" w:lineRule="auto"/>
         <w:ind w:left="720"/>
+        <w:jc w:val="both"/>
         <w:textAlignment w:val="baseline"/>
         <w:rPr>
           <w:rFonts w:ascii="Calibri" w:eastAsia="Times New Roman" w:hAnsi="Calibri" w:cs="Calibri"/>
@@ -21335,6 +22054,7 @@
           <w:numId w:val="4"/>
         </w:numPr>
         <w:spacing w:after="0" w:line="240" w:lineRule="auto"/>
+        <w:jc w:val="both"/>
         <w:textAlignment w:val="baseline"/>
         <w:rPr>
           <w:rFonts w:ascii="Calibri" w:eastAsia="Times New Roman" w:hAnsi="Calibri" w:cs="Calibri"/>
@@ -21362,6 +22082,7 @@
           <w:numId w:val="4"/>
         </w:numPr>
         <w:spacing w:after="0" w:line="240" w:lineRule="auto"/>
+        <w:jc w:val="both"/>
         <w:textAlignment w:val="baseline"/>
         <w:rPr>
           <w:rFonts w:ascii="Calibri" w:eastAsia="Times New Roman" w:hAnsi="Calibri" w:cs="Calibri"/>
@@ -21379,8 +22100,20 @@
           <w:lang w:eastAsia="en-GB"/>
           <w14:ligatures w14:val="none"/>
         </w:rPr>
-        <w:t>Create/customise own pizza</w:t>
-      </w:r>
+        <w:t xml:space="preserve">Create/customise own </w:t>
+      </w:r>
+      <w:proofErr w:type="gramStart"/>
+      <w:r>
+        <w:rPr>
+          <w:rFonts w:ascii="Calibri" w:eastAsia="Times New Roman" w:hAnsi="Calibri" w:cs="Calibri"/>
+          <w:color w:val="000000"/>
+          <w:kern w:val="0"/>
+          <w:lang w:eastAsia="en-GB"/>
+          <w14:ligatures w14:val="none"/>
+        </w:rPr>
+        <w:t>pizza</w:t>
+      </w:r>
+      <w:proofErr w:type="gramEnd"/>
     </w:p>
     <w:p>
       <w:pPr>
@@ -21389,6 +22122,7 @@
           <w:numId w:val="4"/>
         </w:numPr>
         <w:spacing w:after="0" w:line="240" w:lineRule="auto"/>
+        <w:jc w:val="both"/>
         <w:textAlignment w:val="baseline"/>
         <w:rPr>
           <w:rFonts w:ascii="Calibri" w:eastAsia="Times New Roman" w:hAnsi="Calibri" w:cs="Calibri"/>
@@ -21406,8 +22140,20 @@
           <w:lang w:eastAsia="en-GB"/>
           <w14:ligatures w14:val="none"/>
         </w:rPr>
-        <w:t>Use location to determine delivery availability and cost</w:t>
-      </w:r>
+        <w:t xml:space="preserve">Use location to determine delivery availability and </w:t>
+      </w:r>
+      <w:proofErr w:type="gramStart"/>
+      <w:r>
+        <w:rPr>
+          <w:rFonts w:ascii="Calibri" w:eastAsia="Times New Roman" w:hAnsi="Calibri" w:cs="Calibri"/>
+          <w:color w:val="000000"/>
+          <w:kern w:val="0"/>
+          <w:lang w:eastAsia="en-GB"/>
+          <w14:ligatures w14:val="none"/>
+        </w:rPr>
+        <w:t>cost</w:t>
+      </w:r>
+      <w:proofErr w:type="gramEnd"/>
     </w:p>
     <w:p>
       <w:pPr>
@@ -21416,6 +22162,7 @@
           <w:numId w:val="4"/>
         </w:numPr>
         <w:spacing w:after="0" w:line="240" w:lineRule="auto"/>
+        <w:jc w:val="both"/>
         <w:textAlignment w:val="baseline"/>
         <w:rPr>
           <w:rFonts w:ascii="Calibri" w:eastAsia="Times New Roman" w:hAnsi="Calibri" w:cs="Calibri"/>
@@ -21433,7 +22180,29 @@
           <w:lang w:eastAsia="en-GB"/>
           <w14:ligatures w14:val="none"/>
         </w:rPr>
-        <w:t>Allow user to order without signing in (i.e. check out as a guest)</w:t>
+        <w:t>Allow user to order without signing in (</w:t>
+      </w:r>
+      <w:proofErr w:type="gramStart"/>
+      <w:r>
+        <w:rPr>
+          <w:rFonts w:ascii="Calibri" w:eastAsia="Times New Roman" w:hAnsi="Calibri" w:cs="Calibri"/>
+          <w:color w:val="000000"/>
+          <w:kern w:val="0"/>
+          <w:lang w:eastAsia="en-GB"/>
+          <w14:ligatures w14:val="none"/>
+        </w:rPr>
+        <w:t>i.e.</w:t>
+      </w:r>
+      <w:proofErr w:type="gramEnd"/>
+      <w:r>
+        <w:rPr>
+          <w:rFonts w:ascii="Calibri" w:eastAsia="Times New Roman" w:hAnsi="Calibri" w:cs="Calibri"/>
+          <w:color w:val="000000"/>
+          <w:kern w:val="0"/>
+          <w:lang w:eastAsia="en-GB"/>
+          <w14:ligatures w14:val="none"/>
+        </w:rPr>
+        <w:t xml:space="preserve"> check out as a guest)</w:t>
       </w:r>
     </w:p>
     <w:p>
@@ -21443,6 +22212,7 @@
           <w:numId w:val="4"/>
         </w:numPr>
         <w:spacing w:after="0" w:line="240" w:lineRule="auto"/>
+        <w:jc w:val="both"/>
         <w:textAlignment w:val="baseline"/>
         <w:rPr>
           <w:rFonts w:ascii="Calibri" w:eastAsia="Times New Roman" w:hAnsi="Calibri" w:cs="Calibri"/>
@@ -21470,6 +22240,7 @@
           <w:numId w:val="4"/>
         </w:numPr>
         <w:spacing w:line="240" w:lineRule="auto"/>
+        <w:jc w:val="both"/>
         <w:textAlignment w:val="baseline"/>
         <w:rPr>
           <w:rFonts w:ascii="Calibri" w:eastAsia="Times New Roman" w:hAnsi="Calibri" w:cs="Calibri"/>
@@ -21497,6 +22268,7 @@
           <w:numId w:val="4"/>
         </w:numPr>
         <w:spacing w:line="240" w:lineRule="auto"/>
+        <w:jc w:val="both"/>
         <w:textAlignment w:val="baseline"/>
         <w:rPr>
           <w:rFonts w:ascii="Calibri" w:eastAsia="Times New Roman" w:hAnsi="Calibri" w:cs="Calibri"/>
@@ -21524,6 +22296,7 @@
           <w:numId w:val="4"/>
         </w:numPr>
         <w:spacing w:line="240" w:lineRule="auto"/>
+        <w:jc w:val="both"/>
         <w:textAlignment w:val="baseline"/>
         <w:rPr>
           <w:rFonts w:ascii="Calibri" w:eastAsia="Times New Roman" w:hAnsi="Calibri" w:cs="Calibri"/>
@@ -21573,6 +22346,7 @@
           <w:numId w:val="4"/>
         </w:numPr>
         <w:spacing w:line="240" w:lineRule="auto"/>
+        <w:jc w:val="both"/>
         <w:textAlignment w:val="baseline"/>
         <w:rPr>
           <w:rFonts w:ascii="Calibri" w:eastAsia="Times New Roman" w:hAnsi="Calibri" w:cs="Calibri"/>
@@ -21606,7 +22380,7 @@
           <w:lang w:eastAsia="en-GB"/>
         </w:rPr>
       </w:pPr>
-      <w:bookmarkStart w:id="31" w:name="_Toc136936431"/>
+      <w:bookmarkStart w:id="35" w:name="_Toc136936431"/>
       <w:r>
         <w:rPr>
           <w:rFonts w:eastAsia="Times New Roman"/>
@@ -21615,7 +22389,7 @@
         <w:lastRenderedPageBreak/>
         <w:t>References</w:t>
       </w:r>
-      <w:bookmarkEnd w:id="31"/>
+      <w:bookmarkEnd w:id="35"/>
     </w:p>
     <w:p>
       <w:pPr>
@@ -22324,6 +23098,8 @@
         <w:textAlignment w:val="baseline"/>
         <w:rPr>
           <w:rFonts w:ascii="Calibri" w:eastAsia="Times New Roman" w:hAnsi="Calibri" w:cs="Calibri"/>
+          <w:b/>
+          <w:bCs/>
           <w:color w:val="000000"/>
           <w:kern w:val="0"/>
           <w:lang w:eastAsia="en-GB"/>
@@ -22341,6 +23117,128 @@
           <w14:ligatures w14:val="none"/>
         </w:rPr>
         <w:lastRenderedPageBreak/>
+        <w:t>Retrieving data from dynamic inputs</w:t>
+      </w:r>
+      <w:r>
+        <w:rPr>
+          <w:rFonts w:ascii="Calibri" w:eastAsia="Times New Roman" w:hAnsi="Calibri" w:cs="Calibri"/>
+          <w:b/>
+          <w:bCs/>
+          <w:color w:val="000000"/>
+          <w:kern w:val="0"/>
+          <w:lang w:eastAsia="en-GB"/>
+          <w14:ligatures w14:val="none"/>
+        </w:rPr>
+        <w:t>:</w:t>
+      </w:r>
+    </w:p>
+    <w:p>
+      <w:pPr>
+        <w:spacing w:line="240" w:lineRule="auto"/>
+        <w:textAlignment w:val="baseline"/>
+        <w:rPr>
+          <w:rFonts w:ascii="Calibri" w:eastAsia="Times New Roman" w:hAnsi="Calibri" w:cs="Calibri"/>
+          <w:color w:val="000000"/>
+          <w:kern w:val="0"/>
+          <w:lang w:eastAsia="en-GB"/>
+          <w14:ligatures w14:val="none"/>
+        </w:rPr>
+      </w:pPr>
+      <w:hyperlink r:id="rId58" w:history="1">
+        <w:r>
+          <w:rPr>
+            <w:rStyle w:val="Hyperlink"/>
+            <w:rFonts w:ascii="Calibri" w:eastAsia="Times New Roman" w:hAnsi="Calibri" w:cs="Calibri"/>
+            <w:kern w:val="0"/>
+            <w:lang w:eastAsia="en-GB"/>
+            <w14:ligatures w14:val="none"/>
+          </w:rPr>
+          <w:t>https://stackoverflow.com/questions/42359668/how-to-dynamically-change-html-input-name</w:t>
+        </w:r>
+      </w:hyperlink>
+      <w:r>
+        <w:rPr>
+          <w:rFonts w:ascii="Calibri" w:eastAsia="Times New Roman" w:hAnsi="Calibri" w:cs="Calibri"/>
+          <w:color w:val="000000"/>
+          <w:kern w:val="0"/>
+          <w:lang w:eastAsia="en-GB"/>
+          <w14:ligatures w14:val="none"/>
+        </w:rPr>
+        <w:t xml:space="preserve"> </w:t>
+      </w:r>
+    </w:p>
+    <w:p>
+      <w:pPr>
+        <w:spacing w:line="240" w:lineRule="auto"/>
+        <w:textAlignment w:val="baseline"/>
+        <w:rPr>
+          <w:rFonts w:ascii="Calibri" w:eastAsia="Times New Roman" w:hAnsi="Calibri" w:cs="Calibri"/>
+          <w:color w:val="000000"/>
+          <w:kern w:val="0"/>
+          <w:lang w:eastAsia="en-GB"/>
+          <w14:ligatures w14:val="none"/>
+        </w:rPr>
+      </w:pPr>
+      <w:hyperlink r:id="rId59" w:history="1">
+        <w:r>
+          <w:rPr>
+            <w:rStyle w:val="Hyperlink"/>
+            <w:rFonts w:ascii="Calibri" w:eastAsia="Times New Roman" w:hAnsi="Calibri" w:cs="Calibri"/>
+            <w:kern w:val="0"/>
+            <w:lang w:eastAsia="en-GB"/>
+            <w14:ligatures w14:val="none"/>
+          </w:rPr>
+          <w:t>https://stackoverflow.com/questions/56112162/how-to-dynamically-set-html-input-names-with-thymeleaf</w:t>
+        </w:r>
+      </w:hyperlink>
+    </w:p>
+    <w:p>
+      <w:pPr>
+        <w:spacing w:line="240" w:lineRule="auto"/>
+        <w:textAlignment w:val="baseline"/>
+        <w:rPr>
+          <w:rFonts w:ascii="Calibri" w:eastAsia="Times New Roman" w:hAnsi="Calibri" w:cs="Calibri"/>
+          <w:color w:val="000000"/>
+          <w:kern w:val="0"/>
+          <w:lang w:eastAsia="en-GB"/>
+          <w14:ligatures w14:val="none"/>
+        </w:rPr>
+      </w:pPr>
+      <w:hyperlink r:id="rId60" w:history="1">
+        <w:r>
+          <w:rPr>
+            <w:rStyle w:val="Hyperlink"/>
+            <w:rFonts w:ascii="Calibri" w:eastAsia="Times New Roman" w:hAnsi="Calibri" w:cs="Calibri"/>
+            <w:kern w:val="0"/>
+            <w:lang w:eastAsia="en-GB"/>
+            <w14:ligatures w14:val="none"/>
+          </w:rPr>
+          <w:t>https://stackoverflow.com/questions/70918048/how-can-i-get-data-from-dynamically-created-input-field-using-vanilla-javascript</w:t>
+        </w:r>
+      </w:hyperlink>
+    </w:p>
+    <w:p>
+      <w:pPr>
+        <w:spacing w:line="240" w:lineRule="auto"/>
+        <w:textAlignment w:val="baseline"/>
+        <w:rPr>
+          <w:rFonts w:ascii="Calibri" w:eastAsia="Times New Roman" w:hAnsi="Calibri" w:cs="Calibri"/>
+          <w:color w:val="000000"/>
+          <w:kern w:val="0"/>
+          <w:lang w:eastAsia="en-GB"/>
+          <w14:ligatures w14:val="none"/>
+        </w:rPr>
+      </w:pPr>
+      <w:r>
+        <w:rPr>
+          <w:rFonts w:ascii="Calibri" w:eastAsia="Times New Roman" w:hAnsi="Calibri" w:cs="Calibri"/>
+          <w:b/>
+          <w:bCs/>
+          <w:color w:val="000000"/>
+          <w:kern w:val="0"/>
+          <w:lang w:eastAsia="en-GB"/>
+          <w14:ligatures w14:val="none"/>
+        </w:rPr>
         <w:t>Prior art</w:t>
       </w:r>
       <w:r>
@@ -22403,7 +23301,7 @@
         </w:rPr>
         <w:t xml:space="preserve">: </w:t>
       </w:r>
-      <w:hyperlink r:id="rId58" w:history="1">
+      <w:hyperlink r:id="rId61" w:history="1">
         <w:r>
           <w:rPr>
             <w:rStyle w:val="Hyperlink"/>
@@ -22443,7 +23341,7 @@
         </w:rPr>
         <w:t xml:space="preserve">Domino’s ordering page: </w:t>
       </w:r>
-      <w:hyperlink r:id="rId59" w:history="1">
+      <w:hyperlink r:id="rId62" w:history="1">
         <w:r>
           <w:rPr>
             <w:rStyle w:val="Hyperlink"/>
@@ -22503,7 +23401,7 @@
         </w:rPr>
         <w:t xml:space="preserve">: </w:t>
       </w:r>
-      <w:hyperlink r:id="rId60" w:history="1">
+      <w:hyperlink r:id="rId63" w:history="1">
         <w:r>
           <w:rPr>
             <w:rStyle w:val="Hyperlink"/>
@@ -22553,7 +23451,7 @@
         </w:rPr>
         <w:t xml:space="preserve">Other projects: </w:t>
       </w:r>
-      <w:hyperlink r:id="rId61" w:history="1">
+      <w:hyperlink r:id="rId64" w:history="1">
         <w:r>
           <w:rPr>
             <w:rStyle w:val="Hyperlink"/>
@@ -22642,7 +23540,7 @@
         </w:rPr>
         <w:t xml:space="preserve">: </w:t>
       </w:r>
-      <w:hyperlink r:id="rId62" w:history="1">
+      <w:hyperlink r:id="rId65" w:history="1">
         <w:r>
           <w:rPr>
             <w:rStyle w:val="Hyperlink"/>
@@ -22720,7 +23618,7 @@
         </w:rPr>
         <w:t xml:space="preserve">Plain: </w:t>
       </w:r>
-      <w:hyperlink r:id="rId63" w:history="1">
+      <w:hyperlink r:id="rId66" w:history="1">
         <w:r>
           <w:rPr>
             <w:rStyle w:val="Hyperlink"/>
@@ -22760,7 +23658,7 @@
         </w:rPr>
         <w:t xml:space="preserve">BBQ Jackfruit: </w:t>
       </w:r>
-      <w:hyperlink r:id="rId64" w:history="1">
+      <w:hyperlink r:id="rId67" w:history="1">
         <w:r>
           <w:rPr>
             <w:rStyle w:val="Hyperlink"/>
@@ -22800,7 +23698,7 @@
         </w:rPr>
         <w:t xml:space="preserve">Mushroom: </w:t>
       </w:r>
-      <w:hyperlink r:id="rId65" w:history="1">
+      <w:hyperlink r:id="rId68" w:history="1">
         <w:r>
           <w:rPr>
             <w:rStyle w:val="Hyperlink"/>
@@ -22832,7 +23730,7 @@
         </w:rPr>
         <w:t xml:space="preserve">(short URL generated using </w:t>
       </w:r>
-      <w:hyperlink r:id="rId66" w:history="1">
+      <w:hyperlink r:id="rId69" w:history="1">
         <w:r>
           <w:rPr>
             <w:rStyle w:val="Hyperlink"/>
@@ -22892,7 +23790,7 @@
         </w:rPr>
         <w:t xml:space="preserve"> </w:t>
       </w:r>
-      <w:hyperlink r:id="rId67" w:history="1">
+      <w:hyperlink r:id="rId70" w:history="1">
         <w:r>
           <w:rPr>
             <w:rStyle w:val="Hyperlink"/>
@@ -22952,7 +23850,7 @@
         </w:rPr>
         <w:t xml:space="preserve"> </w:t>
       </w:r>
-      <w:hyperlink r:id="rId68" w:history="1">
+      <w:hyperlink r:id="rId71" w:history="1">
         <w:r>
           <w:rPr>
             <w:rStyle w:val="Hyperlink"/>
@@ -23012,7 +23910,7 @@
         </w:rPr>
         <w:t xml:space="preserve"> </w:t>
       </w:r>
-      <w:hyperlink r:id="rId69" w:history="1">
+      <w:hyperlink r:id="rId72" w:history="1">
         <w:r>
           <w:rPr>
             <w:rStyle w:val="Hyperlink"/>
@@ -23061,7 +23959,7 @@
 
 <file path=word/comments.xml><?xml version="1.0" encoding="utf-8"?>
 <w:comments xmlns:wpc="http://schemas.microsoft.com/office/word/2010/wordprocessingCanvas" xmlns:cx="http://schemas.microsoft.com/office/drawing/2014/chartex" xmlns:cx1="http://schemas.microsoft.com/office/drawing/2015/9/8/chartex" xmlns:cx2="http://schemas.microsoft.com/office/drawing/2015/10/21/chartex" xmlns:cx3="http://schemas.microsoft.com/office/drawing/2016/5/9/chartex" xmlns:cx4="http://schemas.microsoft.com/office/drawing/2016/5/10/chartex" xmlns:cx5="http://schemas.microsoft.com/office/drawing/2016/5/11/chartex" xmlns:cx6="http://schemas.microsoft.com/office/drawing/2016/5/12/chartex" xmlns:cx7="http://schemas.microsoft.com/office/drawing/2016/5/13/chartex" xmlns:cx8="http://schemas.microsoft.com/office/drawing/2016/5/14/chartex" xmlns:mc="http://schemas.openxmlformats.org/markup-compatibility/2006" xmlns:aink="http://schemas.microsoft.com/office/drawing/2016/ink" xmlns:am3d="http://schemas.microsoft.com/office/drawing/2017/model3d" xmlns:o="urn:schemas-microsoft-com:office:office" xmlns:oel="http://schemas.microsoft.com/office/2019/extlst" xmlns:r="http://schemas.openxmlformats.org/officeDocument/2006/relationships" xmlns:m="http://schemas.openxmlformats.org/officeDocument/2006/math" xmlns:v="urn:schemas-microsoft-com:vml" xmlns:wp14="http://schemas.microsoft.com/office/word/2010/wordprocessingDrawing" xmlns:wp="http://schemas.openxmlformats.org/drawingml/2006/wordprocessingDrawing" xmlns:w10="urn:schemas-microsoft-com:office:word" xmlns:w="http://schemas.openxmlformats.org/wordprocessingml/2006/main" xmlns:w14="http://schemas.microsoft.com/office/word/2010/wordml" xmlns:w15="http://schemas.microsoft.com/office/word/2012/wordml" xmlns:w16cex="http://schemas.microsoft.com/office/word/2018/wordml/cex" xmlns:w16cid="http://schemas.microsoft.com/office/word/2016/wordml/cid" xmlns:w16="http://schemas.microsoft.com/office/word/2018/wordml" xmlns:w16du="http://schemas.microsoft.com/office/word/2023/wordml/word16du" xmlns:w16sdtdh="http://schemas.microsoft.com/office/word/2020/wordml/sdtdatahash" xmlns:w16se="http://schemas.microsoft.com/office/word/2015/wordml/symex" xmlns:wpg="http://schemas.microsoft.com/office/word/2010/wordprocessingGroup" xmlns:wpi="http://schemas.microsoft.com/office/word/2010/wordprocessingInk" xmlns:wne="http://schemas.microsoft.com/office/word/2006/wordml" xmlns:wps="http://schemas.microsoft.com/office/word/2010/wordprocessingShape" mc:Ignorable="w14 w15 w16se w16cid w16 w16cex w16sdtdh wp14">
-  <w:comment w:id="2" w:author="Victoria Daramy-Williams" w:date="2023-06-06T10:51:00Z" w:initials="VDW">
+  <w:comment w:id="2" w:author="Victoria Daramy-Williams" w:date="2023-06-06T13:17:00Z" w:initials="VDW">
     <w:p>
       <w:pPr>
         <w:pStyle w:val="CommentText"/>
@@ -23073,11 +23971,11 @@
         <w:annotationRef/>
       </w:r>
       <w:r>
-        <w:t>What was going to go here?</w:t>
+        <w:t>Possibly omit this section and have usage process in the README.</w:t>
       </w:r>
     </w:p>
   </w:comment>
-  <w:comment w:id="9" w:author="Victoria Daramy-Williams" w:date="2023-06-06T11:27:00Z" w:initials="VDW">
+  <w:comment w:id="3" w:author="Victoria Daramy-Williams" w:date="2023-06-06T10:51:00Z" w:initials="VDW">
     <w:p>
       <w:pPr>
         <w:pStyle w:val="CommentText"/>
@@ -23089,11 +23987,59 @@
         <w:annotationRef/>
       </w:r>
       <w:r>
-        <w:t>"More" exception handling? Since we've got some</w:t>
+        <w:t>What was going to go here?</w:t>
       </w:r>
     </w:p>
   </w:comment>
-  <w:comment w:id="16" w:author="Jane Mansell" w:date="2023-05-30T11:20:00Z" w:initials="JM">
+  <w:comment w:id="11" w:author="Victoria Daramy-Williams" w:date="2023-06-06T11:27:00Z" w:initials="VDW">
+    <w:p>
+      <w:pPr>
+        <w:pStyle w:val="CommentText"/>
+      </w:pPr>
+      <w:r>
+        <w:rPr>
+          <w:rStyle w:val="CommentReference"/>
+        </w:rPr>
+        <w:annotationRef/>
+      </w:r>
+      <w:r>
+        <w:t>"More" exception handling? Since we've got some</w:t>
+      </w:r>
+    </w:p>
+  </w:comment>
+  <w:comment w:id="10" w:author="Victoria Daramy-Williams" w:date="2023-06-06T13:17:00Z" w:initials="VDW">
+    <w:p>
+      <w:pPr>
+        <w:pStyle w:val="CommentText"/>
+      </w:pPr>
+      <w:r>
+        <w:rPr>
+          <w:rStyle w:val="CommentReference"/>
+        </w:rPr>
+        <w:annotationRef/>
+      </w:r>
+      <w:r>
+        <w:t>Subsume into future work at the end?</w:t>
+      </w:r>
+    </w:p>
+  </w:comment>
+  <w:comment w:id="12" w:author="Victoria Daramy-Williams" w:date="2023-06-06T13:51:00Z" w:initials="VDW">
+    <w:p>
+      <w:pPr>
+        <w:pStyle w:val="CommentText"/>
+      </w:pPr>
+      <w:r>
+        <w:rPr>
+          <w:rStyle w:val="CommentReference"/>
+        </w:rPr>
+        <w:annotationRef/>
+      </w:r>
+      <w:r>
+        <w:t>I added this new one.</w:t>
+      </w:r>
+    </w:p>
+  </w:comment>
+  <w:comment w:id="19" w:author="Jane Mansell" w:date="2023-05-30T11:20:00Z" w:initials="JM">
     <w:p>
       <w:pPr>
         <w:pStyle w:val="CommentText"/>
@@ -23125,7 +24071,7 @@
       </w:r>
     </w:p>
   </w:comment>
-  <w:comment w:id="17" w:author="Jane Mansell" w:date="2023-05-30T11:23:00Z" w:initials="JM">
+  <w:comment w:id="20" w:author="Jane Mansell" w:date="2023-05-30T11:23:00Z" w:initials="JM">
     <w:p>
       <w:pPr>
         <w:pStyle w:val="CommentText"/>
@@ -23157,7 +24103,7 @@
       </w:r>
     </w:p>
   </w:comment>
-  <w:comment w:id="18" w:author="Jane Mansell" w:date="2023-05-30T11:23:00Z" w:initials="JM">
+  <w:comment w:id="21" w:author="Jane Mansell" w:date="2023-05-30T11:23:00Z" w:initials="JM">
     <w:p>
       <w:pPr>
         <w:pStyle w:val="CommentText"/>
@@ -23173,7 +24119,7 @@
       </w:r>
     </w:p>
   </w:comment>
-  <w:comment w:id="19" w:author="Jane Mansell" w:date="2023-05-30T11:24:00Z" w:initials="JM">
+  <w:comment w:id="22" w:author="Jane Mansell" w:date="2023-05-30T11:24:00Z" w:initials="JM">
     <w:p>
       <w:pPr>
         <w:pStyle w:val="CommentText"/>
@@ -23189,7 +24135,7 @@
       </w:r>
     </w:p>
   </w:comment>
-  <w:comment w:id="20" w:author="Jane Mansell" w:date="2023-05-30T11:25:00Z" w:initials="JM">
+  <w:comment w:id="23" w:author="Jane Mansell" w:date="2023-05-30T11:25:00Z" w:initials="JM">
     <w:p>
       <w:pPr>
         <w:pStyle w:val="CommentText"/>
@@ -23213,7 +24159,7 @@
       </w:r>
     </w:p>
   </w:comment>
-  <w:comment w:id="21" w:author="Jane Mansell" w:date="2023-05-30T11:26:00Z" w:initials="JM">
+  <w:comment w:id="24" w:author="Jane Mansell" w:date="2023-05-30T11:26:00Z" w:initials="JM">
     <w:p>
       <w:pPr>
         <w:pStyle w:val="CommentText"/>
@@ -23253,7 +24199,7 @@
       </w:r>
     </w:p>
   </w:comment>
-  <w:comment w:id="22" w:author="Jane Mansell" w:date="2023-06-06T09:57:00Z" w:initials="JM">
+  <w:comment w:id="25" w:author="Jane Mansell" w:date="2023-06-06T09:57:00Z" w:initials="JM">
     <w:p>
       <w:pPr>
         <w:pStyle w:val="CommentText"/>
@@ -23269,7 +24215,7 @@
       </w:r>
     </w:p>
   </w:comment>
-  <w:comment w:id="23" w:author="Victoria Daramy-Williams" w:date="2023-06-06T12:53:00Z" w:initials="VDW">
+  <w:comment w:id="26" w:author="Victoria Daramy-Williams" w:date="2023-06-06T13:18:00Z" w:initials="VDW">
     <w:p>
       <w:pPr>
         <w:pStyle w:val="CommentText"/>
@@ -23281,11 +24227,11 @@
         <w:annotationRef/>
       </w:r>
       <w:r>
-        <w:t>Think this could be moved to a more appropriate location.</w:t>
+        <w:t>Done</w:t>
       </w:r>
     </w:p>
   </w:comment>
-  <w:comment w:id="27" w:author="Jane Mansell" w:date="2023-06-06T09:57:00Z" w:initials="JM">
+  <w:comment w:id="27" w:author="Victoria Daramy-Williams" w:date="2023-06-06T12:53:00Z" w:initials="VDW">
     <w:p>
       <w:pPr>
         <w:pStyle w:val="CommentText"/>
@@ -23297,11 +24243,27 @@
         <w:annotationRef/>
       </w:r>
       <w:r>
-        <w:t>Creating offline</w:t>
+        <w:t>Think this could be moved to a more appropriate location.</w:t>
       </w:r>
     </w:p>
   </w:comment>
-  <w:comment w:id="29" w:author="Jane Mansell" w:date="2023-06-06T09:57:00Z" w:initials="JM">
+  <w:comment w:id="31" w:author="Jane Mansell" w:date="2023-06-06T09:57:00Z" w:initials="JM">
+    <w:p>
+      <w:pPr>
+        <w:pStyle w:val="CommentText"/>
+      </w:pPr>
+      <w:r>
+        <w:rPr>
+          <w:rStyle w:val="CommentReference"/>
+        </w:rPr>
+        <w:annotationRef/>
+      </w:r>
+      <w:r>
+        <w:t>Creating offline</w:t>
+      </w:r>
+    </w:p>
+  </w:comment>
+  <w:comment w:id="33" w:author="Jane Mansell" w:date="2023-06-06T09:57:00Z" w:initials="JM">
     <w:p>
       <w:pPr>
         <w:pStyle w:val="CommentText"/>
@@ -23322,8 +24284,11 @@
 
 <file path=word/commentsExtended.xml><?xml version="1.0" encoding="utf-8"?>
 <w15:commentsEx xmlns:wpc="http://schemas.microsoft.com/office/word/2010/wordprocessingCanvas" xmlns:cx="http://schemas.microsoft.com/office/drawing/2014/chartex" xmlns:cx1="http://schemas.microsoft.com/office/drawing/2015/9/8/chartex" xmlns:cx2="http://schemas.microsoft.com/office/drawing/2015/10/21/chartex" xmlns:cx3="http://schemas.microsoft.com/office/drawing/2016/5/9/chartex" xmlns:cx4="http://schemas.microsoft.com/office/drawing/2016/5/10/chartex" xmlns:cx5="http://schemas.microsoft.com/office/drawing/2016/5/11/chartex" xmlns:cx6="http://schemas.microsoft.com/office/drawing/2016/5/12/chartex" xmlns:cx7="http://schemas.microsoft.com/office/drawing/2016/5/13/chartex" xmlns:cx8="http://schemas.microsoft.com/office/drawing/2016/5/14/chartex" xmlns:mc="http://schemas.openxmlformats.org/markup-compatibility/2006" xmlns:aink="http://schemas.microsoft.com/office/drawing/2016/ink" xmlns:am3d="http://schemas.microsoft.com/office/drawing/2017/model3d" xmlns:o="urn:schemas-microsoft-com:office:office" xmlns:oel="http://schemas.microsoft.com/office/2019/extlst" xmlns:r="http://schemas.openxmlformats.org/officeDocument/2006/relationships" xmlns:m="http://schemas.openxmlformats.org/officeDocument/2006/math" xmlns:v="urn:schemas-microsoft-com:vml" xmlns:wp14="http://schemas.microsoft.com/office/word/2010/wordprocessingDrawing" xmlns:wp="http://schemas.openxmlformats.org/drawingml/2006/wordprocessingDrawing" xmlns:w10="urn:schemas-microsoft-com:office:word" xmlns:w="http://schemas.openxmlformats.org/wordprocessingml/2006/main" xmlns:w14="http://schemas.microsoft.com/office/word/2010/wordml" xmlns:w15="http://schemas.microsoft.com/office/word/2012/wordml" xmlns:w16cex="http://schemas.microsoft.com/office/word/2018/wordml/cex" xmlns:w16cid="http://schemas.microsoft.com/office/word/2016/wordml/cid" xmlns:w16="http://schemas.microsoft.com/office/word/2018/wordml" xmlns:w16du="http://schemas.microsoft.com/office/word/2023/wordml/word16du" xmlns:w16sdtdh="http://schemas.microsoft.com/office/word/2020/wordml/sdtdatahash" xmlns:w16se="http://schemas.microsoft.com/office/word/2015/wordml/symex" xmlns:wpg="http://schemas.microsoft.com/office/word/2010/wordprocessingGroup" xmlns:wpi="http://schemas.microsoft.com/office/word/2010/wordprocessingInk" xmlns:wne="http://schemas.microsoft.com/office/word/2006/wordml" xmlns:wps="http://schemas.microsoft.com/office/word/2010/wordprocessingShape" mc:Ignorable="w14 w15 w16se w16cid w16 w16cex w16sdtdh wp14">
+  <w15:commentEx w15:paraId="5A630A0D" w15:done="0"/>
   <w15:commentEx w15:paraId="7F5141FB" w15:done="0"/>
   <w15:commentEx w15:paraId="6CB0354B" w15:done="0"/>
+  <w15:commentEx w15:paraId="788EB21D" w15:done="0"/>
+  <w15:commentEx w15:paraId="1CF16CB5" w15:done="0"/>
   <w15:commentEx w15:paraId="69F8D744" w15:done="0"/>
   <w15:commentEx w15:paraId="71C958D6" w15:done="0"/>
   <w15:commentEx w15:paraId="7291D337" w15:done="0"/>
@@ -23331,6 +24296,7 @@
   <w15:commentEx w15:paraId="25190F0D" w15:done="0"/>
   <w15:commentEx w15:paraId="4B868AF2" w15:done="0"/>
   <w15:commentEx w15:paraId="01BA460A" w15:paraIdParent="4B868AF2" w15:done="0"/>
+  <w15:commentEx w15:paraId="3C0E2DDA" w15:paraIdParent="4B868AF2" w15:done="0"/>
   <w15:commentEx w15:paraId="5CBD9749" w15:done="0"/>
   <w15:commentEx w15:paraId="1C7F4BC1" w15:done="0"/>
   <w15:commentEx w15:paraId="7FB051FF" w15:done="0"/>
@@ -23339,8 +24305,11 @@
 
 <file path=word/commentsExtensible.xml><?xml version="1.0" encoding="utf-8"?>
 <w16cex:commentsExtensible xmlns:wpc="http://schemas.microsoft.com/office/word/2010/wordprocessingCanvas" xmlns:cx="http://schemas.microsoft.com/office/drawing/2014/chartex" xmlns:cx1="http://schemas.microsoft.com/office/drawing/2015/9/8/chartex" xmlns:cx2="http://schemas.microsoft.com/office/drawing/2015/10/21/chartex" xmlns:cx3="http://schemas.microsoft.com/office/drawing/2016/5/9/chartex" xmlns:cx4="http://schemas.microsoft.com/office/drawing/2016/5/10/chartex" xmlns:cx5="http://schemas.microsoft.com/office/drawing/2016/5/11/chartex" xmlns:cx6="http://schemas.microsoft.com/office/drawing/2016/5/12/chartex" xmlns:cx7="http://schemas.microsoft.com/office/drawing/2016/5/13/chartex" xmlns:cx8="http://schemas.microsoft.com/office/drawing/2016/5/14/chartex" xmlns:mc="http://schemas.openxmlformats.org/markup-compatibility/2006" xmlns:aink="http://schemas.microsoft.com/office/drawing/2016/ink" xmlns:am3d="http://schemas.microsoft.com/office/drawing/2017/model3d" xmlns:o="urn:schemas-microsoft-com:office:office" xmlns:oel="http://schemas.microsoft.com/office/2019/extlst" xmlns:r="http://schemas.openxmlformats.org/officeDocument/2006/relationships" xmlns:m="http://schemas.openxmlformats.org/officeDocument/2006/math" xmlns:v="urn:schemas-microsoft-com:vml" xmlns:wp14="http://schemas.microsoft.com/office/word/2010/wordprocessingDrawing" xmlns:wp="http://schemas.openxmlformats.org/drawingml/2006/wordprocessingDrawing" xmlns:w10="urn:schemas-microsoft-com:office:word" xmlns:w="http://schemas.openxmlformats.org/wordprocessingml/2006/main" xmlns:w14="http://schemas.microsoft.com/office/word/2010/wordml" xmlns:w15="http://schemas.microsoft.com/office/word/2012/wordml" xmlns:w16cex="http://schemas.microsoft.com/office/word/2018/wordml/cex" xmlns:w16cid="http://schemas.microsoft.com/office/word/2016/wordml/cid" xmlns:w16="http://schemas.microsoft.com/office/word/2018/wordml" xmlns:w16du="http://schemas.microsoft.com/office/word/2023/wordml/word16du" xmlns:w16sdtdh="http://schemas.microsoft.com/office/word/2020/wordml/sdtdatahash" xmlns:w16se="http://schemas.microsoft.com/office/word/2015/wordml/symex" xmlns:wpg="http://schemas.microsoft.com/office/word/2010/wordprocessingGroup" xmlns:wpi="http://schemas.microsoft.com/office/word/2010/wordprocessingInk" xmlns:wne="http://schemas.microsoft.com/office/word/2006/wordml" xmlns:wps="http://schemas.microsoft.com/office/word/2010/wordprocessingShape" mc:Ignorable="w14 w15 w16se w16cid w16 w16cex w16sdtdh wp14">
+  <w16cex:commentExtensible w16cex:durableId="2829B05A" w16cex:dateUtc="2023-06-06T12:17:00Z"/>
   <w16cex:commentExtensible w16cex:durableId="28298E17" w16cex:dateUtc="2023-06-06T09:51:00Z"/>
   <w16cex:commentExtensible w16cex:durableId="28299687" w16cex:dateUtc="2023-06-06T10:27:00Z"/>
+  <w16cex:commentExtensible w16cex:durableId="2829B06F" w16cex:dateUtc="2023-06-06T12:17:00Z"/>
+  <w16cex:commentExtensible w16cex:durableId="2829B84D" w16cex:dateUtc="2023-06-06T12:51:00Z"/>
   <w16cex:commentExtensible w16cex:durableId="28205A8D" w16cex:dateUtc="2023-05-30T10:20:00Z"/>
   <w16cex:commentExtensible w16cex:durableId="28205B34" w16cex:dateUtc="2023-05-30T10:23:00Z"/>
   <w16cex:commentExtensible w16cex:durableId="28205B44" w16cex:dateUtc="2023-05-30T10:23:00Z"/>
@@ -23348,6 +24317,7 @@
   <w16cex:commentExtensible w16cex:durableId="28205BA3" w16cex:dateUtc="2023-05-30T10:25:00Z"/>
   <w16cex:commentExtensible w16cex:durableId="28205BF2" w16cex:dateUtc="2023-05-30T10:26:00Z"/>
   <w16cex:commentExtensible w16cex:durableId="2829817E" w16cex:dateUtc="2023-06-06T08:57:00Z"/>
+  <w16cex:commentExtensible w16cex:durableId="2829B0B3" w16cex:dateUtc="2023-06-06T12:18:00Z"/>
   <w16cex:commentExtensible w16cex:durableId="2829AABE" w16cex:dateUtc="2023-06-06T11:53:00Z"/>
   <w16cex:commentExtensible w16cex:durableId="2829819B" w16cex:dateUtc="2023-06-06T08:57:00Z"/>
   <w16cex:commentExtensible w16cex:durableId="282981A5" w16cex:dateUtc="2023-06-06T08:57:00Z"/>
@@ -23356,8 +24326,11 @@
 
 <file path=word/commentsIds.xml><?xml version="1.0" encoding="utf-8"?>
 <w16cid:commentsIds xmlns:wpc="http://schemas.microsoft.com/office/word/2010/wordprocessingCanvas" xmlns:cx="http://schemas.microsoft.com/office/drawing/2014/chartex" xmlns:cx1="http://schemas.microsoft.com/office/drawing/2015/9/8/chartex" xmlns:cx2="http://schemas.microsoft.com/office/drawing/2015/10/21/chartex" xmlns:cx3="http://schemas.microsoft.com/office/drawing/2016/5/9/chartex" xmlns:cx4="http://schemas.microsoft.com/office/drawing/2016/5/10/chartex" xmlns:cx5="http://schemas.microsoft.com/office/drawing/2016/5/11/chartex" xmlns:cx6="http://schemas.microsoft.com/office/drawing/2016/5/12/chartex" xmlns:cx7="http://schemas.microsoft.com/office/drawing/2016/5/13/chartex" xmlns:cx8="http://schemas.microsoft.com/office/drawing/2016/5/14/chartex" xmlns:mc="http://schemas.openxmlformats.org/markup-compatibility/2006" xmlns:aink="http://schemas.microsoft.com/office/drawing/2016/ink" xmlns:am3d="http://schemas.microsoft.com/office/drawing/2017/model3d" xmlns:o="urn:schemas-microsoft-com:office:office" xmlns:oel="http://schemas.microsoft.com/office/2019/extlst" xmlns:r="http://schemas.openxmlformats.org/officeDocument/2006/relationships" xmlns:m="http://schemas.openxmlformats.org/officeDocument/2006/math" xmlns:v="urn:schemas-microsoft-com:vml" xmlns:wp14="http://schemas.microsoft.com/office/word/2010/wordprocessingDrawing" xmlns:wp="http://schemas.openxmlformats.org/drawingml/2006/wordprocessingDrawing" xmlns:w10="urn:schemas-microsoft-com:office:word" xmlns:w="http://schemas.openxmlformats.org/wordprocessingml/2006/main" xmlns:w14="http://schemas.microsoft.com/office/word/2010/wordml" xmlns:w15="http://schemas.microsoft.com/office/word/2012/wordml" xmlns:w16cex="http://schemas.microsoft.com/office/word/2018/wordml/cex" xmlns:w16cid="http://schemas.microsoft.com/office/word/2016/wordml/cid" xmlns:w16="http://schemas.microsoft.com/office/word/2018/wordml" xmlns:w16du="http://schemas.microsoft.com/office/word/2023/wordml/word16du" xmlns:w16sdtdh="http://schemas.microsoft.com/office/word/2020/wordml/sdtdatahash" xmlns:w16se="http://schemas.microsoft.com/office/word/2015/wordml/symex" xmlns:wpg="http://schemas.microsoft.com/office/word/2010/wordprocessingGroup" xmlns:wpi="http://schemas.microsoft.com/office/word/2010/wordprocessingInk" xmlns:wne="http://schemas.microsoft.com/office/word/2006/wordml" xmlns:wps="http://schemas.microsoft.com/office/word/2010/wordprocessingShape" mc:Ignorable="w14 w15 w16se w16cid w16 w16cex w16sdtdh wp14">
+  <w16cid:commentId w16cid:paraId="5A630A0D" w16cid:durableId="2829B05A"/>
   <w16cid:commentId w16cid:paraId="7F5141FB" w16cid:durableId="28298E17"/>
   <w16cid:commentId w16cid:paraId="6CB0354B" w16cid:durableId="28299687"/>
+  <w16cid:commentId w16cid:paraId="788EB21D" w16cid:durableId="2829B06F"/>
+  <w16cid:commentId w16cid:paraId="1CF16CB5" w16cid:durableId="2829B84D"/>
   <w16cid:commentId w16cid:paraId="69F8D744" w16cid:durableId="28205A8D"/>
   <w16cid:commentId w16cid:paraId="71C958D6" w16cid:durableId="28205B34"/>
   <w16cid:commentId w16cid:paraId="7291D337" w16cid:durableId="28205B44"/>
@@ -23365,6 +24338,7 @@
   <w16cid:commentId w16cid:paraId="25190F0D" w16cid:durableId="28205BA3"/>
   <w16cid:commentId w16cid:paraId="4B868AF2" w16cid:durableId="28205BF2"/>
   <w16cid:commentId w16cid:paraId="01BA460A" w16cid:durableId="2829817E"/>
+  <w16cid:commentId w16cid:paraId="3C0E2DDA" w16cid:durableId="2829B0B3"/>
   <w16cid:commentId w16cid:paraId="5CBD9749" w16cid:durableId="2829AABE"/>
   <w16cid:commentId w16cid:paraId="1C7F4BC1" w16cid:durableId="2829819B"/>
   <w16cid:commentId w16cid:paraId="7FB051FF" w16cid:durableId="282981A5"/>
@@ -27553,6 +28527,28 @@
       <w:szCs w:val="24"/>
     </w:rPr>
   </w:style>
+  <w:style w:type="paragraph" w:styleId="Heading4">
+    <w:name w:val="heading 4"/>
+    <w:basedOn w:val="Normal"/>
+    <w:next w:val="Normal"/>
+    <w:link w:val="Heading4Char"/>
+    <w:uiPriority w:val="9"/>
+    <w:unhideWhenUsed/>
+    <w:qFormat/>
+    <w:rsid w:val="00BD1419"/>
+    <w:pPr>
+      <w:keepNext/>
+      <w:keepLines/>
+      <w:spacing w:before="40" w:after="0"/>
+      <w:outlineLvl w:val="3"/>
+    </w:pPr>
+    <w:rPr>
+      <w:rFonts w:asciiTheme="majorHAnsi" w:eastAsiaTheme="majorEastAsia" w:hAnsiTheme="majorHAnsi" w:cstheme="majorBidi"/>
+      <w:i/>
+      <w:iCs/>
+      <w:color w:val="2F5496" w:themeColor="accent1" w:themeShade="BF"/>
+    </w:rPr>
+  </w:style>
   <w:style w:type="character" w:default="1" w:styleId="DefaultParagraphFont">
     <w:name w:val="Default Paragraph Font"/>
     <w:uiPriority w:val="1"/>
@@ -27878,6 +28874,31 @@
       </w:tblBorders>
     </w:tblPr>
   </w:style>
+  <w:style w:type="character" w:customStyle="1" w:styleId="Heading4Char">
+    <w:name w:val="Heading 4 Char"/>
+    <w:basedOn w:val="DefaultParagraphFont"/>
+    <w:link w:val="Heading4"/>
+    <w:uiPriority w:val="9"/>
+    <w:rsid w:val="00BD1419"/>
+    <w:rPr>
+      <w:rFonts w:asciiTheme="majorHAnsi" w:eastAsiaTheme="majorEastAsia" w:hAnsiTheme="majorHAnsi" w:cstheme="majorBidi"/>
+      <w:i/>
+      <w:iCs/>
+      <w:color w:val="2F5496" w:themeColor="accent1" w:themeShade="BF"/>
+    </w:rPr>
+  </w:style>
+  <w:style w:type="character" w:styleId="FollowedHyperlink">
+    <w:name w:val="FollowedHyperlink"/>
+    <w:basedOn w:val="DefaultParagraphFont"/>
+    <w:uiPriority w:val="99"/>
+    <w:semiHidden/>
+    <w:unhideWhenUsed/>
+    <w:rsid w:val="006A4383"/>
+    <w:rPr>
+      <w:color w:val="954F72" w:themeColor="followedHyperlink"/>
+      <w:u w:val="single"/>
+    </w:rPr>
+  </w:style>
 </w:styles>
 </file>
 

</xml_diff>